<commit_message>
Review the project plan  version 2.0 and found some issues according to  the  of project and the referring to customer requirements document.
</commit_message>
<xml_diff>
--- a/PM/Project Plan Documentation.docx
+++ b/PM/Project Plan Documentation.docx
@@ -15,6 +15,7 @@
           <w:docPartUnique/>
         </w:docPartObj>
       </w:sdtPr>
+      <w:sdtEndPr/>
       <w:sdtContent>
         <w:p>
           <w:pPr>
@@ -575,19 +576,20 @@
         <w:tbl>
           <w:tblPr>
             <w:tblStyle w:val="ProjectScopeTable"/>
-            <w:tblW w:w="12078" w:type="dxa"/>
+            <w:tblW w:w="12075" w:type="dxa"/>
             <w:tblInd w:w="-650" w:type="dxa"/>
             <w:tblLayout w:type="fixed"/>
             <w:tblLook w:val="04A0" w:firstRow="1" w:lastRow="0" w:firstColumn="1" w:lastColumn="0" w:noHBand="0" w:noVBand="1"/>
           </w:tblPr>
           <w:tblGrid>
-            <w:gridCol w:w="1161"/>
-            <w:gridCol w:w="2074"/>
-            <w:gridCol w:w="1800"/>
-            <w:gridCol w:w="1530"/>
+            <w:gridCol w:w="1111"/>
+            <w:gridCol w:w="1424"/>
+            <w:gridCol w:w="1080"/>
+            <w:gridCol w:w="1170"/>
             <w:gridCol w:w="1350"/>
-            <w:gridCol w:w="1440"/>
-            <w:gridCol w:w="2723"/>
+            <w:gridCol w:w="1350"/>
+            <w:gridCol w:w="1890"/>
+            <w:gridCol w:w="2700"/>
           </w:tblGrid>
           <w:tr>
             <w:trPr>
@@ -596,7 +598,7 @@
             </w:trPr>
             <w:tc>
               <w:tcPr>
-                <w:tcW w:w="1161" w:type="dxa"/>
+                <w:tcW w:w="1111" w:type="dxa"/>
                 <w:vAlign w:val="center"/>
               </w:tcPr>
               <w:p>
@@ -632,7 +634,7 @@
             </w:tc>
             <w:tc>
               <w:tcPr>
-                <w:tcW w:w="2074" w:type="dxa"/>
+                <w:tcW w:w="1424" w:type="dxa"/>
                 <w:vAlign w:val="center"/>
               </w:tcPr>
               <w:p>
@@ -674,7 +676,7 @@
             </w:tc>
             <w:tc>
               <w:tcPr>
-                <w:tcW w:w="1800" w:type="dxa"/>
+                <w:tcW w:w="1080" w:type="dxa"/>
                 <w:vAlign w:val="center"/>
               </w:tcPr>
               <w:p>
@@ -705,7 +707,7 @@
             </w:tc>
             <w:tc>
               <w:tcPr>
-                <w:tcW w:w="1530" w:type="dxa"/>
+                <w:tcW w:w="1170" w:type="dxa"/>
                 <w:vAlign w:val="center"/>
               </w:tcPr>
               <w:p>
@@ -797,7 +799,7 @@
             </w:tc>
             <w:tc>
               <w:tcPr>
-                <w:tcW w:w="1440" w:type="dxa"/>
+                <w:tcW w:w="1350" w:type="dxa"/>
                 <w:vAlign w:val="center"/>
               </w:tcPr>
               <w:p>
@@ -858,7 +860,7 @@
             </w:tc>
             <w:tc>
               <w:tcPr>
-                <w:tcW w:w="2723" w:type="dxa"/>
+                <w:tcW w:w="1890" w:type="dxa"/>
                 <w:vAlign w:val="center"/>
               </w:tcPr>
               <w:p>
@@ -891,12 +893,76 @@
                   <w:t>Comments</w:t>
                 </w:r>
               </w:p>
+              <w:p>
+                <w:pPr>
+                  <w:overflowPunct/>
+                  <w:autoSpaceDE/>
+                  <w:autoSpaceDN/>
+                  <w:adjustRightInd/>
+                  <w:spacing w:after="120"/>
+                  <w:jc w:val="center"/>
+                  <w:textAlignment w:val="auto"/>
+                  <w:rPr>
+                    <w:rFonts w:asciiTheme="minorBidi" w:eastAsia="Arial" w:hAnsiTheme="minorBidi" w:cstheme="minorBidi"/>
+                    <w:b w:val="0"/>
+                    <w:bCs/>
+                    <w:color w:val="000000" w:themeColor="text1"/>
+                    <w:sz w:val="24"/>
+                    <w:szCs w:val="24"/>
+                  </w:rPr>
+                </w:pPr>
+                <w:r>
+                  <w:rPr>
+                    <w:rFonts w:asciiTheme="minorBidi" w:eastAsia="Arial" w:hAnsiTheme="minorBidi" w:cstheme="minorBidi"/>
+                    <w:b w:val="0"/>
+                    <w:bCs/>
+                    <w:color w:val="000000" w:themeColor="text1"/>
+                    <w:sz w:val="24"/>
+                    <w:szCs w:val="24"/>
+                  </w:rPr>
+                  <w:t xml:space="preserve">By Author </w:t>
+                </w:r>
+              </w:p>
+            </w:tc>
+            <w:tc>
+              <w:tcPr>
+                <w:tcW w:w="2700" w:type="dxa"/>
+              </w:tcPr>
+              <w:p>
+                <w:pPr>
+                  <w:overflowPunct/>
+                  <w:autoSpaceDE/>
+                  <w:autoSpaceDN/>
+                  <w:adjustRightInd/>
+                  <w:spacing w:after="120"/>
+                  <w:jc w:val="center"/>
+                  <w:textAlignment w:val="auto"/>
+                  <w:rPr>
+                    <w:rFonts w:asciiTheme="minorBidi" w:eastAsia="Arial" w:hAnsiTheme="minorBidi" w:cstheme="minorBidi"/>
+                    <w:bCs/>
+                    <w:color w:val="000000" w:themeColor="text1"/>
+                    <w:sz w:val="24"/>
+                    <w:szCs w:val="24"/>
+                  </w:rPr>
+                </w:pPr>
+                <w:r>
+                  <w:rPr>
+                    <w:rFonts w:asciiTheme="minorBidi" w:eastAsia="Arial" w:hAnsiTheme="minorBidi" w:cstheme="minorBidi"/>
+                    <w:b w:val="0"/>
+                    <w:bCs/>
+                    <w:color w:val="000000" w:themeColor="text1"/>
+                    <w:sz w:val="24"/>
+                    <w:szCs w:val="24"/>
+                  </w:rPr>
+                  <w:t>Comments By Reviewer</w:t>
+                </w:r>
+              </w:p>
             </w:tc>
           </w:tr>
           <w:tr>
             <w:tc>
               <w:tcPr>
-                <w:tcW w:w="1161" w:type="dxa"/>
+                <w:tcW w:w="1111" w:type="dxa"/>
                 <w:vAlign w:val="center"/>
               </w:tcPr>
               <w:p>
@@ -928,7 +994,7 @@
             </w:tc>
             <w:tc>
               <w:tcPr>
-                <w:tcW w:w="2074" w:type="dxa"/>
+                <w:tcW w:w="1424" w:type="dxa"/>
                 <w:vAlign w:val="center"/>
               </w:tcPr>
               <w:p>
@@ -960,7 +1026,7 @@
             </w:tc>
             <w:tc>
               <w:tcPr>
-                <w:tcW w:w="1800" w:type="dxa"/>
+                <w:tcW w:w="1080" w:type="dxa"/>
                 <w:vAlign w:val="center"/>
               </w:tcPr>
               <w:p>
@@ -983,7 +1049,7 @@
             </w:tc>
             <w:tc>
               <w:tcPr>
-                <w:tcW w:w="1530" w:type="dxa"/>
+                <w:tcW w:w="1170" w:type="dxa"/>
                 <w:vAlign w:val="center"/>
               </w:tcPr>
               <w:p>
@@ -1029,7 +1095,7 @@
             </w:tc>
             <w:tc>
               <w:tcPr>
-                <w:tcW w:w="1440" w:type="dxa"/>
+                <w:tcW w:w="1350" w:type="dxa"/>
                 <w:vAlign w:val="center"/>
               </w:tcPr>
               <w:p>
@@ -1052,7 +1118,7 @@
             </w:tc>
             <w:tc>
               <w:tcPr>
-                <w:tcW w:w="2723" w:type="dxa"/>
+                <w:tcW w:w="1890" w:type="dxa"/>
                 <w:vAlign w:val="center"/>
               </w:tcPr>
               <w:p>
@@ -1082,6 +1148,28 @@
                 </w:r>
               </w:p>
             </w:tc>
+            <w:tc>
+              <w:tcPr>
+                <w:tcW w:w="2700" w:type="dxa"/>
+              </w:tcPr>
+              <w:p>
+                <w:pPr>
+                  <w:overflowPunct/>
+                  <w:autoSpaceDE/>
+                  <w:autoSpaceDN/>
+                  <w:adjustRightInd/>
+                  <w:spacing w:after="120"/>
+                  <w:jc w:val="center"/>
+                  <w:textAlignment w:val="auto"/>
+                  <w:rPr>
+                    <w:rFonts w:asciiTheme="minorBidi" w:eastAsia="Arial" w:hAnsiTheme="minorBidi" w:cstheme="minorBidi"/>
+                    <w:color w:val="262626" w:themeColor="text1" w:themeTint="D9"/>
+                    <w:sz w:val="24"/>
+                    <w:szCs w:val="24"/>
+                  </w:rPr>
+                </w:pPr>
+              </w:p>
+            </w:tc>
           </w:tr>
           <w:tr>
             <w:trPr>
@@ -1089,7 +1177,7 @@
             </w:trPr>
             <w:tc>
               <w:tcPr>
-                <w:tcW w:w="1161" w:type="dxa"/>
+                <w:tcW w:w="1111" w:type="dxa"/>
                 <w:vAlign w:val="center"/>
               </w:tcPr>
               <w:p>
@@ -1121,7 +1209,7 @@
             </w:tc>
             <w:tc>
               <w:tcPr>
-                <w:tcW w:w="2074" w:type="dxa"/>
+                <w:tcW w:w="1424" w:type="dxa"/>
                 <w:vAlign w:val="center"/>
               </w:tcPr>
               <w:p>
@@ -1153,7 +1241,7 @@
             </w:tc>
             <w:tc>
               <w:tcPr>
-                <w:tcW w:w="1800" w:type="dxa"/>
+                <w:tcW w:w="1080" w:type="dxa"/>
                 <w:vAlign w:val="center"/>
               </w:tcPr>
               <w:p>
@@ -1172,11 +1260,52 @@
                     <w:szCs w:val="24"/>
                   </w:rPr>
                 </w:pPr>
+                <w:r>
+                  <w:rPr>
+                    <w:rFonts w:asciiTheme="minorBidi" w:eastAsia="Arial" w:hAnsiTheme="minorBidi" w:cstheme="minorBidi"/>
+                    <w:color w:val="262626" w:themeColor="text1" w:themeTint="D9"/>
+                    <w:sz w:val="24"/>
+                    <w:szCs w:val="24"/>
+                  </w:rPr>
+                  <w:t>Alaa Gamal</w:t>
+                </w:r>
               </w:p>
             </w:tc>
             <w:tc>
               <w:tcPr>
-                <w:tcW w:w="1530" w:type="dxa"/>
+                <w:tcW w:w="1170" w:type="dxa"/>
+                <w:vAlign w:val="center"/>
+              </w:tcPr>
+              <w:p>
+                <w:pPr>
+                  <w:overflowPunct/>
+                  <w:autoSpaceDE/>
+                  <w:autoSpaceDN/>
+                  <w:adjustRightInd/>
+                  <w:spacing w:after="120"/>
+                  <w:jc w:val="center"/>
+                  <w:textAlignment w:val="auto"/>
+                  <w:rPr>
+                    <w:rFonts w:asciiTheme="minorBidi" w:eastAsia="Arial" w:hAnsiTheme="minorBidi" w:cstheme="minorBidi"/>
+                    <w:color w:val="262626" w:themeColor="text1" w:themeTint="D9"/>
+                    <w:sz w:val="24"/>
+                    <w:szCs w:val="24"/>
+                  </w:rPr>
+                </w:pPr>
+                <w:r>
+                  <w:rPr>
+                    <w:rFonts w:asciiTheme="minorBidi" w:eastAsia="Arial" w:hAnsiTheme="minorBidi" w:cstheme="minorBidi"/>
+                    <w:color w:val="262626" w:themeColor="text1" w:themeTint="D9"/>
+                    <w:sz w:val="24"/>
+                    <w:szCs w:val="24"/>
+                  </w:rPr>
+                  <w:t>3-May-19</w:t>
+                </w:r>
+              </w:p>
+            </w:tc>
+            <w:tc>
+              <w:tcPr>
+                <w:tcW w:w="1350" w:type="dxa"/>
                 <w:vAlign w:val="center"/>
               </w:tcPr>
               <w:p>
@@ -1222,30 +1351,7 @@
             </w:tc>
             <w:tc>
               <w:tcPr>
-                <w:tcW w:w="1440" w:type="dxa"/>
-                <w:vAlign w:val="center"/>
-              </w:tcPr>
-              <w:p>
-                <w:pPr>
-                  <w:overflowPunct/>
-                  <w:autoSpaceDE/>
-                  <w:autoSpaceDN/>
-                  <w:adjustRightInd/>
-                  <w:spacing w:after="120"/>
-                  <w:jc w:val="center"/>
-                  <w:textAlignment w:val="auto"/>
-                  <w:rPr>
-                    <w:rFonts w:asciiTheme="minorBidi" w:eastAsia="Arial" w:hAnsiTheme="minorBidi" w:cstheme="minorBidi"/>
-                    <w:color w:val="262626" w:themeColor="text1" w:themeTint="D9"/>
-                    <w:sz w:val="24"/>
-                    <w:szCs w:val="24"/>
-                  </w:rPr>
-                </w:pPr>
-              </w:p>
-            </w:tc>
-            <w:tc>
-              <w:tcPr>
-                <w:tcW w:w="2723" w:type="dxa"/>
+                <w:tcW w:w="1890" w:type="dxa"/>
                 <w:vAlign w:val="center"/>
               </w:tcPr>
               <w:p>
@@ -1274,6 +1380,85 @@
                 </w:r>
               </w:p>
             </w:tc>
+            <w:tc>
+              <w:tcPr>
+                <w:tcW w:w="2700" w:type="dxa"/>
+              </w:tcPr>
+              <w:p>
+                <w:pPr>
+                  <w:pStyle w:val="ListParagraph"/>
+                  <w:numPr>
+                    <w:ilvl w:val="0"/>
+                    <w:numId w:val="22"/>
+                  </w:numPr>
+                  <w:overflowPunct/>
+                  <w:autoSpaceDE/>
+                  <w:autoSpaceDN/>
+                  <w:adjustRightInd/>
+                  <w:spacing w:after="120"/>
+                  <w:textAlignment w:val="auto"/>
+                  <w:rPr>
+                    <w:rFonts w:asciiTheme="minorBidi" w:eastAsia="Arial" w:hAnsiTheme="minorBidi" w:cstheme="minorBidi"/>
+                    <w:color w:val="262626" w:themeColor="text1" w:themeTint="D9"/>
+                    <w:sz w:val="24"/>
+                    <w:szCs w:val="24"/>
+                  </w:rPr>
+                </w:pPr>
+                <w:r>
+                  <w:rPr>
+                    <w:rFonts w:asciiTheme="minorBidi" w:eastAsia="Arial" w:hAnsiTheme="minorBidi" w:cstheme="minorBidi"/>
+                    <w:color w:val="262626" w:themeColor="text1" w:themeTint="D9"/>
+                    <w:sz w:val="24"/>
+                    <w:szCs w:val="24"/>
+                  </w:rPr>
+                  <w:t xml:space="preserve">Duplicated information about customer requirement , you can just refer to the customer requirement document </w:t>
+                </w:r>
+              </w:p>
+              <w:p>
+                <w:pPr>
+                  <w:pStyle w:val="ListParagraph"/>
+                  <w:numPr>
+                    <w:ilvl w:val="0"/>
+                    <w:numId w:val="22"/>
+                  </w:numPr>
+                  <w:overflowPunct/>
+                  <w:autoSpaceDE/>
+                  <w:autoSpaceDN/>
+                  <w:adjustRightInd/>
+                  <w:spacing w:after="120"/>
+                  <w:textAlignment w:val="auto"/>
+                  <w:rPr>
+                    <w:rFonts w:asciiTheme="minorBidi" w:eastAsia="Arial" w:hAnsiTheme="minorBidi" w:cstheme="minorBidi"/>
+                    <w:color w:val="262626" w:themeColor="text1" w:themeTint="D9"/>
+                    <w:sz w:val="24"/>
+                    <w:szCs w:val="24"/>
+                  </w:rPr>
+                </w:pPr>
+                <w:r>
+                  <w:rPr>
+                    <w:rFonts w:asciiTheme="minorBidi" w:eastAsia="Arial" w:hAnsiTheme="minorBidi" w:cstheme="minorBidi"/>
+                    <w:color w:val="262626" w:themeColor="text1" w:themeTint="D9"/>
+                    <w:sz w:val="24"/>
+                    <w:szCs w:val="24"/>
+                  </w:rPr>
+                  <w:t>Project Approach</w:t>
+                </w:r>
+                <w:r>
+                  <w:rPr>
+                    <w:rFonts w:asciiTheme="minorBidi" w:eastAsia="Arial" w:hAnsiTheme="minorBidi" w:cstheme="minorBidi"/>
+                    <w:color w:val="262626" w:themeColor="text1" w:themeTint="D9"/>
+                    <w:sz w:val="24"/>
+                    <w:szCs w:val="24"/>
+                  </w:rPr>
+                  <w:t xml:space="preserve">  is V model not agile</w:t>
+                </w:r>
+                <w:r>
+                  <w:t xml:space="preserve"> </w:t>
+                </w:r>
+              </w:p>
+            </w:tc>
+            <w:bookmarkStart w:id="0" w:name="_GoBack"/>
+            <w:bookmarkEnd w:id="0"/>
           </w:tr>
         </w:tbl>
         <w:p>
@@ -1284,7 +1469,7 @@
         <w:p/>
       </w:sdtContent>
     </w:sdt>
-    <w:bookmarkStart w:id="0" w:name="_Toc442704224" w:displacedByCustomXml="prev"/>
+    <w:bookmarkStart w:id="1" w:name="_Toc442704224" w:displacedByCustomXml="prev"/>
     <w:p>
       <w:pPr>
         <w:spacing w:after="360"/>
@@ -1303,7 +1488,7 @@
         </w:rPr>
         <w:t>Table of Contents</w:t>
       </w:r>
-      <w:bookmarkEnd w:id="0"/>
+      <w:bookmarkEnd w:id="1"/>
     </w:p>
     <w:p>
       <w:pPr>
@@ -2903,7 +3088,7 @@
           <w:color w:val="2C68A4"/>
         </w:rPr>
       </w:pPr>
-      <w:bookmarkStart w:id="1" w:name="_Toc7634781"/>
+      <w:bookmarkStart w:id="2" w:name="_Toc7634781"/>
       <w:r>
         <w:rPr>
           <w:color w:val="2C68A4"/>
@@ -2916,7 +3101,7 @@
         </w:rPr>
         <w:t>. Project Overview</w:t>
       </w:r>
-      <w:bookmarkEnd w:id="1"/>
+      <w:bookmarkEnd w:id="2"/>
     </w:p>
     <w:p>
       <w:pPr>
@@ -2947,15 +3132,15 @@
           <w:lang w:bidi="ar-EG"/>
         </w:rPr>
       </w:pPr>
-      <w:bookmarkStart w:id="2" w:name="_Toc45596231"/>
-      <w:bookmarkStart w:id="3" w:name="_Toc7634782"/>
+      <w:bookmarkStart w:id="3" w:name="_Toc45596231"/>
+      <w:bookmarkStart w:id="4" w:name="_Toc7634782"/>
       <w:r>
         <w:t>2</w:t>
       </w:r>
       <w:r>
         <w:t>.1</w:t>
       </w:r>
-      <w:bookmarkEnd w:id="2"/>
+      <w:bookmarkEnd w:id="3"/>
       <w:r>
         <w:t xml:space="preserve"> </w:t>
       </w:r>
@@ -2965,7 +3150,7 @@
         </w:rPr>
         <w:t>Objective of the project</w:t>
       </w:r>
-      <w:bookmarkEnd w:id="3"/>
+      <w:bookmarkEnd w:id="4"/>
     </w:p>
     <w:p>
       <w:pPr>
@@ -3074,7 +3259,7 @@
           <w:lang w:bidi="ar-EG"/>
         </w:rPr>
       </w:pPr>
-      <w:bookmarkStart w:id="4" w:name="_Toc7634783"/>
+      <w:bookmarkStart w:id="5" w:name="_Toc7634783"/>
       <w:r>
         <w:t xml:space="preserve">2.2 </w:t>
       </w:r>
@@ -3084,7 +3269,7 @@
         </w:rPr>
         <w:t>In Scope and Out of Scope</w:t>
       </w:r>
-      <w:bookmarkEnd w:id="4"/>
+      <w:bookmarkEnd w:id="5"/>
     </w:p>
     <w:p>
       <w:pPr>
@@ -3862,11 +4047,11 @@
       <w:pPr>
         <w:pStyle w:val="Style41"/>
       </w:pPr>
-      <w:bookmarkStart w:id="5" w:name="_Toc7634784"/>
+      <w:bookmarkStart w:id="6" w:name="_Toc7634784"/>
       <w:r>
         <w:t>2.3 Assumptions and Constraints</w:t>
       </w:r>
-      <w:bookmarkEnd w:id="5"/>
+      <w:bookmarkEnd w:id="6"/>
     </w:p>
     <w:p>
       <w:pPr>
@@ -4436,7 +4621,7 @@
       <w:pPr>
         <w:pStyle w:val="Style41"/>
       </w:pPr>
-      <w:bookmarkStart w:id="6" w:name="_Toc7634785"/>
+      <w:bookmarkStart w:id="7" w:name="_Toc7634785"/>
     </w:p>
     <w:p>
       <w:pPr>
@@ -4445,7 +4630,7 @@
       <w:r>
         <w:t>2.4 Milestones and deliverables</w:t>
       </w:r>
-      <w:bookmarkEnd w:id="6"/>
+      <w:bookmarkEnd w:id="7"/>
       <w:r>
         <w:t xml:space="preserve"> </w:t>
       </w:r>
@@ -6689,11 +6874,11 @@
       <w:pPr>
         <w:pStyle w:val="Style41"/>
       </w:pPr>
-      <w:bookmarkStart w:id="7" w:name="_Toc7634786"/>
+      <w:bookmarkStart w:id="8" w:name="_Toc7634786"/>
       <w:r>
         <w:t>2.5 Schedule and Budget Summary</w:t>
       </w:r>
-      <w:bookmarkEnd w:id="7"/>
+      <w:bookmarkEnd w:id="8"/>
       <w:r>
         <w:tab/>
       </w:r>
@@ -6970,11 +7155,11 @@
       <w:pPr>
         <w:pStyle w:val="Style41"/>
       </w:pPr>
-      <w:bookmarkStart w:id="8" w:name="_Toc7634787"/>
+      <w:bookmarkStart w:id="9" w:name="_Toc7634787"/>
       <w:r>
         <w:t>2.6 Project Goals</w:t>
       </w:r>
-      <w:bookmarkEnd w:id="8"/>
+      <w:bookmarkEnd w:id="9"/>
       <w:r>
         <w:tab/>
       </w:r>
@@ -7416,14 +7601,14 @@
           <w:color w:val="2C68A4"/>
         </w:rPr>
       </w:pPr>
-      <w:bookmarkStart w:id="9" w:name="_Toc7634788"/>
+      <w:bookmarkStart w:id="10" w:name="_Toc7634788"/>
       <w:r>
         <w:rPr>
           <w:color w:val="2C68A4"/>
         </w:rPr>
         <w:t>3. Project Organization</w:t>
       </w:r>
-      <w:bookmarkEnd w:id="9"/>
+      <w:bookmarkEnd w:id="10"/>
     </w:p>
     <w:p>
       <w:pPr>
@@ -7443,11 +7628,11 @@
       <w:pPr>
         <w:pStyle w:val="Style41"/>
       </w:pPr>
-      <w:bookmarkStart w:id="10" w:name="_Toc7634789"/>
+      <w:bookmarkStart w:id="11" w:name="_Toc7634789"/>
       <w:r>
         <w:t>3.1 Project Approach</w:t>
       </w:r>
-      <w:bookmarkEnd w:id="10"/>
+      <w:bookmarkEnd w:id="11"/>
       <w:r>
         <w:tab/>
       </w:r>
@@ -7568,7 +7753,7 @@
         </w:rPr>
         <w:t>3.2 Communication Plan</w:t>
       </w:r>
-      <w:bookmarkStart w:id="11" w:name="_Toc7634790"/>
+      <w:bookmarkStart w:id="12" w:name="_Toc7634790"/>
     </w:p>
     <w:p>
       <w:pPr>
@@ -7927,7 +8112,7 @@
           <w:u w:val="single"/>
         </w:rPr>
       </w:pPr>
-      <w:bookmarkStart w:id="12" w:name="_Toc450699441"/>
+      <w:bookmarkStart w:id="13" w:name="_Toc450699441"/>
       <w:r>
         <w:rPr>
           <w:rFonts w:ascii="Arial" w:hAnsi="Arial" w:cs="Arial"/>
@@ -8170,7 +8355,7 @@
         <w:t xml:space="preserve">member participates in the meeting. </w:t>
       </w:r>
     </w:p>
-    <w:bookmarkEnd w:id="12"/>
+    <w:bookmarkEnd w:id="13"/>
     <w:p>
       <w:pPr>
         <w:pStyle w:val="Style6"/>
@@ -8296,13 +8481,13 @@
         </w:rPr>
         <w:t>4. Managerial Process Plans</w:t>
       </w:r>
-      <w:bookmarkEnd w:id="11"/>
+      <w:bookmarkEnd w:id="12"/>
     </w:p>
     <w:p>
       <w:pPr>
         <w:pStyle w:val="Style41"/>
       </w:pPr>
-      <w:bookmarkStart w:id="13" w:name="_Toc7634791"/>
+      <w:bookmarkStart w:id="14" w:name="_Toc7634791"/>
     </w:p>
     <w:p>
       <w:pPr>
@@ -8311,7 +8496,7 @@
       <w:r>
         <w:t>4.1 Start-up plan</w:t>
       </w:r>
-      <w:bookmarkEnd w:id="13"/>
+      <w:bookmarkEnd w:id="14"/>
       <w:r>
         <w:tab/>
       </w:r>
@@ -9046,34 +9231,14 @@
                 <w:szCs w:val="24"/>
               </w:rPr>
             </w:pPr>
-            <w:proofErr w:type="spellStart"/>
             <w:r>
               <w:rPr>
                 <w:rFonts w:ascii="Arial" w:hAnsi="Arial" w:cs="Arial"/>
                 <w:sz w:val="24"/>
                 <w:szCs w:val="24"/>
               </w:rPr>
-              <w:t>Alaa</w:t>
+              <w:t>Alaa Gamal</w:t>
             </w:r>
-            <w:proofErr w:type="spellEnd"/>
-            <w:r>
-              <w:rPr>
-                <w:rFonts w:ascii="Arial" w:hAnsi="Arial" w:cs="Arial"/>
-                <w:sz w:val="24"/>
-                <w:szCs w:val="24"/>
-              </w:rPr>
-              <w:t xml:space="preserve"> </w:t>
-            </w:r>
-            <w:proofErr w:type="spellStart"/>
-            <w:r>
-              <w:rPr>
-                <w:rFonts w:ascii="Arial" w:hAnsi="Arial" w:cs="Arial"/>
-                <w:sz w:val="24"/>
-                <w:szCs w:val="24"/>
-              </w:rPr>
-              <w:t>Gamal</w:t>
-            </w:r>
-            <w:proofErr w:type="spellEnd"/>
           </w:p>
           <w:p>
             <w:pPr>
@@ -10466,12 +10631,12 @@
       <w:pPr>
         <w:pStyle w:val="Style41"/>
       </w:pPr>
-      <w:bookmarkStart w:id="14" w:name="_Toc7634792"/>
+      <w:bookmarkStart w:id="15" w:name="_Toc7634792"/>
       <w:r>
         <w:lastRenderedPageBreak/>
         <w:t>3.2 Work Plan</w:t>
       </w:r>
-      <w:bookmarkEnd w:id="14"/>
+      <w:bookmarkEnd w:id="15"/>
       <w:r>
         <w:tab/>
       </w:r>
@@ -10915,10 +11080,7 @@
     <w:p/>
     <w:p/>
     <w:p/>
-    <w:p>
-      <w:bookmarkStart w:id="15" w:name="_GoBack"/>
-      <w:bookmarkEnd w:id="15"/>
-    </w:p>
+    <w:p/>
     <w:p/>
     <w:p/>
     <w:p/>
@@ -11188,7 +11350,7 @@
 
 <file path=word/numbering.xml><?xml version="1.0" encoding="utf-8"?>
 <w:numbering xmlns:wpc="http://schemas.microsoft.com/office/word/2010/wordprocessingCanvas" xmlns:mc="http://schemas.openxmlformats.org/markup-compatibility/2006" xmlns:o="urn:schemas-microsoft-com:office:office" xmlns:r="http://schemas.openxmlformats.org/officeDocument/2006/relationships" xmlns:m="http://schemas.openxmlformats.org/officeDocument/2006/math" xmlns:v="urn:schemas-microsoft-com:vml" xmlns:wp14="http://schemas.microsoft.com/office/word/2010/wordprocessingDrawing" xmlns:wp="http://schemas.openxmlformats.org/drawingml/2006/wordprocessingDrawing" xmlns:w10="urn:schemas-microsoft-com:office:word" xmlns:w="http://schemas.openxmlformats.org/wordprocessingml/2006/main" xmlns:w14="http://schemas.microsoft.com/office/word/2010/wordml" xmlns:w15="http://schemas.microsoft.com/office/word/2012/wordml" xmlns:wpg="http://schemas.microsoft.com/office/word/2010/wordprocessingGroup" xmlns:wpi="http://schemas.microsoft.com/office/word/2010/wordprocessingInk" xmlns:wne="http://schemas.microsoft.com/office/word/2006/wordml" xmlns:wps="http://schemas.microsoft.com/office/word/2010/wordprocessingShape" mc:Ignorable="w14 w15 wp14">
-  <w:abstractNum w:abstractNumId="0">
+  <w:abstractNum w:abstractNumId="0" w15:restartNumberingAfterBreak="0">
     <w:nsid w:val="FFFFFFFE"/>
     <w:multiLevelType w:val="singleLevel"/>
     <w:tmpl w:val="7CC2C0E4"/>
@@ -11198,7 +11360,7 @@
       <w:lvlJc w:val="left"/>
     </w:lvl>
   </w:abstractNum>
-  <w:abstractNum w:abstractNumId="1">
+  <w:abstractNum w:abstractNumId="1" w15:restartNumberingAfterBreak="0">
     <w:nsid w:val="1B344619"/>
     <w:multiLevelType w:val="hybridMultilevel"/>
     <w:tmpl w:val="F1DAD590"/>
@@ -11311,7 +11473,7 @@
       </w:rPr>
     </w:lvl>
   </w:abstractNum>
-  <w:abstractNum w:abstractNumId="2">
+  <w:abstractNum w:abstractNumId="2" w15:restartNumberingAfterBreak="0">
     <w:nsid w:val="203E1152"/>
     <w:multiLevelType w:val="hybridMultilevel"/>
     <w:tmpl w:val="7B085F02"/>
@@ -11424,7 +11586,7 @@
       </w:rPr>
     </w:lvl>
   </w:abstractNum>
-  <w:abstractNum w:abstractNumId="3">
+  <w:abstractNum w:abstractNumId="3" w15:restartNumberingAfterBreak="0">
     <w:nsid w:val="2F8A7376"/>
     <w:multiLevelType w:val="hybridMultilevel"/>
     <w:tmpl w:val="FEBC1A28"/>
@@ -11539,7 +11701,7 @@
       </w:rPr>
     </w:lvl>
   </w:abstractNum>
-  <w:abstractNum w:abstractNumId="4">
+  <w:abstractNum w:abstractNumId="4" w15:restartNumberingAfterBreak="0">
     <w:nsid w:val="305A308B"/>
     <w:multiLevelType w:val="hybridMultilevel"/>
     <w:tmpl w:val="9DC89C06"/>
@@ -11628,7 +11790,7 @@
       </w:pPr>
     </w:lvl>
   </w:abstractNum>
-  <w:abstractNum w:abstractNumId="5">
+  <w:abstractNum w:abstractNumId="5" w15:restartNumberingAfterBreak="0">
     <w:nsid w:val="34E02375"/>
     <w:multiLevelType w:val="hybridMultilevel"/>
     <w:tmpl w:val="E5F0C51A"/>
@@ -11741,7 +11903,7 @@
       </w:rPr>
     </w:lvl>
   </w:abstractNum>
-  <w:abstractNum w:abstractNumId="6">
+  <w:abstractNum w:abstractNumId="6" w15:restartNumberingAfterBreak="0">
     <w:nsid w:val="3C36153C"/>
     <w:multiLevelType w:val="hybridMultilevel"/>
     <w:tmpl w:val="97506D08"/>
@@ -11854,7 +12016,7 @@
       </w:rPr>
     </w:lvl>
   </w:abstractNum>
-  <w:abstractNum w:abstractNumId="7">
+  <w:abstractNum w:abstractNumId="7" w15:restartNumberingAfterBreak="0">
     <w:nsid w:val="44650E87"/>
     <w:multiLevelType w:val="hybridMultilevel"/>
     <w:tmpl w:val="FDE01C4E"/>
@@ -11967,7 +12129,96 @@
       </w:rPr>
     </w:lvl>
   </w:abstractNum>
-  <w:abstractNum w:abstractNumId="8">
+  <w:abstractNum w:abstractNumId="8" w15:restartNumberingAfterBreak="0">
+    <w:nsid w:val="4A96272B"/>
+    <w:multiLevelType w:val="hybridMultilevel"/>
+    <w:tmpl w:val="11DA4758"/>
+    <w:lvl w:ilvl="0" w:tplc="3BAC8190">
+      <w:start w:val="1"/>
+      <w:numFmt w:val="decimal"/>
+      <w:lvlText w:val="%1-"/>
+      <w:lvlJc w:val="left"/>
+      <w:pPr>
+        <w:ind w:left="420" w:hanging="360"/>
+      </w:pPr>
+      <w:rPr>
+        <w:rFonts w:hint="default"/>
+      </w:rPr>
+    </w:lvl>
+    <w:lvl w:ilvl="1" w:tplc="04090019" w:tentative="1">
+      <w:start w:val="1"/>
+      <w:numFmt w:val="lowerLetter"/>
+      <w:lvlText w:val="%2."/>
+      <w:lvlJc w:val="left"/>
+      <w:pPr>
+        <w:ind w:left="1140" w:hanging="360"/>
+      </w:pPr>
+    </w:lvl>
+    <w:lvl w:ilvl="2" w:tplc="0409001B" w:tentative="1">
+      <w:start w:val="1"/>
+      <w:numFmt w:val="lowerRoman"/>
+      <w:lvlText w:val="%3."/>
+      <w:lvlJc w:val="right"/>
+      <w:pPr>
+        <w:ind w:left="1860" w:hanging="180"/>
+      </w:pPr>
+    </w:lvl>
+    <w:lvl w:ilvl="3" w:tplc="0409000F" w:tentative="1">
+      <w:start w:val="1"/>
+      <w:numFmt w:val="decimal"/>
+      <w:lvlText w:val="%4."/>
+      <w:lvlJc w:val="left"/>
+      <w:pPr>
+        <w:ind w:left="2580" w:hanging="360"/>
+      </w:pPr>
+    </w:lvl>
+    <w:lvl w:ilvl="4" w:tplc="04090019" w:tentative="1">
+      <w:start w:val="1"/>
+      <w:numFmt w:val="lowerLetter"/>
+      <w:lvlText w:val="%5."/>
+      <w:lvlJc w:val="left"/>
+      <w:pPr>
+        <w:ind w:left="3300" w:hanging="360"/>
+      </w:pPr>
+    </w:lvl>
+    <w:lvl w:ilvl="5" w:tplc="0409001B" w:tentative="1">
+      <w:start w:val="1"/>
+      <w:numFmt w:val="lowerRoman"/>
+      <w:lvlText w:val="%6."/>
+      <w:lvlJc w:val="right"/>
+      <w:pPr>
+        <w:ind w:left="4020" w:hanging="180"/>
+      </w:pPr>
+    </w:lvl>
+    <w:lvl w:ilvl="6" w:tplc="0409000F" w:tentative="1">
+      <w:start w:val="1"/>
+      <w:numFmt w:val="decimal"/>
+      <w:lvlText w:val="%7."/>
+      <w:lvlJc w:val="left"/>
+      <w:pPr>
+        <w:ind w:left="4740" w:hanging="360"/>
+      </w:pPr>
+    </w:lvl>
+    <w:lvl w:ilvl="7" w:tplc="04090019" w:tentative="1">
+      <w:start w:val="1"/>
+      <w:numFmt w:val="lowerLetter"/>
+      <w:lvlText w:val="%8."/>
+      <w:lvlJc w:val="left"/>
+      <w:pPr>
+        <w:ind w:left="5460" w:hanging="360"/>
+      </w:pPr>
+    </w:lvl>
+    <w:lvl w:ilvl="8" w:tplc="0409001B" w:tentative="1">
+      <w:start w:val="1"/>
+      <w:numFmt w:val="lowerRoman"/>
+      <w:lvlText w:val="%9."/>
+      <w:lvlJc w:val="right"/>
+      <w:pPr>
+        <w:ind w:left="6180" w:hanging="180"/>
+      </w:pPr>
+    </w:lvl>
+  </w:abstractNum>
+  <w:abstractNum w:abstractNumId="9" w15:restartNumberingAfterBreak="0">
     <w:nsid w:val="4EAE32A3"/>
     <w:multiLevelType w:val="hybridMultilevel"/>
     <w:tmpl w:val="92DC88E6"/>
@@ -12080,7 +12331,7 @@
       </w:rPr>
     </w:lvl>
   </w:abstractNum>
-  <w:abstractNum w:abstractNumId="9">
+  <w:abstractNum w:abstractNumId="10" w15:restartNumberingAfterBreak="0">
     <w:nsid w:val="51EC146F"/>
     <w:multiLevelType w:val="hybridMultilevel"/>
     <w:tmpl w:val="0EE6D70A"/>
@@ -12193,7 +12444,7 @@
       </w:rPr>
     </w:lvl>
   </w:abstractNum>
-  <w:abstractNum w:abstractNumId="10">
+  <w:abstractNum w:abstractNumId="11" w15:restartNumberingAfterBreak="0">
     <w:nsid w:val="525A0561"/>
     <w:multiLevelType w:val="hybridMultilevel"/>
     <w:tmpl w:val="1AAA2B96"/>
@@ -12306,7 +12557,7 @@
       </w:rPr>
     </w:lvl>
   </w:abstractNum>
-  <w:abstractNum w:abstractNumId="11">
+  <w:abstractNum w:abstractNumId="12" w15:restartNumberingAfterBreak="0">
     <w:nsid w:val="531E710A"/>
     <w:multiLevelType w:val="multilevel"/>
     <w:tmpl w:val="C4CE9516"/>
@@ -12455,7 +12706,7 @@
       </w:rPr>
     </w:lvl>
   </w:abstractNum>
-  <w:abstractNum w:abstractNumId="12">
+  <w:abstractNum w:abstractNumId="13" w15:restartNumberingAfterBreak="0">
     <w:nsid w:val="53A121E4"/>
     <w:multiLevelType w:val="hybridMultilevel"/>
     <w:tmpl w:val="4AEEF572"/>
@@ -12544,7 +12795,7 @@
       </w:pPr>
     </w:lvl>
   </w:abstractNum>
-  <w:abstractNum w:abstractNumId="13">
+  <w:abstractNum w:abstractNumId="14" w15:restartNumberingAfterBreak="0">
     <w:nsid w:val="60C77248"/>
     <w:multiLevelType w:val="hybridMultilevel"/>
     <w:tmpl w:val="53426266"/>
@@ -12658,7 +12909,7 @@
       </w:rPr>
     </w:lvl>
   </w:abstractNum>
-  <w:abstractNum w:abstractNumId="14">
+  <w:abstractNum w:abstractNumId="15" w15:restartNumberingAfterBreak="0">
     <w:nsid w:val="6163569C"/>
     <w:multiLevelType w:val="hybridMultilevel"/>
     <w:tmpl w:val="C7A6A862"/>
@@ -12771,7 +13022,7 @@
       </w:rPr>
     </w:lvl>
   </w:abstractNum>
-  <w:abstractNum w:abstractNumId="15">
+  <w:abstractNum w:abstractNumId="16" w15:restartNumberingAfterBreak="0">
     <w:nsid w:val="6A6B62D6"/>
     <w:multiLevelType w:val="hybridMultilevel"/>
     <w:tmpl w:val="E1E0F176"/>
@@ -12884,7 +13135,7 @@
       </w:rPr>
     </w:lvl>
   </w:abstractNum>
-  <w:abstractNum w:abstractNumId="16">
+  <w:abstractNum w:abstractNumId="17" w15:restartNumberingAfterBreak="0">
     <w:nsid w:val="7E77726A"/>
     <w:multiLevelType w:val="hybridMultilevel"/>
     <w:tmpl w:val="4B3A7A80"/>
@@ -12997,7 +13248,7 @@
       </w:rPr>
     </w:lvl>
   </w:abstractNum>
-  <w:abstractNum w:abstractNumId="17">
+  <w:abstractNum w:abstractNumId="18" w15:restartNumberingAfterBreak="0">
     <w:nsid w:val="7F3E54A3"/>
     <w:multiLevelType w:val="hybridMultilevel"/>
     <w:tmpl w:val="02B66320"/>
@@ -13143,19 +13394,19 @@
     <w:abstractNumId w:val="1"/>
   </w:num>
   <w:num w:numId="7">
+    <w:abstractNumId w:val="12"/>
+  </w:num>
+  <w:num w:numId="8">
     <w:abstractNumId w:val="11"/>
   </w:num>
-  <w:num w:numId="8">
-    <w:abstractNumId w:val="10"/>
-  </w:num>
   <w:num w:numId="9">
-    <w:abstractNumId w:val="12"/>
+    <w:abstractNumId w:val="13"/>
   </w:num>
   <w:num w:numId="10">
     <w:abstractNumId w:val="2"/>
   </w:num>
   <w:num w:numId="11">
-    <w:abstractNumId w:val="14"/>
+    <w:abstractNumId w:val="15"/>
   </w:num>
   <w:num w:numId="12">
     <w:abstractNumId w:val="0"/>
@@ -13176,10 +13427,10 @@
     </w:lvlOverride>
   </w:num>
   <w:num w:numId="13">
-    <w:abstractNumId w:val="8"/>
+    <w:abstractNumId w:val="9"/>
   </w:num>
   <w:num w:numId="14">
-    <w:abstractNumId w:val="17"/>
+    <w:abstractNumId w:val="18"/>
   </w:num>
   <w:num w:numId="15">
     <w:abstractNumId w:val="0"/>
@@ -13203,13 +13454,13 @@
     <w:abstractNumId w:val="7"/>
   </w:num>
   <w:num w:numId="17">
-    <w:abstractNumId w:val="13"/>
+    <w:abstractNumId w:val="14"/>
   </w:num>
   <w:num w:numId="18">
-    <w:abstractNumId w:val="15"/>
+    <w:abstractNumId w:val="16"/>
   </w:num>
   <w:num w:numId="19">
-    <w:abstractNumId w:val="9"/>
+    <w:abstractNumId w:val="10"/>
   </w:num>
   <w:num w:numId="20">
     <w:abstractNumId w:val="0"/>
@@ -13227,7 +13478,10 @@
     </w:lvlOverride>
   </w:num>
   <w:num w:numId="21">
-    <w:abstractNumId w:val="16"/>
+    <w:abstractNumId w:val="17"/>
+  </w:num>
+  <w:num w:numId="22">
+    <w:abstractNumId w:val="8"/>
   </w:num>
 </w:numbering>
 </file>
@@ -14143,7 +14397,6 @@
       <w:spacing w:after="0" w:line="240" w:lineRule="auto"/>
     </w:pPr>
     <w:tblPr>
-      <w:tblInd w:w="0" w:type="dxa"/>
       <w:tblBorders>
         <w:top w:val="single" w:sz="4" w:space="0" w:color="auto"/>
         <w:left w:val="single" w:sz="4" w:space="0" w:color="auto"/>
@@ -14152,12 +14405,6 @@
         <w:insideH w:val="single" w:sz="4" w:space="0" w:color="auto"/>
         <w:insideV w:val="single" w:sz="4" w:space="0" w:color="auto"/>
       </w:tblBorders>
-      <w:tblCellMar>
-        <w:top w:w="0" w:type="dxa"/>
-        <w:left w:w="108" w:type="dxa"/>
-        <w:bottom w:w="0" w:type="dxa"/>
-        <w:right w:w="108" w:type="dxa"/>
-      </w:tblCellMar>
     </w:tblPr>
   </w:style>
   <w:style w:type="table" w:styleId="GridTable4">
@@ -14171,7 +14418,6 @@
     <w:tblPr>
       <w:tblStyleRowBandSize w:val="1"/>
       <w:tblStyleColBandSize w:val="1"/>
-      <w:tblInd w:w="0" w:type="dxa"/>
       <w:tblBorders>
         <w:top w:val="single" w:sz="4" w:space="0" w:color="666666" w:themeColor="text1" w:themeTint="99"/>
         <w:left w:val="single" w:sz="4" w:space="0" w:color="666666" w:themeColor="text1" w:themeTint="99"/>
@@ -14180,12 +14426,6 @@
         <w:insideH w:val="single" w:sz="4" w:space="0" w:color="666666" w:themeColor="text1" w:themeTint="99"/>
         <w:insideV w:val="single" w:sz="4" w:space="0" w:color="666666" w:themeColor="text1" w:themeTint="99"/>
       </w:tblBorders>
-      <w:tblCellMar>
-        <w:top w:w="0" w:type="dxa"/>
-        <w:left w:w="108" w:type="dxa"/>
-        <w:bottom w:w="0" w:type="dxa"/>
-        <w:right w:w="108" w:type="dxa"/>
-      </w:tblCellMar>
     </w:tblPr>
     <w:tblStylePr w:type="firstRow">
       <w:rPr>
@@ -14425,7 +14665,6 @@
       <w:lang w:eastAsia="ja-JP"/>
     </w:rPr>
     <w:tblPr>
-      <w:tblInd w:w="0" w:type="dxa"/>
       <w:tblBorders>
         <w:top w:val="single" w:sz="4" w:space="0" w:color="5B9BD5"/>
         <w:left w:val="single" w:sz="4" w:space="0" w:color="5B9BD5"/>
@@ -14435,9 +14674,7 @@
         <w:insideV w:val="single" w:sz="4" w:space="0" w:color="5B9BD5"/>
       </w:tblBorders>
       <w:tblCellMar>
-        <w:top w:w="0" w:type="dxa"/>
         <w:left w:w="144" w:type="dxa"/>
-        <w:bottom w:w="0" w:type="dxa"/>
         <w:right w:w="144" w:type="dxa"/>
       </w:tblCellMar>
     </w:tblPr>
@@ -14849,7 +15086,7 @@
 </file>
 
 <file path=customXml/itemProps1.xml><?xml version="1.0" encoding="utf-8"?>
-<ds:datastoreItem xmlns:ds="http://schemas.openxmlformats.org/officeDocument/2006/customXml" ds:itemID="{5E0CC305-962A-4AD2-995A-670A2E047004}">
+<ds:datastoreItem xmlns:ds="http://schemas.openxmlformats.org/officeDocument/2006/customXml" ds:itemID="{C2409ADB-3B74-4171-95DB-3EF56A04A691}">
   <ds:schemaRefs>
     <ds:schemaRef ds:uri="http://schemas.openxmlformats.org/officeDocument/2006/bibliography"/>
   </ds:schemaRefs>

</xml_diff>

<commit_message>
Update Project Plan Documentation.docx
1- Remove the duplication information of customer requirement and refer to the CR document.
2- Edit the  Project Approach
</commit_message>
<xml_diff>
--- a/PM/Project Plan Documentation.docx
+++ b/PM/Project Plan Documentation.docx
@@ -15,7 +15,6 @@
           <w:docPartUnique/>
         </w:docPartObj>
       </w:sdtPr>
-      <w:sdtEndPr/>
       <w:sdtContent>
         <w:p>
           <w:pPr>
@@ -38,7 +37,7 @@
             <mc:AlternateContent>
               <mc:Choice Requires="wps">
                 <w:drawing>
-                  <wp:anchor distT="0" distB="0" distL="114300" distR="114300" simplePos="0" relativeHeight="251659264" behindDoc="0" locked="0" layoutInCell="1" allowOverlap="1" wp14:anchorId="2B7AFDD8" wp14:editId="286906EF">
+                  <wp:anchor distT="0" distB="0" distL="114300" distR="114300" simplePos="0" relativeHeight="251659264" behindDoc="0" locked="0" layoutInCell="1" allowOverlap="1" wp14:anchorId="6AF417D1" wp14:editId="3142947A">
                     <wp:simplePos x="0" y="0"/>
                     <mc:AlternateContent>
                       <mc:Choice Requires="wp14">
@@ -135,7 +134,7 @@
               </mc:Choice>
               <mc:Fallback>
                 <w:pict>
-                  <v:shapetype w14:anchorId="2B7AFDD8" id="_x0000_t202" coordsize="21600,21600" o:spt="202" path="m,l,21600r21600,l21600,xe">
+                  <v:shapetype w14:anchorId="6AF417D1" id="_x0000_t202" coordsize="21600,21600" o:spt="202" path="m,l,21600r21600,l21600,xe">
                     <v:stroke joinstyle="miter"/>
                     <v:path gradientshapeok="t" o:connecttype="rect"/>
                   </v:shapetype>
@@ -291,8 +290,10 @@
             <w:rPr>
               <w:color w:val="2C68A4"/>
             </w:rPr>
-            <w:t>2</w:t>
+            <w:t>3</w:t>
           </w:r>
+          <w:bookmarkStart w:id="0" w:name="_GoBack"/>
+          <w:bookmarkEnd w:id="0"/>
           <w:r>
             <w:rPr>
               <w:color w:val="2C68A4"/>
@@ -329,7 +330,7 @@
             <w:rPr>
               <w:color w:val="2C68A4"/>
             </w:rPr>
-            <w:t>2</w:t>
+            <w:t>3</w:t>
           </w:r>
           <w:r>
             <w:rPr>
@@ -366,218 +367,11 @@
             </w:rPr>
           </w:pPr>
         </w:p>
-        <w:p>
-          <w:pPr>
-            <w:rPr>
-              <w:rtl/>
-              <w:lang w:eastAsia="ja-JP"/>
-            </w:rPr>
-          </w:pPr>
-        </w:p>
-        <w:p>
-          <w:pPr>
-            <w:rPr>
-              <w:rtl/>
-              <w:lang w:eastAsia="ja-JP"/>
-            </w:rPr>
-          </w:pPr>
-        </w:p>
-        <w:p>
-          <w:pPr>
-            <w:rPr>
-              <w:rtl/>
-              <w:lang w:eastAsia="ja-JP"/>
-            </w:rPr>
-          </w:pPr>
-        </w:p>
-        <w:p>
-          <w:pPr>
-            <w:rPr>
-              <w:rtl/>
-              <w:lang w:eastAsia="ja-JP"/>
-            </w:rPr>
-          </w:pPr>
-        </w:p>
-        <w:p>
-          <w:pPr>
-            <w:rPr>
-              <w:rtl/>
-              <w:lang w:eastAsia="ja-JP"/>
-            </w:rPr>
-          </w:pPr>
-        </w:p>
-        <w:p>
-          <w:pPr>
-            <w:rPr>
-              <w:rtl/>
-              <w:lang w:eastAsia="ja-JP"/>
-            </w:rPr>
-          </w:pPr>
-        </w:p>
-        <w:p>
-          <w:pPr>
-            <w:rPr>
-              <w:rtl/>
-              <w:lang w:eastAsia="ja-JP"/>
-            </w:rPr>
-          </w:pPr>
-        </w:p>
-        <w:p>
-          <w:pPr>
-            <w:rPr>
-              <w:lang w:eastAsia="ja-JP"/>
-            </w:rPr>
-          </w:pPr>
-        </w:p>
-        <w:p>
-          <w:pPr>
-            <w:rPr>
-              <w:lang w:eastAsia="ja-JP"/>
-            </w:rPr>
-          </w:pPr>
-        </w:p>
-        <w:p>
-          <w:pPr>
-            <w:rPr>
-              <w:lang w:eastAsia="ja-JP"/>
-            </w:rPr>
-          </w:pPr>
-        </w:p>
-        <w:p>
-          <w:pPr>
-            <w:pStyle w:val="NoSpacing"/>
-          </w:pPr>
-          <w:r>
-            <w:rPr>
-              <w:noProof/>
-            </w:rPr>
-            <mc:AlternateContent>
-              <mc:Choice Requires="wps">
-                <w:drawing>
-                  <wp:anchor distT="0" distB="0" distL="114300" distR="114300" simplePos="0" relativeHeight="251660288" behindDoc="0" locked="0" layoutInCell="1" allowOverlap="1" wp14:anchorId="603BD2E4" wp14:editId="72166D63">
-                    <wp:simplePos x="0" y="0"/>
-                    <mc:AlternateContent>
-                      <mc:Choice Requires="wp14">
-                        <wp:positionH relativeFrom="page">
-                          <wp14:pctPosHOffset>42000</wp14:pctPosHOffset>
-                        </wp:positionH>
-                      </mc:Choice>
-                      <mc:Fallback>
-                        <wp:positionH relativeFrom="page">
-                          <wp:posOffset>3263900</wp:posOffset>
-                        </wp:positionH>
-                      </mc:Fallback>
-                    </mc:AlternateContent>
-                    <mc:AlternateContent>
-                      <mc:Choice Requires="wp14">
-                        <wp:positionV relativeFrom="page">
-                          <wp14:pctPosVOffset>88000</wp14:pctPosVOffset>
-                        </wp:positionV>
-                      </mc:Choice>
-                      <mc:Fallback>
-                        <wp:positionV relativeFrom="page">
-                          <wp:posOffset>8851265</wp:posOffset>
-                        </wp:positionV>
-                      </mc:Fallback>
-                    </mc:AlternateContent>
-                    <wp:extent cx="3657600" cy="365760"/>
-                    <wp:effectExtent l="0" t="0" r="0" b="0"/>
-                    <wp:wrapNone/>
-                    <wp:docPr id="4" name="Text Box 4"/>
-                    <wp:cNvGraphicFramePr/>
-                    <a:graphic xmlns:a="http://schemas.openxmlformats.org/drawingml/2006/main">
-                      <a:graphicData uri="http://schemas.microsoft.com/office/word/2010/wordprocessingShape">
-                        <wps:wsp>
-                          <wps:cNvSpPr txBox="1"/>
-                          <wps:spPr>
-                            <a:xfrm>
-                              <a:off x="0" y="0"/>
-                              <a:ext cx="3657600" cy="365760"/>
-                            </a:xfrm>
-                            <a:prstGeom prst="rect">
-                              <a:avLst/>
-                            </a:prstGeom>
-                            <a:noFill/>
-                            <a:ln w="6350">
-                              <a:noFill/>
-                            </a:ln>
-                            <a:effectLst/>
-                          </wps:spPr>
-                          <wps:style>
-                            <a:lnRef idx="0">
-                              <a:schemeClr val="accent1"/>
-                            </a:lnRef>
-                            <a:fillRef idx="0">
-                              <a:schemeClr val="accent1"/>
-                            </a:fillRef>
-                            <a:effectRef idx="0">
-                              <a:schemeClr val="accent1"/>
-                            </a:effectRef>
-                            <a:fontRef idx="minor">
-                              <a:schemeClr val="dk1"/>
-                            </a:fontRef>
-                          </wps:style>
-                          <wps:txbx>
-                            <w:txbxContent>
-                              <w:p>
-                                <w:pPr>
-                                  <w:pStyle w:val="NoSpacing"/>
-                                  <w:rPr>
-                                    <w:color w:val="595959" w:themeColor="text1" w:themeTint="A6"/>
-                                    <w:sz w:val="20"/>
-                                    <w:szCs w:val="20"/>
-                                  </w:rPr>
-                                </w:pPr>
-                              </w:p>
-                            </w:txbxContent>
-                          </wps:txbx>
-                          <wps:bodyPr rot="0" spcFirstLastPara="0" vertOverflow="overflow" horzOverflow="overflow" vert="horz" wrap="square" lIns="0" tIns="0" rIns="0" bIns="0" numCol="1" spcCol="0" rtlCol="0" fromWordArt="0" anchor="b" anchorCtr="0" forceAA="0" compatLnSpc="1">
-                            <a:prstTxWarp prst="textNoShape">
-                              <a:avLst/>
-                            </a:prstTxWarp>
-                            <a:spAutoFit/>
-                          </wps:bodyPr>
-                        </wps:wsp>
-                      </a:graphicData>
-                    </a:graphic>
-                    <wp14:sizeRelH relativeFrom="page">
-                      <wp14:pctWidth>45000</wp14:pctWidth>
-                    </wp14:sizeRelH>
-                    <wp14:sizeRelV relativeFrom="margin">
-                      <wp14:pctHeight>0</wp14:pctHeight>
-                    </wp14:sizeRelV>
-                  </wp:anchor>
-                </w:drawing>
-              </mc:Choice>
-              <mc:Fallback>
-                <w:pict>
-                  <v:shape w14:anchorId="603BD2E4" id="Text Box 4" o:spid="_x0000_s1027" type="#_x0000_t202" style="position:absolute;margin-left:0;margin-top:0;width:4in;height:28.8pt;z-index:251660288;visibility:visible;mso-wrap-style:square;mso-width-percent:450;mso-height-percent:0;mso-left-percent:420;mso-top-percent:880;mso-wrap-distance-left:9pt;mso-wrap-distance-top:0;mso-wrap-distance-right:9pt;mso-wrap-distance-bottom:0;mso-position-horizontal-relative:page;mso-position-vertical-relative:page;mso-width-percent:450;mso-height-percent:0;mso-left-percent:420;mso-top-percent:880;mso-width-relative:page;mso-height-relative:margin;v-text-anchor:bottom" o:gfxdata="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" filled="f" stroked="f" strokeweight=".5pt">
-                    <v:textbox style="mso-fit-shape-to-text:t" inset="0,0,0,0">
-                      <w:txbxContent>
-                        <w:p>
-                          <w:pPr>
-                            <w:pStyle w:val="NoSpacing"/>
-                            <w:rPr>
-                              <w:color w:val="595959" w:themeColor="text1" w:themeTint="A6"/>
-                              <w:sz w:val="20"/>
-                              <w:szCs w:val="20"/>
-                            </w:rPr>
-                          </w:pPr>
-                        </w:p>
-                      </w:txbxContent>
-                    </v:textbox>
-                    <w10:wrap anchorx="page" anchory="page"/>
-                  </v:shape>
-                </w:pict>
-              </mc:Fallback>
-            </mc:AlternateContent>
-          </w:r>
-        </w:p>
         <w:tbl>
           <w:tblPr>
             <w:tblStyle w:val="ProjectScopeTable"/>
+            <w:tblpPr w:leftFromText="180" w:rightFromText="180" w:vertAnchor="text" w:horzAnchor="margin" w:tblpXSpec="center" w:tblpY="10"/>
             <w:tblW w:w="12075" w:type="dxa"/>
-            <w:tblInd w:w="-650" w:type="dxa"/>
             <w:tblLayout w:type="fixed"/>
             <w:tblLook w:val="04A0" w:firstRow="1" w:lastRow="0" w:firstColumn="1" w:lastColumn="0" w:noHBand="0" w:noVBand="1"/>
           </w:tblPr>
@@ -1260,6 +1054,7 @@
                     <w:szCs w:val="24"/>
                   </w:rPr>
                 </w:pPr>
+                <w:proofErr w:type="spellStart"/>
                 <w:r>
                   <w:rPr>
                     <w:rFonts w:asciiTheme="minorBidi" w:eastAsia="Arial" w:hAnsiTheme="minorBidi" w:cstheme="minorBidi"/>
@@ -1267,8 +1062,29 @@
                     <w:sz w:val="24"/>
                     <w:szCs w:val="24"/>
                   </w:rPr>
-                  <w:t>Alaa Gamal</w:t>
+                  <w:t>Alaa</w:t>
                 </w:r>
+                <w:proofErr w:type="spellEnd"/>
+                <w:r>
+                  <w:rPr>
+                    <w:rFonts w:asciiTheme="minorBidi" w:eastAsia="Arial" w:hAnsiTheme="minorBidi" w:cstheme="minorBidi"/>
+                    <w:color w:val="262626" w:themeColor="text1" w:themeTint="D9"/>
+                    <w:sz w:val="24"/>
+                    <w:szCs w:val="24"/>
+                  </w:rPr>
+                  <w:t xml:space="preserve"> </w:t>
+                </w:r>
+                <w:proofErr w:type="spellStart"/>
+                <w:r>
+                  <w:rPr>
+                    <w:rFonts w:asciiTheme="minorBidi" w:eastAsia="Arial" w:hAnsiTheme="minorBidi" w:cstheme="minorBidi"/>
+                    <w:color w:val="262626" w:themeColor="text1" w:themeTint="D9"/>
+                    <w:sz w:val="24"/>
+                    <w:szCs w:val="24"/>
+                  </w:rPr>
+                  <w:t>Gamal</w:t>
+                </w:r>
+                <w:proofErr w:type="spellEnd"/>
               </w:p>
             </w:tc>
             <w:tc>
@@ -1396,6 +1212,7 @@
                   <w:autoSpaceDN/>
                   <w:adjustRightInd/>
                   <w:spacing w:after="120"/>
+                  <w:ind w:left="360"/>
                   <w:textAlignment w:val="auto"/>
                   <w:rPr>
                     <w:rFonts w:asciiTheme="minorBidi" w:eastAsia="Arial" w:hAnsiTheme="minorBidi" w:cstheme="minorBidi"/>
@@ -1426,6 +1243,7 @@
                   <w:autoSpaceDN/>
                   <w:adjustRightInd/>
                   <w:spacing w:after="120"/>
+                  <w:ind w:left="360"/>
                   <w:textAlignment w:val="auto"/>
                   <w:rPr>
                     <w:rFonts w:asciiTheme="minorBidi" w:eastAsia="Arial" w:hAnsiTheme="minorBidi" w:cstheme="minorBidi"/>
@@ -1441,7 +1259,227 @@
                     <w:sz w:val="24"/>
                     <w:szCs w:val="24"/>
                   </w:rPr>
-                  <w:t>Project Approach</w:t>
+                  <w:t>Project Approach  is V model not agile</w:t>
+                </w:r>
+                <w:r>
+                  <w:t xml:space="preserve"> </w:t>
+                </w:r>
+              </w:p>
+            </w:tc>
+          </w:tr>
+          <w:tr>
+            <w:trPr>
+              <w:trHeight w:val="1160"/>
+            </w:trPr>
+            <w:tc>
+              <w:tcPr>
+                <w:tcW w:w="1111" w:type="dxa"/>
+                <w:vAlign w:val="center"/>
+              </w:tcPr>
+              <w:p>
+                <w:pPr>
+                  <w:overflowPunct/>
+                  <w:autoSpaceDE/>
+                  <w:autoSpaceDN/>
+                  <w:adjustRightInd/>
+                  <w:spacing w:after="120"/>
+                  <w:jc w:val="center"/>
+                  <w:textAlignment w:val="auto"/>
+                  <w:rPr>
+                    <w:rFonts w:asciiTheme="minorBidi" w:eastAsia="Arial" w:hAnsiTheme="minorBidi" w:cstheme="minorBidi"/>
+                    <w:color w:val="262626" w:themeColor="text1" w:themeTint="D9"/>
+                    <w:sz w:val="24"/>
+                    <w:szCs w:val="24"/>
+                  </w:rPr>
+                </w:pPr>
+                <w:r>
+                  <w:rPr>
+                    <w:rFonts w:asciiTheme="minorBidi" w:eastAsia="Arial" w:hAnsiTheme="minorBidi" w:cstheme="minorBidi"/>
+                    <w:color w:val="262626" w:themeColor="text1" w:themeTint="D9"/>
+                    <w:sz w:val="24"/>
+                    <w:szCs w:val="24"/>
+                  </w:rPr>
+                  <w:t>3.0</w:t>
+                </w:r>
+              </w:p>
+            </w:tc>
+            <w:tc>
+              <w:tcPr>
+                <w:tcW w:w="1424" w:type="dxa"/>
+                <w:vAlign w:val="center"/>
+              </w:tcPr>
+              <w:p>
+                <w:pPr>
+                  <w:overflowPunct/>
+                  <w:autoSpaceDE/>
+                  <w:autoSpaceDN/>
+                  <w:adjustRightInd/>
+                  <w:spacing w:after="120"/>
+                  <w:jc w:val="center"/>
+                  <w:textAlignment w:val="auto"/>
+                  <w:rPr>
+                    <w:rFonts w:asciiTheme="minorBidi" w:eastAsia="Arial" w:hAnsiTheme="minorBidi" w:cstheme="minorBidi"/>
+                    <w:color w:val="262626" w:themeColor="text1" w:themeTint="D9"/>
+                    <w:sz w:val="24"/>
+                    <w:szCs w:val="24"/>
+                  </w:rPr>
+                </w:pPr>
+                <w:r>
+                  <w:rPr>
+                    <w:rFonts w:asciiTheme="minorBidi" w:eastAsia="Arial" w:hAnsiTheme="minorBidi" w:cstheme="minorBidi"/>
+                    <w:color w:val="262626" w:themeColor="text1" w:themeTint="D9"/>
+                    <w:sz w:val="24"/>
+                    <w:szCs w:val="24"/>
+                  </w:rPr>
+                  <w:t>Ahmed Hamdy</w:t>
+                </w:r>
+              </w:p>
+            </w:tc>
+            <w:tc>
+              <w:tcPr>
+                <w:tcW w:w="1080" w:type="dxa"/>
+                <w:vAlign w:val="center"/>
+              </w:tcPr>
+              <w:p>
+                <w:pPr>
+                  <w:overflowPunct/>
+                  <w:autoSpaceDE/>
+                  <w:autoSpaceDN/>
+                  <w:adjustRightInd/>
+                  <w:spacing w:after="120"/>
+                  <w:jc w:val="center"/>
+                  <w:textAlignment w:val="auto"/>
+                  <w:rPr>
+                    <w:rFonts w:asciiTheme="minorBidi" w:eastAsia="Arial" w:hAnsiTheme="minorBidi" w:cstheme="minorBidi"/>
+                    <w:color w:val="262626" w:themeColor="text1" w:themeTint="D9"/>
+                    <w:sz w:val="24"/>
+                    <w:szCs w:val="24"/>
+                  </w:rPr>
+                </w:pPr>
+              </w:p>
+            </w:tc>
+            <w:tc>
+              <w:tcPr>
+                <w:tcW w:w="1170" w:type="dxa"/>
+                <w:vAlign w:val="center"/>
+              </w:tcPr>
+              <w:p>
+                <w:pPr>
+                  <w:overflowPunct/>
+                  <w:autoSpaceDE/>
+                  <w:autoSpaceDN/>
+                  <w:adjustRightInd/>
+                  <w:spacing w:after="120"/>
+                  <w:jc w:val="center"/>
+                  <w:textAlignment w:val="auto"/>
+                  <w:rPr>
+                    <w:rFonts w:asciiTheme="minorBidi" w:eastAsia="Arial" w:hAnsiTheme="minorBidi" w:cstheme="minorBidi"/>
+                    <w:color w:val="262626" w:themeColor="text1" w:themeTint="D9"/>
+                    <w:sz w:val="24"/>
+                    <w:szCs w:val="24"/>
+                  </w:rPr>
+                </w:pPr>
+              </w:p>
+            </w:tc>
+            <w:tc>
+              <w:tcPr>
+                <w:tcW w:w="1350" w:type="dxa"/>
+                <w:vAlign w:val="center"/>
+              </w:tcPr>
+              <w:p>
+                <w:pPr>
+                  <w:overflowPunct/>
+                  <w:autoSpaceDE/>
+                  <w:autoSpaceDN/>
+                  <w:adjustRightInd/>
+                  <w:spacing w:after="120"/>
+                  <w:jc w:val="center"/>
+                  <w:textAlignment w:val="auto"/>
+                  <w:rPr>
+                    <w:rFonts w:asciiTheme="minorBidi" w:eastAsia="Arial" w:hAnsiTheme="minorBidi" w:cstheme="minorBidi"/>
+                    <w:color w:val="262626" w:themeColor="text1" w:themeTint="D9"/>
+                    <w:sz w:val="24"/>
+                    <w:szCs w:val="24"/>
+                  </w:rPr>
+                </w:pPr>
+              </w:p>
+            </w:tc>
+            <w:tc>
+              <w:tcPr>
+                <w:tcW w:w="1350" w:type="dxa"/>
+                <w:vAlign w:val="center"/>
+              </w:tcPr>
+              <w:p>
+                <w:pPr>
+                  <w:overflowPunct/>
+                  <w:autoSpaceDE/>
+                  <w:autoSpaceDN/>
+                  <w:adjustRightInd/>
+                  <w:spacing w:after="120"/>
+                  <w:jc w:val="center"/>
+                  <w:textAlignment w:val="auto"/>
+                  <w:rPr>
+                    <w:rFonts w:asciiTheme="minorBidi" w:eastAsia="Arial" w:hAnsiTheme="minorBidi" w:cstheme="minorBidi"/>
+                    <w:color w:val="262626" w:themeColor="text1" w:themeTint="D9"/>
+                    <w:sz w:val="24"/>
+                    <w:szCs w:val="24"/>
+                  </w:rPr>
+                </w:pPr>
+              </w:p>
+            </w:tc>
+            <w:tc>
+              <w:tcPr>
+                <w:tcW w:w="1890" w:type="dxa"/>
+                <w:vAlign w:val="center"/>
+              </w:tcPr>
+              <w:p>
+                <w:pPr>
+                  <w:overflowPunct/>
+                  <w:autoSpaceDE/>
+                  <w:autoSpaceDN/>
+                  <w:adjustRightInd/>
+                  <w:spacing w:after="120"/>
+                  <w:textAlignment w:val="auto"/>
+                  <w:rPr>
+                    <w:rFonts w:asciiTheme="minorBidi" w:eastAsia="Arial" w:hAnsiTheme="minorBidi" w:cstheme="minorBidi"/>
+                    <w:color w:val="262626" w:themeColor="text1" w:themeTint="D9"/>
+                    <w:sz w:val="24"/>
+                    <w:szCs w:val="24"/>
+                  </w:rPr>
+                </w:pPr>
+                <w:r>
+                  <w:rPr>
+                    <w:rFonts w:asciiTheme="minorBidi" w:eastAsia="Arial" w:hAnsiTheme="minorBidi" w:cstheme="minorBidi"/>
+                    <w:color w:val="262626" w:themeColor="text1" w:themeTint="D9"/>
+                    <w:sz w:val="24"/>
+                    <w:szCs w:val="24"/>
+                  </w:rPr>
+                  <w:t>1- Remove the duplication information of customer requirement and refer to the CR document.</w:t>
+                </w:r>
+              </w:p>
+              <w:p>
+                <w:pPr>
+                  <w:overflowPunct/>
+                  <w:autoSpaceDE/>
+                  <w:autoSpaceDN/>
+                  <w:adjustRightInd/>
+                  <w:spacing w:after="120"/>
+                  <w:textAlignment w:val="auto"/>
+                  <w:rPr>
+                    <w:rFonts w:asciiTheme="minorBidi" w:eastAsia="Arial" w:hAnsiTheme="minorBidi" w:cstheme="minorBidi"/>
+                    <w:color w:val="262626" w:themeColor="text1" w:themeTint="D9"/>
+                    <w:sz w:val="24"/>
+                    <w:szCs w:val="24"/>
+                  </w:rPr>
+                </w:pPr>
+                <w:r>
+                  <w:rPr>
+                    <w:rFonts w:asciiTheme="minorBidi" w:eastAsia="Arial" w:hAnsiTheme="minorBidi" w:cstheme="minorBidi"/>
+                    <w:color w:val="262626" w:themeColor="text1" w:themeTint="D9"/>
+                    <w:sz w:val="24"/>
+                    <w:szCs w:val="24"/>
+                  </w:rPr>
+                  <w:t xml:space="preserve">2- </w:t>
                 </w:r>
                 <w:r>
                   <w:rPr>
@@ -1450,26 +1488,186 @@
                     <w:sz w:val="24"/>
                     <w:szCs w:val="24"/>
                   </w:rPr>
-                  <w:t xml:space="preserve">  is V model not agile</w:t>
-                </w:r>
-                <w:r>
-                  <w:t xml:space="preserve"> </w:t>
+                  <w:t xml:space="preserve">Edit the  Project Approach  </w:t>
                 </w:r>
               </w:p>
             </w:tc>
-            <w:bookmarkStart w:id="0" w:name="_GoBack"/>
-            <w:bookmarkEnd w:id="0"/>
+            <w:tc>
+              <w:tcPr>
+                <w:tcW w:w="2700" w:type="dxa"/>
+              </w:tcPr>
+              <w:p>
+                <w:pPr>
+                  <w:pStyle w:val="ListParagraph"/>
+                  <w:overflowPunct/>
+                  <w:autoSpaceDE/>
+                  <w:autoSpaceDN/>
+                  <w:adjustRightInd/>
+                  <w:spacing w:after="120"/>
+                  <w:ind w:left="360"/>
+                  <w:textAlignment w:val="auto"/>
+                  <w:rPr>
+                    <w:rFonts w:asciiTheme="minorBidi" w:eastAsia="Arial" w:hAnsiTheme="minorBidi" w:cstheme="minorBidi"/>
+                    <w:color w:val="262626" w:themeColor="text1" w:themeTint="D9"/>
+                    <w:sz w:val="24"/>
+                    <w:szCs w:val="24"/>
+                  </w:rPr>
+                </w:pPr>
+              </w:p>
+            </w:tc>
           </w:tr>
         </w:tbl>
         <w:p>
+          <w:pPr>
+            <w:rPr>
+              <w:rtl/>
+              <w:lang w:eastAsia="ja-JP"/>
+            </w:rPr>
+          </w:pPr>
+        </w:p>
+        <w:p>
+          <w:pPr>
+            <w:rPr>
+              <w:rtl/>
+              <w:lang w:eastAsia="ja-JP"/>
+            </w:rPr>
+          </w:pPr>
+        </w:p>
+        <w:p>
+          <w:pPr>
+            <w:pStyle w:val="NoSpacing"/>
+          </w:pPr>
           <w:r>
-            <w:br w:type="page"/>
+            <w:rPr>
+              <w:noProof/>
+            </w:rPr>
+            <mc:AlternateContent>
+              <mc:Choice Requires="wps">
+                <w:drawing>
+                  <wp:anchor distT="0" distB="0" distL="114300" distR="114300" simplePos="0" relativeHeight="251660288" behindDoc="0" locked="0" layoutInCell="1" allowOverlap="1" wp14:anchorId="6246E75B" wp14:editId="5526827F">
+                    <wp:simplePos x="0" y="0"/>
+                    <mc:AlternateContent>
+                      <mc:Choice Requires="wp14">
+                        <wp:positionH relativeFrom="page">
+                          <wp14:pctPosHOffset>42000</wp14:pctPosHOffset>
+                        </wp:positionH>
+                      </mc:Choice>
+                      <mc:Fallback>
+                        <wp:positionH relativeFrom="page">
+                          <wp:posOffset>3263900</wp:posOffset>
+                        </wp:positionH>
+                      </mc:Fallback>
+                    </mc:AlternateContent>
+                    <mc:AlternateContent>
+                      <mc:Choice Requires="wp14">
+                        <wp:positionV relativeFrom="page">
+                          <wp14:pctPosVOffset>88000</wp14:pctPosVOffset>
+                        </wp:positionV>
+                      </mc:Choice>
+                      <mc:Fallback>
+                        <wp:positionV relativeFrom="page">
+                          <wp:posOffset>8851265</wp:posOffset>
+                        </wp:positionV>
+                      </mc:Fallback>
+                    </mc:AlternateContent>
+                    <wp:extent cx="3657600" cy="365760"/>
+                    <wp:effectExtent l="0" t="0" r="0" b="0"/>
+                    <wp:wrapNone/>
+                    <wp:docPr id="4" name="Text Box 4"/>
+                    <wp:cNvGraphicFramePr/>
+                    <a:graphic xmlns:a="http://schemas.openxmlformats.org/drawingml/2006/main">
+                      <a:graphicData uri="http://schemas.microsoft.com/office/word/2010/wordprocessingShape">
+                        <wps:wsp>
+                          <wps:cNvSpPr txBox="1"/>
+                          <wps:spPr>
+                            <a:xfrm>
+                              <a:off x="0" y="0"/>
+                              <a:ext cx="3657600" cy="365760"/>
+                            </a:xfrm>
+                            <a:prstGeom prst="rect">
+                              <a:avLst/>
+                            </a:prstGeom>
+                            <a:noFill/>
+                            <a:ln w="6350">
+                              <a:noFill/>
+                            </a:ln>
+                            <a:effectLst/>
+                          </wps:spPr>
+                          <wps:style>
+                            <a:lnRef idx="0">
+                              <a:schemeClr val="accent1"/>
+                            </a:lnRef>
+                            <a:fillRef idx="0">
+                              <a:schemeClr val="accent1"/>
+                            </a:fillRef>
+                            <a:effectRef idx="0">
+                              <a:schemeClr val="accent1"/>
+                            </a:effectRef>
+                            <a:fontRef idx="minor">
+                              <a:schemeClr val="dk1"/>
+                            </a:fontRef>
+                          </wps:style>
+                          <wps:txbx>
+                            <w:txbxContent>
+                              <w:p>
+                                <w:pPr>
+                                  <w:pStyle w:val="NoSpacing"/>
+                                  <w:rPr>
+                                    <w:color w:val="595959" w:themeColor="text1" w:themeTint="A6"/>
+                                    <w:sz w:val="20"/>
+                                    <w:szCs w:val="20"/>
+                                  </w:rPr>
+                                </w:pPr>
+                              </w:p>
+                            </w:txbxContent>
+                          </wps:txbx>
+                          <wps:bodyPr rot="0" spcFirstLastPara="0" vertOverflow="overflow" horzOverflow="overflow" vert="horz" wrap="square" lIns="0" tIns="0" rIns="0" bIns="0" numCol="1" spcCol="0" rtlCol="0" fromWordArt="0" anchor="b" anchorCtr="0" forceAA="0" compatLnSpc="1">
+                            <a:prstTxWarp prst="textNoShape">
+                              <a:avLst/>
+                            </a:prstTxWarp>
+                            <a:spAutoFit/>
+                          </wps:bodyPr>
+                        </wps:wsp>
+                      </a:graphicData>
+                    </a:graphic>
+                    <wp14:sizeRelH relativeFrom="page">
+                      <wp14:pctWidth>45000</wp14:pctWidth>
+                    </wp14:sizeRelH>
+                    <wp14:sizeRelV relativeFrom="margin">
+                      <wp14:pctHeight>0</wp14:pctHeight>
+                    </wp14:sizeRelV>
+                  </wp:anchor>
+                </w:drawing>
+              </mc:Choice>
+              <mc:Fallback>
+                <w:pict>
+                  <v:shape w14:anchorId="6246E75B" id="Text Box 4" o:spid="_x0000_s1027" type="#_x0000_t202" style="position:absolute;margin-left:0;margin-top:0;width:4in;height:28.8pt;z-index:251660288;visibility:visible;mso-wrap-style:square;mso-width-percent:450;mso-height-percent:0;mso-left-percent:420;mso-top-percent:880;mso-wrap-distance-left:9pt;mso-wrap-distance-top:0;mso-wrap-distance-right:9pt;mso-wrap-distance-bottom:0;mso-position-horizontal-relative:page;mso-position-vertical-relative:page;mso-width-percent:450;mso-height-percent:0;mso-left-percent:420;mso-top-percent:880;mso-width-relative:page;mso-height-relative:margin;v-text-anchor:bottom" o:gfxdata="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" filled="f" stroked="f" strokeweight=".5pt">
+                    <v:textbox style="mso-fit-shape-to-text:t" inset="0,0,0,0">
+                      <w:txbxContent>
+                        <w:p>
+                          <w:pPr>
+                            <w:pStyle w:val="NoSpacing"/>
+                            <w:rPr>
+                              <w:color w:val="595959" w:themeColor="text1" w:themeTint="A6"/>
+                              <w:sz w:val="20"/>
+                              <w:szCs w:val="20"/>
+                            </w:rPr>
+                          </w:pPr>
+                        </w:p>
+                      </w:txbxContent>
+                    </v:textbox>
+                    <w10:wrap anchorx="page" anchory="page"/>
+                  </v:shape>
+                </w:pict>
+              </mc:Fallback>
+            </mc:AlternateContent>
           </w:r>
         </w:p>
         <w:p/>
       </w:sdtContent>
     </w:sdt>
     <w:bookmarkStart w:id="1" w:name="_Toc442704224" w:displacedByCustomXml="prev"/>
+    <w:bookmarkEnd w:id="1"/>
     <w:p>
       <w:pPr>
         <w:spacing w:after="360"/>
@@ -1488,67 +1686,112 @@
         </w:rPr>
         <w:t>Table of Contents</w:t>
       </w:r>
-      <w:bookmarkEnd w:id="1"/>
-    </w:p>
-    <w:p>
-      <w:pPr>
-        <w:pStyle w:val="TOC1"/>
+    </w:p>
+    <w:p>
+      <w:pPr>
+        <w:tabs>
+          <w:tab w:val="right" w:leader="dot" w:pos="8640"/>
+        </w:tabs>
+        <w:overflowPunct/>
+        <w:autoSpaceDE/>
+        <w:autoSpaceDN/>
+        <w:adjustRightInd/>
+        <w:spacing w:after="240"/>
+        <w:ind w:right="576"/>
         <w:jc w:val="center"/>
+        <w:textAlignment w:val="auto"/>
         <w:rPr>
           <w:rFonts w:asciiTheme="minorHAnsi" w:eastAsiaTheme="minorEastAsia" w:hAnsiTheme="minorHAnsi" w:cstheme="minorBidi"/>
-          <w:b w:val="0"/>
+          <w:noProof/>
           <w:sz w:val="22"/>
           <w:szCs w:val="22"/>
-          <w:lang w:val="en-US"/>
         </w:rPr>
       </w:pPr>
       <w:hyperlink w:anchor="_Toc7634781" w:history="1">
         <w:r>
           <w:rPr>
-            <w:rStyle w:val="Hyperlink"/>
-            <w:color w:val="auto"/>
-            <w:u w:val="none"/>
+            <w:rFonts w:ascii="Arial" w:hAnsi="Arial"/>
+            <w:b/>
+            <w:noProof/>
+            <w:sz w:val="24"/>
+            <w:u w:val="single"/>
+            <w:lang w:val="en-CA"/>
           </w:rPr>
           <w:t>1. Introduction</w:t>
         </w:r>
         <w:r>
           <w:rPr>
+            <w:rFonts w:ascii="Arial" w:hAnsi="Arial"/>
+            <w:b/>
+            <w:noProof/>
             <w:webHidden/>
+            <w:sz w:val="24"/>
+            <w:lang w:val="en-CA"/>
           </w:rPr>
           <w:tab/>
         </w:r>
         <w:r>
           <w:rPr>
+            <w:rFonts w:ascii="Arial" w:hAnsi="Arial"/>
+            <w:b/>
+            <w:noProof/>
             <w:webHidden/>
+            <w:sz w:val="24"/>
+            <w:lang w:val="en-CA"/>
           </w:rPr>
           <w:fldChar w:fldCharType="begin"/>
         </w:r>
         <w:r>
           <w:rPr>
+            <w:rFonts w:ascii="Arial" w:hAnsi="Arial"/>
+            <w:b/>
+            <w:noProof/>
             <w:webHidden/>
+            <w:sz w:val="24"/>
+            <w:lang w:val="en-CA"/>
           </w:rPr>
           <w:instrText xml:space="preserve"> PAGEREF _Toc7634781 \h </w:instrText>
         </w:r>
         <w:r>
           <w:rPr>
+            <w:rFonts w:ascii="Arial" w:hAnsi="Arial"/>
+            <w:b/>
+            <w:noProof/>
             <w:webHidden/>
+            <w:sz w:val="24"/>
+            <w:lang w:val="en-CA"/>
           </w:rPr>
         </w:r>
         <w:r>
           <w:rPr>
+            <w:rFonts w:ascii="Arial" w:hAnsi="Arial"/>
+            <w:b/>
+            <w:noProof/>
             <w:webHidden/>
+            <w:sz w:val="24"/>
+            <w:lang w:val="en-CA"/>
           </w:rPr>
           <w:fldChar w:fldCharType="separate"/>
         </w:r>
         <w:r>
           <w:rPr>
+            <w:rFonts w:ascii="Arial" w:hAnsi="Arial"/>
+            <w:b/>
+            <w:noProof/>
             <w:webHidden/>
+            <w:sz w:val="24"/>
+            <w:lang w:val="en-CA"/>
           </w:rPr>
           <w:t>2</w:t>
         </w:r>
         <w:r>
           <w:rPr>
+            <w:rFonts w:ascii="Arial" w:hAnsi="Arial"/>
+            <w:b/>
+            <w:noProof/>
             <w:webHidden/>
+            <w:sz w:val="24"/>
+            <w:lang w:val="en-CA"/>
           </w:rPr>
           <w:fldChar w:fldCharType="end"/>
         </w:r>
@@ -1556,61 +1799,94 @@
     </w:p>
     <w:p>
       <w:pPr>
-        <w:pStyle w:val="TOC2"/>
+        <w:tabs>
+          <w:tab w:val="left" w:leader="dot" w:pos="922"/>
+          <w:tab w:val="right" w:leader="dot" w:pos="8640"/>
+        </w:tabs>
+        <w:overflowPunct/>
+        <w:autoSpaceDE/>
+        <w:autoSpaceDN/>
+        <w:adjustRightInd/>
+        <w:spacing w:after="120"/>
+        <w:ind w:left="461" w:right="576"/>
+        <w:jc w:val="center"/>
+        <w:textAlignment w:val="auto"/>
         <w:rPr>
           <w:rFonts w:asciiTheme="minorHAnsi" w:eastAsiaTheme="minorEastAsia" w:hAnsiTheme="minorHAnsi" w:cstheme="minorBidi"/>
+          <w:noProof/>
           <w:sz w:val="22"/>
           <w:szCs w:val="22"/>
-          <w:lang w:val="en-US"/>
         </w:rPr>
       </w:pPr>
       <w:hyperlink w:anchor="_Toc7634782" w:history="1">
         <w:r>
           <w:rPr>
-            <w:rStyle w:val="Hyperlink"/>
-            <w:color w:val="auto"/>
-            <w:u w:val="none"/>
+            <w:rFonts w:ascii="Arial" w:hAnsi="Arial"/>
+            <w:noProof/>
+            <w:u w:val="single"/>
+            <w:lang w:val="en-CA"/>
           </w:rPr>
           <w:t>1.1 Purpose of the plan</w:t>
         </w:r>
         <w:r>
           <w:rPr>
+            <w:rFonts w:ascii="Arial" w:hAnsi="Arial"/>
+            <w:noProof/>
             <w:webHidden/>
+            <w:lang w:val="en-CA"/>
           </w:rPr>
           <w:tab/>
         </w:r>
         <w:r>
           <w:rPr>
+            <w:rFonts w:ascii="Arial" w:hAnsi="Arial"/>
+            <w:noProof/>
             <w:webHidden/>
+            <w:lang w:val="en-CA"/>
           </w:rPr>
           <w:fldChar w:fldCharType="begin"/>
         </w:r>
         <w:r>
           <w:rPr>
+            <w:rFonts w:ascii="Arial" w:hAnsi="Arial"/>
+            <w:noProof/>
             <w:webHidden/>
+            <w:lang w:val="en-CA"/>
           </w:rPr>
           <w:instrText xml:space="preserve"> PAGEREF _Toc7634782 \h </w:instrText>
         </w:r>
         <w:r>
           <w:rPr>
+            <w:rFonts w:ascii="Arial" w:hAnsi="Arial"/>
+            <w:noProof/>
             <w:webHidden/>
+            <w:lang w:val="en-CA"/>
           </w:rPr>
         </w:r>
         <w:r>
           <w:rPr>
+            <w:rFonts w:ascii="Arial" w:hAnsi="Arial"/>
+            <w:noProof/>
             <w:webHidden/>
+            <w:lang w:val="en-CA"/>
           </w:rPr>
           <w:fldChar w:fldCharType="separate"/>
         </w:r>
         <w:r>
           <w:rPr>
+            <w:rFonts w:ascii="Arial" w:hAnsi="Arial"/>
+            <w:noProof/>
             <w:webHidden/>
+            <w:lang w:val="en-CA"/>
           </w:rPr>
           <w:t>2</w:t>
         </w:r>
         <w:r>
           <w:rPr>
+            <w:rFonts w:ascii="Arial" w:hAnsi="Arial"/>
+            <w:noProof/>
             <w:webHidden/>
+            <w:lang w:val="en-CA"/>
           </w:rPr>
           <w:fldChar w:fldCharType="end"/>
         </w:r>
@@ -1618,100 +1894,179 @@
     </w:p>
     <w:p>
       <w:pPr>
-        <w:pStyle w:val="TOC1"/>
+        <w:tabs>
+          <w:tab w:val="right" w:leader="dot" w:pos="8640"/>
+        </w:tabs>
+        <w:overflowPunct/>
+        <w:autoSpaceDE/>
+        <w:autoSpaceDN/>
+        <w:adjustRightInd/>
+        <w:spacing w:after="240"/>
+        <w:ind w:right="576"/>
         <w:jc w:val="center"/>
+        <w:textAlignment w:val="auto"/>
         <w:rPr>
           <w:rFonts w:asciiTheme="minorHAnsi" w:eastAsiaTheme="minorEastAsia" w:hAnsiTheme="minorHAnsi" w:cstheme="minorBidi"/>
-          <w:b w:val="0"/>
+          <w:noProof/>
           <w:sz w:val="22"/>
           <w:szCs w:val="22"/>
-          <w:lang w:val="en-US"/>
-        </w:rPr>
-      </w:pPr>
-      <w:r>
+        </w:rPr>
+      </w:pPr>
+      <w:r>
+        <w:rPr>
+          <w:rFonts w:ascii="Arial" w:hAnsi="Arial"/>
+          <w:b/>
+          <w:noProof/>
+          <w:sz w:val="24"/>
+          <w:lang w:val="en-CA"/>
+        </w:rPr>
         <w:fldChar w:fldCharType="begin"/>
       </w:r>
       <w:r>
+        <w:rPr>
+          <w:rFonts w:ascii="Arial" w:hAnsi="Arial"/>
+          <w:b/>
+          <w:noProof/>
+          <w:sz w:val="24"/>
+          <w:lang w:val="en-CA"/>
+        </w:rPr>
         <w:instrText xml:space="preserve"> TOC \h \z \t "Style2,1,Style4,2" </w:instrText>
       </w:r>
       <w:r>
+        <w:rPr>
+          <w:rFonts w:ascii="Arial" w:hAnsi="Arial"/>
+          <w:b/>
+          <w:noProof/>
+          <w:sz w:val="24"/>
+          <w:lang w:val="en-CA"/>
+        </w:rPr>
         <w:fldChar w:fldCharType="separate"/>
       </w:r>
       <w:hyperlink w:anchor="_Toc7634781" w:history="1">
         <w:r>
           <w:rPr>
-            <w:rStyle w:val="Hyperlink"/>
-            <w:color w:val="auto"/>
+            <w:rFonts w:ascii="Arial" w:hAnsi="Arial"/>
+            <w:b/>
+            <w:noProof/>
+            <w:sz w:val="24"/>
+            <w:u w:val="single"/>
+            <w:lang w:val="en-CA"/>
           </w:rPr>
           <w:t>2. Project Overview</w:t>
         </w:r>
         <w:r>
           <w:rPr>
+            <w:rFonts w:ascii="Arial" w:hAnsi="Arial"/>
+            <w:b/>
+            <w:noProof/>
             <w:webHidden/>
+            <w:sz w:val="24"/>
+            <w:lang w:val="en-CA"/>
           </w:rPr>
           <w:tab/>
         </w:r>
       </w:hyperlink>
       <w:r>
+        <w:rPr>
+          <w:rFonts w:ascii="Arial" w:hAnsi="Arial"/>
+          <w:b/>
+          <w:noProof/>
+          <w:sz w:val="24"/>
+          <w:lang w:val="en-CA"/>
+        </w:rPr>
         <w:t>3</w:t>
       </w:r>
     </w:p>
     <w:p>
       <w:pPr>
-        <w:pStyle w:val="TOC2"/>
+        <w:tabs>
+          <w:tab w:val="left" w:leader="dot" w:pos="922"/>
+          <w:tab w:val="right" w:leader="dot" w:pos="8640"/>
+        </w:tabs>
+        <w:overflowPunct/>
+        <w:autoSpaceDE/>
+        <w:autoSpaceDN/>
+        <w:adjustRightInd/>
+        <w:spacing w:after="120"/>
+        <w:ind w:left="461" w:right="576"/>
+        <w:jc w:val="center"/>
+        <w:textAlignment w:val="auto"/>
         <w:rPr>
           <w:rFonts w:asciiTheme="minorHAnsi" w:eastAsiaTheme="minorEastAsia" w:hAnsiTheme="minorHAnsi" w:cstheme="minorBidi"/>
+          <w:noProof/>
           <w:sz w:val="22"/>
           <w:szCs w:val="22"/>
-          <w:lang w:val="en-US"/>
         </w:rPr>
       </w:pPr>
       <w:hyperlink w:anchor="_Toc7634782" w:history="1">
         <w:r>
           <w:rPr>
-            <w:rStyle w:val="Hyperlink"/>
-            <w:color w:val="auto"/>
+            <w:rFonts w:ascii="Arial" w:hAnsi="Arial"/>
+            <w:noProof/>
+            <w:u w:val="single"/>
+            <w:lang w:val="en-CA"/>
           </w:rPr>
           <w:t>2.1 Objective of the project</w:t>
         </w:r>
         <w:r>
           <w:rPr>
+            <w:rFonts w:ascii="Arial" w:hAnsi="Arial"/>
+            <w:noProof/>
             <w:webHidden/>
+            <w:lang w:val="en-CA"/>
           </w:rPr>
           <w:tab/>
         </w:r>
         <w:r>
           <w:rPr>
+            <w:rFonts w:ascii="Arial" w:hAnsi="Arial"/>
+            <w:noProof/>
             <w:webHidden/>
+            <w:lang w:val="en-CA"/>
           </w:rPr>
           <w:fldChar w:fldCharType="begin"/>
         </w:r>
         <w:r>
           <w:rPr>
+            <w:rFonts w:ascii="Arial" w:hAnsi="Arial"/>
+            <w:noProof/>
             <w:webHidden/>
+            <w:lang w:val="en-CA"/>
           </w:rPr>
           <w:instrText xml:space="preserve"> PAGEREF _Toc7634782 \h </w:instrText>
         </w:r>
         <w:r>
           <w:rPr>
+            <w:rFonts w:ascii="Arial" w:hAnsi="Arial"/>
+            <w:noProof/>
             <w:webHidden/>
+            <w:lang w:val="en-CA"/>
           </w:rPr>
         </w:r>
         <w:r>
           <w:rPr>
+            <w:rFonts w:ascii="Arial" w:hAnsi="Arial"/>
+            <w:noProof/>
             <w:webHidden/>
+            <w:lang w:val="en-CA"/>
           </w:rPr>
           <w:fldChar w:fldCharType="separate"/>
         </w:r>
         <w:r>
           <w:rPr>
+            <w:rFonts w:ascii="Arial" w:hAnsi="Arial"/>
+            <w:noProof/>
             <w:webHidden/>
+            <w:lang w:val="en-CA"/>
           </w:rPr>
           <w:t>2</w:t>
         </w:r>
         <w:r>
           <w:rPr>
+            <w:rFonts w:ascii="Arial" w:hAnsi="Arial"/>
+            <w:noProof/>
             <w:webHidden/>
+            <w:lang w:val="en-CA"/>
           </w:rPr>
           <w:fldChar w:fldCharType="end"/>
         </w:r>
@@ -1719,89 +2074,144 @@
     </w:p>
     <w:p>
       <w:pPr>
-        <w:pStyle w:val="TOC2"/>
+        <w:tabs>
+          <w:tab w:val="left" w:leader="dot" w:pos="922"/>
+          <w:tab w:val="right" w:leader="dot" w:pos="8640"/>
+        </w:tabs>
+        <w:overflowPunct/>
+        <w:autoSpaceDE/>
+        <w:autoSpaceDN/>
+        <w:adjustRightInd/>
+        <w:spacing w:after="120"/>
+        <w:ind w:left="461" w:right="576"/>
+        <w:jc w:val="center"/>
+        <w:textAlignment w:val="auto"/>
         <w:rPr>
           <w:rFonts w:asciiTheme="minorHAnsi" w:eastAsiaTheme="minorEastAsia" w:hAnsiTheme="minorHAnsi" w:cstheme="minorBidi"/>
+          <w:noProof/>
           <w:sz w:val="22"/>
           <w:szCs w:val="22"/>
-          <w:lang w:val="en-US"/>
         </w:rPr>
       </w:pPr>
       <w:hyperlink w:anchor="_Toc7634783" w:history="1">
         <w:r>
           <w:rPr>
-            <w:rStyle w:val="Hyperlink"/>
-            <w:color w:val="auto"/>
+            <w:rFonts w:ascii="Arial" w:hAnsi="Arial"/>
+            <w:noProof/>
+            <w:u w:val="single"/>
+            <w:lang w:val="en-CA"/>
           </w:rPr>
           <w:t>2.2 In Scope and Out of Scope</w:t>
         </w:r>
         <w:r>
           <w:rPr>
+            <w:rFonts w:ascii="Arial" w:hAnsi="Arial"/>
+            <w:noProof/>
             <w:webHidden/>
+            <w:lang w:val="en-CA"/>
           </w:rPr>
           <w:tab/>
         </w:r>
       </w:hyperlink>
       <w:r>
+        <w:rPr>
+          <w:rFonts w:ascii="Arial" w:hAnsi="Arial"/>
+          <w:noProof/>
+          <w:lang w:val="en-CA"/>
+        </w:rPr>
         <w:t>3</w:t>
       </w:r>
     </w:p>
     <w:p>
       <w:pPr>
-        <w:pStyle w:val="TOC2"/>
+        <w:tabs>
+          <w:tab w:val="left" w:leader="dot" w:pos="922"/>
+          <w:tab w:val="right" w:leader="dot" w:pos="8640"/>
+        </w:tabs>
+        <w:overflowPunct/>
+        <w:autoSpaceDE/>
+        <w:autoSpaceDN/>
+        <w:adjustRightInd/>
+        <w:spacing w:after="120"/>
+        <w:ind w:left="461" w:right="576"/>
+        <w:jc w:val="center"/>
+        <w:textAlignment w:val="auto"/>
         <w:rPr>
           <w:rFonts w:asciiTheme="minorHAnsi" w:eastAsiaTheme="minorEastAsia" w:hAnsiTheme="minorHAnsi" w:cstheme="minorBidi"/>
+          <w:noProof/>
           <w:sz w:val="22"/>
           <w:szCs w:val="22"/>
-          <w:lang w:val="en-US"/>
         </w:rPr>
       </w:pPr>
       <w:hyperlink w:anchor="_Toc7634784" w:history="1">
         <w:r>
           <w:rPr>
-            <w:rStyle w:val="Hyperlink"/>
-            <w:color w:val="auto"/>
+            <w:rFonts w:ascii="Arial" w:hAnsi="Arial"/>
+            <w:noProof/>
+            <w:u w:val="single"/>
+            <w:lang w:val="en-CA"/>
           </w:rPr>
           <w:t>2.3 Assumptions and Constraints</w:t>
         </w:r>
         <w:r>
           <w:rPr>
+            <w:rFonts w:ascii="Arial" w:hAnsi="Arial"/>
+            <w:noProof/>
             <w:webHidden/>
+            <w:lang w:val="en-CA"/>
           </w:rPr>
           <w:tab/>
         </w:r>
         <w:r>
           <w:rPr>
+            <w:rFonts w:ascii="Arial" w:hAnsi="Arial"/>
+            <w:noProof/>
             <w:webHidden/>
+            <w:lang w:val="en-CA"/>
           </w:rPr>
           <w:fldChar w:fldCharType="begin"/>
         </w:r>
         <w:r>
           <w:rPr>
+            <w:rFonts w:ascii="Arial" w:hAnsi="Arial"/>
+            <w:noProof/>
             <w:webHidden/>
+            <w:lang w:val="en-CA"/>
           </w:rPr>
           <w:instrText xml:space="preserve"> PAGEREF _Toc7634784 \h </w:instrText>
         </w:r>
         <w:r>
           <w:rPr>
+            <w:rFonts w:ascii="Arial" w:hAnsi="Arial"/>
+            <w:noProof/>
             <w:webHidden/>
+            <w:lang w:val="en-CA"/>
           </w:rPr>
         </w:r>
         <w:r>
           <w:rPr>
+            <w:rFonts w:ascii="Arial" w:hAnsi="Arial"/>
+            <w:noProof/>
             <w:webHidden/>
+            <w:lang w:val="en-CA"/>
           </w:rPr>
           <w:fldChar w:fldCharType="separate"/>
         </w:r>
         <w:r>
           <w:rPr>
+            <w:rFonts w:ascii="Arial" w:hAnsi="Arial"/>
+            <w:noProof/>
             <w:webHidden/>
+            <w:lang w:val="en-CA"/>
           </w:rPr>
           <w:t>3</w:t>
         </w:r>
         <w:r>
           <w:rPr>
+            <w:rFonts w:ascii="Arial" w:hAnsi="Arial"/>
+            <w:noProof/>
             <w:webHidden/>
+            <w:lang w:val="en-CA"/>
           </w:rPr>
           <w:fldChar w:fldCharType="end"/>
         </w:r>
@@ -1809,60 +2219,94 @@
     </w:p>
     <w:p>
       <w:pPr>
-        <w:pStyle w:val="TOC2"/>
+        <w:tabs>
+          <w:tab w:val="left" w:leader="dot" w:pos="922"/>
+          <w:tab w:val="right" w:leader="dot" w:pos="8640"/>
+        </w:tabs>
+        <w:overflowPunct/>
+        <w:autoSpaceDE/>
+        <w:autoSpaceDN/>
+        <w:adjustRightInd/>
+        <w:spacing w:after="120"/>
+        <w:ind w:left="461" w:right="576"/>
+        <w:jc w:val="center"/>
+        <w:textAlignment w:val="auto"/>
         <w:rPr>
           <w:rFonts w:asciiTheme="minorHAnsi" w:eastAsiaTheme="minorEastAsia" w:hAnsiTheme="minorHAnsi" w:cstheme="minorBidi"/>
+          <w:noProof/>
           <w:sz w:val="22"/>
           <w:szCs w:val="22"/>
-          <w:lang w:val="en-US"/>
         </w:rPr>
       </w:pPr>
       <w:hyperlink w:anchor="_Toc7634785" w:history="1">
         <w:r>
           <w:rPr>
-            <w:rStyle w:val="Hyperlink"/>
-            <w:color w:val="auto"/>
+            <w:rFonts w:ascii="Arial" w:hAnsi="Arial"/>
+            <w:noProof/>
+            <w:u w:val="single"/>
+            <w:lang w:val="en-CA"/>
           </w:rPr>
           <w:t>2.4 Milestones and deliverables</w:t>
         </w:r>
         <w:r>
           <w:rPr>
+            <w:rFonts w:ascii="Arial" w:hAnsi="Arial"/>
+            <w:noProof/>
             <w:webHidden/>
+            <w:lang w:val="en-CA"/>
           </w:rPr>
           <w:tab/>
         </w:r>
         <w:r>
           <w:rPr>
+            <w:rFonts w:ascii="Arial" w:hAnsi="Arial"/>
+            <w:noProof/>
             <w:webHidden/>
+            <w:lang w:val="en-CA"/>
           </w:rPr>
           <w:fldChar w:fldCharType="begin"/>
         </w:r>
         <w:r>
           <w:rPr>
+            <w:rFonts w:ascii="Arial" w:hAnsi="Arial"/>
+            <w:noProof/>
             <w:webHidden/>
+            <w:lang w:val="en-CA"/>
           </w:rPr>
           <w:instrText xml:space="preserve"> PAGEREF _Toc7634785 \h </w:instrText>
         </w:r>
         <w:r>
           <w:rPr>
+            <w:rFonts w:ascii="Arial" w:hAnsi="Arial"/>
+            <w:noProof/>
             <w:webHidden/>
+            <w:lang w:val="en-CA"/>
           </w:rPr>
         </w:r>
         <w:r>
           <w:rPr>
+            <w:rFonts w:ascii="Arial" w:hAnsi="Arial"/>
+            <w:noProof/>
             <w:webHidden/>
+            <w:lang w:val="en-CA"/>
           </w:rPr>
           <w:fldChar w:fldCharType="separate"/>
         </w:r>
         <w:r>
           <w:rPr>
+            <w:rFonts w:ascii="Arial" w:hAnsi="Arial"/>
+            <w:noProof/>
             <w:webHidden/>
+            <w:lang w:val="en-CA"/>
           </w:rPr>
           <w:t>4</w:t>
         </w:r>
         <w:r>
           <w:rPr>
+            <w:rFonts w:ascii="Arial" w:hAnsi="Arial"/>
+            <w:noProof/>
             <w:webHidden/>
+            <w:lang w:val="en-CA"/>
           </w:rPr>
           <w:fldChar w:fldCharType="end"/>
         </w:r>
@@ -1870,60 +2314,94 @@
     </w:p>
     <w:p>
       <w:pPr>
-        <w:pStyle w:val="TOC2"/>
+        <w:tabs>
+          <w:tab w:val="left" w:leader="dot" w:pos="922"/>
+          <w:tab w:val="right" w:leader="dot" w:pos="8640"/>
+        </w:tabs>
+        <w:overflowPunct/>
+        <w:autoSpaceDE/>
+        <w:autoSpaceDN/>
+        <w:adjustRightInd/>
+        <w:spacing w:after="120"/>
+        <w:ind w:left="461" w:right="576"/>
+        <w:jc w:val="center"/>
+        <w:textAlignment w:val="auto"/>
         <w:rPr>
           <w:rFonts w:asciiTheme="minorHAnsi" w:eastAsiaTheme="minorEastAsia" w:hAnsiTheme="minorHAnsi" w:cstheme="minorBidi"/>
+          <w:noProof/>
           <w:sz w:val="22"/>
           <w:szCs w:val="22"/>
-          <w:lang w:val="en-US"/>
         </w:rPr>
       </w:pPr>
       <w:hyperlink w:anchor="_Toc7634786" w:history="1">
         <w:r>
           <w:rPr>
-            <w:rStyle w:val="Hyperlink"/>
-            <w:color w:val="auto"/>
+            <w:rFonts w:ascii="Arial" w:hAnsi="Arial"/>
+            <w:noProof/>
+            <w:u w:val="single"/>
+            <w:lang w:val="en-CA"/>
           </w:rPr>
           <w:t>2.5 Schedule and Budget Summary</w:t>
         </w:r>
         <w:r>
           <w:rPr>
+            <w:rFonts w:ascii="Arial" w:hAnsi="Arial"/>
+            <w:noProof/>
             <w:webHidden/>
+            <w:lang w:val="en-CA"/>
           </w:rPr>
           <w:tab/>
         </w:r>
         <w:r>
           <w:rPr>
+            <w:rFonts w:ascii="Arial" w:hAnsi="Arial"/>
+            <w:noProof/>
             <w:webHidden/>
+            <w:lang w:val="en-CA"/>
           </w:rPr>
           <w:fldChar w:fldCharType="begin"/>
         </w:r>
         <w:r>
           <w:rPr>
+            <w:rFonts w:ascii="Arial" w:hAnsi="Arial"/>
+            <w:noProof/>
             <w:webHidden/>
+            <w:lang w:val="en-CA"/>
           </w:rPr>
           <w:instrText xml:space="preserve"> PAGEREF _Toc7634786 \h </w:instrText>
         </w:r>
         <w:r>
           <w:rPr>
+            <w:rFonts w:ascii="Arial" w:hAnsi="Arial"/>
+            <w:noProof/>
             <w:webHidden/>
+            <w:lang w:val="en-CA"/>
           </w:rPr>
         </w:r>
         <w:r>
           <w:rPr>
+            <w:rFonts w:ascii="Arial" w:hAnsi="Arial"/>
+            <w:noProof/>
             <w:webHidden/>
+            <w:lang w:val="en-CA"/>
           </w:rPr>
           <w:fldChar w:fldCharType="separate"/>
         </w:r>
         <w:r>
           <w:rPr>
+            <w:rFonts w:ascii="Arial" w:hAnsi="Arial"/>
+            <w:noProof/>
             <w:webHidden/>
+            <w:lang w:val="en-CA"/>
           </w:rPr>
           <w:t>5</w:t>
         </w:r>
         <w:r>
           <w:rPr>
+            <w:rFonts w:ascii="Arial" w:hAnsi="Arial"/>
+            <w:noProof/>
             <w:webHidden/>
+            <w:lang w:val="en-CA"/>
           </w:rPr>
           <w:fldChar w:fldCharType="end"/>
         </w:r>
@@ -1931,60 +2409,94 @@
     </w:p>
     <w:p>
       <w:pPr>
-        <w:pStyle w:val="TOC2"/>
+        <w:tabs>
+          <w:tab w:val="left" w:leader="dot" w:pos="922"/>
+          <w:tab w:val="right" w:leader="dot" w:pos="8640"/>
+        </w:tabs>
+        <w:overflowPunct/>
+        <w:autoSpaceDE/>
+        <w:autoSpaceDN/>
+        <w:adjustRightInd/>
+        <w:spacing w:after="120"/>
+        <w:ind w:left="461" w:right="576"/>
+        <w:jc w:val="center"/>
+        <w:textAlignment w:val="auto"/>
         <w:rPr>
           <w:rFonts w:asciiTheme="minorHAnsi" w:eastAsiaTheme="minorEastAsia" w:hAnsiTheme="minorHAnsi" w:cstheme="minorBidi"/>
+          <w:noProof/>
           <w:sz w:val="22"/>
           <w:szCs w:val="22"/>
-          <w:lang w:val="en-US"/>
         </w:rPr>
       </w:pPr>
       <w:hyperlink w:anchor="_Toc7634787" w:history="1">
         <w:r>
           <w:rPr>
-            <w:rStyle w:val="Hyperlink"/>
-            <w:color w:val="auto"/>
+            <w:rFonts w:ascii="Arial" w:hAnsi="Arial"/>
+            <w:noProof/>
+            <w:u w:val="single"/>
+            <w:lang w:val="en-CA"/>
           </w:rPr>
           <w:t>2.6 Project Goals</w:t>
         </w:r>
         <w:r>
           <w:rPr>
+            <w:rFonts w:ascii="Arial" w:hAnsi="Arial"/>
+            <w:noProof/>
             <w:webHidden/>
+            <w:lang w:val="en-CA"/>
           </w:rPr>
           <w:tab/>
         </w:r>
         <w:r>
           <w:rPr>
+            <w:rFonts w:ascii="Arial" w:hAnsi="Arial"/>
+            <w:noProof/>
             <w:webHidden/>
+            <w:lang w:val="en-CA"/>
           </w:rPr>
           <w:fldChar w:fldCharType="begin"/>
         </w:r>
         <w:r>
           <w:rPr>
+            <w:rFonts w:ascii="Arial" w:hAnsi="Arial"/>
+            <w:noProof/>
             <w:webHidden/>
+            <w:lang w:val="en-CA"/>
           </w:rPr>
           <w:instrText xml:space="preserve"> PAGEREF _Toc7634787 \h </w:instrText>
         </w:r>
         <w:r>
           <w:rPr>
+            <w:rFonts w:ascii="Arial" w:hAnsi="Arial"/>
+            <w:noProof/>
             <w:webHidden/>
+            <w:lang w:val="en-CA"/>
           </w:rPr>
         </w:r>
         <w:r>
           <w:rPr>
+            <w:rFonts w:ascii="Arial" w:hAnsi="Arial"/>
+            <w:noProof/>
             <w:webHidden/>
+            <w:lang w:val="en-CA"/>
           </w:rPr>
           <w:fldChar w:fldCharType="separate"/>
         </w:r>
         <w:r>
           <w:rPr>
+            <w:rFonts w:ascii="Arial" w:hAnsi="Arial"/>
+            <w:noProof/>
             <w:webHidden/>
+            <w:lang w:val="en-CA"/>
           </w:rPr>
           <w:t>5</w:t>
         </w:r>
         <w:r>
           <w:rPr>
+            <w:rFonts w:ascii="Arial" w:hAnsi="Arial"/>
+            <w:noProof/>
             <w:webHidden/>
+            <w:lang w:val="en-CA"/>
           </w:rPr>
           <w:fldChar w:fldCharType="end"/>
         </w:r>
@@ -1992,62 +2504,109 @@
     </w:p>
     <w:p>
       <w:pPr>
-        <w:pStyle w:val="TOC1"/>
+        <w:tabs>
+          <w:tab w:val="right" w:leader="dot" w:pos="8640"/>
+        </w:tabs>
+        <w:overflowPunct/>
+        <w:autoSpaceDE/>
+        <w:autoSpaceDN/>
+        <w:adjustRightInd/>
+        <w:spacing w:after="240"/>
+        <w:ind w:right="576"/>
         <w:jc w:val="center"/>
+        <w:textAlignment w:val="auto"/>
         <w:rPr>
           <w:rFonts w:asciiTheme="minorHAnsi" w:eastAsiaTheme="minorEastAsia" w:hAnsiTheme="minorHAnsi" w:cstheme="minorBidi"/>
-          <w:b w:val="0"/>
+          <w:noProof/>
           <w:sz w:val="22"/>
           <w:szCs w:val="22"/>
-          <w:lang w:val="en-US"/>
         </w:rPr>
       </w:pPr>
       <w:hyperlink w:anchor="_Toc7634788" w:history="1">
         <w:r>
           <w:rPr>
-            <w:rStyle w:val="Hyperlink"/>
-            <w:color w:val="auto"/>
+            <w:rFonts w:ascii="Arial" w:hAnsi="Arial"/>
+            <w:b/>
+            <w:noProof/>
+            <w:sz w:val="24"/>
+            <w:u w:val="single"/>
+            <w:lang w:val="en-CA"/>
           </w:rPr>
           <w:t>3. Project Organization</w:t>
         </w:r>
         <w:r>
           <w:rPr>
+            <w:rFonts w:ascii="Arial" w:hAnsi="Arial"/>
+            <w:b/>
+            <w:noProof/>
             <w:webHidden/>
+            <w:sz w:val="24"/>
+            <w:lang w:val="en-CA"/>
           </w:rPr>
           <w:tab/>
         </w:r>
         <w:r>
           <w:rPr>
+            <w:rFonts w:ascii="Arial" w:hAnsi="Arial"/>
+            <w:b/>
+            <w:noProof/>
             <w:webHidden/>
+            <w:sz w:val="24"/>
+            <w:lang w:val="en-CA"/>
           </w:rPr>
           <w:fldChar w:fldCharType="begin"/>
         </w:r>
         <w:r>
           <w:rPr>
+            <w:rFonts w:ascii="Arial" w:hAnsi="Arial"/>
+            <w:b/>
+            <w:noProof/>
             <w:webHidden/>
+            <w:sz w:val="24"/>
+            <w:lang w:val="en-CA"/>
           </w:rPr>
           <w:instrText xml:space="preserve"> PAGEREF _Toc7634788 \h </w:instrText>
         </w:r>
         <w:r>
           <w:rPr>
+            <w:rFonts w:ascii="Arial" w:hAnsi="Arial"/>
+            <w:b/>
+            <w:noProof/>
             <w:webHidden/>
+            <w:sz w:val="24"/>
+            <w:lang w:val="en-CA"/>
           </w:rPr>
         </w:r>
         <w:r>
           <w:rPr>
+            <w:rFonts w:ascii="Arial" w:hAnsi="Arial"/>
+            <w:b/>
+            <w:noProof/>
             <w:webHidden/>
+            <w:sz w:val="24"/>
+            <w:lang w:val="en-CA"/>
           </w:rPr>
           <w:fldChar w:fldCharType="separate"/>
         </w:r>
         <w:r>
           <w:rPr>
+            <w:rFonts w:ascii="Arial" w:hAnsi="Arial"/>
+            <w:b/>
+            <w:noProof/>
             <w:webHidden/>
+            <w:sz w:val="24"/>
+            <w:lang w:val="en-CA"/>
           </w:rPr>
           <w:t>5</w:t>
         </w:r>
         <w:r>
           <w:rPr>
+            <w:rFonts w:ascii="Arial" w:hAnsi="Arial"/>
+            <w:b/>
+            <w:noProof/>
             <w:webHidden/>
+            <w:sz w:val="24"/>
+            <w:lang w:val="en-CA"/>
           </w:rPr>
           <w:fldChar w:fldCharType="end"/>
         </w:r>
@@ -2055,60 +2614,94 @@
     </w:p>
     <w:p>
       <w:pPr>
-        <w:pStyle w:val="TOC2"/>
+        <w:tabs>
+          <w:tab w:val="left" w:leader="dot" w:pos="922"/>
+          <w:tab w:val="right" w:leader="dot" w:pos="8640"/>
+        </w:tabs>
+        <w:overflowPunct/>
+        <w:autoSpaceDE/>
+        <w:autoSpaceDN/>
+        <w:adjustRightInd/>
+        <w:spacing w:after="120"/>
+        <w:ind w:left="461" w:right="576"/>
+        <w:jc w:val="center"/>
+        <w:textAlignment w:val="auto"/>
         <w:rPr>
           <w:rFonts w:asciiTheme="minorHAnsi" w:eastAsiaTheme="minorEastAsia" w:hAnsiTheme="minorHAnsi" w:cstheme="minorBidi"/>
+          <w:noProof/>
           <w:sz w:val="22"/>
           <w:szCs w:val="22"/>
-          <w:lang w:val="en-US"/>
         </w:rPr>
       </w:pPr>
       <w:hyperlink w:anchor="_Toc7634789" w:history="1">
         <w:r>
           <w:rPr>
-            <w:rStyle w:val="Hyperlink"/>
-            <w:color w:val="auto"/>
+            <w:rFonts w:ascii="Arial" w:hAnsi="Arial"/>
+            <w:noProof/>
+            <w:u w:val="single"/>
+            <w:lang w:val="en-CA"/>
           </w:rPr>
           <w:t>3.1 Project Approach</w:t>
         </w:r>
         <w:r>
           <w:rPr>
+            <w:rFonts w:ascii="Arial" w:hAnsi="Arial"/>
+            <w:noProof/>
             <w:webHidden/>
+            <w:lang w:val="en-CA"/>
           </w:rPr>
           <w:tab/>
         </w:r>
         <w:r>
           <w:rPr>
+            <w:rFonts w:ascii="Arial" w:hAnsi="Arial"/>
+            <w:noProof/>
             <w:webHidden/>
+            <w:lang w:val="en-CA"/>
           </w:rPr>
           <w:fldChar w:fldCharType="begin"/>
         </w:r>
         <w:r>
           <w:rPr>
+            <w:rFonts w:ascii="Arial" w:hAnsi="Arial"/>
+            <w:noProof/>
             <w:webHidden/>
+            <w:lang w:val="en-CA"/>
           </w:rPr>
           <w:instrText xml:space="preserve"> PAGEREF _Toc7634789 \h </w:instrText>
         </w:r>
         <w:r>
           <w:rPr>
+            <w:rFonts w:ascii="Arial" w:hAnsi="Arial"/>
+            <w:noProof/>
             <w:webHidden/>
+            <w:lang w:val="en-CA"/>
           </w:rPr>
         </w:r>
         <w:r>
           <w:rPr>
+            <w:rFonts w:ascii="Arial" w:hAnsi="Arial"/>
+            <w:noProof/>
             <w:webHidden/>
+            <w:lang w:val="en-CA"/>
           </w:rPr>
           <w:fldChar w:fldCharType="separate"/>
         </w:r>
         <w:r>
           <w:rPr>
+            <w:rFonts w:ascii="Arial" w:hAnsi="Arial"/>
+            <w:noProof/>
             <w:webHidden/>
+            <w:lang w:val="en-CA"/>
           </w:rPr>
           <w:t>5</w:t>
         </w:r>
         <w:r>
           <w:rPr>
+            <w:rFonts w:ascii="Arial" w:hAnsi="Arial"/>
+            <w:noProof/>
             <w:webHidden/>
+            <w:lang w:val="en-CA"/>
           </w:rPr>
           <w:fldChar w:fldCharType="end"/>
         </w:r>
@@ -2116,179 +2709,257 @@
     </w:p>
     <w:p>
       <w:pPr>
-        <w:pStyle w:val="TOC2"/>
+        <w:tabs>
+          <w:tab w:val="left" w:leader="dot" w:pos="922"/>
+          <w:tab w:val="right" w:leader="dot" w:pos="8640"/>
+        </w:tabs>
+        <w:overflowPunct/>
+        <w:autoSpaceDE/>
+        <w:autoSpaceDN/>
+        <w:adjustRightInd/>
+        <w:spacing w:after="120"/>
+        <w:ind w:left="461" w:right="576"/>
+        <w:jc w:val="center"/>
+        <w:textAlignment w:val="auto"/>
         <w:rPr>
           <w:rFonts w:asciiTheme="minorHAnsi" w:eastAsiaTheme="minorEastAsia" w:hAnsiTheme="minorHAnsi" w:cstheme="minorBidi"/>
+          <w:noProof/>
           <w:sz w:val="22"/>
           <w:szCs w:val="22"/>
-          <w:lang w:val="en-US"/>
         </w:rPr>
       </w:pPr>
       <w:hyperlink w:anchor="_Toc7634789" w:history="1">
         <w:r>
           <w:rPr>
-            <w:rStyle w:val="Hyperlink"/>
-            <w:color w:val="auto"/>
+            <w:rFonts w:ascii="Arial" w:hAnsi="Arial"/>
+            <w:noProof/>
+            <w:u w:val="single"/>
+            <w:lang w:val="en-CA"/>
           </w:rPr>
-          <w:t>3</w:t>
+          <w:t>3.2 Communication Plan</w:t>
         </w:r>
         <w:r>
           <w:rPr>
-            <w:rStyle w:val="Hyperlink"/>
-            <w:color w:val="auto"/>
-          </w:rPr>
-          <w:t>.2</w:t>
-        </w:r>
-        <w:r>
-          <w:rPr>
-            <w:rStyle w:val="Hyperlink"/>
-            <w:color w:val="auto"/>
-          </w:rPr>
-          <w:t xml:space="preserve"> </w:t>
-        </w:r>
-        <w:r>
-          <w:rPr>
-            <w:rStyle w:val="Hyperlink"/>
-            <w:color w:val="auto"/>
-          </w:rPr>
-          <w:t>Communication Plan</w:t>
-        </w:r>
-        <w:r>
-          <w:rPr>
+            <w:rFonts w:ascii="Arial" w:hAnsi="Arial"/>
+            <w:noProof/>
             <w:webHidden/>
+            <w:lang w:val="en-CA"/>
           </w:rPr>
           <w:tab/>
         </w:r>
       </w:hyperlink>
       <w:r>
+        <w:rPr>
+          <w:rFonts w:ascii="Arial" w:hAnsi="Arial"/>
+          <w:noProof/>
+          <w:lang w:val="en-CA"/>
+        </w:rPr>
         <w:t>6</w:t>
       </w:r>
     </w:p>
     <w:p>
       <w:pPr>
-        <w:pStyle w:val="TOC1"/>
+        <w:tabs>
+          <w:tab w:val="right" w:leader="dot" w:pos="8640"/>
+        </w:tabs>
+        <w:overflowPunct/>
+        <w:autoSpaceDE/>
+        <w:autoSpaceDN/>
+        <w:adjustRightInd/>
+        <w:spacing w:after="240"/>
+        <w:ind w:right="576"/>
         <w:jc w:val="center"/>
+        <w:textAlignment w:val="auto"/>
         <w:rPr>
           <w:rFonts w:asciiTheme="minorHAnsi" w:eastAsiaTheme="minorEastAsia" w:hAnsiTheme="minorHAnsi" w:cstheme="minorBidi"/>
-          <w:b w:val="0"/>
+          <w:noProof/>
           <w:sz w:val="22"/>
           <w:szCs w:val="22"/>
-          <w:lang w:val="en-US"/>
         </w:rPr>
       </w:pPr>
       <w:hyperlink w:anchor="_Toc7634790" w:history="1">
         <w:r>
           <w:rPr>
-            <w:rStyle w:val="Hyperlink"/>
-            <w:color w:val="auto"/>
+            <w:rFonts w:ascii="Arial" w:hAnsi="Arial"/>
+            <w:b/>
+            <w:noProof/>
+            <w:sz w:val="24"/>
+            <w:u w:val="single"/>
+            <w:lang w:val="en-CA"/>
           </w:rPr>
           <w:t>4. Managerial Process Plans</w:t>
         </w:r>
         <w:r>
           <w:rPr>
+            <w:rFonts w:ascii="Arial" w:hAnsi="Arial"/>
+            <w:b/>
+            <w:noProof/>
             <w:webHidden/>
+            <w:sz w:val="24"/>
+            <w:lang w:val="en-CA"/>
           </w:rPr>
           <w:tab/>
         </w:r>
       </w:hyperlink>
       <w:r>
+        <w:rPr>
+          <w:rFonts w:ascii="Arial" w:hAnsi="Arial"/>
+          <w:b/>
+          <w:noProof/>
+          <w:sz w:val="24"/>
+          <w:lang w:val="en-CA"/>
+        </w:rPr>
         <w:t>7</w:t>
       </w:r>
     </w:p>
     <w:p>
       <w:pPr>
-        <w:pStyle w:val="TOC2"/>
+        <w:tabs>
+          <w:tab w:val="left" w:leader="dot" w:pos="922"/>
+          <w:tab w:val="right" w:leader="dot" w:pos="8640"/>
+        </w:tabs>
+        <w:overflowPunct/>
+        <w:autoSpaceDE/>
+        <w:autoSpaceDN/>
+        <w:adjustRightInd/>
+        <w:spacing w:after="120"/>
+        <w:ind w:left="461" w:right="576"/>
+        <w:jc w:val="center"/>
+        <w:textAlignment w:val="auto"/>
+        <w:rPr>
+          <w:rFonts w:ascii="Arial" w:hAnsi="Arial"/>
+          <w:noProof/>
+          <w:lang w:val="en-CA"/>
+        </w:rPr>
       </w:pPr>
       <w:hyperlink w:anchor="_Toc7634791" w:history="1">
         <w:r>
           <w:rPr>
-            <w:rStyle w:val="Hyperlink"/>
-            <w:color w:val="auto"/>
+            <w:rFonts w:ascii="Arial" w:hAnsi="Arial"/>
+            <w:noProof/>
+            <w:u w:val="single"/>
+            <w:lang w:val="en-CA"/>
           </w:rPr>
           <w:t>4.1 Start-up plan</w:t>
         </w:r>
         <w:r>
           <w:rPr>
+            <w:rFonts w:ascii="Arial" w:hAnsi="Arial"/>
+            <w:noProof/>
             <w:webHidden/>
+            <w:lang w:val="en-CA"/>
           </w:rPr>
           <w:tab/>
         </w:r>
       </w:hyperlink>
       <w:r>
+        <w:rPr>
+          <w:rFonts w:ascii="Arial" w:hAnsi="Arial"/>
+          <w:noProof/>
+          <w:lang w:val="en-CA"/>
+        </w:rPr>
         <w:t>7</w:t>
       </w:r>
     </w:p>
     <w:p>
       <w:pPr>
-        <w:pStyle w:val="TOC3"/>
         <w:tabs>
           <w:tab w:val="left" w:pos="1382"/>
+          <w:tab w:val="right" w:leader="dot" w:pos="8640"/>
         </w:tabs>
+        <w:overflowPunct/>
+        <w:autoSpaceDE/>
+        <w:autoSpaceDN/>
+        <w:adjustRightInd/>
+        <w:spacing w:after="120"/>
+        <w:ind w:left="922" w:right="576"/>
         <w:jc w:val="center"/>
-        <w:rPr>
+        <w:textAlignment w:val="auto"/>
+        <w:rPr>
+          <w:rFonts w:ascii="Arial" w:hAnsi="Arial"/>
           <w:noProof/>
-        </w:rPr>
-      </w:pPr>
-      <w:r>
-        <w:rPr>
+          <w:sz w:val="18"/>
+          <w:lang w:val="en-CA"/>
+        </w:rPr>
+      </w:pPr>
+      <w:r>
+        <w:rPr>
+          <w:rFonts w:ascii="Arial" w:hAnsi="Arial"/>
           <w:noProof/>
+          <w:sz w:val="18"/>
+          <w:lang w:val="en-CA"/>
         </w:rPr>
         <w:t>4.1.1</w:t>
       </w:r>
       <w:r>
         <w:rPr>
+          <w:rFonts w:ascii="Arial" w:hAnsi="Arial"/>
           <w:noProof/>
+          <w:sz w:val="18"/>
+          <w:lang w:val="en-CA"/>
         </w:rPr>
         <w:tab/>
         <w:t>Roles and Responsibilities</w:t>
       </w:r>
       <w:r>
         <w:rPr>
+          <w:rFonts w:ascii="Arial" w:hAnsi="Arial"/>
           <w:noProof/>
+          <w:sz w:val="18"/>
+          <w:lang w:val="en-CA"/>
         </w:rPr>
         <w:tab/>
-      </w:r>
-      <w:r>
-        <w:rPr>
-          <w:noProof/>
-        </w:rPr>
         <w:t>7</w:t>
       </w:r>
     </w:p>
     <w:p>
       <w:pPr>
-        <w:pStyle w:val="TOC3"/>
         <w:tabs>
           <w:tab w:val="left" w:pos="1382"/>
+          <w:tab w:val="right" w:leader="dot" w:pos="8640"/>
         </w:tabs>
+        <w:overflowPunct/>
+        <w:autoSpaceDE/>
+        <w:autoSpaceDN/>
+        <w:adjustRightInd/>
+        <w:spacing w:after="120"/>
+        <w:ind w:left="922" w:right="576"/>
         <w:jc w:val="center"/>
-        <w:rPr>
+        <w:textAlignment w:val="auto"/>
+        <w:rPr>
+          <w:rFonts w:ascii="Arial" w:hAnsi="Arial"/>
           <w:noProof/>
-        </w:rPr>
-      </w:pPr>
-      <w:r>
-        <w:rPr>
+          <w:sz w:val="18"/>
+          <w:lang w:val="en-CA"/>
+        </w:rPr>
+      </w:pPr>
+      <w:r>
+        <w:rPr>
+          <w:rFonts w:ascii="Arial" w:hAnsi="Arial"/>
           <w:noProof/>
+          <w:sz w:val="18"/>
+          <w:lang w:val="en-CA"/>
         </w:rPr>
         <w:t>4.1.2</w:t>
       </w:r>
       <w:r>
         <w:rPr>
+          <w:rFonts w:ascii="Arial" w:hAnsi="Arial"/>
           <w:noProof/>
+          <w:sz w:val="18"/>
+          <w:lang w:val="en-CA"/>
         </w:rPr>
         <w:tab/>
         <w:t>Project Staff Training</w:t>
       </w:r>
       <w:r>
         <w:rPr>
+          <w:rFonts w:ascii="Arial" w:hAnsi="Arial"/>
           <w:noProof/>
+          <w:sz w:val="18"/>
+          <w:lang w:val="en-CA"/>
         </w:rPr>
         <w:tab/>
-      </w:r>
-      <w:r>
-        <w:rPr>
-          <w:noProof/>
-        </w:rPr>
         <w:t>8</w:t>
       </w:r>
     </w:p>
@@ -2302,54 +2973,93 @@
     </w:p>
     <w:p>
       <w:pPr>
-        <w:pStyle w:val="TOC2"/>
+        <w:tabs>
+          <w:tab w:val="left" w:leader="dot" w:pos="922"/>
+          <w:tab w:val="right" w:leader="dot" w:pos="8640"/>
+        </w:tabs>
+        <w:overflowPunct/>
+        <w:autoSpaceDE/>
+        <w:autoSpaceDN/>
+        <w:adjustRightInd/>
+        <w:spacing w:after="120"/>
+        <w:ind w:left="461" w:right="576"/>
+        <w:jc w:val="center"/>
+        <w:textAlignment w:val="auto"/>
+        <w:rPr>
+          <w:rFonts w:ascii="Arial" w:hAnsi="Arial"/>
+          <w:noProof/>
+          <w:lang w:val="en-CA"/>
+        </w:rPr>
       </w:pPr>
       <w:hyperlink w:anchor="_Toc7634792" w:history="1">
         <w:r>
           <w:rPr>
-            <w:rStyle w:val="Hyperlink"/>
-            <w:color w:val="auto"/>
+            <w:rFonts w:ascii="Arial" w:hAnsi="Arial"/>
+            <w:noProof/>
+            <w:u w:val="single"/>
+            <w:lang w:val="en-CA"/>
           </w:rPr>
           <w:t>4.2 Work Plan</w:t>
         </w:r>
         <w:r>
           <w:rPr>
+            <w:rFonts w:ascii="Arial" w:hAnsi="Arial"/>
+            <w:noProof/>
             <w:webHidden/>
+            <w:lang w:val="en-CA"/>
           </w:rPr>
           <w:tab/>
         </w:r>
         <w:r>
           <w:rPr>
+            <w:rFonts w:ascii="Arial" w:hAnsi="Arial"/>
+            <w:noProof/>
             <w:webHidden/>
+            <w:lang w:val="en-CA"/>
           </w:rPr>
           <w:fldChar w:fldCharType="begin"/>
         </w:r>
         <w:r>
           <w:rPr>
+            <w:rFonts w:ascii="Arial" w:hAnsi="Arial"/>
+            <w:noProof/>
             <w:webHidden/>
+            <w:lang w:val="en-CA"/>
           </w:rPr>
           <w:instrText xml:space="preserve"> PAGEREF _Toc7634792 \h </w:instrText>
         </w:r>
         <w:r>
           <w:rPr>
+            <w:rFonts w:ascii="Arial" w:hAnsi="Arial"/>
+            <w:noProof/>
             <w:webHidden/>
+            <w:lang w:val="en-CA"/>
           </w:rPr>
         </w:r>
         <w:r>
           <w:rPr>
+            <w:rFonts w:ascii="Arial" w:hAnsi="Arial"/>
+            <w:noProof/>
             <w:webHidden/>
+            <w:lang w:val="en-CA"/>
           </w:rPr>
           <w:fldChar w:fldCharType="separate"/>
         </w:r>
         <w:r>
           <w:rPr>
+            <w:rFonts w:ascii="Arial" w:hAnsi="Arial"/>
+            <w:noProof/>
             <w:webHidden/>
+            <w:lang w:val="en-CA"/>
           </w:rPr>
           <w:t>8</w:t>
         </w:r>
         <w:r>
           <w:rPr>
+            <w:rFonts w:ascii="Arial" w:hAnsi="Arial"/>
+            <w:noProof/>
             <w:webHidden/>
+            <w:lang w:val="en-CA"/>
           </w:rPr>
           <w:fldChar w:fldCharType="end"/>
         </w:r>
@@ -2357,139 +3067,184 @@
     </w:p>
     <w:p>
       <w:pPr>
-        <w:pStyle w:val="TOC3"/>
         <w:tabs>
           <w:tab w:val="left" w:pos="1382"/>
+          <w:tab w:val="right" w:leader="dot" w:pos="8640"/>
         </w:tabs>
+        <w:overflowPunct/>
+        <w:autoSpaceDE/>
+        <w:autoSpaceDN/>
+        <w:adjustRightInd/>
+        <w:spacing w:after="120"/>
+        <w:ind w:left="922" w:right="576"/>
         <w:jc w:val="center"/>
-        <w:rPr>
+        <w:textAlignment w:val="auto"/>
+        <w:rPr>
+          <w:rFonts w:ascii="Arial" w:hAnsi="Arial"/>
           <w:noProof/>
-        </w:rPr>
-      </w:pPr>
-      <w:r>
-        <w:rPr>
+          <w:sz w:val="18"/>
+          <w:lang w:val="en-CA"/>
+        </w:rPr>
+      </w:pPr>
+      <w:r>
+        <w:rPr>
+          <w:rFonts w:ascii="Arial" w:hAnsi="Arial"/>
           <w:noProof/>
+          <w:sz w:val="18"/>
+          <w:lang w:val="en-CA"/>
         </w:rPr>
         <w:t>4.2.1</w:t>
       </w:r>
       <w:r>
         <w:rPr>
+          <w:rFonts w:ascii="Arial" w:hAnsi="Arial"/>
           <w:noProof/>
+          <w:sz w:val="18"/>
+          <w:lang w:val="en-CA"/>
         </w:rPr>
         <w:tab/>
         <w:t>Work Breakdown Structure</w:t>
       </w:r>
       <w:r>
         <w:rPr>
+          <w:rFonts w:ascii="Arial" w:hAnsi="Arial"/>
           <w:noProof/>
+          <w:sz w:val="18"/>
+          <w:lang w:val="en-CA"/>
         </w:rPr>
         <w:tab/>
-      </w:r>
-      <w:r>
-        <w:rPr>
+        <w:t>9</w:t>
+      </w:r>
+    </w:p>
+    <w:p>
+      <w:pPr>
+        <w:tabs>
+          <w:tab w:val="right" w:leader="dot" w:pos="8640"/>
+        </w:tabs>
+        <w:overflowPunct/>
+        <w:autoSpaceDE/>
+        <w:autoSpaceDN/>
+        <w:adjustRightInd/>
+        <w:spacing w:after="240"/>
+        <w:ind w:right="576"/>
+        <w:jc w:val="center"/>
+        <w:textAlignment w:val="auto"/>
+        <w:rPr>
+          <w:rFonts w:asciiTheme="minorHAnsi" w:eastAsiaTheme="minorEastAsia" w:hAnsiTheme="minorHAnsi" w:cstheme="minorBidi"/>
           <w:noProof/>
-        </w:rPr>
-        <w:t>9</w:t>
-      </w:r>
-    </w:p>
-    <w:p>
-      <w:pPr>
-        <w:pStyle w:val="TOC1"/>
-        <w:jc w:val="center"/>
-        <w:rPr>
-          <w:rFonts w:asciiTheme="minorHAnsi" w:eastAsiaTheme="minorEastAsia" w:hAnsiTheme="minorHAnsi" w:cstheme="minorBidi"/>
-          <w:b w:val="0"/>
           <w:sz w:val="22"/>
           <w:szCs w:val="22"/>
-          <w:lang w:val="en-US"/>
-        </w:rPr>
-      </w:pPr>
-      <w:r>
+        </w:rPr>
+      </w:pPr>
+      <w:r>
+        <w:rPr>
+          <w:rFonts w:ascii="Arial" w:hAnsi="Arial"/>
+          <w:b/>
+          <w:noProof/>
+          <w:sz w:val="24"/>
+          <w:lang w:val="en-CA"/>
+        </w:rPr>
         <w:fldChar w:fldCharType="end"/>
       </w:r>
       <w:hyperlink w:anchor="_Toc7634790" w:history="1">
         <w:r>
           <w:rPr>
-            <w:rStyle w:val="Hyperlink"/>
-            <w:color w:val="auto"/>
-            <w:u w:val="none"/>
+            <w:rFonts w:ascii="Arial" w:hAnsi="Arial"/>
+            <w:b/>
+            <w:noProof/>
+            <w:sz w:val="24"/>
+            <w:u w:val="single"/>
+            <w:lang w:val="en-CA"/>
           </w:rPr>
-          <w:t>5.</w:t>
+          <w:t>5. Verification and Validation</w:t>
         </w:r>
         <w:r>
           <w:rPr>
-            <w:rStyle w:val="Hyperlink"/>
-            <w:color w:val="auto"/>
-            <w:u w:val="none"/>
-          </w:rPr>
-          <w:t xml:space="preserve"> </w:t>
-        </w:r>
-        <w:r>
-          <w:rPr>
-            <w:rStyle w:val="Hyperlink"/>
-            <w:color w:val="auto"/>
-            <w:u w:val="none"/>
-          </w:rPr>
-          <w:t>Verification and Validation</w:t>
-        </w:r>
-        <w:r>
-          <w:rPr>
+            <w:rFonts w:ascii="Arial" w:hAnsi="Arial"/>
+            <w:b/>
+            <w:noProof/>
             <w:webHidden/>
+            <w:sz w:val="24"/>
+            <w:lang w:val="en-CA"/>
           </w:rPr>
           <w:tab/>
         </w:r>
       </w:hyperlink>
       <w:r>
+        <w:rPr>
+          <w:rFonts w:ascii="Arial" w:hAnsi="Arial"/>
+          <w:b/>
+          <w:noProof/>
+          <w:sz w:val="24"/>
+          <w:lang w:val="en-CA"/>
+        </w:rPr>
         <w:t>10</w:t>
       </w:r>
     </w:p>
     <w:p>
       <w:pPr>
-        <w:pStyle w:val="TOC1"/>
+        <w:tabs>
+          <w:tab w:val="right" w:leader="dot" w:pos="8640"/>
+        </w:tabs>
+        <w:overflowPunct/>
+        <w:autoSpaceDE/>
+        <w:autoSpaceDN/>
+        <w:adjustRightInd/>
+        <w:spacing w:after="240"/>
+        <w:ind w:right="576"/>
         <w:jc w:val="center"/>
+        <w:textAlignment w:val="auto"/>
         <w:rPr>
           <w:rFonts w:asciiTheme="minorHAnsi" w:eastAsiaTheme="minorEastAsia" w:hAnsiTheme="minorHAnsi" w:cstheme="minorBidi"/>
-          <w:b w:val="0"/>
+          <w:noProof/>
           <w:sz w:val="22"/>
           <w:szCs w:val="22"/>
-          <w:lang w:val="en-US"/>
         </w:rPr>
       </w:pPr>
       <w:hyperlink w:anchor="_Toc7634790" w:history="1">
         <w:r>
           <w:rPr>
-            <w:rStyle w:val="Hyperlink"/>
-            <w:color w:val="auto"/>
-            <w:u w:val="none"/>
+            <w:rFonts w:ascii="Arial" w:hAnsi="Arial"/>
+            <w:b/>
+            <w:noProof/>
+            <w:sz w:val="24"/>
+            <w:u w:val="single"/>
+            <w:lang w:val="en-CA"/>
           </w:rPr>
-          <w:t>6.</w:t>
+          <w:t>6. Approval</w:t>
         </w:r>
         <w:r>
           <w:rPr>
-            <w:rStyle w:val="Hyperlink"/>
-            <w:color w:val="auto"/>
-            <w:u w:val="none"/>
-          </w:rPr>
-          <w:t xml:space="preserve"> </w:t>
-        </w:r>
-        <w:r>
-          <w:rPr>
-            <w:rStyle w:val="Hyperlink"/>
-            <w:color w:val="auto"/>
-            <w:u w:val="none"/>
-          </w:rPr>
-          <w:t>Approval</w:t>
-        </w:r>
-        <w:r>
-          <w:rPr>
+            <w:rFonts w:ascii="Arial" w:hAnsi="Arial"/>
+            <w:b/>
+            <w:noProof/>
             <w:webHidden/>
+            <w:sz w:val="24"/>
+            <w:lang w:val="en-CA"/>
           </w:rPr>
           <w:tab/>
         </w:r>
       </w:hyperlink>
       <w:r>
+        <w:rPr>
+          <w:rFonts w:ascii="Arial" w:hAnsi="Arial"/>
+          <w:b/>
+          <w:noProof/>
+          <w:sz w:val="24"/>
+          <w:lang w:val="en-CA"/>
+        </w:rPr>
         <w:t>10</w:t>
       </w:r>
+    </w:p>
+    <w:p>
+      <w:pPr>
+        <w:jc w:val="center"/>
+        <w:rPr>
+          <w:rFonts w:ascii="Arial" w:hAnsi="Arial"/>
+          <w:b/>
+          <w:noProof/>
+        </w:rPr>
+      </w:pPr>
     </w:p>
     <w:p>
       <w:pPr>
@@ -2847,7 +3602,7 @@
       <w:pPr>
         <w:numPr>
           <w:ilvl w:val="0"/>
-          <w:numId w:val="12"/>
+          <w:numId w:val="23"/>
         </w:numPr>
         <w:tabs>
           <w:tab w:val="left" w:pos="720"/>
@@ -2884,7 +3639,7 @@
       <w:pPr>
         <w:numPr>
           <w:ilvl w:val="0"/>
-          <w:numId w:val="12"/>
+          <w:numId w:val="23"/>
         </w:numPr>
         <w:tabs>
           <w:tab w:val="left" w:pos="720"/>
@@ -2921,7 +3676,7 @@
       <w:pPr>
         <w:numPr>
           <w:ilvl w:val="0"/>
-          <w:numId w:val="12"/>
+          <w:numId w:val="23"/>
         </w:numPr>
         <w:tabs>
           <w:tab w:val="left" w:pos="720"/>
@@ -2950,7 +3705,7 @@
       <w:pPr>
         <w:numPr>
           <w:ilvl w:val="0"/>
-          <w:numId w:val="12"/>
+          <w:numId w:val="23"/>
         </w:numPr>
         <w:tabs>
           <w:tab w:val="left" w:pos="720"/>
@@ -2979,7 +3734,7 @@
       <w:pPr>
         <w:numPr>
           <w:ilvl w:val="0"/>
-          <w:numId w:val="12"/>
+          <w:numId w:val="23"/>
         </w:numPr>
         <w:tabs>
           <w:tab w:val="left" w:pos="720"/>
@@ -3008,7 +3763,7 @@
       <w:pPr>
         <w:numPr>
           <w:ilvl w:val="0"/>
-          <w:numId w:val="12"/>
+          <w:numId w:val="23"/>
         </w:numPr>
         <w:tabs>
           <w:tab w:val="left" w:pos="720"/>
@@ -3037,7 +3792,7 @@
       <w:pPr>
         <w:numPr>
           <w:ilvl w:val="0"/>
-          <w:numId w:val="12"/>
+          <w:numId w:val="23"/>
         </w:numPr>
         <w:tabs>
           <w:tab w:val="left" w:pos="720"/>
@@ -3191,7 +3946,24 @@
           <w:sz w:val="24"/>
           <w:szCs w:val="24"/>
         </w:rPr>
-        <w:t>This Web Portal will serve as an interface for all the banking services where the client can easily access his/her account/s, perform inter account transactions and to inquire about the previous transactions.</w:t>
+        <w:t xml:space="preserve">This Web Portal will serve as an interface for all the banking services where the client can </w:t>
+      </w:r>
+      <w:r>
+        <w:rPr>
+          <w:rFonts w:ascii="Arial" w:hAnsi="Arial" w:cs="Arial"/>
+          <w:color w:val="000000" w:themeColor="text1"/>
+          <w:sz w:val="24"/>
+          <w:szCs w:val="24"/>
+        </w:rPr>
+        <w:t>easily</w:t>
+      </w:r>
+      <w:r>
+        <w:rPr>
+          <w:rFonts w:ascii="Arial" w:hAnsi="Arial" w:cs="Arial"/>
+          <w:sz w:val="24"/>
+          <w:szCs w:val="24"/>
+        </w:rPr>
+        <w:t xml:space="preserve"> access his/her account/s, perform inter account transactions and to inquire about the previous transactions.</w:t>
       </w:r>
     </w:p>
     <w:p>
@@ -3365,7 +4137,14 @@
           <w:rFonts w:ascii="Arial" w:hAnsi="Arial" w:cs="Arial"/>
           <w:color w:val="111111"/>
         </w:rPr>
-        <w:t>With Internet banking System, consumers aren't required to visit a bank branch to complete most of their basic banking transactions. They can do all of this at their own convenience, wherever they want—at home, at work, or while on the go.</w:t>
+        <w:t xml:space="preserve">With Internet banking System, consumers aren't required to visit a bank branch to complete most of their basic banking transactions. They can do all of this at their own convenience, </w:t>
+      </w:r>
+      <w:r>
+        <w:rPr>
+          <w:rFonts w:ascii="Arial" w:hAnsi="Arial" w:cs="Arial"/>
+          <w:color w:val="111111"/>
+        </w:rPr>
+        <w:t>wherever they want—at home, at work, or while on the go.</w:t>
       </w:r>
     </w:p>
     <w:p>
@@ -3376,20 +4155,29 @@
         <w:ind w:left="1440"/>
         <w:rPr>
           <w:rFonts w:ascii="Arial" w:hAnsi="Arial" w:cs="Arial"/>
-        </w:rPr>
-      </w:pPr>
-      <w:r>
-        <w:rPr>
-          <w:rFonts w:ascii="Arial" w:hAnsi="Arial" w:cs="Arial"/>
           <w:color w:val="111111"/>
         </w:rPr>
-        <w:t xml:space="preserve">Internet banking System requires a computer, an internet connection. In order to access the service, clients need to register for their bank's online banking service. In order to register, they need to create a password. Once that's done, they can use the service to do </w:t>
-      </w:r>
-      <w:r>
-        <w:rPr>
-          <w:rFonts w:ascii="Arial" w:hAnsi="Arial" w:cs="Arial"/>
-        </w:rPr>
-        <w:t>following features:</w:t>
+      </w:pPr>
+      <w:r>
+        <w:rPr>
+          <w:rFonts w:ascii="Arial" w:hAnsi="Arial" w:cs="Arial"/>
+          <w:color w:val="111111"/>
+        </w:rPr>
+        <w:t>Internet banking System requires an internet connection. In order to access the service, clients need to register for their bank's online banking service.</w:t>
+      </w:r>
+      <w:r>
+        <w:rPr>
+          <w:rFonts w:ascii="Arial" w:hAnsi="Arial" w:cs="Arial"/>
+          <w:color w:val="111111"/>
+        </w:rPr>
+        <w:t xml:space="preserve"> After registration, the users can use the service </w:t>
+      </w:r>
+      <w:r>
+        <w:rPr>
+          <w:rFonts w:ascii="Arial" w:hAnsi="Arial" w:cs="Arial"/>
+          <w:color w:val="111111"/>
+        </w:rPr>
+        <w:t>that found in customer requirement document</w:t>
       </w:r>
     </w:p>
     <w:p>
@@ -3400,241 +4188,37 @@
         <w:ind w:left="1440"/>
         <w:rPr>
           <w:rFonts w:ascii="Arial" w:hAnsi="Arial" w:cs="Arial"/>
-        </w:rPr>
-      </w:pPr>
-    </w:p>
-    <w:p>
-      <w:pPr>
-        <w:pStyle w:val="ListParagraph"/>
-        <w:numPr>
-          <w:ilvl w:val="0"/>
-          <w:numId w:val="4"/>
-        </w:numPr>
-        <w:tabs>
-          <w:tab w:val="left" w:pos="360"/>
-          <w:tab w:val="left" w:pos="720"/>
-          <w:tab w:val="left" w:pos="1260"/>
-          <w:tab w:val="left" w:pos="1440"/>
-          <w:tab w:val="left" w:leader="dot" w:pos="9720"/>
-        </w:tabs>
-        <w:rPr>
-          <w:rFonts w:ascii="Arial" w:hAnsi="Arial" w:cs="Arial"/>
-          <w:sz w:val="24"/>
-          <w:szCs w:val="24"/>
-        </w:rPr>
-      </w:pPr>
-      <w:r>
-        <w:rPr>
-          <w:rFonts w:ascii="Arial" w:hAnsi="Arial" w:cs="Arial"/>
-          <w:sz w:val="24"/>
-          <w:szCs w:val="24"/>
-        </w:rPr>
-        <w:lastRenderedPageBreak/>
-        <w:t>The client can register a new account.</w:t>
-      </w:r>
-    </w:p>
-    <w:p>
-      <w:pPr>
-        <w:pStyle w:val="ListParagraph"/>
-        <w:numPr>
-          <w:ilvl w:val="0"/>
-          <w:numId w:val="4"/>
-        </w:numPr>
-        <w:tabs>
-          <w:tab w:val="left" w:pos="360"/>
-          <w:tab w:val="left" w:pos="720"/>
-          <w:tab w:val="left" w:pos="1260"/>
-          <w:tab w:val="left" w:pos="1440"/>
-          <w:tab w:val="left" w:leader="dot" w:pos="9720"/>
-        </w:tabs>
-        <w:rPr>
-          <w:rFonts w:ascii="Arial" w:hAnsi="Arial" w:cs="Arial"/>
-          <w:sz w:val="24"/>
-          <w:szCs w:val="24"/>
-        </w:rPr>
-      </w:pPr>
-      <w:r>
-        <w:rPr>
-          <w:rFonts w:ascii="Arial" w:hAnsi="Arial" w:cs="Arial"/>
-          <w:sz w:val="24"/>
-          <w:szCs w:val="24"/>
-        </w:rPr>
-        <w:t>The client can login to the system using a secure login.</w:t>
-      </w:r>
-    </w:p>
-    <w:p>
-      <w:pPr>
-        <w:pStyle w:val="ListParagraph"/>
-        <w:numPr>
-          <w:ilvl w:val="0"/>
-          <w:numId w:val="4"/>
-        </w:numPr>
-        <w:tabs>
-          <w:tab w:val="left" w:pos="360"/>
-          <w:tab w:val="left" w:pos="720"/>
-          <w:tab w:val="left" w:pos="1260"/>
-          <w:tab w:val="left" w:pos="1440"/>
-          <w:tab w:val="left" w:leader="dot" w:pos="9720"/>
-        </w:tabs>
-        <w:rPr>
-          <w:rFonts w:ascii="Arial" w:hAnsi="Arial" w:cs="Arial"/>
-          <w:sz w:val="24"/>
-          <w:szCs w:val="24"/>
-        </w:rPr>
-      </w:pPr>
-      <w:r>
-        <w:rPr>
-          <w:rFonts w:ascii="Arial" w:hAnsi="Arial" w:cs="Arial"/>
-          <w:sz w:val="24"/>
-          <w:szCs w:val="24"/>
-        </w:rPr>
-        <w:t>The client shall have a direct access to his/her different accounts where he can view a history of previous transactions.</w:t>
-      </w:r>
-    </w:p>
-    <w:p>
-      <w:pPr>
-        <w:pStyle w:val="ListParagraph"/>
-        <w:numPr>
-          <w:ilvl w:val="0"/>
-          <w:numId w:val="4"/>
-        </w:numPr>
-        <w:tabs>
-          <w:tab w:val="left" w:pos="360"/>
-          <w:tab w:val="left" w:pos="720"/>
-          <w:tab w:val="left" w:pos="1260"/>
-          <w:tab w:val="left" w:pos="1440"/>
-          <w:tab w:val="left" w:leader="dot" w:pos="9720"/>
-        </w:tabs>
-        <w:rPr>
-          <w:rFonts w:ascii="Arial" w:hAnsi="Arial" w:cs="Arial"/>
-          <w:sz w:val="24"/>
-          <w:szCs w:val="24"/>
-        </w:rPr>
-      </w:pPr>
-      <w:r>
-        <w:rPr>
-          <w:rFonts w:ascii="Arial" w:hAnsi="Arial" w:cs="Arial"/>
-          <w:sz w:val="24"/>
-          <w:szCs w:val="24"/>
-        </w:rPr>
-        <w:t>The client should have the ability to perform transactions between different accounts.</w:t>
-      </w:r>
-    </w:p>
-    <w:p>
-      <w:pPr>
-        <w:numPr>
-          <w:ilvl w:val="0"/>
-          <w:numId w:val="4"/>
-        </w:numPr>
-        <w:tabs>
-          <w:tab w:val="left" w:pos="360"/>
-          <w:tab w:val="left" w:pos="720"/>
-          <w:tab w:val="left" w:pos="1260"/>
-          <w:tab w:val="left" w:pos="1440"/>
-          <w:tab w:val="left" w:leader="dot" w:pos="9720"/>
-        </w:tabs>
-        <w:rPr>
-          <w:rFonts w:ascii="Arial" w:hAnsi="Arial" w:cs="Arial"/>
-          <w:sz w:val="24"/>
-          <w:szCs w:val="24"/>
-        </w:rPr>
-      </w:pPr>
-      <w:r>
-        <w:rPr>
-          <w:rFonts w:ascii="Arial" w:hAnsi="Arial" w:cs="Arial"/>
-          <w:sz w:val="24"/>
-          <w:szCs w:val="24"/>
-        </w:rPr>
-        <w:t>Transaction per second for website is 3 milliseconds.</w:t>
-      </w:r>
-    </w:p>
-    <w:p>
-      <w:pPr>
-        <w:numPr>
-          <w:ilvl w:val="0"/>
-          <w:numId w:val="4"/>
-        </w:numPr>
-        <w:tabs>
-          <w:tab w:val="left" w:pos="360"/>
-          <w:tab w:val="left" w:pos="720"/>
-          <w:tab w:val="left" w:pos="1260"/>
-          <w:tab w:val="left" w:pos="1440"/>
-          <w:tab w:val="left" w:leader="dot" w:pos="9720"/>
-        </w:tabs>
-        <w:rPr>
-          <w:rFonts w:ascii="Arial" w:hAnsi="Arial" w:cs="Arial"/>
-          <w:sz w:val="24"/>
-          <w:szCs w:val="24"/>
-        </w:rPr>
-      </w:pPr>
-      <w:r>
-        <w:rPr>
-          <w:rFonts w:ascii="Arial" w:hAnsi="Arial" w:cs="Arial"/>
-          <w:sz w:val="24"/>
-          <w:szCs w:val="24"/>
-        </w:rPr>
-        <w:t xml:space="preserve">The web application works on </w:t>
-      </w:r>
-      <w:r>
-        <w:rPr>
-          <w:rFonts w:ascii="Arial" w:hAnsi="Arial" w:cs="Arial"/>
-          <w:sz w:val="24"/>
-          <w:szCs w:val="24"/>
-        </w:rPr>
-        <w:t>OS</w:t>
-      </w:r>
-      <w:r>
-        <w:rPr>
-          <w:rFonts w:ascii="Arial" w:hAnsi="Arial" w:cs="Arial"/>
-          <w:sz w:val="24"/>
-          <w:szCs w:val="24"/>
-        </w:rPr>
-        <w:t>: Windows.</w:t>
-      </w:r>
-    </w:p>
-    <w:p>
-      <w:pPr>
-        <w:numPr>
-          <w:ilvl w:val="0"/>
-          <w:numId w:val="4"/>
-        </w:numPr>
-        <w:tabs>
-          <w:tab w:val="left" w:pos="360"/>
-          <w:tab w:val="left" w:pos="720"/>
-          <w:tab w:val="left" w:pos="1260"/>
-          <w:tab w:val="left" w:pos="1440"/>
-          <w:tab w:val="left" w:leader="dot" w:pos="9720"/>
-        </w:tabs>
-        <w:rPr>
-          <w:rFonts w:ascii="Arial" w:hAnsi="Arial" w:cs="Arial"/>
-          <w:sz w:val="24"/>
-          <w:szCs w:val="24"/>
-        </w:rPr>
-      </w:pPr>
-      <w:r>
-        <w:rPr>
-          <w:rFonts w:ascii="Arial" w:hAnsi="Arial" w:cs="Arial"/>
-          <w:sz w:val="24"/>
-          <w:szCs w:val="24"/>
-        </w:rPr>
-        <w:t xml:space="preserve">The web application works on </w:t>
-      </w:r>
-      <w:r>
-        <w:rPr>
-          <w:rFonts w:ascii="Arial" w:hAnsi="Arial" w:cs="Arial"/>
-          <w:sz w:val="24"/>
-          <w:szCs w:val="24"/>
-        </w:rPr>
-        <w:t>Browsers</w:t>
-      </w:r>
-      <w:r>
-        <w:rPr>
-          <w:rFonts w:ascii="Arial" w:hAnsi="Arial" w:cs="Arial"/>
-          <w:sz w:val="24"/>
-          <w:szCs w:val="24"/>
-        </w:rPr>
-        <w:t>: Chrome.</w:t>
-      </w:r>
+          <w:color w:val="111111"/>
+        </w:rPr>
+      </w:pPr>
+      <w:r>
+        <w:rPr>
+          <w:rFonts w:ascii="Arial" w:hAnsi="Arial" w:cs="Arial"/>
+          <w:color w:val="111111"/>
+        </w:rPr>
+        <w:t>.</w:t>
+      </w:r>
+      <w:hyperlink r:id="rId8" w:history="1">
+        <w:r>
+          <w:rPr>
+            <w:rStyle w:val="Hyperlink"/>
+            <w:rFonts w:ascii="Arial" w:hAnsi="Arial" w:cs="Arial"/>
+          </w:rPr>
+          <w:t>..\..\..\ Customer Requirements.docx</w:t>
+        </w:r>
+      </w:hyperlink>
+    </w:p>
+    <w:p>
+      <w:pPr>
+        <w:pStyle w:val="NormalWeb"/>
+        <w:shd w:val="clear" w:color="auto" w:fill="FFFFFF"/>
+        <w:spacing w:before="0" w:beforeAutospacing="0"/>
+        <w:ind w:left="1440"/>
+        <w:rPr>
+          <w:rFonts w:ascii="Arial" w:hAnsi="Arial" w:cs="Arial"/>
+          <w:color w:val="111111"/>
+        </w:rPr>
+      </w:pPr>
     </w:p>
     <w:p>
       <w:pPr>
@@ -4562,6 +5146,132 @@
         </w:rPr>
         <w:t>Management will ensure that project team members are available as needed to complete project tasks and objectives.</w:t>
       </w:r>
+    </w:p>
+    <w:p>
+      <w:pPr>
+        <w:tabs>
+          <w:tab w:val="left" w:pos="720"/>
+          <w:tab w:val="left" w:pos="1080"/>
+          <w:tab w:val="left" w:pos="1260"/>
+          <w:tab w:val="left" w:pos="1440"/>
+          <w:tab w:val="left" w:leader="dot" w:pos="9720"/>
+        </w:tabs>
+        <w:rPr>
+          <w:rFonts w:ascii="Arial" w:hAnsi="Arial" w:cs="Arial"/>
+          <w:b/>
+          <w:bCs/>
+          <w:sz w:val="24"/>
+          <w:szCs w:val="24"/>
+        </w:rPr>
+      </w:pPr>
+    </w:p>
+    <w:p>
+      <w:pPr>
+        <w:tabs>
+          <w:tab w:val="left" w:pos="720"/>
+          <w:tab w:val="left" w:pos="1080"/>
+          <w:tab w:val="left" w:pos="1260"/>
+          <w:tab w:val="left" w:pos="1440"/>
+          <w:tab w:val="left" w:leader="dot" w:pos="9720"/>
+        </w:tabs>
+        <w:rPr>
+          <w:rFonts w:ascii="Arial" w:hAnsi="Arial" w:cs="Arial"/>
+          <w:b/>
+          <w:bCs/>
+          <w:sz w:val="24"/>
+          <w:szCs w:val="24"/>
+        </w:rPr>
+      </w:pPr>
+    </w:p>
+    <w:p>
+      <w:pPr>
+        <w:tabs>
+          <w:tab w:val="left" w:pos="720"/>
+          <w:tab w:val="left" w:pos="1080"/>
+          <w:tab w:val="left" w:pos="1260"/>
+          <w:tab w:val="left" w:pos="1440"/>
+          <w:tab w:val="left" w:leader="dot" w:pos="9720"/>
+        </w:tabs>
+        <w:rPr>
+          <w:rFonts w:ascii="Arial" w:hAnsi="Arial" w:cs="Arial"/>
+          <w:b/>
+          <w:bCs/>
+          <w:sz w:val="24"/>
+          <w:szCs w:val="24"/>
+        </w:rPr>
+      </w:pPr>
+    </w:p>
+    <w:p>
+      <w:pPr>
+        <w:tabs>
+          <w:tab w:val="left" w:pos="720"/>
+          <w:tab w:val="left" w:pos="1080"/>
+          <w:tab w:val="left" w:pos="1260"/>
+          <w:tab w:val="left" w:pos="1440"/>
+          <w:tab w:val="left" w:leader="dot" w:pos="9720"/>
+        </w:tabs>
+        <w:rPr>
+          <w:rFonts w:ascii="Arial" w:hAnsi="Arial" w:cs="Arial"/>
+          <w:b/>
+          <w:bCs/>
+          <w:sz w:val="24"/>
+          <w:szCs w:val="24"/>
+        </w:rPr>
+      </w:pPr>
+    </w:p>
+    <w:p>
+      <w:pPr>
+        <w:tabs>
+          <w:tab w:val="left" w:pos="720"/>
+          <w:tab w:val="left" w:pos="1080"/>
+          <w:tab w:val="left" w:pos="1260"/>
+          <w:tab w:val="left" w:pos="1440"/>
+          <w:tab w:val="left" w:leader="dot" w:pos="9720"/>
+        </w:tabs>
+        <w:rPr>
+          <w:rFonts w:ascii="Arial" w:hAnsi="Arial" w:cs="Arial"/>
+          <w:b/>
+          <w:bCs/>
+          <w:sz w:val="24"/>
+          <w:szCs w:val="24"/>
+        </w:rPr>
+      </w:pPr>
+    </w:p>
+    <w:p>
+      <w:pPr>
+        <w:tabs>
+          <w:tab w:val="left" w:pos="720"/>
+          <w:tab w:val="left" w:pos="1080"/>
+          <w:tab w:val="left" w:pos="1260"/>
+          <w:tab w:val="left" w:pos="1440"/>
+          <w:tab w:val="left" w:leader="dot" w:pos="9720"/>
+        </w:tabs>
+        <w:rPr>
+          <w:rFonts w:ascii="Arial" w:hAnsi="Arial" w:cs="Arial"/>
+          <w:b/>
+          <w:bCs/>
+          <w:sz w:val="24"/>
+          <w:szCs w:val="24"/>
+        </w:rPr>
+      </w:pPr>
+    </w:p>
+    <w:p>
+      <w:pPr>
+        <w:tabs>
+          <w:tab w:val="left" w:pos="720"/>
+          <w:tab w:val="left" w:pos="1080"/>
+          <w:tab w:val="left" w:pos="1260"/>
+          <w:tab w:val="left" w:pos="1440"/>
+          <w:tab w:val="left" w:leader="dot" w:pos="9720"/>
+        </w:tabs>
+        <w:rPr>
+          <w:rFonts w:ascii="Arial" w:hAnsi="Arial" w:cs="Arial"/>
+          <w:b/>
+          <w:bCs/>
+          <w:sz w:val="24"/>
+          <w:szCs w:val="24"/>
+        </w:rPr>
+      </w:pPr>
     </w:p>
     <w:p>
       <w:pPr>
@@ -6981,7 +7691,24 @@
           <w:sz w:val="24"/>
           <w:szCs w:val="24"/>
         </w:rPr>
-        <w:t>Project schedule is available in “project schedule” document file.</w:t>
+        <w:t>Project schedule is available in “</w:t>
+      </w:r>
+      <w:r>
+        <w:rPr>
+          <w:rFonts w:ascii="Arial" w:hAnsi="Arial" w:cs="Arial"/>
+          <w:color w:val="FF0000"/>
+          <w:sz w:val="24"/>
+          <w:szCs w:val="24"/>
+        </w:rPr>
+        <w:t>project schedule</w:t>
+      </w:r>
+      <w:r>
+        <w:rPr>
+          <w:rFonts w:ascii="Arial" w:hAnsi="Arial" w:cs="Arial"/>
+          <w:sz w:val="24"/>
+          <w:szCs w:val="24"/>
+        </w:rPr>
+        <w:t>” document file.</w:t>
       </w:r>
     </w:p>
     <w:p>
@@ -7255,7 +7982,15 @@
           <w:sz w:val="24"/>
           <w:szCs w:val="24"/>
         </w:rPr>
-        <w:t xml:space="preserve"> Achieve CMMI capability Level (1) for developing.</w:t>
+        <w:t xml:space="preserve"> </w:t>
+      </w:r>
+      <w:r>
+        <w:rPr>
+          <w:rFonts w:ascii="Arial" w:hAnsi="Arial" w:cs="Arial"/>
+          <w:sz w:val="24"/>
+          <w:szCs w:val="24"/>
+        </w:rPr>
+        <w:t>Achieve CMMI capability Level (1) for developing.</w:t>
       </w:r>
     </w:p>
     <w:p>
@@ -7284,7 +8019,23 @@
           <w:sz w:val="24"/>
           <w:szCs w:val="24"/>
         </w:rPr>
-        <w:t xml:space="preserve"> Eliminate redundant data entry throughout the organization.</w:t>
+        <w:t xml:space="preserve"> </w:t>
+      </w:r>
+      <w:r>
+        <w:rPr>
+          <w:rFonts w:ascii="Arial" w:hAnsi="Arial" w:cs="Arial"/>
+          <w:sz w:val="24"/>
+          <w:szCs w:val="24"/>
+        </w:rPr>
+        <w:t>Eliminate redundant data entry throughout the organization</w:t>
+      </w:r>
+      <w:r>
+        <w:rPr>
+          <w:rFonts w:ascii="Arial" w:hAnsi="Arial" w:cs="Arial"/>
+          <w:sz w:val="24"/>
+          <w:szCs w:val="24"/>
+        </w:rPr>
+        <w:t>.</w:t>
       </w:r>
     </w:p>
     <w:p>
@@ -7612,6 +8363,10 @@
     </w:p>
     <w:p>
       <w:pPr>
+        <w:tabs>
+          <w:tab w:val="left" w:pos="615"/>
+          <w:tab w:val="left" w:pos="1777"/>
+        </w:tabs>
         <w:rPr>
           <w:rFonts w:ascii="Arial" w:hAnsi="Arial"/>
           <w:bCs/>
@@ -7639,6 +8394,9 @@
     </w:p>
     <w:p>
       <w:pPr>
+        <w:tabs>
+          <w:tab w:val="left" w:pos="1080"/>
+        </w:tabs>
         <w:rPr>
           <w:rFonts w:ascii="Arial" w:hAnsi="Arial"/>
           <w:bCs/>
@@ -7664,8 +8422,6 @@
         <w:ind w:left="1080"/>
         <w:rPr>
           <w:rFonts w:ascii="Arial" w:hAnsi="Arial" w:cs="Arial"/>
-          <w:b/>
-          <w:bCs/>
           <w:spacing w:val="-5"/>
           <w:sz w:val="24"/>
           <w:szCs w:val="24"/>
@@ -7678,17 +8434,27 @@
           <w:sz w:val="24"/>
           <w:szCs w:val="24"/>
         </w:rPr>
-        <w:t xml:space="preserve">Projects are complex and today, more than ever, are met with uncertainties and unpredictability. The agile methodology process seeks to respond to these uncertainties through incremental, iterative work cadences and empirical feedback. So we </w:t>
-      </w:r>
-      <w:r>
+        <w:t xml:space="preserve">Projects are complex and today, more than ever, are met with uncertainties and unpredictability. </w:t>
+      </w:r>
+    </w:p>
+    <w:p>
+      <w:pPr>
+        <w:numPr>
+          <w:ilvl w:val="12"/>
+          <w:numId w:val="0"/>
+        </w:numPr>
+        <w:tabs>
+          <w:tab w:val="left" w:pos="360"/>
+          <w:tab w:val="left" w:pos="1080"/>
+        </w:tabs>
+        <w:ind w:left="1080"/>
         <w:rPr>
           <w:rFonts w:ascii="Arial" w:hAnsi="Arial" w:cs="Arial"/>
           <w:spacing w:val="-5"/>
           <w:sz w:val="24"/>
           <w:szCs w:val="24"/>
         </w:rPr>
-        <w:t xml:space="preserve">will </w:t>
-      </w:r>
+      </w:pPr>
       <w:r>
         <w:rPr>
           <w:rFonts w:ascii="Arial" w:hAnsi="Arial" w:cs="Arial"/>
@@ -7696,18 +8462,7 @@
           <w:sz w:val="24"/>
           <w:szCs w:val="24"/>
         </w:rPr>
-        <w:t xml:space="preserve">use </w:t>
-      </w:r>
-      <w:r>
-        <w:rPr>
-          <w:rFonts w:ascii="Arial" w:hAnsi="Arial" w:cs="Arial"/>
-          <w:b/>
-          <w:bCs/>
-          <w:spacing w:val="-5"/>
-          <w:sz w:val="24"/>
-          <w:szCs w:val="24"/>
-        </w:rPr>
-        <w:t>Scrum agile methodology.</w:t>
+        <w:t>We will use V model with some of Scrum agile methodology.</w:t>
       </w:r>
     </w:p>
     <w:p>
@@ -7947,7 +8702,7 @@
       <w:pPr>
         <w:numPr>
           <w:ilvl w:val="0"/>
-          <w:numId w:val="12"/>
+          <w:numId w:val="23"/>
         </w:numPr>
         <w:tabs>
           <w:tab w:val="left" w:pos="1080"/>
@@ -7971,31 +8726,32 @@
       <w:pPr>
         <w:numPr>
           <w:ilvl w:val="0"/>
-          <w:numId w:val="12"/>
+          <w:numId w:val="23"/>
         </w:numPr>
         <w:tabs>
           <w:tab w:val="left" w:pos="1080"/>
         </w:tabs>
         <w:rPr>
           <w:rFonts w:ascii="Arial" w:hAnsi="Arial" w:cs="Arial"/>
-          <w:sz w:val="24"/>
-          <w:szCs w:val="24"/>
-        </w:rPr>
-      </w:pPr>
-      <w:r>
-        <w:rPr>
-          <w:rFonts w:ascii="Arial" w:hAnsi="Arial" w:cs="Arial"/>
-          <w:sz w:val="24"/>
-          <w:szCs w:val="24"/>
-        </w:rPr>
-        <w:t>Scrum Team Participants</w:t>
+          <w:color w:val="FF0000"/>
+          <w:sz w:val="24"/>
+          <w:szCs w:val="24"/>
+        </w:rPr>
+      </w:pPr>
+      <w:r>
+        <w:rPr>
+          <w:rFonts w:ascii="Arial" w:hAnsi="Arial" w:cs="Arial"/>
+          <w:sz w:val="24"/>
+          <w:szCs w:val="24"/>
+        </w:rPr>
+        <w:t>Team Participants</w:t>
       </w:r>
     </w:p>
     <w:p>
       <w:pPr>
         <w:numPr>
           <w:ilvl w:val="0"/>
-          <w:numId w:val="12"/>
+          <w:numId w:val="23"/>
         </w:numPr>
         <w:tabs>
           <w:tab w:val="left" w:pos="1080"/>
@@ -8091,6 +8847,35 @@
           <w:numId w:val="0"/>
         </w:numPr>
       </w:pPr>
+    </w:p>
+    <w:p>
+      <w:pPr>
+        <w:tabs>
+          <w:tab w:val="left" w:leader="dot" w:pos="9720"/>
+        </w:tabs>
+        <w:ind w:left="1440"/>
+        <w:outlineLvl w:val="2"/>
+        <w:rPr>
+          <w:rFonts w:ascii="Arial" w:hAnsi="Arial" w:cs="Arial"/>
+          <w:b/>
+          <w:bCs/>
+          <w:sz w:val="24"/>
+          <w:szCs w:val="24"/>
+          <w:u w:val="single"/>
+        </w:rPr>
+      </w:pPr>
+      <w:bookmarkStart w:id="13" w:name="_Toc450699441"/>
+      <w:r>
+        <w:rPr>
+          <w:rFonts w:ascii="Arial" w:hAnsi="Arial" w:cs="Arial"/>
+          <w:b/>
+          <w:bCs/>
+          <w:sz w:val="24"/>
+          <w:szCs w:val="24"/>
+          <w:u w:val="single"/>
+        </w:rPr>
+        <w:t xml:space="preserve">Daily Stand-up Meeting: </w:t>
+      </w:r>
     </w:p>
     <w:p>
       <w:pPr>
@@ -8105,24 +8890,29 @@
         <w:outlineLvl w:val="2"/>
         <w:rPr>
           <w:rFonts w:ascii="Arial" w:hAnsi="Arial" w:cs="Arial"/>
-          <w:b/>
-          <w:bCs/>
-          <w:sz w:val="24"/>
-          <w:szCs w:val="24"/>
-          <w:u w:val="single"/>
-        </w:rPr>
-      </w:pPr>
-      <w:bookmarkStart w:id="13" w:name="_Toc450699441"/>
-      <w:r>
-        <w:rPr>
-          <w:rFonts w:ascii="Arial" w:hAnsi="Arial" w:cs="Arial"/>
-          <w:b/>
-          <w:bCs/>
-          <w:sz w:val="24"/>
-          <w:szCs w:val="24"/>
-          <w:u w:val="single"/>
-        </w:rPr>
-        <w:t xml:space="preserve">Daily Stand-up Meeting: </w:t>
+          <w:color w:val="000000" w:themeColor="text1"/>
+          <w:sz w:val="24"/>
+          <w:szCs w:val="24"/>
+        </w:rPr>
+      </w:pPr>
+      <w:r>
+        <w:rPr>
+          <w:rFonts w:ascii="Arial" w:hAnsi="Arial" w:cs="Arial"/>
+          <w:color w:val="000000" w:themeColor="text1"/>
+          <w:sz w:val="29"/>
+          <w:szCs w:val="29"/>
+          <w:shd w:val="clear" w:color="auto" w:fill="FFFFFF"/>
+        </w:rPr>
+        <w:t> </w:t>
+      </w:r>
+      <w:r>
+        <w:rPr>
+          <w:rFonts w:ascii="Arial" w:hAnsi="Arial" w:cs="Arial"/>
+          <w:color w:val="000000" w:themeColor="text1"/>
+          <w:sz w:val="24"/>
+          <w:szCs w:val="24"/>
+        </w:rPr>
+        <w:t xml:space="preserve">A daily meeting is held in the morning, as it helps set the context for the coming day's work. These meetings are strictly time-boxed to 15 minutes. </w:t>
       </w:r>
     </w:p>
     <w:p>
@@ -8138,61 +8928,19 @@
         <w:outlineLvl w:val="2"/>
         <w:rPr>
           <w:rFonts w:ascii="Arial" w:hAnsi="Arial" w:cs="Arial"/>
-          <w:sz w:val="24"/>
-          <w:szCs w:val="24"/>
-        </w:rPr>
-      </w:pPr>
-      <w:r>
-        <w:rPr>
-          <w:rFonts w:ascii="Arial" w:hAnsi="Arial" w:cs="Arial"/>
-          <w:color w:val="4C4D52"/>
-          <w:sz w:val="29"/>
-          <w:szCs w:val="29"/>
-          <w:shd w:val="clear" w:color="auto" w:fill="FFFFFF"/>
-        </w:rPr>
-        <w:t> </w:t>
-      </w:r>
-      <w:r>
-        <w:rPr>
-          <w:rFonts w:ascii="Arial" w:hAnsi="Arial" w:cs="Arial"/>
-          <w:sz w:val="24"/>
-          <w:szCs w:val="24"/>
-        </w:rPr>
-        <w:t>A</w:t>
-      </w:r>
-      <w:r>
-        <w:rPr>
-          <w:rFonts w:ascii="Arial" w:hAnsi="Arial" w:cs="Arial"/>
-          <w:sz w:val="24"/>
-          <w:szCs w:val="24"/>
-        </w:rPr>
-        <w:t xml:space="preserve"> daily scrum meeting is held in the morning, as it helps set the context for the coming day's work. These scrum meetings are strictly time-boxed to 15 minutes. </w:t>
-      </w:r>
-    </w:p>
-    <w:p>
-      <w:pPr>
-        <w:numPr>
-          <w:ilvl w:val="12"/>
-          <w:numId w:val="0"/>
-        </w:numPr>
-        <w:tabs>
-          <w:tab w:val="left" w:leader="dot" w:pos="9720"/>
-        </w:tabs>
-        <w:ind w:left="1440"/>
-        <w:outlineLvl w:val="2"/>
-        <w:rPr>
-          <w:rFonts w:ascii="Arial" w:hAnsi="Arial" w:cs="Arial"/>
-          <w:sz w:val="24"/>
-          <w:szCs w:val="24"/>
-        </w:rPr>
-      </w:pPr>
-      <w:r>
-        <w:rPr>
-          <w:rFonts w:ascii="Arial" w:hAnsi="Arial" w:cs="Arial"/>
-          <w:sz w:val="24"/>
-          <w:szCs w:val="24"/>
-        </w:rPr>
-        <w:t>During the daily scrum, each team member answers the following three questions:</w:t>
+          <w:color w:val="000000" w:themeColor="text1"/>
+          <w:sz w:val="24"/>
+          <w:szCs w:val="24"/>
+        </w:rPr>
+      </w:pPr>
+      <w:r>
+        <w:rPr>
+          <w:rFonts w:ascii="Arial" w:hAnsi="Arial" w:cs="Arial"/>
+          <w:color w:val="000000" w:themeColor="text1"/>
+          <w:sz w:val="24"/>
+          <w:szCs w:val="24"/>
+        </w:rPr>
+        <w:t>During the daily, each team member answers the following three questions:</w:t>
       </w:r>
     </w:p>
     <w:p>
@@ -8210,13 +8958,15 @@
         <w:textAlignment w:val="auto"/>
         <w:rPr>
           <w:rFonts w:ascii="Arial" w:hAnsi="Arial" w:cs="Arial"/>
-          <w:sz w:val="24"/>
-          <w:szCs w:val="24"/>
-        </w:rPr>
-      </w:pPr>
-      <w:r>
-        <w:rPr>
-          <w:rFonts w:ascii="Arial" w:hAnsi="Arial" w:cs="Arial"/>
+          <w:color w:val="000000" w:themeColor="text1"/>
+          <w:sz w:val="24"/>
+          <w:szCs w:val="24"/>
+        </w:rPr>
+      </w:pPr>
+      <w:r>
+        <w:rPr>
+          <w:rFonts w:ascii="Arial" w:hAnsi="Arial" w:cs="Arial"/>
+          <w:color w:val="000000" w:themeColor="text1"/>
           <w:sz w:val="24"/>
           <w:szCs w:val="24"/>
         </w:rPr>
@@ -8238,13 +8988,15 @@
         <w:textAlignment w:val="auto"/>
         <w:rPr>
           <w:rFonts w:ascii="Arial" w:hAnsi="Arial" w:cs="Arial"/>
-          <w:sz w:val="24"/>
-          <w:szCs w:val="24"/>
-        </w:rPr>
-      </w:pPr>
-      <w:r>
-        <w:rPr>
-          <w:rFonts w:ascii="Arial" w:hAnsi="Arial" w:cs="Arial"/>
+          <w:color w:val="000000" w:themeColor="text1"/>
+          <w:sz w:val="24"/>
+          <w:szCs w:val="24"/>
+        </w:rPr>
+      </w:pPr>
+      <w:r>
+        <w:rPr>
+          <w:rFonts w:ascii="Arial" w:hAnsi="Arial" w:cs="Arial"/>
+          <w:color w:val="000000" w:themeColor="text1"/>
           <w:sz w:val="24"/>
           <w:szCs w:val="24"/>
         </w:rPr>
@@ -8266,13 +9018,15 @@
         <w:textAlignment w:val="auto"/>
         <w:rPr>
           <w:rFonts w:ascii="Arial" w:hAnsi="Arial" w:cs="Arial"/>
-          <w:sz w:val="24"/>
-          <w:szCs w:val="24"/>
-        </w:rPr>
-      </w:pPr>
-      <w:r>
-        <w:rPr>
-          <w:rFonts w:ascii="Arial" w:hAnsi="Arial" w:cs="Arial"/>
+          <w:color w:val="000000" w:themeColor="text1"/>
+          <w:sz w:val="24"/>
+          <w:szCs w:val="24"/>
+        </w:rPr>
+      </w:pPr>
+      <w:r>
+        <w:rPr>
+          <w:rFonts w:ascii="Arial" w:hAnsi="Arial" w:cs="Arial"/>
+          <w:color w:val="000000" w:themeColor="text1"/>
           <w:sz w:val="24"/>
           <w:szCs w:val="24"/>
         </w:rPr>
@@ -8893,7 +9647,35 @@
                 <w:sz w:val="24"/>
                 <w:szCs w:val="24"/>
               </w:rPr>
-              <w:t>Direct/lead team members toward project objectives</w:t>
+              <w:t>Direct/lead team</w:t>
+            </w:r>
+            <w:r>
+              <w:rPr>
+                <w:sz w:val="24"/>
+                <w:szCs w:val="24"/>
+              </w:rPr>
+              <w:t xml:space="preserve"> </w:t>
+            </w:r>
+            <w:r>
+              <w:rPr>
+                <w:sz w:val="24"/>
+                <w:szCs w:val="24"/>
+              </w:rPr>
+              <w:t xml:space="preserve">members </w:t>
+            </w:r>
+            <w:r>
+              <w:rPr>
+                <w:sz w:val="24"/>
+                <w:szCs w:val="24"/>
+              </w:rPr>
+              <w:t xml:space="preserve">toward </w:t>
+            </w:r>
+            <w:r>
+              <w:rPr>
+                <w:sz w:val="24"/>
+                <w:szCs w:val="24"/>
+              </w:rPr>
+              <w:t>project objectives</w:t>
             </w:r>
             <w:r>
               <w:rPr>
@@ -8923,7 +9705,21 @@
                 <w:sz w:val="24"/>
                 <w:szCs w:val="24"/>
               </w:rPr>
-              <w:t>Handle problem resolution</w:t>
+              <w:t xml:space="preserve">Handle </w:t>
+            </w:r>
+            <w:r>
+              <w:rPr>
+                <w:sz w:val="24"/>
+                <w:szCs w:val="24"/>
+              </w:rPr>
+              <w:t xml:space="preserve"> </w:t>
+            </w:r>
+            <w:r>
+              <w:rPr>
+                <w:sz w:val="24"/>
+                <w:szCs w:val="24"/>
+              </w:rPr>
+              <w:t>problem resolution</w:t>
             </w:r>
           </w:p>
           <w:p>
@@ -9231,14 +10027,34 @@
                 <w:szCs w:val="24"/>
               </w:rPr>
             </w:pPr>
+            <w:proofErr w:type="spellStart"/>
             <w:r>
               <w:rPr>
                 <w:rFonts w:ascii="Arial" w:hAnsi="Arial" w:cs="Arial"/>
                 <w:sz w:val="24"/>
                 <w:szCs w:val="24"/>
               </w:rPr>
-              <w:t>Alaa Gamal</w:t>
+              <w:t>Alaa</w:t>
             </w:r>
+            <w:proofErr w:type="spellEnd"/>
+            <w:r>
+              <w:rPr>
+                <w:rFonts w:ascii="Arial" w:hAnsi="Arial" w:cs="Arial"/>
+                <w:sz w:val="24"/>
+                <w:szCs w:val="24"/>
+              </w:rPr>
+              <w:t xml:space="preserve"> </w:t>
+            </w:r>
+            <w:proofErr w:type="spellStart"/>
+            <w:r>
+              <w:rPr>
+                <w:rFonts w:ascii="Arial" w:hAnsi="Arial" w:cs="Arial"/>
+                <w:sz w:val="24"/>
+                <w:szCs w:val="24"/>
+              </w:rPr>
+              <w:t>Gamal</w:t>
+            </w:r>
+            <w:proofErr w:type="spellEnd"/>
           </w:p>
           <w:p>
             <w:pPr>
@@ -9522,6 +10338,16 @@
         </w:tc>
       </w:tr>
     </w:tbl>
+    <w:p>
+      <w:pPr>
+        <w:pStyle w:val="Style1"/>
+        <w:numPr>
+          <w:ilvl w:val="0"/>
+          <w:numId w:val="0"/>
+        </w:numPr>
+        <w:ind w:left="720"/>
+      </w:pPr>
+    </w:p>
     <w:p>
       <w:pPr>
         <w:pStyle w:val="Style1"/>
@@ -10610,8 +11436,8 @@
       <w:pPr>
         <w:jc w:val="center"/>
         <w:sectPr>
-          <w:footerReference w:type="default" r:id="rId8"/>
-          <w:footerReference w:type="first" r:id="rId9"/>
+          <w:footerReference w:type="default" r:id="rId9"/>
+          <w:footerReference w:type="first" r:id="rId10"/>
           <w:pgSz w:w="12240" w:h="15840"/>
           <w:pgMar w:top="720" w:right="720" w:bottom="720" w:left="720" w:header="720" w:footer="720" w:gutter="0"/>
           <w:pgBorders w:display="notFirstPage" w:offsetFrom="page">
@@ -10682,7 +11508,7 @@
     <w:p>
       <w:pPr>
         <w:sectPr>
-          <w:footerReference w:type="first" r:id="rId10"/>
+          <w:footerReference w:type="first" r:id="rId11"/>
           <w:pgSz w:w="15840" w:h="12240" w:orient="landscape" w:code="1"/>
           <w:pgMar w:top="720" w:right="720" w:bottom="720" w:left="720" w:header="720" w:footer="720" w:gutter="0"/>
           <w:pgBorders w:display="notFirstPage" w:offsetFrom="page">
@@ -10701,7 +11527,7 @@
           <w:noProof/>
         </w:rPr>
         <w:drawing>
-          <wp:inline distT="0" distB="0" distL="0" distR="0" wp14:anchorId="49403741" wp14:editId="3F948CC2">
+          <wp:inline distT="0" distB="0" distL="0" distR="0" wp14:anchorId="5AF04936" wp14:editId="4F358837">
             <wp:extent cx="9348267" cy="5286703"/>
             <wp:effectExtent l="0" t="0" r="5715" b="9525"/>
             <wp:docPr id="2" name="Picture 2"/>
@@ -10716,7 +11542,7 @@
                     <pic:cNvPicPr/>
                   </pic:nvPicPr>
                   <pic:blipFill>
-                    <a:blip r:embed="rId11">
+                    <a:blip r:embed="rId12">
                       <a:extLst>
                         <a:ext uri="{28A0092B-C50C-407E-A947-70E740481C1C}">
                           <a14:useLocalDpi xmlns:a14="http://schemas.microsoft.com/office/drawing/2010/main" val="0"/>
@@ -10812,7 +11638,16 @@
     <w:p/>
     <w:p/>
     <w:p/>
-    <w:p/>
+    <w:p>
+      <w:pPr>
+        <w:tabs>
+          <w:tab w:val="left" w:pos="3750"/>
+        </w:tabs>
+      </w:pPr>
+      <w:r>
+        <w:tab/>
+      </w:r>
+    </w:p>
     <w:p/>
     <w:p/>
     <w:p>
@@ -11076,6 +11911,14 @@
         </w:rPr>
       </w:pPr>
     </w:p>
+    <w:p/>
+    <w:p/>
+    <w:p/>
+    <w:p/>
+    <w:p/>
+    <w:p/>
+    <w:p/>
+    <w:p/>
     <w:p/>
     <w:p/>
     <w:p/>
@@ -11091,14 +11934,14 @@
     <w:p/>
     <w:p/>
     <w:sectPr>
-      <w:footerReference w:type="first" r:id="rId12"/>
-      <w:pgSz w:w="15840" w:h="12240" w:orient="landscape"/>
+      <w:footerReference w:type="first" r:id="rId13"/>
+      <w:pgSz w:w="12240" w:h="15840"/>
       <w:pgMar w:top="720" w:right="720" w:bottom="720" w:left="720" w:header="720" w:footer="720" w:gutter="0"/>
-      <w:pgBorders w:display="notFirstPage" w:offsetFrom="page">
-        <w:top w:val="double" w:sz="4" w:space="24" w:color="auto"/>
-        <w:left w:val="double" w:sz="4" w:space="24" w:color="auto"/>
-        <w:bottom w:val="double" w:sz="4" w:space="24" w:color="auto"/>
-        <w:right w:val="double" w:sz="4" w:space="24" w:color="auto"/>
+      <w:pgBorders w:offsetFrom="page">
+        <w:top w:val="double" w:sz="4" w:space="24" w:color="0070C0"/>
+        <w:left w:val="double" w:sz="4" w:space="24" w:color="0070C0"/>
+        <w:bottom w:val="double" w:sz="4" w:space="24" w:color="0070C0"/>
+        <w:right w:val="double" w:sz="4" w:space="24" w:color="0070C0"/>
       </w:pgBorders>
       <w:cols w:space="720"/>
       <w:titlePg/>
@@ -11280,7 +12123,7 @@
 <w:ftr xmlns:wpc="http://schemas.microsoft.com/office/word/2010/wordprocessingCanvas" xmlns:mc="http://schemas.openxmlformats.org/markup-compatibility/2006" xmlns:o="urn:schemas-microsoft-com:office:office" xmlns:r="http://schemas.openxmlformats.org/officeDocument/2006/relationships" xmlns:m="http://schemas.openxmlformats.org/officeDocument/2006/math" xmlns:v="urn:schemas-microsoft-com:vml" xmlns:wp14="http://schemas.microsoft.com/office/word/2010/wordprocessingDrawing" xmlns:wp="http://schemas.openxmlformats.org/drawingml/2006/wordprocessingDrawing" xmlns:w10="urn:schemas-microsoft-com:office:word" xmlns:w="http://schemas.openxmlformats.org/wordprocessingml/2006/main" xmlns:w14="http://schemas.microsoft.com/office/word/2010/wordml" xmlns:w15="http://schemas.microsoft.com/office/word/2012/wordml" xmlns:wpg="http://schemas.microsoft.com/office/word/2010/wordprocessingGroup" xmlns:wpi="http://schemas.microsoft.com/office/word/2010/wordprocessingInk" xmlns:wne="http://schemas.microsoft.com/office/word/2006/wordml" xmlns:wps="http://schemas.microsoft.com/office/word/2010/wordprocessingShape" mc:Ignorable="w14 w15 wp14">
   <w:sdt>
     <w:sdtPr>
-      <w:id w:val="2128735179"/>
+      <w:id w:val="1837104267"/>
       <w:docPartObj>
         <w:docPartGallery w:val="Page Numbers (Bottom of Page)"/>
         <w:docPartUnique/>
@@ -11350,7 +12193,7 @@
 
 <file path=word/numbering.xml><?xml version="1.0" encoding="utf-8"?>
 <w:numbering xmlns:wpc="http://schemas.microsoft.com/office/word/2010/wordprocessingCanvas" xmlns:mc="http://schemas.openxmlformats.org/markup-compatibility/2006" xmlns:o="urn:schemas-microsoft-com:office:office" xmlns:r="http://schemas.openxmlformats.org/officeDocument/2006/relationships" xmlns:m="http://schemas.openxmlformats.org/officeDocument/2006/math" xmlns:v="urn:schemas-microsoft-com:vml" xmlns:wp14="http://schemas.microsoft.com/office/word/2010/wordprocessingDrawing" xmlns:wp="http://schemas.openxmlformats.org/drawingml/2006/wordprocessingDrawing" xmlns:w10="urn:schemas-microsoft-com:office:word" xmlns:w="http://schemas.openxmlformats.org/wordprocessingml/2006/main" xmlns:w14="http://schemas.microsoft.com/office/word/2010/wordml" xmlns:w15="http://schemas.microsoft.com/office/word/2012/wordml" xmlns:wpg="http://schemas.microsoft.com/office/word/2010/wordprocessingGroup" xmlns:wpi="http://schemas.microsoft.com/office/word/2010/wordprocessingInk" xmlns:wne="http://schemas.microsoft.com/office/word/2006/wordml" xmlns:wps="http://schemas.microsoft.com/office/word/2010/wordprocessingShape" mc:Ignorable="w14 w15 wp14">
-  <w:abstractNum w:abstractNumId="0" w15:restartNumberingAfterBreak="0">
+  <w:abstractNum w:abstractNumId="0">
     <w:nsid w:val="FFFFFFFE"/>
     <w:multiLevelType w:val="singleLevel"/>
     <w:tmpl w:val="7CC2C0E4"/>
@@ -11360,7 +12203,7 @@
       <w:lvlJc w:val="left"/>
     </w:lvl>
   </w:abstractNum>
-  <w:abstractNum w:abstractNumId="1" w15:restartNumberingAfterBreak="0">
+  <w:abstractNum w:abstractNumId="1">
     <w:nsid w:val="1B344619"/>
     <w:multiLevelType w:val="hybridMultilevel"/>
     <w:tmpl w:val="F1DAD590"/>
@@ -11473,7 +12316,7 @@
       </w:rPr>
     </w:lvl>
   </w:abstractNum>
-  <w:abstractNum w:abstractNumId="2" w15:restartNumberingAfterBreak="0">
+  <w:abstractNum w:abstractNumId="2">
     <w:nsid w:val="203E1152"/>
     <w:multiLevelType w:val="hybridMultilevel"/>
     <w:tmpl w:val="7B085F02"/>
@@ -11586,7 +12429,7 @@
       </w:rPr>
     </w:lvl>
   </w:abstractNum>
-  <w:abstractNum w:abstractNumId="3" w15:restartNumberingAfterBreak="0">
+  <w:abstractNum w:abstractNumId="3">
     <w:nsid w:val="2F8A7376"/>
     <w:multiLevelType w:val="hybridMultilevel"/>
     <w:tmpl w:val="FEBC1A28"/>
@@ -11701,7 +12544,7 @@
       </w:rPr>
     </w:lvl>
   </w:abstractNum>
-  <w:abstractNum w:abstractNumId="4" w15:restartNumberingAfterBreak="0">
+  <w:abstractNum w:abstractNumId="4">
     <w:nsid w:val="305A308B"/>
     <w:multiLevelType w:val="hybridMultilevel"/>
     <w:tmpl w:val="9DC89C06"/>
@@ -11790,7 +12633,7 @@
       </w:pPr>
     </w:lvl>
   </w:abstractNum>
-  <w:abstractNum w:abstractNumId="5" w15:restartNumberingAfterBreak="0">
+  <w:abstractNum w:abstractNumId="5">
     <w:nsid w:val="34E02375"/>
     <w:multiLevelType w:val="hybridMultilevel"/>
     <w:tmpl w:val="E5F0C51A"/>
@@ -11903,7 +12746,7 @@
       </w:rPr>
     </w:lvl>
   </w:abstractNum>
-  <w:abstractNum w:abstractNumId="6" w15:restartNumberingAfterBreak="0">
+  <w:abstractNum w:abstractNumId="6">
     <w:nsid w:val="3C36153C"/>
     <w:multiLevelType w:val="hybridMultilevel"/>
     <w:tmpl w:val="97506D08"/>
@@ -12016,7 +12859,7 @@
       </w:rPr>
     </w:lvl>
   </w:abstractNum>
-  <w:abstractNum w:abstractNumId="7" w15:restartNumberingAfterBreak="0">
+  <w:abstractNum w:abstractNumId="7">
     <w:nsid w:val="44650E87"/>
     <w:multiLevelType w:val="hybridMultilevel"/>
     <w:tmpl w:val="FDE01C4E"/>
@@ -12129,7 +12972,7 @@
       </w:rPr>
     </w:lvl>
   </w:abstractNum>
-  <w:abstractNum w:abstractNumId="8" w15:restartNumberingAfterBreak="0">
+  <w:abstractNum w:abstractNumId="8">
     <w:nsid w:val="4A96272B"/>
     <w:multiLevelType w:val="hybridMultilevel"/>
     <w:tmpl w:val="11DA4758"/>
@@ -12218,7 +13061,7 @@
       </w:pPr>
     </w:lvl>
   </w:abstractNum>
-  <w:abstractNum w:abstractNumId="9" w15:restartNumberingAfterBreak="0">
+  <w:abstractNum w:abstractNumId="9">
     <w:nsid w:val="4EAE32A3"/>
     <w:multiLevelType w:val="hybridMultilevel"/>
     <w:tmpl w:val="92DC88E6"/>
@@ -12331,7 +13174,7 @@
       </w:rPr>
     </w:lvl>
   </w:abstractNum>
-  <w:abstractNum w:abstractNumId="10" w15:restartNumberingAfterBreak="0">
+  <w:abstractNum w:abstractNumId="10">
     <w:nsid w:val="51EC146F"/>
     <w:multiLevelType w:val="hybridMultilevel"/>
     <w:tmpl w:val="0EE6D70A"/>
@@ -12444,7 +13287,7 @@
       </w:rPr>
     </w:lvl>
   </w:abstractNum>
-  <w:abstractNum w:abstractNumId="11" w15:restartNumberingAfterBreak="0">
+  <w:abstractNum w:abstractNumId="11">
     <w:nsid w:val="525A0561"/>
     <w:multiLevelType w:val="hybridMultilevel"/>
     <w:tmpl w:val="1AAA2B96"/>
@@ -12557,7 +13400,7 @@
       </w:rPr>
     </w:lvl>
   </w:abstractNum>
-  <w:abstractNum w:abstractNumId="12" w15:restartNumberingAfterBreak="0">
+  <w:abstractNum w:abstractNumId="12">
     <w:nsid w:val="531E710A"/>
     <w:multiLevelType w:val="multilevel"/>
     <w:tmpl w:val="C4CE9516"/>
@@ -12706,7 +13549,7 @@
       </w:rPr>
     </w:lvl>
   </w:abstractNum>
-  <w:abstractNum w:abstractNumId="13" w15:restartNumberingAfterBreak="0">
+  <w:abstractNum w:abstractNumId="13">
     <w:nsid w:val="53A121E4"/>
     <w:multiLevelType w:val="hybridMultilevel"/>
     <w:tmpl w:val="4AEEF572"/>
@@ -12795,7 +13638,7 @@
       </w:pPr>
     </w:lvl>
   </w:abstractNum>
-  <w:abstractNum w:abstractNumId="14" w15:restartNumberingAfterBreak="0">
+  <w:abstractNum w:abstractNumId="14">
     <w:nsid w:val="60C77248"/>
     <w:multiLevelType w:val="hybridMultilevel"/>
     <w:tmpl w:val="53426266"/>
@@ -12909,7 +13752,7 @@
       </w:rPr>
     </w:lvl>
   </w:abstractNum>
-  <w:abstractNum w:abstractNumId="15" w15:restartNumberingAfterBreak="0">
+  <w:abstractNum w:abstractNumId="15">
     <w:nsid w:val="6163569C"/>
     <w:multiLevelType w:val="hybridMultilevel"/>
     <w:tmpl w:val="C7A6A862"/>
@@ -13022,7 +13865,7 @@
       </w:rPr>
     </w:lvl>
   </w:abstractNum>
-  <w:abstractNum w:abstractNumId="16" w15:restartNumberingAfterBreak="0">
+  <w:abstractNum w:abstractNumId="16">
     <w:nsid w:val="6A6B62D6"/>
     <w:multiLevelType w:val="hybridMultilevel"/>
     <w:tmpl w:val="E1E0F176"/>
@@ -13135,7 +13978,7 @@
       </w:rPr>
     </w:lvl>
   </w:abstractNum>
-  <w:abstractNum w:abstractNumId="17" w15:restartNumberingAfterBreak="0">
+  <w:abstractNum w:abstractNumId="17">
     <w:nsid w:val="7E77726A"/>
     <w:multiLevelType w:val="hybridMultilevel"/>
     <w:tmpl w:val="4B3A7A80"/>
@@ -13248,7 +14091,7 @@
       </w:rPr>
     </w:lvl>
   </w:abstractNum>
-  <w:abstractNum w:abstractNumId="18" w15:restartNumberingAfterBreak="0">
+  <w:abstractNum w:abstractNumId="18">
     <w:nsid w:val="7F3E54A3"/>
     <w:multiLevelType w:val="hybridMultilevel"/>
     <w:tmpl w:val="02B66320"/>
@@ -13483,6 +14326,25 @@
   <w:num w:numId="22">
     <w:abstractNumId w:val="8"/>
   </w:num>
+  <w:num w:numId="23">
+    <w:abstractNumId w:val="0"/>
+    <w:lvlOverride w:ilvl="0">
+      <w:lvl w:ilvl="0">
+        <w:start w:val="1"/>
+        <w:numFmt w:val="bullet"/>
+        <w:lvlText w:val=""/>
+        <w:legacy w:legacy="1" w:legacySpace="120" w:legacyIndent="360"/>
+        <w:lvlJc w:val="left"/>
+        <w:pPr>
+          <w:ind w:left="1080" w:hanging="360"/>
+        </w:pPr>
+        <w:rPr>
+          <w:rFonts w:ascii="Symbol" w:hAnsi="Symbol" w:cs="Symbol" w:hint="default"/>
+          <w:color w:val="000000" w:themeColor="text1"/>
+        </w:rPr>
+      </w:lvl>
+    </w:lvlOverride>
+  </w:num>
 </w:numbering>
 </file>
 
@@ -13525,7 +14387,7 @@
     <w:lsdException w:name="index 9" w:semiHidden="1" w:unhideWhenUsed="1"/>
     <w:lsdException w:name="toc 1" w:semiHidden="1" w:uiPriority="39" w:unhideWhenUsed="1"/>
     <w:lsdException w:name="toc 2" w:semiHidden="1" w:uiPriority="39" w:unhideWhenUsed="1"/>
-    <w:lsdException w:name="toc 3" w:semiHidden="1" w:uiPriority="0" w:unhideWhenUsed="1"/>
+    <w:lsdException w:name="toc 3" w:semiHidden="1" w:uiPriority="39" w:unhideWhenUsed="1"/>
     <w:lsdException w:name="toc 4" w:semiHidden="1" w:uiPriority="39" w:unhideWhenUsed="1"/>
     <w:lsdException w:name="toc 5" w:semiHidden="1" w:uiPriority="39" w:unhideWhenUsed="1"/>
     <w:lsdException w:name="toc 6" w:semiHidden="1" w:uiPriority="39" w:unhideWhenUsed="1"/>
@@ -14091,7 +14953,7 @@
     <w:basedOn w:val="Normal"/>
     <w:next w:val="Normal"/>
     <w:autoRedefine/>
-    <w:semiHidden/>
+    <w:uiPriority w:val="39"/>
     <w:rsid w:val="00D1525A"/>
     <w:pPr>
       <w:tabs>
@@ -14397,6 +15259,7 @@
       <w:spacing w:after="0" w:line="240" w:lineRule="auto"/>
     </w:pPr>
     <w:tblPr>
+      <w:tblInd w:w="0" w:type="dxa"/>
       <w:tblBorders>
         <w:top w:val="single" w:sz="4" w:space="0" w:color="auto"/>
         <w:left w:val="single" w:sz="4" w:space="0" w:color="auto"/>
@@ -14405,6 +15268,12 @@
         <w:insideH w:val="single" w:sz="4" w:space="0" w:color="auto"/>
         <w:insideV w:val="single" w:sz="4" w:space="0" w:color="auto"/>
       </w:tblBorders>
+      <w:tblCellMar>
+        <w:top w:w="0" w:type="dxa"/>
+        <w:left w:w="108" w:type="dxa"/>
+        <w:bottom w:w="0" w:type="dxa"/>
+        <w:right w:w="108" w:type="dxa"/>
+      </w:tblCellMar>
     </w:tblPr>
   </w:style>
   <w:style w:type="table" w:styleId="GridTable4">
@@ -14418,6 +15287,7 @@
     <w:tblPr>
       <w:tblStyleRowBandSize w:val="1"/>
       <w:tblStyleColBandSize w:val="1"/>
+      <w:tblInd w:w="0" w:type="dxa"/>
       <w:tblBorders>
         <w:top w:val="single" w:sz="4" w:space="0" w:color="666666" w:themeColor="text1" w:themeTint="99"/>
         <w:left w:val="single" w:sz="4" w:space="0" w:color="666666" w:themeColor="text1" w:themeTint="99"/>
@@ -14426,6 +15296,12 @@
         <w:insideH w:val="single" w:sz="4" w:space="0" w:color="666666" w:themeColor="text1" w:themeTint="99"/>
         <w:insideV w:val="single" w:sz="4" w:space="0" w:color="666666" w:themeColor="text1" w:themeTint="99"/>
       </w:tblBorders>
+      <w:tblCellMar>
+        <w:top w:w="0" w:type="dxa"/>
+        <w:left w:w="108" w:type="dxa"/>
+        <w:bottom w:w="0" w:type="dxa"/>
+        <w:right w:w="108" w:type="dxa"/>
+      </w:tblCellMar>
     </w:tblPr>
     <w:tblStylePr w:type="firstRow">
       <w:rPr>
@@ -14665,6 +15541,7 @@
       <w:lang w:eastAsia="ja-JP"/>
     </w:rPr>
     <w:tblPr>
+      <w:tblInd w:w="0" w:type="dxa"/>
       <w:tblBorders>
         <w:top w:val="single" w:sz="4" w:space="0" w:color="5B9BD5"/>
         <w:left w:val="single" w:sz="4" w:space="0" w:color="5B9BD5"/>
@@ -14674,7 +15551,9 @@
         <w:insideV w:val="single" w:sz="4" w:space="0" w:color="5B9BD5"/>
       </w:tblBorders>
       <w:tblCellMar>
+        <w:top w:w="0" w:type="dxa"/>
         <w:left w:w="144" w:type="dxa"/>
+        <w:bottom w:w="0" w:type="dxa"/>
         <w:right w:w="144" w:type="dxa"/>
       </w:tblCellMar>
     </w:tblPr>
@@ -14817,7 +15696,579 @@
       <w:szCs w:val="28"/>
     </w:rPr>
   </w:style>
+  <w:style w:type="paragraph" w:styleId="TOCHeading">
+    <w:name w:val="TOC Heading"/>
+    <w:basedOn w:val="Heading1"/>
+    <w:next w:val="Normal"/>
+    <w:uiPriority w:val="39"/>
+    <w:unhideWhenUsed/>
+    <w:qFormat/>
+    <w:rsid w:val="000B5D16"/>
+    <w:pPr>
+      <w:overflowPunct/>
+      <w:autoSpaceDE/>
+      <w:autoSpaceDN/>
+      <w:adjustRightInd/>
+      <w:spacing w:line="259" w:lineRule="auto"/>
+      <w:textAlignment w:val="auto"/>
+      <w:outlineLvl w:val="9"/>
+    </w:pPr>
+  </w:style>
 </w:styles>
+</file>
+
+<file path=word/glossary/document.xml><?xml version="1.0" encoding="utf-8"?>
+<w:glossaryDocument xmlns:wpc="http://schemas.microsoft.com/office/word/2010/wordprocessingCanvas" xmlns:mc="http://schemas.openxmlformats.org/markup-compatibility/2006" xmlns:o="urn:schemas-microsoft-com:office:office" xmlns:r="http://schemas.openxmlformats.org/officeDocument/2006/relationships" xmlns:m="http://schemas.openxmlformats.org/officeDocument/2006/math" xmlns:v="urn:schemas-microsoft-com:vml" xmlns:wp14="http://schemas.microsoft.com/office/word/2010/wordprocessingDrawing" xmlns:wp="http://schemas.openxmlformats.org/drawingml/2006/wordprocessingDrawing" xmlns:w10="urn:schemas-microsoft-com:office:word" xmlns:w="http://schemas.openxmlformats.org/wordprocessingml/2006/main" xmlns:w14="http://schemas.microsoft.com/office/word/2010/wordml" xmlns:w15="http://schemas.microsoft.com/office/word/2012/wordml" xmlns:wpg="http://schemas.microsoft.com/office/word/2010/wordprocessingGroup" xmlns:wpi="http://schemas.microsoft.com/office/word/2010/wordprocessingInk" xmlns:wne="http://schemas.microsoft.com/office/word/2006/wordml" xmlns:wps="http://schemas.microsoft.com/office/word/2010/wordprocessingShape" mc:Ignorable="w14 w15 wp14"/>
+</file>
+
+<file path=word/glossary/fontTable.xml><?xml version="1.0" encoding="utf-8"?>
+<w:fonts xmlns:mc="http://schemas.openxmlformats.org/markup-compatibility/2006" xmlns:r="http://schemas.openxmlformats.org/officeDocument/2006/relationships" xmlns:w="http://schemas.openxmlformats.org/wordprocessingml/2006/main" xmlns:w14="http://schemas.microsoft.com/office/word/2010/wordml" xmlns:w15="http://schemas.microsoft.com/office/word/2012/wordml" mc:Ignorable="w14 w15">
+  <w:font w:name="Symbol">
+    <w:panose1 w:val="05050102010706020507"/>
+    <w:charset w:val="02"/>
+    <w:family w:val="roman"/>
+    <w:pitch w:val="variable"/>
+    <w:sig w:usb0="00000000" w:usb1="10000000" w:usb2="00000000" w:usb3="00000000" w:csb0="80000000" w:csb1="00000000"/>
+  </w:font>
+  <w:font w:name="Times New Roman">
+    <w:panose1 w:val="02020603050405020304"/>
+    <w:charset w:val="00"/>
+    <w:family w:val="roman"/>
+    <w:pitch w:val="variable"/>
+    <w:sig w:usb0="E0002EFF" w:usb1="C000785B" w:usb2="00000009" w:usb3="00000000" w:csb0="000001FF" w:csb1="00000000"/>
+  </w:font>
+  <w:font w:name="Courier New">
+    <w:panose1 w:val="02070309020205020404"/>
+    <w:charset w:val="00"/>
+    <w:family w:val="modern"/>
+    <w:pitch w:val="fixed"/>
+    <w:sig w:usb0="20002A87" w:usb1="80000000" w:usb2="00000008" w:usb3="00000000" w:csb0="000001FF" w:csb1="00000000"/>
+  </w:font>
+  <w:font w:name="Wingdings">
+    <w:panose1 w:val="05000000000000000000"/>
+    <w:charset w:val="02"/>
+    <w:family w:val="auto"/>
+    <w:pitch w:val="variable"/>
+    <w:sig w:usb0="00000000" w:usb1="10000000" w:usb2="00000000" w:usb3="00000000" w:csb0="80000000" w:csb1="00000000"/>
+  </w:font>
+  <w:font w:name="Calibri">
+    <w:panose1 w:val="020F0502020204030204"/>
+    <w:charset w:val="00"/>
+    <w:family w:val="swiss"/>
+    <w:pitch w:val="variable"/>
+    <w:sig w:usb0="E0002AFF" w:usb1="C000247B" w:usb2="00000009" w:usb3="00000000" w:csb0="000001FF" w:csb1="00000000"/>
+  </w:font>
+  <w:font w:name="Arial">
+    <w:panose1 w:val="020B0604020202020204"/>
+    <w:charset w:val="00"/>
+    <w:family w:val="swiss"/>
+    <w:pitch w:val="variable"/>
+    <w:sig w:usb0="E0002EFF" w:usb1="C000785B" w:usb2="00000009" w:usb3="00000000" w:csb0="000001FF" w:csb1="00000000"/>
+  </w:font>
+  <w:font w:name="Calibri Light">
+    <w:panose1 w:val="020F0302020204030204"/>
+    <w:charset w:val="00"/>
+    <w:family w:val="swiss"/>
+    <w:pitch w:val="variable"/>
+    <w:sig w:usb0="E0002AFF" w:usb1="C000247B" w:usb2="00000009" w:usb3="00000000" w:csb0="000001FF" w:csb1="00000000"/>
+  </w:font>
+  <w:font w:name="Arial Black">
+    <w:panose1 w:val="020B0A04020102020204"/>
+    <w:charset w:val="00"/>
+    <w:family w:val="swiss"/>
+    <w:pitch w:val="variable"/>
+    <w:sig w:usb0="A00002AF" w:usb1="400078FB" w:usb2="00000000" w:usb3="00000000" w:csb0="0000009F" w:csb1="00000000"/>
+  </w:font>
+  <w:font w:name="Tahoma">
+    <w:panose1 w:val="020B0604030504040204"/>
+    <w:charset w:val="00"/>
+    <w:family w:val="swiss"/>
+    <w:pitch w:val="variable"/>
+    <w:sig w:usb0="E1002EFF" w:usb1="C000605B" w:usb2="00000029" w:usb3="00000000" w:csb0="000101FF" w:csb1="00000000"/>
+  </w:font>
+</w:fonts>
+</file>
+
+<file path=word/glossary/settings.xml><?xml version="1.0" encoding="utf-8"?>
+<w:settings xmlns:mc="http://schemas.openxmlformats.org/markup-compatibility/2006" xmlns:o="urn:schemas-microsoft-com:office:office" xmlns:r="http://schemas.openxmlformats.org/officeDocument/2006/relationships" xmlns:m="http://schemas.openxmlformats.org/officeDocument/2006/math" xmlns:v="urn:schemas-microsoft-com:vml" xmlns:w10="urn:schemas-microsoft-com:office:word" xmlns:w="http://schemas.openxmlformats.org/wordprocessingml/2006/main" xmlns:w14="http://schemas.microsoft.com/office/word/2010/wordml" xmlns:w15="http://schemas.microsoft.com/office/word/2012/wordml" xmlns:sl="http://schemas.openxmlformats.org/schemaLibrary/2006/main" mc:Ignorable="w14 w15">
+  <w:view w:val="normal"/>
+  <w:defaultTabStop w:val="720"/>
+  <w:characterSpacingControl w:val="doNotCompress"/>
+  <w:compat>
+    <w:useFELayout/>
+    <w:compatSetting w:name="compatibilityMode" w:uri="http://schemas.microsoft.com/office/word" w:val="15"/>
+    <w:compatSetting w:name="overrideTableStyleFontSizeAndJustification" w:uri="http://schemas.microsoft.com/office/word" w:val="1"/>
+    <w:compatSetting w:name="enableOpenTypeFeatures" w:uri="http://schemas.microsoft.com/office/word" w:val="1"/>
+    <w:compatSetting w:name="doNotFlipMirrorIndents" w:uri="http://schemas.microsoft.com/office/word" w:val="1"/>
+    <w:compatSetting w:name="differentiateMultirowTableHeaders" w:uri="http://schemas.microsoft.com/office/word" w:val="1"/>
+  </w:compat>
+  <w:rsids>
+    <w:rsidRoot w:val="008D1C3D"/>
+    <w:rsid w:val="006C0182"/>
+    <w:rsid w:val="008D1C3D"/>
+  </w:rsids>
+  <m:mathPr>
+    <m:mathFont m:val="Cambria Math"/>
+    <m:brkBin m:val="before"/>
+    <m:brkBinSub m:val="--"/>
+    <m:smallFrac m:val="0"/>
+    <m:dispDef/>
+    <m:lMargin m:val="0"/>
+    <m:rMargin m:val="0"/>
+    <m:defJc m:val="centerGroup"/>
+    <m:wrapIndent m:val="1440"/>
+    <m:intLim m:val="subSup"/>
+    <m:naryLim m:val="undOvr"/>
+  </m:mathPr>
+  <w:themeFontLang w:val="en-US" w:bidi="ar-SA"/>
+  <w:clrSchemeMapping w:bg1="light1" w:t1="dark1" w:bg2="light2" w:t2="dark2" w:accent1="accent1" w:accent2="accent2" w:accent3="accent3" w:accent4="accent4" w:accent5="accent5" w:accent6="accent6" w:hyperlink="hyperlink" w:followedHyperlink="followedHyperlink"/>
+  <w:decimalSymbol w:val="."/>
+  <w:listSeparator w:val=","/>
+  <w15:chartTrackingRefBased/>
+</w:settings>
+</file>
+
+<file path=word/glossary/styles.xml><?xml version="1.0" encoding="utf-8"?>
+<w:styles xmlns:mc="http://schemas.openxmlformats.org/markup-compatibility/2006" xmlns:r="http://schemas.openxmlformats.org/officeDocument/2006/relationships" xmlns:w="http://schemas.openxmlformats.org/wordprocessingml/2006/main" xmlns:w14="http://schemas.microsoft.com/office/word/2010/wordml" xmlns:w15="http://schemas.microsoft.com/office/word/2012/wordml" mc:Ignorable="w14 w15">
+  <w:docDefaults>
+    <w:rPrDefault>
+      <w:rPr>
+        <w:rFonts w:asciiTheme="minorHAnsi" w:eastAsiaTheme="minorEastAsia" w:hAnsiTheme="minorHAnsi" w:cstheme="minorBidi"/>
+        <w:sz w:val="22"/>
+        <w:szCs w:val="22"/>
+        <w:lang w:val="en-US" w:eastAsia="en-US" w:bidi="ar-SA"/>
+      </w:rPr>
+    </w:rPrDefault>
+    <w:pPrDefault>
+      <w:pPr>
+        <w:spacing w:after="160" w:line="259" w:lineRule="auto"/>
+      </w:pPr>
+    </w:pPrDefault>
+  </w:docDefaults>
+  <w:latentStyles w:defLockedState="0" w:defUIPriority="99" w:defSemiHidden="0" w:defUnhideWhenUsed="0" w:defQFormat="0" w:count="371">
+    <w:lsdException w:name="Normal" w:uiPriority="0" w:qFormat="1"/>
+    <w:lsdException w:name="heading 1" w:uiPriority="9" w:qFormat="1"/>
+    <w:lsdException w:name="heading 2" w:semiHidden="1" w:uiPriority="9" w:unhideWhenUsed="1" w:qFormat="1"/>
+    <w:lsdException w:name="heading 3" w:semiHidden="1" w:uiPriority="9" w:unhideWhenUsed="1" w:qFormat="1"/>
+    <w:lsdException w:name="heading 4" w:semiHidden="1" w:uiPriority="9" w:unhideWhenUsed="1" w:qFormat="1"/>
+    <w:lsdException w:name="heading 5" w:semiHidden="1" w:uiPriority="9" w:unhideWhenUsed="1" w:qFormat="1"/>
+    <w:lsdException w:name="heading 6" w:semiHidden="1" w:uiPriority="9" w:unhideWhenUsed="1" w:qFormat="1"/>
+    <w:lsdException w:name="heading 7" w:semiHidden="1" w:uiPriority="9" w:unhideWhenUsed="1" w:qFormat="1"/>
+    <w:lsdException w:name="heading 8" w:semiHidden="1" w:uiPriority="9" w:unhideWhenUsed="1" w:qFormat="1"/>
+    <w:lsdException w:name="heading 9" w:semiHidden="1" w:uiPriority="9" w:unhideWhenUsed="1" w:qFormat="1"/>
+    <w:lsdException w:name="index 1" w:semiHidden="1" w:unhideWhenUsed="1"/>
+    <w:lsdException w:name="index 2" w:semiHidden="1" w:unhideWhenUsed="1"/>
+    <w:lsdException w:name="index 3" w:semiHidden="1" w:unhideWhenUsed="1"/>
+    <w:lsdException w:name="index 4" w:semiHidden="1" w:unhideWhenUsed="1"/>
+    <w:lsdException w:name="index 5" w:semiHidden="1" w:unhideWhenUsed="1"/>
+    <w:lsdException w:name="index 6" w:semiHidden="1" w:unhideWhenUsed="1"/>
+    <w:lsdException w:name="index 7" w:semiHidden="1" w:unhideWhenUsed="1"/>
+    <w:lsdException w:name="index 8" w:semiHidden="1" w:unhideWhenUsed="1"/>
+    <w:lsdException w:name="index 9" w:semiHidden="1" w:unhideWhenUsed="1"/>
+    <w:lsdException w:name="toc 1" w:semiHidden="1" w:uiPriority="39" w:unhideWhenUsed="1"/>
+    <w:lsdException w:name="toc 2" w:semiHidden="1" w:uiPriority="39" w:unhideWhenUsed="1"/>
+    <w:lsdException w:name="toc 3" w:semiHidden="1" w:uiPriority="39" w:unhideWhenUsed="1"/>
+    <w:lsdException w:name="toc 4" w:semiHidden="1" w:uiPriority="39" w:unhideWhenUsed="1"/>
+    <w:lsdException w:name="toc 5" w:semiHidden="1" w:uiPriority="39" w:unhideWhenUsed="1"/>
+    <w:lsdException w:name="toc 6" w:semiHidden="1" w:uiPriority="39" w:unhideWhenUsed="1"/>
+    <w:lsdException w:name="toc 7" w:semiHidden="1" w:uiPriority="39" w:unhideWhenUsed="1"/>
+    <w:lsdException w:name="toc 8" w:semiHidden="1" w:uiPriority="39" w:unhideWhenUsed="1"/>
+    <w:lsdException w:name="toc 9" w:semiHidden="1" w:uiPriority="39" w:unhideWhenUsed="1"/>
+    <w:lsdException w:name="Normal Indent" w:semiHidden="1" w:unhideWhenUsed="1"/>
+    <w:lsdException w:name="footnote text" w:semiHidden="1" w:unhideWhenUsed="1"/>
+    <w:lsdException w:name="annotation text" w:semiHidden="1" w:unhideWhenUsed="1"/>
+    <w:lsdException w:name="header" w:semiHidden="1" w:unhideWhenUsed="1"/>
+    <w:lsdException w:name="footer" w:semiHidden="1" w:unhideWhenUsed="1"/>
+    <w:lsdException w:name="index heading" w:semiHidden="1" w:unhideWhenUsed="1"/>
+    <w:lsdException w:name="caption" w:semiHidden="1" w:uiPriority="35" w:unhideWhenUsed="1" w:qFormat="1"/>
+    <w:lsdException w:name="table of figures" w:semiHidden="1" w:unhideWhenUsed="1"/>
+    <w:lsdException w:name="envelope address" w:semiHidden="1" w:unhideWhenUsed="1"/>
+    <w:lsdException w:name="envelope return" w:semiHidden="1" w:unhideWhenUsed="1"/>
+    <w:lsdException w:name="footnote reference" w:semiHidden="1" w:unhideWhenUsed="1"/>
+    <w:lsdException w:name="annotation reference" w:semiHidden="1" w:unhideWhenUsed="1"/>
+    <w:lsdException w:name="line number" w:semiHidden="1" w:unhideWhenUsed="1"/>
+    <w:lsdException w:name="page number" w:semiHidden="1" w:unhideWhenUsed="1"/>
+    <w:lsdException w:name="endnote reference" w:semiHidden="1" w:unhideWhenUsed="1"/>
+    <w:lsdException w:name="endnote text" w:semiHidden="1" w:unhideWhenUsed="1"/>
+    <w:lsdException w:name="table of authorities" w:semiHidden="1" w:unhideWhenUsed="1"/>
+    <w:lsdException w:name="macro" w:semiHidden="1" w:unhideWhenUsed="1"/>
+    <w:lsdException w:name="toa heading" w:semiHidden="1" w:unhideWhenUsed="1"/>
+    <w:lsdException w:name="List" w:semiHidden="1" w:unhideWhenUsed="1"/>
+    <w:lsdException w:name="List Bullet" w:semiHidden="1" w:unhideWhenUsed="1"/>
+    <w:lsdException w:name="List Number" w:semiHidden="1" w:unhideWhenUsed="1"/>
+    <w:lsdException w:name="List 2" w:semiHidden="1" w:unhideWhenUsed="1"/>
+    <w:lsdException w:name="List 3" w:semiHidden="1" w:unhideWhenUsed="1"/>
+    <w:lsdException w:name="List 4" w:semiHidden="1" w:unhideWhenUsed="1"/>
+    <w:lsdException w:name="List 5" w:semiHidden="1" w:unhideWhenUsed="1"/>
+    <w:lsdException w:name="List Bullet 2" w:semiHidden="1" w:unhideWhenUsed="1"/>
+    <w:lsdException w:name="List Bullet 3" w:semiHidden="1" w:unhideWhenUsed="1"/>
+    <w:lsdException w:name="List Bullet 4" w:semiHidden="1" w:unhideWhenUsed="1"/>
+    <w:lsdException w:name="List Bullet 5" w:semiHidden="1" w:unhideWhenUsed="1"/>
+    <w:lsdException w:name="List Number 2" w:semiHidden="1" w:unhideWhenUsed="1"/>
+    <w:lsdException w:name="List Number 3" w:semiHidden="1" w:unhideWhenUsed="1"/>
+    <w:lsdException w:name="List Number 4" w:semiHidden="1" w:unhideWhenUsed="1"/>
+    <w:lsdException w:name="List Number 5" w:semiHidden="1" w:unhideWhenUsed="1"/>
+    <w:lsdException w:name="Title" w:uiPriority="10" w:qFormat="1"/>
+    <w:lsdException w:name="Closing" w:semiHidden="1" w:unhideWhenUsed="1"/>
+    <w:lsdException w:name="Signature" w:semiHidden="1" w:unhideWhenUsed="1"/>
+    <w:lsdException w:name="Default Paragraph Font" w:semiHidden="1" w:uiPriority="1" w:unhideWhenUsed="1"/>
+    <w:lsdException w:name="Body Text" w:semiHidden="1" w:unhideWhenUsed="1"/>
+    <w:lsdException w:name="Body Text Indent" w:semiHidden="1" w:unhideWhenUsed="1"/>
+    <w:lsdException w:name="List Continue" w:semiHidden="1" w:unhideWhenUsed="1"/>
+    <w:lsdException w:name="List Continue 2" w:semiHidden="1" w:unhideWhenUsed="1"/>
+    <w:lsdException w:name="List Continue 3" w:semiHidden="1" w:unhideWhenUsed="1"/>
+    <w:lsdException w:name="List Continue 4" w:semiHidden="1" w:unhideWhenUsed="1"/>
+    <w:lsdException w:name="List Continue 5" w:semiHidden="1" w:unhideWhenUsed="1"/>
+    <w:lsdException w:name="Message Header" w:semiHidden="1" w:unhideWhenUsed="1"/>
+    <w:lsdException w:name="Subtitle" w:uiPriority="11" w:qFormat="1"/>
+    <w:lsdException w:name="Salutation" w:semiHidden="1" w:unhideWhenUsed="1"/>
+    <w:lsdException w:name="Date" w:semiHidden="1" w:unhideWhenUsed="1"/>
+    <w:lsdException w:name="Body Text First Indent" w:semiHidden="1" w:unhideWhenUsed="1"/>
+    <w:lsdException w:name="Body Text First Indent 2" w:semiHidden="1" w:unhideWhenUsed="1"/>
+    <w:lsdException w:name="Note Heading" w:semiHidden="1" w:unhideWhenUsed="1"/>
+    <w:lsdException w:name="Body Text 2" w:semiHidden="1" w:unhideWhenUsed="1"/>
+    <w:lsdException w:name="Body Text 3" w:semiHidden="1" w:unhideWhenUsed="1"/>
+    <w:lsdException w:name="Body Text Indent 2" w:semiHidden="1" w:unhideWhenUsed="1"/>
+    <w:lsdException w:name="Body Text Indent 3" w:semiHidden="1" w:unhideWhenUsed="1"/>
+    <w:lsdException w:name="Block Text" w:semiHidden="1" w:unhideWhenUsed="1"/>
+    <w:lsdException w:name="Hyperlink" w:semiHidden="1" w:unhideWhenUsed="1"/>
+    <w:lsdException w:name="FollowedHyperlink" w:semiHidden="1" w:unhideWhenUsed="1"/>
+    <w:lsdException w:name="Strong" w:uiPriority="22" w:qFormat="1"/>
+    <w:lsdException w:name="Emphasis" w:uiPriority="20" w:qFormat="1"/>
+    <w:lsdException w:name="Document Map" w:semiHidden="1" w:unhideWhenUsed="1"/>
+    <w:lsdException w:name="Plain Text" w:semiHidden="1" w:unhideWhenUsed="1"/>
+    <w:lsdException w:name="E-mail Signature" w:semiHidden="1" w:unhideWhenUsed="1"/>
+    <w:lsdException w:name="HTML Top of Form" w:semiHidden="1" w:unhideWhenUsed="1"/>
+    <w:lsdException w:name="HTML Bottom of Form" w:semiHidden="1" w:unhideWhenUsed="1"/>
+    <w:lsdException w:name="Normal (Web)" w:semiHidden="1" w:unhideWhenUsed="1"/>
+    <w:lsdException w:name="HTML Acronym" w:semiHidden="1" w:unhideWhenUsed="1"/>
+    <w:lsdException w:name="HTML Address" w:semiHidden="1" w:unhideWhenUsed="1"/>
+    <w:lsdException w:name="HTML Cite" w:semiHidden="1" w:unhideWhenUsed="1"/>
+    <w:lsdException w:name="HTML Code" w:semiHidden="1" w:unhideWhenUsed="1"/>
+    <w:lsdException w:name="HTML Definition" w:semiHidden="1" w:unhideWhenUsed="1"/>
+    <w:lsdException w:name="HTML Keyboard" w:semiHidden="1" w:unhideWhenUsed="1"/>
+    <w:lsdException w:name="HTML Preformatted" w:semiHidden="1" w:unhideWhenUsed="1"/>
+    <w:lsdException w:name="HTML Sample" w:semiHidden="1" w:unhideWhenUsed="1"/>
+    <w:lsdException w:name="HTML Typewriter" w:semiHidden="1" w:unhideWhenUsed="1"/>
+    <w:lsdException w:name="HTML Variable" w:semiHidden="1" w:unhideWhenUsed="1"/>
+    <w:lsdException w:name="Normal Table" w:semiHidden="1" w:unhideWhenUsed="1"/>
+    <w:lsdException w:name="annotation subject" w:semiHidden="1" w:unhideWhenUsed="1"/>
+    <w:lsdException w:name="No List" w:semiHidden="1" w:unhideWhenUsed="1"/>
+    <w:lsdException w:name="Outline List 1" w:semiHidden="1" w:unhideWhenUsed="1"/>
+    <w:lsdException w:name="Outline List 2" w:semiHidden="1" w:unhideWhenUsed="1"/>
+    <w:lsdException w:name="Outline List 3" w:semiHidden="1" w:unhideWhenUsed="1"/>
+    <w:lsdException w:name="Table Simple 1" w:semiHidden="1" w:unhideWhenUsed="1"/>
+    <w:lsdException w:name="Table Simple 2" w:semiHidden="1" w:unhideWhenUsed="1"/>
+    <w:lsdException w:name="Table Simple 3" w:semiHidden="1" w:unhideWhenUsed="1"/>
+    <w:lsdException w:name="Table Classic 1" w:semiHidden="1" w:unhideWhenUsed="1"/>
+    <w:lsdException w:name="Table Classic 2" w:semiHidden="1" w:unhideWhenUsed="1"/>
+    <w:lsdException w:name="Table Classic 3" w:semiHidden="1" w:unhideWhenUsed="1"/>
+    <w:lsdException w:name="Table Classic 4" w:semiHidden="1" w:unhideWhenUsed="1"/>
+    <w:lsdException w:name="Table Colorful 1" w:semiHidden="1" w:unhideWhenUsed="1"/>
+    <w:lsdException w:name="Table Colorful 2" w:semiHidden="1" w:unhideWhenUsed="1"/>
+    <w:lsdException w:name="Table Colorful 3" w:semiHidden="1" w:unhideWhenUsed="1"/>
+    <w:lsdException w:name="Table Columns 1" w:semiHidden="1" w:unhideWhenUsed="1"/>
+    <w:lsdException w:name="Table Columns 2" w:semiHidden="1" w:unhideWhenUsed="1"/>
+    <w:lsdException w:name="Table Columns 3" w:semiHidden="1" w:unhideWhenUsed="1"/>
+    <w:lsdException w:name="Table Columns 4" w:semiHidden="1" w:unhideWhenUsed="1"/>
+    <w:lsdException w:name="Table Columns 5" w:semiHidden="1" w:unhideWhenUsed="1"/>
+    <w:lsdException w:name="Table Grid 1" w:semiHidden="1" w:unhideWhenUsed="1"/>
+    <w:lsdException w:name="Table Grid 2" w:semiHidden="1" w:unhideWhenUsed="1"/>
+    <w:lsdException w:name="Table Grid 3" w:semiHidden="1" w:unhideWhenUsed="1"/>
+    <w:lsdException w:name="Table Grid 4" w:semiHidden="1" w:unhideWhenUsed="1"/>
+    <w:lsdException w:name="Table Grid 5" w:semiHidden="1" w:unhideWhenUsed="1"/>
+    <w:lsdException w:name="Table Grid 6" w:semiHidden="1" w:unhideWhenUsed="1"/>
+    <w:lsdException w:name="Table Grid 7" w:semiHidden="1" w:unhideWhenUsed="1"/>
+    <w:lsdException w:name="Table Grid 8" w:semiHidden="1" w:unhideWhenUsed="1"/>
+    <w:lsdException w:name="Table List 1" w:semiHidden="1" w:unhideWhenUsed="1"/>
+    <w:lsdException w:name="Table List 2" w:semiHidden="1" w:unhideWhenUsed="1"/>
+    <w:lsdException w:name="Table List 3" w:semiHidden="1" w:unhideWhenUsed="1"/>
+    <w:lsdException w:name="Table List 4" w:semiHidden="1" w:unhideWhenUsed="1"/>
+    <w:lsdException w:name="Table List 5" w:semiHidden="1" w:unhideWhenUsed="1"/>
+    <w:lsdException w:name="Table List 6" w:semiHidden="1" w:unhideWhenUsed="1"/>
+    <w:lsdException w:name="Table List 7" w:semiHidden="1" w:unhideWhenUsed="1"/>
+    <w:lsdException w:name="Table List 8" w:semiHidden="1" w:unhideWhenUsed="1"/>
+    <w:lsdException w:name="Table 3D effects 1" w:semiHidden="1" w:unhideWhenUsed="1"/>
+    <w:lsdException w:name="Table 3D effects 2" w:semiHidden="1" w:unhideWhenUsed="1"/>
+    <w:lsdException w:name="Table 3D effects 3" w:semiHidden="1" w:unhideWhenUsed="1"/>
+    <w:lsdException w:name="Table Contemporary" w:semiHidden="1" w:unhideWhenUsed="1"/>
+    <w:lsdException w:name="Table Elegant" w:semiHidden="1" w:unhideWhenUsed="1"/>
+    <w:lsdException w:name="Table Professional" w:semiHidden="1" w:unhideWhenUsed="1"/>
+    <w:lsdException w:name="Table Subtle 1" w:semiHidden="1" w:unhideWhenUsed="1"/>
+    <w:lsdException w:name="Table Subtle 2" w:semiHidden="1" w:unhideWhenUsed="1"/>
+    <w:lsdException w:name="Table Web 1" w:semiHidden="1" w:unhideWhenUsed="1"/>
+    <w:lsdException w:name="Table Web 2" w:semiHidden="1" w:unhideWhenUsed="1"/>
+    <w:lsdException w:name="Table Web 3" w:semiHidden="1" w:unhideWhenUsed="1"/>
+    <w:lsdException w:name="Balloon Text" w:semiHidden="1" w:unhideWhenUsed="1"/>
+    <w:lsdException w:name="Table Grid" w:uiPriority="39"/>
+    <w:lsdException w:name="Table Theme" w:semiHidden="1" w:unhideWhenUsed="1"/>
+    <w:lsdException w:name="Placeholder Text" w:semiHidden="1"/>
+    <w:lsdException w:name="No Spacing" w:uiPriority="1" w:qFormat="1"/>
+    <w:lsdException w:name="Light Shading" w:uiPriority="60"/>
+    <w:lsdException w:name="Light List" w:uiPriority="61"/>
+    <w:lsdException w:name="Light Grid" w:uiPriority="62"/>
+    <w:lsdException w:name="Medium Shading 1" w:uiPriority="63"/>
+    <w:lsdException w:name="Medium Shading 2" w:uiPriority="64"/>
+    <w:lsdException w:name="Medium List 1" w:uiPriority="65"/>
+    <w:lsdException w:name="Medium List 2" w:uiPriority="66"/>
+    <w:lsdException w:name="Medium Grid 1" w:uiPriority="67"/>
+    <w:lsdException w:name="Medium Grid 2" w:uiPriority="68"/>
+    <w:lsdException w:name="Medium Grid 3" w:uiPriority="69"/>
+    <w:lsdException w:name="Dark List" w:uiPriority="70"/>
+    <w:lsdException w:name="Colorful Shading" w:uiPriority="71"/>
+    <w:lsdException w:name="Colorful List" w:uiPriority="72"/>
+    <w:lsdException w:name="Colorful Grid" w:uiPriority="73"/>
+    <w:lsdException w:name="Light Shading Accent 1" w:uiPriority="60"/>
+    <w:lsdException w:name="Light List Accent 1" w:uiPriority="61"/>
+    <w:lsdException w:name="Light Grid Accent 1" w:uiPriority="62"/>
+    <w:lsdException w:name="Medium Shading 1 Accent 1" w:uiPriority="63"/>
+    <w:lsdException w:name="Medium Shading 2 Accent 1" w:uiPriority="64"/>
+    <w:lsdException w:name="Medium List 1 Accent 1" w:uiPriority="65"/>
+    <w:lsdException w:name="Revision" w:semiHidden="1"/>
+    <w:lsdException w:name="List Paragraph" w:uiPriority="34" w:qFormat="1"/>
+    <w:lsdException w:name="Quote" w:uiPriority="29" w:qFormat="1"/>
+    <w:lsdException w:name="Intense Quote" w:uiPriority="30" w:qFormat="1"/>
+    <w:lsdException w:name="Medium List 2 Accent 1" w:uiPriority="66"/>
+    <w:lsdException w:name="Medium Grid 1 Accent 1" w:uiPriority="67"/>
+    <w:lsdException w:name="Medium Grid 2 Accent 1" w:uiPriority="68"/>
+    <w:lsdException w:name="Medium Grid 3 Accent 1" w:uiPriority="69"/>
+    <w:lsdException w:name="Dark List Accent 1" w:uiPriority="70"/>
+    <w:lsdException w:name="Colorful Shading Accent 1" w:uiPriority="71"/>
+    <w:lsdException w:name="Colorful List Accent 1" w:uiPriority="72"/>
+    <w:lsdException w:name="Colorful Grid Accent 1" w:uiPriority="73"/>
+    <w:lsdException w:name="Light Shading Accent 2" w:uiPriority="60"/>
+    <w:lsdException w:name="Light List Accent 2" w:uiPriority="61"/>
+    <w:lsdException w:name="Light Grid Accent 2" w:uiPriority="62"/>
+    <w:lsdException w:name="Medium Shading 1 Accent 2" w:uiPriority="63"/>
+    <w:lsdException w:name="Medium Shading 2 Accent 2" w:uiPriority="64"/>
+    <w:lsdException w:name="Medium List 1 Accent 2" w:uiPriority="65"/>
+    <w:lsdException w:name="Medium List 2 Accent 2" w:uiPriority="66"/>
+    <w:lsdException w:name="Medium Grid 1 Accent 2" w:uiPriority="67"/>
+    <w:lsdException w:name="Medium Grid 2 Accent 2" w:uiPriority="68"/>
+    <w:lsdException w:name="Medium Grid 3 Accent 2" w:uiPriority="69"/>
+    <w:lsdException w:name="Dark List Accent 2" w:uiPriority="70"/>
+    <w:lsdException w:name="Colorful Shading Accent 2" w:uiPriority="71"/>
+    <w:lsdException w:name="Colorful List Accent 2" w:uiPriority="72"/>
+    <w:lsdException w:name="Colorful Grid Accent 2" w:uiPriority="73"/>
+    <w:lsdException w:name="Light Shading Accent 3" w:uiPriority="60"/>
+    <w:lsdException w:name="Light List Accent 3" w:uiPriority="61"/>
+    <w:lsdException w:name="Light Grid Accent 3" w:uiPriority="62"/>
+    <w:lsdException w:name="Medium Shading 1 Accent 3" w:uiPriority="63"/>
+    <w:lsdException w:name="Medium Shading 2 Accent 3" w:uiPriority="64"/>
+    <w:lsdException w:name="Medium List 1 Accent 3" w:uiPriority="65"/>
+    <w:lsdException w:name="Medium List 2 Accent 3" w:uiPriority="66"/>
+    <w:lsdException w:name="Medium Grid 1 Accent 3" w:uiPriority="67"/>
+    <w:lsdException w:name="Medium Grid 2 Accent 3" w:uiPriority="68"/>
+    <w:lsdException w:name="Medium Grid 3 Accent 3" w:uiPriority="69"/>
+    <w:lsdException w:name="Dark List Accent 3" w:uiPriority="70"/>
+    <w:lsdException w:name="Colorful Shading Accent 3" w:uiPriority="71"/>
+    <w:lsdException w:name="Colorful List Accent 3" w:uiPriority="72"/>
+    <w:lsdException w:name="Colorful Grid Accent 3" w:uiPriority="73"/>
+    <w:lsdException w:name="Light Shading Accent 4" w:uiPriority="60"/>
+    <w:lsdException w:name="Light List Accent 4" w:uiPriority="61"/>
+    <w:lsdException w:name="Light Grid Accent 4" w:uiPriority="62"/>
+    <w:lsdException w:name="Medium Shading 1 Accent 4" w:uiPriority="63"/>
+    <w:lsdException w:name="Medium Shading 2 Accent 4" w:uiPriority="64"/>
+    <w:lsdException w:name="Medium List 1 Accent 4" w:uiPriority="65"/>
+    <w:lsdException w:name="Medium List 2 Accent 4" w:uiPriority="66"/>
+    <w:lsdException w:name="Medium Grid 1 Accent 4" w:uiPriority="67"/>
+    <w:lsdException w:name="Medium Grid 2 Accent 4" w:uiPriority="68"/>
+    <w:lsdException w:name="Medium Grid 3 Accent 4" w:uiPriority="69"/>
+    <w:lsdException w:name="Dark List Accent 4" w:uiPriority="70"/>
+    <w:lsdException w:name="Colorful Shading Accent 4" w:uiPriority="71"/>
+    <w:lsdException w:name="Colorful List Accent 4" w:uiPriority="72"/>
+    <w:lsdException w:name="Colorful Grid Accent 4" w:uiPriority="73"/>
+    <w:lsdException w:name="Light Shading Accent 5" w:uiPriority="60"/>
+    <w:lsdException w:name="Light List Accent 5" w:uiPriority="61"/>
+    <w:lsdException w:name="Light Grid Accent 5" w:uiPriority="62"/>
+    <w:lsdException w:name="Medium Shading 1 Accent 5" w:uiPriority="63"/>
+    <w:lsdException w:name="Medium Shading 2 Accent 5" w:uiPriority="64"/>
+    <w:lsdException w:name="Medium List 1 Accent 5" w:uiPriority="65"/>
+    <w:lsdException w:name="Medium List 2 Accent 5" w:uiPriority="66"/>
+    <w:lsdException w:name="Medium Grid 1 Accent 5" w:uiPriority="67"/>
+    <w:lsdException w:name="Medium Grid 2 Accent 5" w:uiPriority="68"/>
+    <w:lsdException w:name="Medium Grid 3 Accent 5" w:uiPriority="69"/>
+    <w:lsdException w:name="Dark List Accent 5" w:uiPriority="70"/>
+    <w:lsdException w:name="Colorful Shading Accent 5" w:uiPriority="71"/>
+    <w:lsdException w:name="Colorful List Accent 5" w:uiPriority="72"/>
+    <w:lsdException w:name="Colorful Grid Accent 5" w:uiPriority="73"/>
+    <w:lsdException w:name="Light Shading Accent 6" w:uiPriority="60"/>
+    <w:lsdException w:name="Light List Accent 6" w:uiPriority="61"/>
+    <w:lsdException w:name="Light Grid Accent 6" w:uiPriority="62"/>
+    <w:lsdException w:name="Medium Shading 1 Accent 6" w:uiPriority="63"/>
+    <w:lsdException w:name="Medium Shading 2 Accent 6" w:uiPriority="64"/>
+    <w:lsdException w:name="Medium List 1 Accent 6" w:uiPriority="65"/>
+    <w:lsdException w:name="Medium List 2 Accent 6" w:uiPriority="66"/>
+    <w:lsdException w:name="Medium Grid 1 Accent 6" w:uiPriority="67"/>
+    <w:lsdException w:name="Medium Grid 2 Accent 6" w:uiPriority="68"/>
+    <w:lsdException w:name="Medium Grid 3 Accent 6" w:uiPriority="69"/>
+    <w:lsdException w:name="Dark List Accent 6" w:uiPriority="70"/>
+    <w:lsdException w:name="Colorful Shading Accent 6" w:uiPriority="71"/>
+    <w:lsdException w:name="Colorful List Accent 6" w:uiPriority="72"/>
+    <w:lsdException w:name="Colorful Grid Accent 6" w:uiPriority="73"/>
+    <w:lsdException w:name="Subtle Emphasis" w:uiPriority="19" w:qFormat="1"/>
+    <w:lsdException w:name="Intense Emphasis" w:uiPriority="21" w:qFormat="1"/>
+    <w:lsdException w:name="Subtle Reference" w:uiPriority="31" w:qFormat="1"/>
+    <w:lsdException w:name="Intense Reference" w:uiPriority="32" w:qFormat="1"/>
+    <w:lsdException w:name="Book Title" w:uiPriority="33" w:qFormat="1"/>
+    <w:lsdException w:name="Bibliography" w:semiHidden="1" w:uiPriority="37" w:unhideWhenUsed="1"/>
+    <w:lsdException w:name="TOC Heading" w:semiHidden="1" w:uiPriority="39" w:unhideWhenUsed="1" w:qFormat="1"/>
+    <w:lsdException w:name="Plain Table 1" w:uiPriority="41"/>
+    <w:lsdException w:name="Plain Table 2" w:uiPriority="42"/>
+    <w:lsdException w:name="Plain Table 3" w:uiPriority="43"/>
+    <w:lsdException w:name="Plain Table 4" w:uiPriority="44"/>
+    <w:lsdException w:name="Plain Table 5" w:uiPriority="45"/>
+    <w:lsdException w:name="Grid Table Light" w:uiPriority="40"/>
+    <w:lsdException w:name="Grid Table 1 Light" w:uiPriority="46"/>
+    <w:lsdException w:name="Grid Table 2" w:uiPriority="47"/>
+    <w:lsdException w:name="Grid Table 3" w:uiPriority="48"/>
+    <w:lsdException w:name="Grid Table 4" w:uiPriority="49"/>
+    <w:lsdException w:name="Grid Table 5 Dark" w:uiPriority="50"/>
+    <w:lsdException w:name="Grid Table 6 Colorful" w:uiPriority="51"/>
+    <w:lsdException w:name="Grid Table 7 Colorful" w:uiPriority="52"/>
+    <w:lsdException w:name="Grid Table 1 Light Accent 1" w:uiPriority="46"/>
+    <w:lsdException w:name="Grid Table 2 Accent 1" w:uiPriority="47"/>
+    <w:lsdException w:name="Grid Table 3 Accent 1" w:uiPriority="48"/>
+    <w:lsdException w:name="Grid Table 4 Accent 1" w:uiPriority="49"/>
+    <w:lsdException w:name="Grid Table 5 Dark Accent 1" w:uiPriority="50"/>
+    <w:lsdException w:name="Grid Table 6 Colorful Accent 1" w:uiPriority="51"/>
+    <w:lsdException w:name="Grid Table 7 Colorful Accent 1" w:uiPriority="52"/>
+    <w:lsdException w:name="Grid Table 1 Light Accent 2" w:uiPriority="46"/>
+    <w:lsdException w:name="Grid Table 2 Accent 2" w:uiPriority="47"/>
+    <w:lsdException w:name="Grid Table 3 Accent 2" w:uiPriority="48"/>
+    <w:lsdException w:name="Grid Table 4 Accent 2" w:uiPriority="49"/>
+    <w:lsdException w:name="Grid Table 5 Dark Accent 2" w:uiPriority="50"/>
+    <w:lsdException w:name="Grid Table 6 Colorful Accent 2" w:uiPriority="51"/>
+    <w:lsdException w:name="Grid Table 7 Colorful Accent 2" w:uiPriority="52"/>
+    <w:lsdException w:name="Grid Table 1 Light Accent 3" w:uiPriority="46"/>
+    <w:lsdException w:name="Grid Table 2 Accent 3" w:uiPriority="47"/>
+    <w:lsdException w:name="Grid Table 3 Accent 3" w:uiPriority="48"/>
+    <w:lsdException w:name="Grid Table 4 Accent 3" w:uiPriority="49"/>
+    <w:lsdException w:name="Grid Table 5 Dark Accent 3" w:uiPriority="50"/>
+    <w:lsdException w:name="Grid Table 6 Colorful Accent 3" w:uiPriority="51"/>
+    <w:lsdException w:name="Grid Table 7 Colorful Accent 3" w:uiPriority="52"/>
+    <w:lsdException w:name="Grid Table 1 Light Accent 4" w:uiPriority="46"/>
+    <w:lsdException w:name="Grid Table 2 Accent 4" w:uiPriority="47"/>
+    <w:lsdException w:name="Grid Table 3 Accent 4" w:uiPriority="48"/>
+    <w:lsdException w:name="Grid Table 4 Accent 4" w:uiPriority="49"/>
+    <w:lsdException w:name="Grid Table 5 Dark Accent 4" w:uiPriority="50"/>
+    <w:lsdException w:name="Grid Table 6 Colorful Accent 4" w:uiPriority="51"/>
+    <w:lsdException w:name="Grid Table 7 Colorful Accent 4" w:uiPriority="52"/>
+    <w:lsdException w:name="Grid Table 1 Light Accent 5" w:uiPriority="46"/>
+    <w:lsdException w:name="Grid Table 2 Accent 5" w:uiPriority="47"/>
+    <w:lsdException w:name="Grid Table 3 Accent 5" w:uiPriority="48"/>
+    <w:lsdException w:name="Grid Table 4 Accent 5" w:uiPriority="49"/>
+    <w:lsdException w:name="Grid Table 5 Dark Accent 5" w:uiPriority="50"/>
+    <w:lsdException w:name="Grid Table 6 Colorful Accent 5" w:uiPriority="51"/>
+    <w:lsdException w:name="Grid Table 7 Colorful Accent 5" w:uiPriority="52"/>
+    <w:lsdException w:name="Grid Table 1 Light Accent 6" w:uiPriority="46"/>
+    <w:lsdException w:name="Grid Table 2 Accent 6" w:uiPriority="47"/>
+    <w:lsdException w:name="Grid Table 3 Accent 6" w:uiPriority="48"/>
+    <w:lsdException w:name="Grid Table 4 Accent 6" w:uiPriority="49"/>
+    <w:lsdException w:name="Grid Table 5 Dark Accent 6" w:uiPriority="50"/>
+    <w:lsdException w:name="Grid Table 6 Colorful Accent 6" w:uiPriority="51"/>
+    <w:lsdException w:name="Grid Table 7 Colorful Accent 6" w:uiPriority="52"/>
+    <w:lsdException w:name="List Table 1 Light" w:uiPriority="46"/>
+    <w:lsdException w:name="List Table 2" w:uiPriority="47"/>
+    <w:lsdException w:name="List Table 3" w:uiPriority="48"/>
+    <w:lsdException w:name="List Table 4" w:uiPriority="49"/>
+    <w:lsdException w:name="List Table 5 Dark" w:uiPriority="50"/>
+    <w:lsdException w:name="List Table 6 Colorful" w:uiPriority="51"/>
+    <w:lsdException w:name="List Table 7 Colorful" w:uiPriority="52"/>
+    <w:lsdException w:name="List Table 1 Light Accent 1" w:uiPriority="46"/>
+    <w:lsdException w:name="List Table 2 Accent 1" w:uiPriority="47"/>
+    <w:lsdException w:name="List Table 3 Accent 1" w:uiPriority="48"/>
+    <w:lsdException w:name="List Table 4 Accent 1" w:uiPriority="49"/>
+    <w:lsdException w:name="List Table 5 Dark Accent 1" w:uiPriority="50"/>
+    <w:lsdException w:name="List Table 6 Colorful Accent 1" w:uiPriority="51"/>
+    <w:lsdException w:name="List Table 7 Colorful Accent 1" w:uiPriority="52"/>
+    <w:lsdException w:name="List Table 1 Light Accent 2" w:uiPriority="46"/>
+    <w:lsdException w:name="List Table 2 Accent 2" w:uiPriority="47"/>
+    <w:lsdException w:name="List Table 3 Accent 2" w:uiPriority="48"/>
+    <w:lsdException w:name="List Table 4 Accent 2" w:uiPriority="49"/>
+    <w:lsdException w:name="List Table 5 Dark Accent 2" w:uiPriority="50"/>
+    <w:lsdException w:name="List Table 6 Colorful Accent 2" w:uiPriority="51"/>
+    <w:lsdException w:name="List Table 7 Colorful Accent 2" w:uiPriority="52"/>
+    <w:lsdException w:name="List Table 1 Light Accent 3" w:uiPriority="46"/>
+    <w:lsdException w:name="List Table 2 Accent 3" w:uiPriority="47"/>
+    <w:lsdException w:name="List Table 3 Accent 3" w:uiPriority="48"/>
+    <w:lsdException w:name="List Table 4 Accent 3" w:uiPriority="49"/>
+    <w:lsdException w:name="List Table 5 Dark Accent 3" w:uiPriority="50"/>
+    <w:lsdException w:name="List Table 6 Colorful Accent 3" w:uiPriority="51"/>
+    <w:lsdException w:name="List Table 7 Colorful Accent 3" w:uiPriority="52"/>
+    <w:lsdException w:name="List Table 1 Light Accent 4" w:uiPriority="46"/>
+    <w:lsdException w:name="List Table 2 Accent 4" w:uiPriority="47"/>
+    <w:lsdException w:name="List Table 3 Accent 4" w:uiPriority="48"/>
+    <w:lsdException w:name="List Table 4 Accent 4" w:uiPriority="49"/>
+    <w:lsdException w:name="List Table 5 Dark Accent 4" w:uiPriority="50"/>
+    <w:lsdException w:name="List Table 6 Colorful Accent 4" w:uiPriority="51"/>
+    <w:lsdException w:name="List Table 7 Colorful Accent 4" w:uiPriority="52"/>
+    <w:lsdException w:name="List Table 1 Light Accent 5" w:uiPriority="46"/>
+    <w:lsdException w:name="List Table 2 Accent 5" w:uiPriority="47"/>
+    <w:lsdException w:name="List Table 3 Accent 5" w:uiPriority="48"/>
+    <w:lsdException w:name="List Table 4 Accent 5" w:uiPriority="49"/>
+    <w:lsdException w:name="List Table 5 Dark Accent 5" w:uiPriority="50"/>
+    <w:lsdException w:name="List Table 6 Colorful Accent 5" w:uiPriority="51"/>
+    <w:lsdException w:name="List Table 7 Colorful Accent 5" w:uiPriority="52"/>
+    <w:lsdException w:name="List Table 1 Light Accent 6" w:uiPriority="46"/>
+    <w:lsdException w:name="List Table 2 Accent 6" w:uiPriority="47"/>
+    <w:lsdException w:name="List Table 3 Accent 6" w:uiPriority="48"/>
+    <w:lsdException w:name="List Table 4 Accent 6" w:uiPriority="49"/>
+    <w:lsdException w:name="List Table 5 Dark Accent 6" w:uiPriority="50"/>
+    <w:lsdException w:name="List Table 6 Colorful Accent 6" w:uiPriority="51"/>
+    <w:lsdException w:name="List Table 7 Colorful Accent 6" w:uiPriority="52"/>
+  </w:latentStyles>
+  <w:style w:type="paragraph" w:default="1" w:styleId="Normal">
+    <w:name w:val="Normal"/>
+    <w:qFormat/>
+  </w:style>
+  <w:style w:type="character" w:default="1" w:styleId="DefaultParagraphFont">
+    <w:name w:val="Default Paragraph Font"/>
+    <w:uiPriority w:val="1"/>
+    <w:semiHidden/>
+    <w:unhideWhenUsed/>
+  </w:style>
+  <w:style w:type="table" w:default="1" w:styleId="TableNormal">
+    <w:name w:val="Normal Table"/>
+    <w:uiPriority w:val="99"/>
+    <w:semiHidden/>
+    <w:unhideWhenUsed/>
+    <w:tblPr>
+      <w:tblInd w:w="0" w:type="dxa"/>
+      <w:tblCellMar>
+        <w:top w:w="0" w:type="dxa"/>
+        <w:left w:w="108" w:type="dxa"/>
+        <w:bottom w:w="0" w:type="dxa"/>
+        <w:right w:w="108" w:type="dxa"/>
+      </w:tblCellMar>
+    </w:tblPr>
+  </w:style>
+  <w:style w:type="numbering" w:default="1" w:styleId="NoList">
+    <w:name w:val="No List"/>
+    <w:uiPriority w:val="99"/>
+    <w:semiHidden/>
+    <w:unhideWhenUsed/>
+  </w:style>
+  <w:style w:type="paragraph" w:customStyle="1" w:styleId="72E182554CD446959D12326CBD95A496">
+    <w:name w:val="72E182554CD446959D12326CBD95A496"/>
+    <w:rsid w:val="008D1C3D"/>
+  </w:style>
+  <w:style w:type="paragraph" w:customStyle="1" w:styleId="4414710197FF4C4B961D71A6BD1DEBCF">
+    <w:name w:val="4414710197FF4C4B961D71A6BD1DEBCF"/>
+    <w:rsid w:val="008D1C3D"/>
+  </w:style>
+  <w:style w:type="paragraph" w:customStyle="1" w:styleId="AE4D66CE552E463B9289C67BE472338F">
+    <w:name w:val="AE4D66CE552E463B9289C67BE472338F"/>
+    <w:rsid w:val="008D1C3D"/>
+  </w:style>
+</w:styles>
+</file>
+
+<file path=word/glossary/webSettings.xml><?xml version="1.0" encoding="utf-8"?>
+<w:webSettings xmlns:mc="http://schemas.openxmlformats.org/markup-compatibility/2006" xmlns:r="http://schemas.openxmlformats.org/officeDocument/2006/relationships" xmlns:w="http://schemas.openxmlformats.org/wordprocessingml/2006/main" xmlns:w14="http://schemas.microsoft.com/office/word/2010/wordml" xmlns:w15="http://schemas.microsoft.com/office/word/2012/wordml" mc:Ignorable="w14 w15">
+  <w:optimizeForBrowser/>
+  <w:allowPNG/>
+</w:webSettings>
 </file>
 
 <file path=word/theme/theme1.xml><?xml version="1.0" encoding="utf-8"?>
@@ -15086,7 +16537,7 @@
 </file>
 
 <file path=customXml/itemProps1.xml><?xml version="1.0" encoding="utf-8"?>
-<ds:datastoreItem xmlns:ds="http://schemas.openxmlformats.org/officeDocument/2006/customXml" ds:itemID="{C2409ADB-3B74-4171-95DB-3EF56A04A691}">
+<ds:datastoreItem xmlns:ds="http://schemas.openxmlformats.org/officeDocument/2006/customXml" ds:itemID="{B69560E4-37FD-47B9-9E8C-35FEBD084EE2}">
   <ds:schemaRefs>
     <ds:schemaRef ds:uri="http://schemas.openxmlformats.org/officeDocument/2006/bibliography"/>
   </ds:schemaRefs>

</xml_diff>

<commit_message>
review plan and add comments
</commit_message>
<xml_diff>
--- a/PM/Project Plan Documentation.docx
+++ b/PM/Project Plan Documentation.docx
@@ -1,8 +1,7 @@
 
 <file path=word/document.xml><?xml version="1.0" encoding="utf-8"?>
-<w:document xmlns:wpc="http://schemas.microsoft.com/office/word/2010/wordprocessingCanvas" xmlns:cx="http://schemas.microsoft.com/office/drawing/2014/chartex" xmlns:mc="http://schemas.openxmlformats.org/markup-compatibility/2006" xmlns:o="urn:schemas-microsoft-com:office:office" xmlns:r="http://schemas.openxmlformats.org/officeDocument/2006/relationships" xmlns:m="http://schemas.openxmlformats.org/officeDocument/2006/math" xmlns:v="urn:schemas-microsoft-com:vml" xmlns:wp14="http://schemas.microsoft.com/office/word/2010/wordprocessingDrawing" xmlns:wp="http://schemas.openxmlformats.org/drawingml/2006/wordprocessingDrawing" xmlns:w10="urn:schemas-microsoft-com:office:word" xmlns:w="http://schemas.openxmlformats.org/wordprocessingml/2006/main" xmlns:w14="http://schemas.microsoft.com/office/word/2010/wordml" xmlns:w15="http://schemas.microsoft.com/office/word/2012/wordml" xmlns:w16se="http://schemas.microsoft.com/office/word/2015/wordml/symex" xmlns:wpg="http://schemas.microsoft.com/office/word/2010/wordprocessingGroup" xmlns:wpi="http://schemas.microsoft.com/office/word/2010/wordprocessingInk" xmlns:wne="http://schemas.microsoft.com/office/word/2006/wordml" xmlns:wps="http://schemas.microsoft.com/office/word/2010/wordprocessingShape" mc:Ignorable="w14 w15 w16se wp14">
+<w:document xmlns:wpc="http://schemas.microsoft.com/office/word/2010/wordprocessingCanvas" xmlns:mc="http://schemas.openxmlformats.org/markup-compatibility/2006" xmlns:o="urn:schemas-microsoft-com:office:office" xmlns:r="http://schemas.openxmlformats.org/officeDocument/2006/relationships" xmlns:m="http://schemas.openxmlformats.org/officeDocument/2006/math" xmlns:v="urn:schemas-microsoft-com:vml" xmlns:wp14="http://schemas.microsoft.com/office/word/2010/wordprocessingDrawing" xmlns:wp="http://schemas.openxmlformats.org/drawingml/2006/wordprocessingDrawing" xmlns:w10="urn:schemas-microsoft-com:office:word" xmlns:w="http://schemas.openxmlformats.org/wordprocessingml/2006/main" xmlns:w14="http://schemas.microsoft.com/office/word/2010/wordml" xmlns:w15="http://schemas.microsoft.com/office/word/2012/wordml" xmlns:wpg="http://schemas.microsoft.com/office/word/2010/wordprocessingGroup" xmlns:wpi="http://schemas.microsoft.com/office/word/2010/wordprocessingInk" xmlns:wne="http://schemas.microsoft.com/office/word/2006/wordml" xmlns:wps="http://schemas.microsoft.com/office/word/2010/wordprocessingShape" mc:Ignorable="w14 w15 wp14">
   <w:body>
-    <w:bookmarkStart w:id="0" w:name="_GoBack" w:displacedByCustomXml="next"/>
     <w:sdt>
       <w:sdtPr>
         <w:rPr>
@@ -32,135 +31,6 @@
           <w:pPr>
             <w:pStyle w:val="NoSpacing"/>
           </w:pPr>
-          <w:r>
-            <w:rPr>
-              <w:noProof/>
-            </w:rPr>
-            <mc:AlternateContent>
-              <mc:Choice Requires="wps">
-                <w:drawing>
-                  <wp:anchor distT="0" distB="0" distL="114300" distR="114300" simplePos="0" relativeHeight="251659264" behindDoc="0" locked="0" layoutInCell="1" allowOverlap="1" wp14:anchorId="6AF417D1" wp14:editId="3142947A">
-                    <wp:simplePos x="0" y="0"/>
-                    <mc:AlternateContent>
-                      <mc:Choice Requires="wp14">
-                        <wp:positionH relativeFrom="page">
-                          <wp14:pctPosHOffset>42000</wp14:pctPosHOffset>
-                        </wp:positionH>
-                      </mc:Choice>
-                      <mc:Fallback>
-                        <wp:positionH relativeFrom="page">
-                          <wp:posOffset>3263900</wp:posOffset>
-                        </wp:positionH>
-                      </mc:Fallback>
-                    </mc:AlternateContent>
-                    <mc:AlternateContent>
-                      <mc:Choice Requires="wp14">
-                        <wp:positionV relativeFrom="page">
-                          <wp14:pctPosVOffset>88000</wp14:pctPosVOffset>
-                        </wp:positionV>
-                      </mc:Choice>
-                      <mc:Fallback>
-                        <wp:positionV relativeFrom="page">
-                          <wp:posOffset>8851265</wp:posOffset>
-                        </wp:positionV>
-                      </mc:Fallback>
-                    </mc:AlternateContent>
-                    <wp:extent cx="3657600" cy="365760"/>
-                    <wp:effectExtent l="0" t="0" r="0" b="0"/>
-                    <wp:wrapNone/>
-                    <wp:docPr id="32" name="Text Box 32"/>
-                    <wp:cNvGraphicFramePr/>
-                    <a:graphic xmlns:a="http://schemas.openxmlformats.org/drawingml/2006/main">
-                      <a:graphicData uri="http://schemas.microsoft.com/office/word/2010/wordprocessingShape">
-                        <wps:wsp>
-                          <wps:cNvSpPr txBox="1"/>
-                          <wps:spPr>
-                            <a:xfrm>
-                              <a:off x="0" y="0"/>
-                              <a:ext cx="3657600" cy="365760"/>
-                            </a:xfrm>
-                            <a:prstGeom prst="rect">
-                              <a:avLst/>
-                            </a:prstGeom>
-                            <a:noFill/>
-                            <a:ln w="6350">
-                              <a:noFill/>
-                            </a:ln>
-                            <a:effectLst/>
-                          </wps:spPr>
-                          <wps:style>
-                            <a:lnRef idx="0">
-                              <a:schemeClr val="accent1"/>
-                            </a:lnRef>
-                            <a:fillRef idx="0">
-                              <a:schemeClr val="accent1"/>
-                            </a:fillRef>
-                            <a:effectRef idx="0">
-                              <a:schemeClr val="accent1"/>
-                            </a:effectRef>
-                            <a:fontRef idx="minor">
-                              <a:schemeClr val="dk1"/>
-                            </a:fontRef>
-                          </wps:style>
-                          <wps:txbx>
-                            <w:txbxContent>
-                              <w:p>
-                                <w:pPr>
-                                  <w:pStyle w:val="NoSpacing"/>
-                                  <w:rPr>
-                                    <w:color w:val="595959" w:themeColor="text1" w:themeTint="A6"/>
-                                    <w:sz w:val="20"/>
-                                    <w:szCs w:val="20"/>
-                                  </w:rPr>
-                                </w:pPr>
-                              </w:p>
-                            </w:txbxContent>
-                          </wps:txbx>
-                          <wps:bodyPr rot="0" spcFirstLastPara="0" vertOverflow="overflow" horzOverflow="overflow" vert="horz" wrap="square" lIns="0" tIns="0" rIns="0" bIns="0" numCol="1" spcCol="0" rtlCol="0" fromWordArt="0" anchor="b" anchorCtr="0" forceAA="0" compatLnSpc="1">
-                            <a:prstTxWarp prst="textNoShape">
-                              <a:avLst/>
-                            </a:prstTxWarp>
-                            <a:spAutoFit/>
-                          </wps:bodyPr>
-                        </wps:wsp>
-                      </a:graphicData>
-                    </a:graphic>
-                    <wp14:sizeRelH relativeFrom="page">
-                      <wp14:pctWidth>45000</wp14:pctWidth>
-                    </wp14:sizeRelH>
-                    <wp14:sizeRelV relativeFrom="margin">
-                      <wp14:pctHeight>0</wp14:pctHeight>
-                    </wp14:sizeRelV>
-                  </wp:anchor>
-                </w:drawing>
-              </mc:Choice>
-              <mc:Fallback>
-                <w:pict>
-                  <v:shapetype w14:anchorId="6AF417D1" id="_x0000_t202" coordsize="21600,21600" o:spt="202" path="m,l,21600r21600,l21600,xe">
-                    <v:stroke joinstyle="miter"/>
-                    <v:path gradientshapeok="t" o:connecttype="rect"/>
-                  </v:shapetype>
-                  <v:shape id="Text Box 32" o:spid="_x0000_s1026" type="#_x0000_t202" style="position:absolute;margin-left:0;margin-top:0;width:4in;height:28.8pt;z-index:251659264;visibility:visible;mso-wrap-style:square;mso-width-percent:450;mso-height-percent:0;mso-left-percent:420;mso-top-percent:880;mso-wrap-distance-left:9pt;mso-wrap-distance-top:0;mso-wrap-distance-right:9pt;mso-wrap-distance-bottom:0;mso-position-horizontal-relative:page;mso-position-vertical-relative:page;mso-width-percent:450;mso-height-percent:0;mso-left-percent:420;mso-top-percent:880;mso-width-relative:page;mso-height-relative:margin;v-text-anchor:bottom" o:gfxdata="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" filled="f" stroked="f" strokeweight=".5pt">
-                    <v:textbox style="mso-fit-shape-to-text:t" inset="0,0,0,0">
-                      <w:txbxContent>
-                        <w:p>
-                          <w:pPr>
-                            <w:pStyle w:val="NoSpacing"/>
-                            <w:rPr>
-                              <w:color w:val="595959" w:themeColor="text1" w:themeTint="A6"/>
-                              <w:sz w:val="20"/>
-                              <w:szCs w:val="20"/>
-                            </w:rPr>
-                          </w:pPr>
-                        </w:p>
-                      </w:txbxContent>
-                    </v:textbox>
-                    <w10:wrap anchorx="page" anchory="page"/>
-                  </v:shape>
-                </w:pict>
-              </mc:Fallback>
-            </mc:AlternateContent>
-          </w:r>
         </w:p>
         <w:p>
           <w:pPr>
@@ -348,6 +218,8 @@
               <w:lang w:eastAsia="ja-JP"/>
             </w:rPr>
           </w:pPr>
+          <w:bookmarkStart w:id="0" w:name="_GoBack"/>
+          <w:bookmarkEnd w:id="0"/>
         </w:p>
         <w:tbl>
           <w:tblPr>
@@ -1057,8 +929,19 @@
                     <w:sz w:val="24"/>
                     <w:szCs w:val="24"/>
                   </w:rPr>
-                  <w:t xml:space="preserve"> Gamal</w:t>
+                  <w:t xml:space="preserve"> </w:t>
                 </w:r>
+                <w:proofErr w:type="spellStart"/>
+                <w:r>
+                  <w:rPr>
+                    <w:rFonts w:asciiTheme="minorBidi" w:eastAsia="Arial" w:hAnsiTheme="minorBidi" w:cstheme="minorBidi"/>
+                    <w:color w:val="262626" w:themeColor="text1" w:themeTint="D9"/>
+                    <w:sz w:val="24"/>
+                    <w:szCs w:val="24"/>
+                  </w:rPr>
+                  <w:t>Gamal</w:t>
+                </w:r>
+                <w:proofErr w:type="spellEnd"/>
               </w:p>
             </w:tc>
             <w:tc>
@@ -1650,6 +1533,15 @@
                     <w:szCs w:val="24"/>
                   </w:rPr>
                 </w:pPr>
+                <w:r>
+                  <w:rPr>
+                    <w:rFonts w:asciiTheme="minorBidi" w:eastAsia="Arial" w:hAnsiTheme="minorBidi" w:cstheme="minorBidi"/>
+                    <w:color w:val="262626" w:themeColor="text1" w:themeTint="D9"/>
+                    <w:sz w:val="24"/>
+                    <w:szCs w:val="24"/>
+                  </w:rPr>
+                  <w:t>Salsabeel Salah</w:t>
+                </w:r>
               </w:p>
             </w:tc>
             <w:tc>
@@ -1673,6 +1565,15 @@
                     <w:szCs w:val="24"/>
                   </w:rPr>
                 </w:pPr>
+                <w:r>
+                  <w:rPr>
+                    <w:rFonts w:asciiTheme="minorBidi" w:eastAsia="Arial" w:hAnsiTheme="minorBidi" w:cstheme="minorBidi"/>
+                    <w:color w:val="262626" w:themeColor="text1" w:themeTint="D9"/>
+                    <w:sz w:val="24"/>
+                    <w:szCs w:val="24"/>
+                  </w:rPr>
+                  <w:t>9-May-19</w:t>
+                </w:r>
               </w:p>
             </w:tc>
             <w:tc>
@@ -1836,21 +1737,105 @@
               </w:tcPr>
               <w:p>
                 <w:pPr>
-                  <w:pStyle w:val="ListParagraph"/>
                   <w:overflowPunct/>
                   <w:autoSpaceDE/>
                   <w:autoSpaceDN/>
                   <w:adjustRightInd/>
-                  <w:spacing w:after="120"/>
-                  <w:ind w:left="360"/>
+                  <w:spacing w:before="60" w:after="60"/>
                   <w:textAlignment w:val="auto"/>
                   <w:rPr>
                     <w:rFonts w:asciiTheme="minorBidi" w:eastAsia="Arial" w:hAnsiTheme="minorBidi" w:cstheme="minorBidi"/>
                     <w:color w:val="262626" w:themeColor="text1" w:themeTint="D9"/>
-                    <w:sz w:val="24"/>
-                    <w:szCs w:val="24"/>
+                    <w:sz w:val="22"/>
+                    <w:szCs w:val="22"/>
                   </w:rPr>
                 </w:pPr>
+                <w:r>
+                  <w:rPr>
+                    <w:rFonts w:asciiTheme="minorBidi" w:eastAsia="Arial" w:hAnsiTheme="minorBidi" w:cstheme="minorBidi"/>
+                    <w:color w:val="262626" w:themeColor="text1" w:themeTint="D9"/>
+                    <w:sz w:val="22"/>
+                    <w:szCs w:val="22"/>
+                  </w:rPr>
+                  <w:t>1- missing “Design peer review sheet” in the WBS</w:t>
+                </w:r>
+              </w:p>
+              <w:p>
+                <w:pPr>
+                  <w:overflowPunct/>
+                  <w:autoSpaceDE/>
+                  <w:autoSpaceDN/>
+                  <w:adjustRightInd/>
+                  <w:spacing w:before="60" w:after="60"/>
+                  <w:textAlignment w:val="auto"/>
+                  <w:rPr>
+                    <w:rFonts w:asciiTheme="minorBidi" w:eastAsia="Arial" w:hAnsiTheme="minorBidi" w:cstheme="minorBidi"/>
+                    <w:color w:val="262626" w:themeColor="text1" w:themeTint="D9"/>
+                    <w:sz w:val="22"/>
+                    <w:szCs w:val="22"/>
+                  </w:rPr>
+                </w:pPr>
+                <w:r>
+                  <w:rPr>
+                    <w:rFonts w:asciiTheme="minorBidi" w:eastAsia="Arial" w:hAnsiTheme="minorBidi" w:cstheme="minorBidi"/>
+                    <w:color w:val="262626" w:themeColor="text1" w:themeTint="D9"/>
+                    <w:sz w:val="22"/>
+                    <w:szCs w:val="22"/>
+                  </w:rPr>
+                  <w:t>2-</w:t>
+                </w:r>
+                <w:r>
+                  <w:rPr>
+                    <w:rFonts w:asciiTheme="minorBidi" w:eastAsia="Arial" w:hAnsiTheme="minorBidi" w:cstheme="minorBidi"/>
+                    <w:color w:val="262626" w:themeColor="text1" w:themeTint="D9"/>
+                    <w:sz w:val="22"/>
+                    <w:szCs w:val="22"/>
+                  </w:rPr>
+                  <w:t xml:space="preserve">  </w:t>
+                </w:r>
+                <w:r>
+                  <w:rPr>
+                    <w:rFonts w:asciiTheme="minorBidi" w:eastAsia="Arial" w:hAnsiTheme="minorBidi" w:cstheme="minorBidi"/>
+                    <w:color w:val="262626" w:themeColor="text1" w:themeTint="D9"/>
+                    <w:sz w:val="22"/>
+                    <w:szCs w:val="22"/>
+                  </w:rPr>
+                  <w:t>Detailed Design flow should be renamed to class diagram</w:t>
+                </w:r>
+                <w:r>
+                  <w:rPr>
+                    <w:rFonts w:asciiTheme="minorBidi" w:eastAsia="Arial" w:hAnsiTheme="minorBidi" w:cstheme="minorBidi"/>
+                    <w:color w:val="262626" w:themeColor="text1" w:themeTint="D9"/>
+                    <w:sz w:val="22"/>
+                    <w:szCs w:val="22"/>
+                  </w:rPr>
+                  <w:t xml:space="preserve"> in the WBS</w:t>
+                </w:r>
+              </w:p>
+              <w:p>
+                <w:pPr>
+                  <w:rPr>
+                    <w:rFonts w:eastAsia="Arial"/>
+                  </w:rPr>
+                </w:pPr>
+                <w:r>
+                  <w:rPr>
+                    <w:rFonts w:asciiTheme="minorBidi" w:eastAsia="Arial" w:hAnsiTheme="minorBidi" w:cstheme="minorBidi"/>
+                    <w:color w:val="262626" w:themeColor="text1" w:themeTint="D9"/>
+                    <w:sz w:val="22"/>
+                    <w:szCs w:val="22"/>
+                  </w:rPr>
+                  <w:t xml:space="preserve">3- </w:t>
+                </w:r>
+                <w:r>
+                  <w:rPr>
+                    <w:rFonts w:asciiTheme="minorBidi" w:eastAsia="Arial" w:hAnsiTheme="minorBidi" w:cstheme="minorBidi"/>
+                    <w:color w:val="262626" w:themeColor="text1" w:themeTint="D9"/>
+                    <w:sz w:val="22"/>
+                    <w:szCs w:val="22"/>
+                  </w:rPr>
+                  <w:t>Milestone 5 date not correct. It should be 24/5</w:t>
+                </w:r>
               </w:p>
             </w:tc>
           </w:tr>
@@ -1903,7 +1888,7 @@
             <mc:AlternateContent>
               <mc:Choice Requires="wps">
                 <w:drawing>
-                  <wp:anchor distT="0" distB="0" distL="114300" distR="114300" simplePos="0" relativeHeight="251660288" behindDoc="0" locked="0" layoutInCell="1" allowOverlap="1" wp14:anchorId="6246E75B" wp14:editId="5526827F">
+                  <wp:anchor distT="0" distB="0" distL="114300" distR="114300" simplePos="0" relativeHeight="251660288" behindDoc="0" locked="0" layoutInCell="1" allowOverlap="1" wp14:anchorId="7100F4C4" wp14:editId="4CBB06A0">
                     <wp:simplePos x="0" y="0"/>
                     <mc:AlternateContent>
                       <mc:Choice Requires="wp14">
@@ -2000,7 +1985,11 @@
               </mc:Choice>
               <mc:Fallback>
                 <w:pict>
-                  <v:shape w14:anchorId="6246E75B" id="Text Box 4" o:spid="_x0000_s1027" type="#_x0000_t202" style="position:absolute;margin-left:0;margin-top:0;width:4in;height:28.8pt;z-index:251660288;visibility:visible;mso-wrap-style:square;mso-width-percent:450;mso-height-percent:0;mso-left-percent:420;mso-top-percent:880;mso-wrap-distance-left:9pt;mso-wrap-distance-top:0;mso-wrap-distance-right:9pt;mso-wrap-distance-bottom:0;mso-position-horizontal-relative:page;mso-position-vertical-relative:page;mso-width-percent:450;mso-height-percent:0;mso-left-percent:420;mso-top-percent:880;mso-width-relative:page;mso-height-relative:margin;v-text-anchor:bottom" o:gfxdata="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" filled="f" stroked="f" strokeweight=".5pt">
+                  <v:shapetype w14:anchorId="7100F4C4" id="_x0000_t202" coordsize="21600,21600" o:spt="202" path="m,l,21600r21600,l21600,xe">
+                    <v:stroke joinstyle="miter"/>
+                    <v:path gradientshapeok="t" o:connecttype="rect"/>
+                  </v:shapetype>
+                  <v:shape id="Text Box 4" o:spid="_x0000_s1026" type="#_x0000_t202" style="position:absolute;margin-left:0;margin-top:0;width:4in;height:28.8pt;z-index:251660288;visibility:visible;mso-wrap-style:square;mso-width-percent:450;mso-height-percent:0;mso-left-percent:420;mso-top-percent:880;mso-wrap-distance-left:9pt;mso-wrap-distance-top:0;mso-wrap-distance-right:9pt;mso-wrap-distance-bottom:0;mso-position-horizontal-relative:page;mso-position-vertical-relative:page;mso-width-percent:450;mso-height-percent:0;mso-left-percent:420;mso-top-percent:880;mso-width-relative:page;mso-height-relative:margin;v-text-anchor:bottom" o:gfxdata="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" filled="f" stroked="f" strokeweight=".5pt">
                     <v:textbox style="mso-fit-shape-to-text:t" inset="0,0,0,0">
                       <w:txbxContent>
                         <w:p>
@@ -2805,25 +2794,7 @@
             <w:u w:val="single"/>
             <w:lang w:val="en-CA"/>
           </w:rPr>
-          <w:t>2.6 Project G</w:t>
-        </w:r>
-        <w:r>
-          <w:rPr>
-            <w:rFonts w:ascii="Arial" w:hAnsi="Arial"/>
-            <w:noProof/>
-            <w:u w:val="single"/>
-            <w:lang w:val="en-CA"/>
-          </w:rPr>
-          <w:t>o</w:t>
-        </w:r>
-        <w:r>
-          <w:rPr>
-            <w:rFonts w:ascii="Arial" w:hAnsi="Arial"/>
-            <w:noProof/>
-            <w:u w:val="single"/>
-            <w:lang w:val="en-CA"/>
-          </w:rPr>
-          <w:t>als</w:t>
+          <w:t>2.6 Project Goals</w:t>
         </w:r>
         <w:r>
           <w:rPr>
@@ -8818,15 +8789,7 @@
           <w:sz w:val="24"/>
           <w:szCs w:val="24"/>
         </w:rPr>
-        <w:t>Risk Management Sheet</w:t>
-      </w:r>
-      <w:r>
-        <w:rPr>
-          <w:rFonts w:ascii="Arial" w:hAnsi="Arial" w:cs="Arial"/>
-          <w:sz w:val="24"/>
-          <w:szCs w:val="24"/>
-        </w:rPr>
-        <w:t xml:space="preserve"> is available in “</w:t>
+        <w:t>Risk Management Sheet is available in “</w:t>
       </w:r>
       <w:r>
         <w:rPr>
@@ -8915,18 +8878,7 @@
           <w:sz w:val="24"/>
           <w:szCs w:val="24"/>
         </w:rPr>
-        <w:t>Issue</w:t>
-      </w:r>
-      <w:r>
-        <w:rPr>
-          <w:rFonts w:ascii="Arial" w:hAnsi="Arial" w:cs="Arial"/>
-          <w:b/>
-          <w:bCs/>
-          <w:color w:val="2C68A4"/>
-          <w:sz w:val="24"/>
-          <w:szCs w:val="24"/>
-        </w:rPr>
-        <w:t xml:space="preserve"> Management Document</w:t>
+        <w:t>Issue Management Document</w:t>
       </w:r>
     </w:p>
     <w:p>
@@ -8956,17 +8908,7 @@
           <w:szCs w:val="24"/>
           <w:shd w:val="clear" w:color="auto" w:fill="FFFFFF"/>
         </w:rPr>
-        <w:t xml:space="preserve">Issue Management </w:t>
-      </w:r>
-      <w:r>
-        <w:rPr>
-          <w:rFonts w:ascii="Arial" w:hAnsi="Arial" w:cs="Arial"/>
-          <w:color w:val="222222"/>
-          <w:sz w:val="24"/>
-          <w:szCs w:val="24"/>
-          <w:shd w:val="clear" w:color="auto" w:fill="FFFFFF"/>
-        </w:rPr>
-        <w:t>is the </w:t>
+        <w:t>Issue Management is the </w:t>
       </w:r>
       <w:r>
         <w:rPr>
@@ -9090,15 +9032,7 @@
           <w:sz w:val="24"/>
           <w:szCs w:val="24"/>
         </w:rPr>
-        <w:t>Issue Log</w:t>
-      </w:r>
-      <w:r>
-        <w:rPr>
-          <w:rFonts w:ascii="Arial" w:hAnsi="Arial" w:cs="Arial"/>
-          <w:sz w:val="24"/>
-          <w:szCs w:val="24"/>
-        </w:rPr>
-        <w:t xml:space="preserve"> Sheet is available in “</w:t>
+        <w:t>Issue Log Sheet is available in “</w:t>
       </w:r>
       <w:r>
         <w:rPr>
@@ -10558,23 +10492,13 @@
                 <w:szCs w:val="24"/>
               </w:rPr>
             </w:pPr>
-            <w:proofErr w:type="spellStart"/>
             <w:r>
               <w:rPr>
                 <w:rFonts w:ascii="Arial" w:hAnsi="Arial" w:cs="Arial"/>
                 <w:sz w:val="24"/>
                 <w:szCs w:val="24"/>
               </w:rPr>
-              <w:t>Salsabeel</w:t>
-            </w:r>
-            <w:proofErr w:type="spellEnd"/>
-            <w:r>
-              <w:rPr>
-                <w:rFonts w:ascii="Arial" w:hAnsi="Arial" w:cs="Arial"/>
-                <w:sz w:val="24"/>
-                <w:szCs w:val="24"/>
-              </w:rPr>
-              <w:t xml:space="preserve"> Salah</w:t>
+              <w:t>Salsabeel Salah</w:t>
             </w:r>
           </w:p>
           <w:p>
@@ -10792,8 +10716,18 @@
                 <w:sz w:val="24"/>
                 <w:szCs w:val="24"/>
               </w:rPr>
-              <w:t xml:space="preserve"> Gamal</w:t>
+              <w:t xml:space="preserve"> </w:t>
             </w:r>
+            <w:proofErr w:type="spellStart"/>
+            <w:r>
+              <w:rPr>
+                <w:rFonts w:ascii="Arial" w:hAnsi="Arial" w:cs="Arial"/>
+                <w:sz w:val="24"/>
+                <w:szCs w:val="24"/>
+              </w:rPr>
+              <w:t>Gamal</w:t>
+            </w:r>
+            <w:proofErr w:type="spellEnd"/>
           </w:p>
           <w:p>
             <w:pPr>
@@ -12511,7 +12445,7 @@
           <w:sz w:val="24"/>
           <w:szCs w:val="24"/>
         </w:rPr>
-        <w:t xml:space="preserve">Project </w:t>
+        <w:t>Project Manager</w:t>
       </w:r>
       <w:proofErr w:type="gramStart"/>
       <w:r>
@@ -12520,7 +12454,7 @@
           <w:sz w:val="24"/>
           <w:szCs w:val="24"/>
         </w:rPr>
-        <w:t>Manager:…</w:t>
+        <w:t>:……………………………………………………………</w:t>
       </w:r>
       <w:proofErr w:type="gramEnd"/>
       <w:r>
@@ -12529,15 +12463,16 @@
           <w:sz w:val="24"/>
           <w:szCs w:val="24"/>
         </w:rPr>
-        <w:t>…………………………………………………………</w:t>
-      </w:r>
-      <w:r>
-        <w:rPr>
-          <w:rFonts w:ascii="Arial" w:hAnsi="Arial" w:cs="Arial"/>
-          <w:sz w:val="24"/>
-          <w:szCs w:val="24"/>
-        </w:rPr>
-        <w:t xml:space="preserve"> Date:</w:t>
+        <w:t xml:space="preserve"> Date</w:t>
+      </w:r>
+      <w:proofErr w:type="gramStart"/>
+      <w:r>
+        <w:rPr>
+          <w:rFonts w:ascii="Arial" w:hAnsi="Arial" w:cs="Arial"/>
+          <w:sz w:val="24"/>
+          <w:szCs w:val="24"/>
+        </w:rPr>
+        <w:t>:</w:t>
       </w:r>
       <w:r>
         <w:rPr>
@@ -12547,6 +12482,7 @@
         </w:rPr>
         <w:t>………….</w:t>
       </w:r>
+      <w:proofErr w:type="gramEnd"/>
     </w:p>
     <w:p>
       <w:pPr>
@@ -12609,7 +12545,15 @@
           <w:sz w:val="24"/>
           <w:szCs w:val="24"/>
         </w:rPr>
-        <w:t>Stakeholder…</w:t>
+        <w:t>Stakeholder……:……………………………………………………………</w:t>
+      </w:r>
+      <w:r>
+        <w:rPr>
+          <w:rFonts w:ascii="Arial" w:hAnsi="Arial" w:cs="Arial"/>
+          <w:sz w:val="24"/>
+          <w:szCs w:val="24"/>
+        </w:rPr>
+        <w:t xml:space="preserve"> Date</w:t>
       </w:r>
       <w:proofErr w:type="gramStart"/>
       <w:r>
@@ -12618,33 +12562,17 @@
           <w:sz w:val="24"/>
           <w:szCs w:val="24"/>
         </w:rPr>
-        <w:t>…:…</w:t>
+        <w:t>:</w:t>
+      </w:r>
+      <w:r>
+        <w:rPr>
+          <w:rFonts w:ascii="Arial" w:hAnsi="Arial" w:cs="Arial"/>
+          <w:sz w:val="24"/>
+          <w:szCs w:val="24"/>
+        </w:rPr>
+        <w:t>………….</w:t>
       </w:r>
       <w:proofErr w:type="gramEnd"/>
-      <w:r>
-        <w:rPr>
-          <w:rFonts w:ascii="Arial" w:hAnsi="Arial" w:cs="Arial"/>
-          <w:sz w:val="24"/>
-          <w:szCs w:val="24"/>
-        </w:rPr>
-        <w:t>…………………………………………………………</w:t>
-      </w:r>
-      <w:r>
-        <w:rPr>
-          <w:rFonts w:ascii="Arial" w:hAnsi="Arial" w:cs="Arial"/>
-          <w:sz w:val="24"/>
-          <w:szCs w:val="24"/>
-        </w:rPr>
-        <w:t xml:space="preserve"> Date:</w:t>
-      </w:r>
-      <w:r>
-        <w:rPr>
-          <w:rFonts w:ascii="Arial" w:hAnsi="Arial" w:cs="Arial"/>
-          <w:sz w:val="24"/>
-          <w:szCs w:val="24"/>
-        </w:rPr>
-        <w:t>………….</w:t>
-      </w:r>
     </w:p>
     <w:p>
       <w:pPr>
@@ -12677,7 +12605,6 @@
     <w:p/>
     <w:p/>
     <w:p/>
-    <w:bookmarkEnd w:id="0"/>
     <w:p/>
     <w:sectPr>
       <w:footerReference w:type="first" r:id="rId13"/>
@@ -12698,7 +12625,7 @@
 </file>
 
 <file path=word/endnotes.xml><?xml version="1.0" encoding="utf-8"?>
-<w:endnotes xmlns:wpc="http://schemas.microsoft.com/office/word/2010/wordprocessingCanvas" xmlns:cx="http://schemas.microsoft.com/office/drawing/2014/chartex" xmlns:mc="http://schemas.openxmlformats.org/markup-compatibility/2006" xmlns:o="urn:schemas-microsoft-com:office:office" xmlns:r="http://schemas.openxmlformats.org/officeDocument/2006/relationships" xmlns:m="http://schemas.openxmlformats.org/officeDocument/2006/math" xmlns:v="urn:schemas-microsoft-com:vml" xmlns:wp14="http://schemas.microsoft.com/office/word/2010/wordprocessingDrawing" xmlns:wp="http://schemas.openxmlformats.org/drawingml/2006/wordprocessingDrawing" xmlns:w10="urn:schemas-microsoft-com:office:word" xmlns:w="http://schemas.openxmlformats.org/wordprocessingml/2006/main" xmlns:w14="http://schemas.microsoft.com/office/word/2010/wordml" xmlns:w15="http://schemas.microsoft.com/office/word/2012/wordml" xmlns:w16se="http://schemas.microsoft.com/office/word/2015/wordml/symex" xmlns:wpg="http://schemas.microsoft.com/office/word/2010/wordprocessingGroup" xmlns:wpi="http://schemas.microsoft.com/office/word/2010/wordprocessingInk" xmlns:wne="http://schemas.microsoft.com/office/word/2006/wordml" xmlns:wps="http://schemas.microsoft.com/office/word/2010/wordprocessingShape" mc:Ignorable="w14 w15 w16se wp14">
+<w:endnotes xmlns:wpc="http://schemas.microsoft.com/office/word/2010/wordprocessingCanvas" xmlns:mc="http://schemas.openxmlformats.org/markup-compatibility/2006" xmlns:o="urn:schemas-microsoft-com:office:office" xmlns:r="http://schemas.openxmlformats.org/officeDocument/2006/relationships" xmlns:m="http://schemas.openxmlformats.org/officeDocument/2006/math" xmlns:v="urn:schemas-microsoft-com:vml" xmlns:wp14="http://schemas.microsoft.com/office/word/2010/wordprocessingDrawing" xmlns:wp="http://schemas.openxmlformats.org/drawingml/2006/wordprocessingDrawing" xmlns:w10="urn:schemas-microsoft-com:office:word" xmlns:w="http://schemas.openxmlformats.org/wordprocessingml/2006/main" xmlns:w14="http://schemas.microsoft.com/office/word/2010/wordml" xmlns:w15="http://schemas.microsoft.com/office/word/2012/wordml" xmlns:wpg="http://schemas.microsoft.com/office/word/2010/wordprocessingGroup" xmlns:wpi="http://schemas.microsoft.com/office/word/2010/wordprocessingInk" xmlns:wne="http://schemas.microsoft.com/office/word/2006/wordml" xmlns:wps="http://schemas.microsoft.com/office/word/2010/wordprocessingShape" mc:Ignorable="w14 w15 wp14">
   <w:endnote w:type="separator" w:id="-1">
     <w:p>
       <w:r>
@@ -12717,7 +12644,7 @@
 </file>
 
 <file path=word/footer1.xml><?xml version="1.0" encoding="utf-8"?>
-<w:ftr xmlns:wpc="http://schemas.microsoft.com/office/word/2010/wordprocessingCanvas" xmlns:cx="http://schemas.microsoft.com/office/drawing/2014/chartex" xmlns:mc="http://schemas.openxmlformats.org/markup-compatibility/2006" xmlns:o="urn:schemas-microsoft-com:office:office" xmlns:r="http://schemas.openxmlformats.org/officeDocument/2006/relationships" xmlns:m="http://schemas.openxmlformats.org/officeDocument/2006/math" xmlns:v="urn:schemas-microsoft-com:vml" xmlns:wp14="http://schemas.microsoft.com/office/word/2010/wordprocessingDrawing" xmlns:wp="http://schemas.openxmlformats.org/drawingml/2006/wordprocessingDrawing" xmlns:w10="urn:schemas-microsoft-com:office:word" xmlns:w="http://schemas.openxmlformats.org/wordprocessingml/2006/main" xmlns:w14="http://schemas.microsoft.com/office/word/2010/wordml" xmlns:w15="http://schemas.microsoft.com/office/word/2012/wordml" xmlns:w16se="http://schemas.microsoft.com/office/word/2015/wordml/symex" xmlns:wpg="http://schemas.microsoft.com/office/word/2010/wordprocessingGroup" xmlns:wpi="http://schemas.microsoft.com/office/word/2010/wordprocessingInk" xmlns:wne="http://schemas.microsoft.com/office/word/2006/wordml" xmlns:wps="http://schemas.microsoft.com/office/word/2010/wordprocessingShape" mc:Ignorable="w14 w15 w16se wp14">
+<w:ftr xmlns:wpc="http://schemas.microsoft.com/office/word/2010/wordprocessingCanvas" xmlns:mc="http://schemas.openxmlformats.org/markup-compatibility/2006" xmlns:o="urn:schemas-microsoft-com:office:office" xmlns:r="http://schemas.openxmlformats.org/officeDocument/2006/relationships" xmlns:m="http://schemas.openxmlformats.org/officeDocument/2006/math" xmlns:v="urn:schemas-microsoft-com:vml" xmlns:wp14="http://schemas.microsoft.com/office/word/2010/wordprocessingDrawing" xmlns:wp="http://schemas.openxmlformats.org/drawingml/2006/wordprocessingDrawing" xmlns:w10="urn:schemas-microsoft-com:office:word" xmlns:w="http://schemas.openxmlformats.org/wordprocessingml/2006/main" xmlns:w14="http://schemas.microsoft.com/office/word/2010/wordml" xmlns:w15="http://schemas.microsoft.com/office/word/2012/wordml" xmlns:wpg="http://schemas.microsoft.com/office/word/2010/wordprocessingGroup" xmlns:wpi="http://schemas.microsoft.com/office/word/2010/wordprocessingInk" xmlns:wne="http://schemas.microsoft.com/office/word/2006/wordml" xmlns:wps="http://schemas.microsoft.com/office/word/2010/wordprocessingShape" mc:Ignorable="w14 w15 wp14">
   <w:p>
     <w:pPr>
       <w:pStyle w:val="Footer"/>
@@ -12797,7 +12724,7 @@
 </file>
 
 <file path=word/footer2.xml><?xml version="1.0" encoding="utf-8"?>
-<w:ftr xmlns:wpc="http://schemas.microsoft.com/office/word/2010/wordprocessingCanvas" xmlns:cx="http://schemas.microsoft.com/office/drawing/2014/chartex" xmlns:mc="http://schemas.openxmlformats.org/markup-compatibility/2006" xmlns:o="urn:schemas-microsoft-com:office:office" xmlns:r="http://schemas.openxmlformats.org/officeDocument/2006/relationships" xmlns:m="http://schemas.openxmlformats.org/officeDocument/2006/math" xmlns:v="urn:schemas-microsoft-com:vml" xmlns:wp14="http://schemas.microsoft.com/office/word/2010/wordprocessingDrawing" xmlns:wp="http://schemas.openxmlformats.org/drawingml/2006/wordprocessingDrawing" xmlns:w10="urn:schemas-microsoft-com:office:word" xmlns:w="http://schemas.openxmlformats.org/wordprocessingml/2006/main" xmlns:w14="http://schemas.microsoft.com/office/word/2010/wordml" xmlns:w15="http://schemas.microsoft.com/office/word/2012/wordml" xmlns:w16se="http://schemas.microsoft.com/office/word/2015/wordml/symex" xmlns:wpg="http://schemas.microsoft.com/office/word/2010/wordprocessingGroup" xmlns:wpi="http://schemas.microsoft.com/office/word/2010/wordprocessingInk" xmlns:wne="http://schemas.microsoft.com/office/word/2006/wordml" xmlns:wps="http://schemas.microsoft.com/office/word/2010/wordprocessingShape" mc:Ignorable="w14 w15 w16se wp14">
+<w:ftr xmlns:wpc="http://schemas.microsoft.com/office/word/2010/wordprocessingCanvas" xmlns:mc="http://schemas.openxmlformats.org/markup-compatibility/2006" xmlns:o="urn:schemas-microsoft-com:office:office" xmlns:r="http://schemas.openxmlformats.org/officeDocument/2006/relationships" xmlns:m="http://schemas.openxmlformats.org/officeDocument/2006/math" xmlns:v="urn:schemas-microsoft-com:vml" xmlns:wp14="http://schemas.microsoft.com/office/word/2010/wordprocessingDrawing" xmlns:wp="http://schemas.openxmlformats.org/drawingml/2006/wordprocessingDrawing" xmlns:w10="urn:schemas-microsoft-com:office:word" xmlns:w="http://schemas.openxmlformats.org/wordprocessingml/2006/main" xmlns:w14="http://schemas.microsoft.com/office/word/2010/wordml" xmlns:w15="http://schemas.microsoft.com/office/word/2012/wordml" xmlns:wpg="http://schemas.microsoft.com/office/word/2010/wordprocessingGroup" xmlns:wpi="http://schemas.microsoft.com/office/word/2010/wordprocessingInk" xmlns:wne="http://schemas.microsoft.com/office/word/2006/wordml" xmlns:wps="http://schemas.microsoft.com/office/word/2010/wordprocessingShape" mc:Ignorable="w14 w15 wp14">
   <w:p>
     <w:pPr>
       <w:pStyle w:val="Footer"/>
@@ -12813,7 +12740,7 @@
 </file>
 
 <file path=word/footer3.xml><?xml version="1.0" encoding="utf-8"?>
-<w:ftr xmlns:wpc="http://schemas.microsoft.com/office/word/2010/wordprocessingCanvas" xmlns:cx="http://schemas.microsoft.com/office/drawing/2014/chartex" xmlns:mc="http://schemas.openxmlformats.org/markup-compatibility/2006" xmlns:o="urn:schemas-microsoft-com:office:office" xmlns:r="http://schemas.openxmlformats.org/officeDocument/2006/relationships" xmlns:m="http://schemas.openxmlformats.org/officeDocument/2006/math" xmlns:v="urn:schemas-microsoft-com:vml" xmlns:wp14="http://schemas.microsoft.com/office/word/2010/wordprocessingDrawing" xmlns:wp="http://schemas.openxmlformats.org/drawingml/2006/wordprocessingDrawing" xmlns:w10="urn:schemas-microsoft-com:office:word" xmlns:w="http://schemas.openxmlformats.org/wordprocessingml/2006/main" xmlns:w14="http://schemas.microsoft.com/office/word/2010/wordml" xmlns:w15="http://schemas.microsoft.com/office/word/2012/wordml" xmlns:w16se="http://schemas.microsoft.com/office/word/2015/wordml/symex" xmlns:wpg="http://schemas.microsoft.com/office/word/2010/wordprocessingGroup" xmlns:wpi="http://schemas.microsoft.com/office/word/2010/wordprocessingInk" xmlns:wne="http://schemas.microsoft.com/office/word/2006/wordml" xmlns:wps="http://schemas.microsoft.com/office/word/2010/wordprocessingShape" mc:Ignorable="w14 w15 w16se wp14">
+<w:ftr xmlns:wpc="http://schemas.microsoft.com/office/word/2010/wordprocessingCanvas" xmlns:mc="http://schemas.openxmlformats.org/markup-compatibility/2006" xmlns:o="urn:schemas-microsoft-com:office:office" xmlns:r="http://schemas.openxmlformats.org/officeDocument/2006/relationships" xmlns:m="http://schemas.openxmlformats.org/officeDocument/2006/math" xmlns:v="urn:schemas-microsoft-com:vml" xmlns:wp14="http://schemas.microsoft.com/office/word/2010/wordprocessingDrawing" xmlns:wp="http://schemas.openxmlformats.org/drawingml/2006/wordprocessingDrawing" xmlns:w10="urn:schemas-microsoft-com:office:word" xmlns:w="http://schemas.openxmlformats.org/wordprocessingml/2006/main" xmlns:w14="http://schemas.microsoft.com/office/word/2010/wordml" xmlns:w15="http://schemas.microsoft.com/office/word/2012/wordml" xmlns:wpg="http://schemas.microsoft.com/office/word/2010/wordprocessingGroup" xmlns:wpi="http://schemas.microsoft.com/office/word/2010/wordprocessingInk" xmlns:wne="http://schemas.microsoft.com/office/word/2006/wordml" xmlns:wps="http://schemas.microsoft.com/office/word/2010/wordprocessingShape" mc:Ignorable="w14 w15 wp14">
   <w:sdt>
     <w:sdtPr>
       <w:id w:val="328418883"/>
@@ -12866,7 +12793,7 @@
 </file>
 
 <file path=word/footer4.xml><?xml version="1.0" encoding="utf-8"?>
-<w:ftr xmlns:wpc="http://schemas.microsoft.com/office/word/2010/wordprocessingCanvas" xmlns:cx="http://schemas.microsoft.com/office/drawing/2014/chartex" xmlns:mc="http://schemas.openxmlformats.org/markup-compatibility/2006" xmlns:o="urn:schemas-microsoft-com:office:office" xmlns:r="http://schemas.openxmlformats.org/officeDocument/2006/relationships" xmlns:m="http://schemas.openxmlformats.org/officeDocument/2006/math" xmlns:v="urn:schemas-microsoft-com:vml" xmlns:wp14="http://schemas.microsoft.com/office/word/2010/wordprocessingDrawing" xmlns:wp="http://schemas.openxmlformats.org/drawingml/2006/wordprocessingDrawing" xmlns:w10="urn:schemas-microsoft-com:office:word" xmlns:w="http://schemas.openxmlformats.org/wordprocessingml/2006/main" xmlns:w14="http://schemas.microsoft.com/office/word/2010/wordml" xmlns:w15="http://schemas.microsoft.com/office/word/2012/wordml" xmlns:w16se="http://schemas.microsoft.com/office/word/2015/wordml/symex" xmlns:wpg="http://schemas.microsoft.com/office/word/2010/wordprocessingGroup" xmlns:wpi="http://schemas.microsoft.com/office/word/2010/wordprocessingInk" xmlns:wne="http://schemas.microsoft.com/office/word/2006/wordml" xmlns:wps="http://schemas.microsoft.com/office/word/2010/wordprocessingShape" mc:Ignorable="w14 w15 w16se wp14">
+<w:ftr xmlns:wpc="http://schemas.microsoft.com/office/word/2010/wordprocessingCanvas" xmlns:mc="http://schemas.openxmlformats.org/markup-compatibility/2006" xmlns:o="urn:schemas-microsoft-com:office:office" xmlns:r="http://schemas.openxmlformats.org/officeDocument/2006/relationships" xmlns:m="http://schemas.openxmlformats.org/officeDocument/2006/math" xmlns:v="urn:schemas-microsoft-com:vml" xmlns:wp14="http://schemas.microsoft.com/office/word/2010/wordprocessingDrawing" xmlns:wp="http://schemas.openxmlformats.org/drawingml/2006/wordprocessingDrawing" xmlns:w10="urn:schemas-microsoft-com:office:word" xmlns:w="http://schemas.openxmlformats.org/wordprocessingml/2006/main" xmlns:w14="http://schemas.microsoft.com/office/word/2010/wordml" xmlns:w15="http://schemas.microsoft.com/office/word/2012/wordml" xmlns:wpg="http://schemas.microsoft.com/office/word/2010/wordprocessingGroup" xmlns:wpi="http://schemas.microsoft.com/office/word/2010/wordprocessingInk" xmlns:wne="http://schemas.microsoft.com/office/word/2006/wordml" xmlns:wps="http://schemas.microsoft.com/office/word/2010/wordprocessingShape" mc:Ignorable="w14 w15 wp14">
   <w:sdt>
     <w:sdtPr>
       <w:id w:val="1837104267"/>
@@ -12919,7 +12846,7 @@
 </file>
 
 <file path=word/footnotes.xml><?xml version="1.0" encoding="utf-8"?>
-<w:footnotes xmlns:wpc="http://schemas.microsoft.com/office/word/2010/wordprocessingCanvas" xmlns:cx="http://schemas.microsoft.com/office/drawing/2014/chartex" xmlns:mc="http://schemas.openxmlformats.org/markup-compatibility/2006" xmlns:o="urn:schemas-microsoft-com:office:office" xmlns:r="http://schemas.openxmlformats.org/officeDocument/2006/relationships" xmlns:m="http://schemas.openxmlformats.org/officeDocument/2006/math" xmlns:v="urn:schemas-microsoft-com:vml" xmlns:wp14="http://schemas.microsoft.com/office/word/2010/wordprocessingDrawing" xmlns:wp="http://schemas.openxmlformats.org/drawingml/2006/wordprocessingDrawing" xmlns:w10="urn:schemas-microsoft-com:office:word" xmlns:w="http://schemas.openxmlformats.org/wordprocessingml/2006/main" xmlns:w14="http://schemas.microsoft.com/office/word/2010/wordml" xmlns:w15="http://schemas.microsoft.com/office/word/2012/wordml" xmlns:w16se="http://schemas.microsoft.com/office/word/2015/wordml/symex" xmlns:wpg="http://schemas.microsoft.com/office/word/2010/wordprocessingGroup" xmlns:wpi="http://schemas.microsoft.com/office/word/2010/wordprocessingInk" xmlns:wne="http://schemas.microsoft.com/office/word/2006/wordml" xmlns:wps="http://schemas.microsoft.com/office/word/2010/wordprocessingShape" mc:Ignorable="w14 w15 w16se wp14">
+<w:footnotes xmlns:wpc="http://schemas.microsoft.com/office/word/2010/wordprocessingCanvas" xmlns:mc="http://schemas.openxmlformats.org/markup-compatibility/2006" xmlns:o="urn:schemas-microsoft-com:office:office" xmlns:r="http://schemas.openxmlformats.org/officeDocument/2006/relationships" xmlns:m="http://schemas.openxmlformats.org/officeDocument/2006/math" xmlns:v="urn:schemas-microsoft-com:vml" xmlns:wp14="http://schemas.microsoft.com/office/word/2010/wordprocessingDrawing" xmlns:wp="http://schemas.openxmlformats.org/drawingml/2006/wordprocessingDrawing" xmlns:w10="urn:schemas-microsoft-com:office:word" xmlns:w="http://schemas.openxmlformats.org/wordprocessingml/2006/main" xmlns:w14="http://schemas.microsoft.com/office/word/2010/wordml" xmlns:w15="http://schemas.microsoft.com/office/word/2012/wordml" xmlns:wpg="http://schemas.microsoft.com/office/word/2010/wordprocessingGroup" xmlns:wpi="http://schemas.microsoft.com/office/word/2010/wordprocessingInk" xmlns:wne="http://schemas.microsoft.com/office/word/2006/wordml" xmlns:wps="http://schemas.microsoft.com/office/word/2010/wordprocessingShape" mc:Ignorable="w14 w15 wp14">
   <w:footnote w:type="separator" w:id="-1">
     <w:p>
       <w:r>
@@ -12938,8 +12865,8 @@
 </file>
 
 <file path=word/numbering.xml><?xml version="1.0" encoding="utf-8"?>
-<w:numbering xmlns:wpc="http://schemas.microsoft.com/office/word/2010/wordprocessingCanvas" xmlns:cx="http://schemas.microsoft.com/office/drawing/2014/chartex" xmlns:mc="http://schemas.openxmlformats.org/markup-compatibility/2006" xmlns:o="urn:schemas-microsoft-com:office:office" xmlns:r="http://schemas.openxmlformats.org/officeDocument/2006/relationships" xmlns:m="http://schemas.openxmlformats.org/officeDocument/2006/math" xmlns:v="urn:schemas-microsoft-com:vml" xmlns:wp14="http://schemas.microsoft.com/office/word/2010/wordprocessingDrawing" xmlns:wp="http://schemas.openxmlformats.org/drawingml/2006/wordprocessingDrawing" xmlns:w10="urn:schemas-microsoft-com:office:word" xmlns:w="http://schemas.openxmlformats.org/wordprocessingml/2006/main" xmlns:w14="http://schemas.microsoft.com/office/word/2010/wordml" xmlns:w15="http://schemas.microsoft.com/office/word/2012/wordml" xmlns:w16se="http://schemas.microsoft.com/office/word/2015/wordml/symex" xmlns:wpg="http://schemas.microsoft.com/office/word/2010/wordprocessingGroup" xmlns:wpi="http://schemas.microsoft.com/office/word/2010/wordprocessingInk" xmlns:wne="http://schemas.microsoft.com/office/word/2006/wordml" xmlns:wps="http://schemas.microsoft.com/office/word/2010/wordprocessingShape" mc:Ignorable="w14 w15 w16se wp14">
-  <w:abstractNum w:abstractNumId="0" w15:restartNumberingAfterBreak="0">
+<w:numbering xmlns:wpc="http://schemas.microsoft.com/office/word/2010/wordprocessingCanvas" xmlns:mc="http://schemas.openxmlformats.org/markup-compatibility/2006" xmlns:o="urn:schemas-microsoft-com:office:office" xmlns:r="http://schemas.openxmlformats.org/officeDocument/2006/relationships" xmlns:m="http://schemas.openxmlformats.org/officeDocument/2006/math" xmlns:v="urn:schemas-microsoft-com:vml" xmlns:wp14="http://schemas.microsoft.com/office/word/2010/wordprocessingDrawing" xmlns:wp="http://schemas.openxmlformats.org/drawingml/2006/wordprocessingDrawing" xmlns:w10="urn:schemas-microsoft-com:office:word" xmlns:w="http://schemas.openxmlformats.org/wordprocessingml/2006/main" xmlns:w14="http://schemas.microsoft.com/office/word/2010/wordml" xmlns:w15="http://schemas.microsoft.com/office/word/2012/wordml" xmlns:wpg="http://schemas.microsoft.com/office/word/2010/wordprocessingGroup" xmlns:wpi="http://schemas.microsoft.com/office/word/2010/wordprocessingInk" xmlns:wne="http://schemas.microsoft.com/office/word/2006/wordml" xmlns:wps="http://schemas.microsoft.com/office/word/2010/wordprocessingShape" mc:Ignorable="w14 w15 wp14">
+  <w:abstractNum w:abstractNumId="0">
     <w:nsid w:val="FFFFFFFE"/>
     <w:multiLevelType w:val="singleLevel"/>
     <w:tmpl w:val="7CC2C0E4"/>
@@ -12949,7 +12876,96 @@
       <w:lvlJc w:val="left"/>
     </w:lvl>
   </w:abstractNum>
-  <w:abstractNum w:abstractNumId="1" w15:restartNumberingAfterBreak="0">
+  <w:abstractNum w:abstractNumId="1">
+    <w:nsid w:val="047E7702"/>
+    <w:multiLevelType w:val="hybridMultilevel"/>
+    <w:tmpl w:val="7DA81088"/>
+    <w:lvl w:ilvl="0" w:tplc="4464476C">
+      <w:start w:val="1"/>
+      <w:numFmt w:val="decimal"/>
+      <w:lvlText w:val="%1-"/>
+      <w:lvlJc w:val="left"/>
+      <w:pPr>
+        <w:ind w:left="720" w:hanging="360"/>
+      </w:pPr>
+      <w:rPr>
+        <w:rFonts w:hint="default"/>
+      </w:rPr>
+    </w:lvl>
+    <w:lvl w:ilvl="1" w:tplc="04090019" w:tentative="1">
+      <w:start w:val="1"/>
+      <w:numFmt w:val="lowerLetter"/>
+      <w:lvlText w:val="%2."/>
+      <w:lvlJc w:val="left"/>
+      <w:pPr>
+        <w:ind w:left="1440" w:hanging="360"/>
+      </w:pPr>
+    </w:lvl>
+    <w:lvl w:ilvl="2" w:tplc="0409001B" w:tentative="1">
+      <w:start w:val="1"/>
+      <w:numFmt w:val="lowerRoman"/>
+      <w:lvlText w:val="%3."/>
+      <w:lvlJc w:val="right"/>
+      <w:pPr>
+        <w:ind w:left="2160" w:hanging="180"/>
+      </w:pPr>
+    </w:lvl>
+    <w:lvl w:ilvl="3" w:tplc="0409000F" w:tentative="1">
+      <w:start w:val="1"/>
+      <w:numFmt w:val="decimal"/>
+      <w:lvlText w:val="%4."/>
+      <w:lvlJc w:val="left"/>
+      <w:pPr>
+        <w:ind w:left="2880" w:hanging="360"/>
+      </w:pPr>
+    </w:lvl>
+    <w:lvl w:ilvl="4" w:tplc="04090019" w:tentative="1">
+      <w:start w:val="1"/>
+      <w:numFmt w:val="lowerLetter"/>
+      <w:lvlText w:val="%5."/>
+      <w:lvlJc w:val="left"/>
+      <w:pPr>
+        <w:ind w:left="3600" w:hanging="360"/>
+      </w:pPr>
+    </w:lvl>
+    <w:lvl w:ilvl="5" w:tplc="0409001B" w:tentative="1">
+      <w:start w:val="1"/>
+      <w:numFmt w:val="lowerRoman"/>
+      <w:lvlText w:val="%6."/>
+      <w:lvlJc w:val="right"/>
+      <w:pPr>
+        <w:ind w:left="4320" w:hanging="180"/>
+      </w:pPr>
+    </w:lvl>
+    <w:lvl w:ilvl="6" w:tplc="0409000F" w:tentative="1">
+      <w:start w:val="1"/>
+      <w:numFmt w:val="decimal"/>
+      <w:lvlText w:val="%7."/>
+      <w:lvlJc w:val="left"/>
+      <w:pPr>
+        <w:ind w:left="5040" w:hanging="360"/>
+      </w:pPr>
+    </w:lvl>
+    <w:lvl w:ilvl="7" w:tplc="04090019" w:tentative="1">
+      <w:start w:val="1"/>
+      <w:numFmt w:val="lowerLetter"/>
+      <w:lvlText w:val="%8."/>
+      <w:lvlJc w:val="left"/>
+      <w:pPr>
+        <w:ind w:left="5760" w:hanging="360"/>
+      </w:pPr>
+    </w:lvl>
+    <w:lvl w:ilvl="8" w:tplc="0409001B" w:tentative="1">
+      <w:start w:val="1"/>
+      <w:numFmt w:val="lowerRoman"/>
+      <w:lvlText w:val="%9."/>
+      <w:lvlJc w:val="right"/>
+      <w:pPr>
+        <w:ind w:left="6480" w:hanging="180"/>
+      </w:pPr>
+    </w:lvl>
+  </w:abstractNum>
+  <w:abstractNum w:abstractNumId="2">
     <w:nsid w:val="1B344619"/>
     <w:multiLevelType w:val="hybridMultilevel"/>
     <w:tmpl w:val="F1DAD590"/>
@@ -13062,7 +13078,7 @@
       </w:rPr>
     </w:lvl>
   </w:abstractNum>
-  <w:abstractNum w:abstractNumId="2" w15:restartNumberingAfterBreak="0">
+  <w:abstractNum w:abstractNumId="3">
     <w:nsid w:val="203E1152"/>
     <w:multiLevelType w:val="hybridMultilevel"/>
     <w:tmpl w:val="7B085F02"/>
@@ -13175,7 +13191,7 @@
       </w:rPr>
     </w:lvl>
   </w:abstractNum>
-  <w:abstractNum w:abstractNumId="3" w15:restartNumberingAfterBreak="0">
+  <w:abstractNum w:abstractNumId="4">
     <w:nsid w:val="2F8A7376"/>
     <w:multiLevelType w:val="hybridMultilevel"/>
     <w:tmpl w:val="FEBC1A28"/>
@@ -13290,7 +13306,7 @@
       </w:rPr>
     </w:lvl>
   </w:abstractNum>
-  <w:abstractNum w:abstractNumId="4" w15:restartNumberingAfterBreak="0">
+  <w:abstractNum w:abstractNumId="5">
     <w:nsid w:val="305A308B"/>
     <w:multiLevelType w:val="hybridMultilevel"/>
     <w:tmpl w:val="9DC89C06"/>
@@ -13379,7 +13395,7 @@
       </w:pPr>
     </w:lvl>
   </w:abstractNum>
-  <w:abstractNum w:abstractNumId="5" w15:restartNumberingAfterBreak="0">
+  <w:abstractNum w:abstractNumId="6">
     <w:nsid w:val="33AB58D2"/>
     <w:multiLevelType w:val="hybridMultilevel"/>
     <w:tmpl w:val="2878FECA"/>
@@ -13468,7 +13484,7 @@
       </w:pPr>
     </w:lvl>
   </w:abstractNum>
-  <w:abstractNum w:abstractNumId="6" w15:restartNumberingAfterBreak="0">
+  <w:abstractNum w:abstractNumId="7">
     <w:nsid w:val="34E02375"/>
     <w:multiLevelType w:val="hybridMultilevel"/>
     <w:tmpl w:val="E5F0C51A"/>
@@ -13581,7 +13597,7 @@
       </w:rPr>
     </w:lvl>
   </w:abstractNum>
-  <w:abstractNum w:abstractNumId="7" w15:restartNumberingAfterBreak="0">
+  <w:abstractNum w:abstractNumId="8">
     <w:nsid w:val="3C36153C"/>
     <w:multiLevelType w:val="hybridMultilevel"/>
     <w:tmpl w:val="97506D08"/>
@@ -13694,7 +13710,7 @@
       </w:rPr>
     </w:lvl>
   </w:abstractNum>
-  <w:abstractNum w:abstractNumId="8" w15:restartNumberingAfterBreak="0">
+  <w:abstractNum w:abstractNumId="9">
     <w:nsid w:val="44650E87"/>
     <w:multiLevelType w:val="hybridMultilevel"/>
     <w:tmpl w:val="FDE01C4E"/>
@@ -13807,7 +13823,7 @@
       </w:rPr>
     </w:lvl>
   </w:abstractNum>
-  <w:abstractNum w:abstractNumId="9" w15:restartNumberingAfterBreak="0">
+  <w:abstractNum w:abstractNumId="10">
     <w:nsid w:val="4A96272B"/>
     <w:multiLevelType w:val="hybridMultilevel"/>
     <w:tmpl w:val="11DA4758"/>
@@ -13896,7 +13912,7 @@
       </w:pPr>
     </w:lvl>
   </w:abstractNum>
-  <w:abstractNum w:abstractNumId="10" w15:restartNumberingAfterBreak="0">
+  <w:abstractNum w:abstractNumId="11">
     <w:nsid w:val="4EAE32A3"/>
     <w:multiLevelType w:val="hybridMultilevel"/>
     <w:tmpl w:val="92DC88E6"/>
@@ -14009,7 +14025,96 @@
       </w:rPr>
     </w:lvl>
   </w:abstractNum>
-  <w:abstractNum w:abstractNumId="11" w15:restartNumberingAfterBreak="0">
+  <w:abstractNum w:abstractNumId="12">
+    <w:nsid w:val="4FDB4EEC"/>
+    <w:multiLevelType w:val="hybridMultilevel"/>
+    <w:tmpl w:val="F3161E58"/>
+    <w:lvl w:ilvl="0" w:tplc="780A977C">
+      <w:start w:val="1"/>
+      <w:numFmt w:val="decimal"/>
+      <w:lvlText w:val="%1-"/>
+      <w:lvlJc w:val="left"/>
+      <w:pPr>
+        <w:ind w:left="720" w:hanging="360"/>
+      </w:pPr>
+      <w:rPr>
+        <w:rFonts w:hint="default"/>
+      </w:rPr>
+    </w:lvl>
+    <w:lvl w:ilvl="1" w:tplc="04090019" w:tentative="1">
+      <w:start w:val="1"/>
+      <w:numFmt w:val="lowerLetter"/>
+      <w:lvlText w:val="%2."/>
+      <w:lvlJc w:val="left"/>
+      <w:pPr>
+        <w:ind w:left="1440" w:hanging="360"/>
+      </w:pPr>
+    </w:lvl>
+    <w:lvl w:ilvl="2" w:tplc="0409001B" w:tentative="1">
+      <w:start w:val="1"/>
+      <w:numFmt w:val="lowerRoman"/>
+      <w:lvlText w:val="%3."/>
+      <w:lvlJc w:val="right"/>
+      <w:pPr>
+        <w:ind w:left="2160" w:hanging="180"/>
+      </w:pPr>
+    </w:lvl>
+    <w:lvl w:ilvl="3" w:tplc="0409000F" w:tentative="1">
+      <w:start w:val="1"/>
+      <w:numFmt w:val="decimal"/>
+      <w:lvlText w:val="%4."/>
+      <w:lvlJc w:val="left"/>
+      <w:pPr>
+        <w:ind w:left="2880" w:hanging="360"/>
+      </w:pPr>
+    </w:lvl>
+    <w:lvl w:ilvl="4" w:tplc="04090019" w:tentative="1">
+      <w:start w:val="1"/>
+      <w:numFmt w:val="lowerLetter"/>
+      <w:lvlText w:val="%5."/>
+      <w:lvlJc w:val="left"/>
+      <w:pPr>
+        <w:ind w:left="3600" w:hanging="360"/>
+      </w:pPr>
+    </w:lvl>
+    <w:lvl w:ilvl="5" w:tplc="0409001B" w:tentative="1">
+      <w:start w:val="1"/>
+      <w:numFmt w:val="lowerRoman"/>
+      <w:lvlText w:val="%6."/>
+      <w:lvlJc w:val="right"/>
+      <w:pPr>
+        <w:ind w:left="4320" w:hanging="180"/>
+      </w:pPr>
+    </w:lvl>
+    <w:lvl w:ilvl="6" w:tplc="0409000F" w:tentative="1">
+      <w:start w:val="1"/>
+      <w:numFmt w:val="decimal"/>
+      <w:lvlText w:val="%7."/>
+      <w:lvlJc w:val="left"/>
+      <w:pPr>
+        <w:ind w:left="5040" w:hanging="360"/>
+      </w:pPr>
+    </w:lvl>
+    <w:lvl w:ilvl="7" w:tplc="04090019" w:tentative="1">
+      <w:start w:val="1"/>
+      <w:numFmt w:val="lowerLetter"/>
+      <w:lvlText w:val="%8."/>
+      <w:lvlJc w:val="left"/>
+      <w:pPr>
+        <w:ind w:left="5760" w:hanging="360"/>
+      </w:pPr>
+    </w:lvl>
+    <w:lvl w:ilvl="8" w:tplc="0409001B" w:tentative="1">
+      <w:start w:val="1"/>
+      <w:numFmt w:val="lowerRoman"/>
+      <w:lvlText w:val="%9."/>
+      <w:lvlJc w:val="right"/>
+      <w:pPr>
+        <w:ind w:left="6480" w:hanging="180"/>
+      </w:pPr>
+    </w:lvl>
+  </w:abstractNum>
+  <w:abstractNum w:abstractNumId="13">
     <w:nsid w:val="51EC146F"/>
     <w:multiLevelType w:val="hybridMultilevel"/>
     <w:tmpl w:val="0EE6D70A"/>
@@ -14122,7 +14227,7 @@
       </w:rPr>
     </w:lvl>
   </w:abstractNum>
-  <w:abstractNum w:abstractNumId="12" w15:restartNumberingAfterBreak="0">
+  <w:abstractNum w:abstractNumId="14">
     <w:nsid w:val="525A0561"/>
     <w:multiLevelType w:val="hybridMultilevel"/>
     <w:tmpl w:val="1AAA2B96"/>
@@ -14235,7 +14340,7 @@
       </w:rPr>
     </w:lvl>
   </w:abstractNum>
-  <w:abstractNum w:abstractNumId="13" w15:restartNumberingAfterBreak="0">
+  <w:abstractNum w:abstractNumId="15">
     <w:nsid w:val="531E710A"/>
     <w:multiLevelType w:val="multilevel"/>
     <w:tmpl w:val="C4CE9516"/>
@@ -14384,7 +14489,7 @@
       </w:rPr>
     </w:lvl>
   </w:abstractNum>
-  <w:abstractNum w:abstractNumId="14" w15:restartNumberingAfterBreak="0">
+  <w:abstractNum w:abstractNumId="16">
     <w:nsid w:val="53A121E4"/>
     <w:multiLevelType w:val="hybridMultilevel"/>
     <w:tmpl w:val="4AEEF572"/>
@@ -14473,7 +14578,7 @@
       </w:pPr>
     </w:lvl>
   </w:abstractNum>
-  <w:abstractNum w:abstractNumId="15" w15:restartNumberingAfterBreak="0">
+  <w:abstractNum w:abstractNumId="17">
     <w:nsid w:val="60C77248"/>
     <w:multiLevelType w:val="hybridMultilevel"/>
     <w:tmpl w:val="53426266"/>
@@ -14587,7 +14692,7 @@
       </w:rPr>
     </w:lvl>
   </w:abstractNum>
-  <w:abstractNum w:abstractNumId="16" w15:restartNumberingAfterBreak="0">
+  <w:abstractNum w:abstractNumId="18">
     <w:nsid w:val="6163569C"/>
     <w:multiLevelType w:val="hybridMultilevel"/>
     <w:tmpl w:val="C7A6A862"/>
@@ -14700,7 +14805,7 @@
       </w:rPr>
     </w:lvl>
   </w:abstractNum>
-  <w:abstractNum w:abstractNumId="17" w15:restartNumberingAfterBreak="0">
+  <w:abstractNum w:abstractNumId="19">
     <w:nsid w:val="6A6B62D6"/>
     <w:multiLevelType w:val="hybridMultilevel"/>
     <w:tmpl w:val="E1E0F176"/>
@@ -14813,7 +14918,7 @@
       </w:rPr>
     </w:lvl>
   </w:abstractNum>
-  <w:abstractNum w:abstractNumId="18" w15:restartNumberingAfterBreak="0">
+  <w:abstractNum w:abstractNumId="20">
     <w:nsid w:val="7AEE4DE3"/>
     <w:multiLevelType w:val="hybridMultilevel"/>
     <w:tmpl w:val="E31E7F00"/>
@@ -14902,7 +15007,7 @@
       </w:pPr>
     </w:lvl>
   </w:abstractNum>
-  <w:abstractNum w:abstractNumId="19" w15:restartNumberingAfterBreak="0">
+  <w:abstractNum w:abstractNumId="21">
     <w:nsid w:val="7E77726A"/>
     <w:multiLevelType w:val="hybridMultilevel"/>
     <w:tmpl w:val="4B3A7A80"/>
@@ -15015,7 +15120,7 @@
       </w:rPr>
     </w:lvl>
   </w:abstractNum>
-  <w:abstractNum w:abstractNumId="20" w15:restartNumberingAfterBreak="0">
+  <w:abstractNum w:abstractNumId="22">
     <w:nsid w:val="7F3E54A3"/>
     <w:multiLevelType w:val="hybridMultilevel"/>
     <w:tmpl w:val="02B66320"/>
@@ -15129,7 +15234,7 @@
     </w:lvl>
   </w:abstractNum>
   <w:num w:numId="1">
-    <w:abstractNumId w:val="4"/>
+    <w:abstractNumId w:val="5"/>
   </w:num>
   <w:num w:numId="2">
     <w:abstractNumId w:val="0"/>
@@ -15149,31 +15254,31 @@
     </w:lvlOverride>
   </w:num>
   <w:num w:numId="3">
+    <w:abstractNumId w:val="4"/>
+  </w:num>
+  <w:num w:numId="4">
+    <w:abstractNumId w:val="8"/>
+  </w:num>
+  <w:num w:numId="5">
+    <w:abstractNumId w:val="7"/>
+  </w:num>
+  <w:num w:numId="6">
+    <w:abstractNumId w:val="2"/>
+  </w:num>
+  <w:num w:numId="7">
+    <w:abstractNumId w:val="15"/>
+  </w:num>
+  <w:num w:numId="8">
+    <w:abstractNumId w:val="14"/>
+  </w:num>
+  <w:num w:numId="9">
+    <w:abstractNumId w:val="16"/>
+  </w:num>
+  <w:num w:numId="10">
     <w:abstractNumId w:val="3"/>
   </w:num>
-  <w:num w:numId="4">
-    <w:abstractNumId w:val="7"/>
-  </w:num>
-  <w:num w:numId="5">
-    <w:abstractNumId w:val="6"/>
-  </w:num>
-  <w:num w:numId="6">
-    <w:abstractNumId w:val="1"/>
-  </w:num>
-  <w:num w:numId="7">
-    <w:abstractNumId w:val="13"/>
-  </w:num>
-  <w:num w:numId="8">
-    <w:abstractNumId w:val="12"/>
-  </w:num>
-  <w:num w:numId="9">
-    <w:abstractNumId w:val="14"/>
-  </w:num>
-  <w:num w:numId="10">
-    <w:abstractNumId w:val="2"/>
-  </w:num>
   <w:num w:numId="11">
-    <w:abstractNumId w:val="16"/>
+    <w:abstractNumId w:val="18"/>
   </w:num>
   <w:num w:numId="12">
     <w:abstractNumId w:val="0"/>
@@ -15194,10 +15299,10 @@
     </w:lvlOverride>
   </w:num>
   <w:num w:numId="13">
-    <w:abstractNumId w:val="10"/>
+    <w:abstractNumId w:val="11"/>
   </w:num>
   <w:num w:numId="14">
-    <w:abstractNumId w:val="20"/>
+    <w:abstractNumId w:val="22"/>
   </w:num>
   <w:num w:numId="15">
     <w:abstractNumId w:val="0"/>
@@ -15218,16 +15323,16 @@
     </w:lvlOverride>
   </w:num>
   <w:num w:numId="16">
-    <w:abstractNumId w:val="8"/>
+    <w:abstractNumId w:val="9"/>
   </w:num>
   <w:num w:numId="17">
-    <w:abstractNumId w:val="15"/>
+    <w:abstractNumId w:val="17"/>
   </w:num>
   <w:num w:numId="18">
-    <w:abstractNumId w:val="17"/>
+    <w:abstractNumId w:val="19"/>
   </w:num>
   <w:num w:numId="19">
-    <w:abstractNumId w:val="11"/>
+    <w:abstractNumId w:val="13"/>
   </w:num>
   <w:num w:numId="20">
     <w:abstractNumId w:val="0"/>
@@ -15245,10 +15350,10 @@
     </w:lvlOverride>
   </w:num>
   <w:num w:numId="21">
-    <w:abstractNumId w:val="19"/>
+    <w:abstractNumId w:val="21"/>
   </w:num>
   <w:num w:numId="22">
-    <w:abstractNumId w:val="9"/>
+    <w:abstractNumId w:val="10"/>
   </w:num>
   <w:num w:numId="23">
     <w:abstractNumId w:val="0"/>
@@ -15270,16 +15375,22 @@
     </w:lvlOverride>
   </w:num>
   <w:num w:numId="24">
-    <w:abstractNumId w:val="18"/>
+    <w:abstractNumId w:val="20"/>
   </w:num>
   <w:num w:numId="25">
-    <w:abstractNumId w:val="5"/>
+    <w:abstractNumId w:val="6"/>
+  </w:num>
+  <w:num w:numId="26">
+    <w:abstractNumId w:val="1"/>
+  </w:num>
+  <w:num w:numId="27">
+    <w:abstractNumId w:val="12"/>
   </w:num>
 </w:numbering>
 </file>
 
 <file path=word/styles.xml><?xml version="1.0" encoding="utf-8"?>
-<w:styles xmlns:mc="http://schemas.openxmlformats.org/markup-compatibility/2006" xmlns:r="http://schemas.openxmlformats.org/officeDocument/2006/relationships" xmlns:w="http://schemas.openxmlformats.org/wordprocessingml/2006/main" xmlns:w14="http://schemas.microsoft.com/office/word/2010/wordml" xmlns:w15="http://schemas.microsoft.com/office/word/2012/wordml" xmlns:w16se="http://schemas.microsoft.com/office/word/2015/wordml/symex" mc:Ignorable="w14 w15 w16se">
+<w:styles xmlns:mc="http://schemas.openxmlformats.org/markup-compatibility/2006" xmlns:r="http://schemas.openxmlformats.org/officeDocument/2006/relationships" xmlns:w="http://schemas.openxmlformats.org/wordprocessingml/2006/main" xmlns:w14="http://schemas.microsoft.com/office/word/2010/wordml" xmlns:w15="http://schemas.microsoft.com/office/word/2012/wordml" mc:Ignorable="w14 w15">
   <w:docDefaults>
     <w:rPrDefault>
       <w:rPr>
@@ -16189,6 +16300,7 @@
       <w:spacing w:after="0" w:line="240" w:lineRule="auto"/>
     </w:pPr>
     <w:tblPr>
+      <w:tblInd w:w="0" w:type="dxa"/>
       <w:tblBorders>
         <w:top w:val="single" w:sz="4" w:space="0" w:color="auto"/>
         <w:left w:val="single" w:sz="4" w:space="0" w:color="auto"/>
@@ -16197,6 +16309,12 @@
         <w:insideH w:val="single" w:sz="4" w:space="0" w:color="auto"/>
         <w:insideV w:val="single" w:sz="4" w:space="0" w:color="auto"/>
       </w:tblBorders>
+      <w:tblCellMar>
+        <w:top w:w="0" w:type="dxa"/>
+        <w:left w:w="108" w:type="dxa"/>
+        <w:bottom w:w="0" w:type="dxa"/>
+        <w:right w:w="108" w:type="dxa"/>
+      </w:tblCellMar>
     </w:tblPr>
   </w:style>
   <w:style w:type="table" w:styleId="GridTable4">
@@ -16210,6 +16328,7 @@
     <w:tblPr>
       <w:tblStyleRowBandSize w:val="1"/>
       <w:tblStyleColBandSize w:val="1"/>
+      <w:tblInd w:w="0" w:type="dxa"/>
       <w:tblBorders>
         <w:top w:val="single" w:sz="4" w:space="0" w:color="666666" w:themeColor="text1" w:themeTint="99"/>
         <w:left w:val="single" w:sz="4" w:space="0" w:color="666666" w:themeColor="text1" w:themeTint="99"/>
@@ -16218,6 +16337,12 @@
         <w:insideH w:val="single" w:sz="4" w:space="0" w:color="666666" w:themeColor="text1" w:themeTint="99"/>
         <w:insideV w:val="single" w:sz="4" w:space="0" w:color="666666" w:themeColor="text1" w:themeTint="99"/>
       </w:tblBorders>
+      <w:tblCellMar>
+        <w:top w:w="0" w:type="dxa"/>
+        <w:left w:w="108" w:type="dxa"/>
+        <w:bottom w:w="0" w:type="dxa"/>
+        <w:right w:w="108" w:type="dxa"/>
+      </w:tblCellMar>
     </w:tblPr>
     <w:tblStylePr w:type="firstRow">
       <w:rPr>
@@ -16457,6 +16582,7 @@
       <w:lang w:eastAsia="ja-JP"/>
     </w:rPr>
     <w:tblPr>
+      <w:tblInd w:w="0" w:type="dxa"/>
       <w:tblBorders>
         <w:top w:val="single" w:sz="4" w:space="0" w:color="5B9BD5"/>
         <w:left w:val="single" w:sz="4" w:space="0" w:color="5B9BD5"/>
@@ -16466,7 +16592,9 @@
         <w:insideV w:val="single" w:sz="4" w:space="0" w:color="5B9BD5"/>
       </w:tblBorders>
       <w:tblCellMar>
+        <w:top w:w="0" w:type="dxa"/>
         <w:left w:w="144" w:type="dxa"/>
+        <w:bottom w:w="0" w:type="dxa"/>
         <w:right w:w="144" w:type="dxa"/>
       </w:tblCellMar>
     </w:tblPr>
@@ -16896,7 +17024,7 @@
 </file>
 
 <file path=customXml/itemProps1.xml><?xml version="1.0" encoding="utf-8"?>
-<ds:datastoreItem xmlns:ds="http://schemas.openxmlformats.org/officeDocument/2006/customXml" ds:itemID="{89335338-FEC9-4452-9AD9-99E0A9EDC6E0}">
+<ds:datastoreItem xmlns:ds="http://schemas.openxmlformats.org/officeDocument/2006/customXml" ds:itemID="{47A5A195-870E-4A11-9369-0B7AF1C02A80}">
   <ds:schemaRefs>
     <ds:schemaRef ds:uri="http://schemas.openxmlformats.org/officeDocument/2006/bibliography"/>
   </ds:schemaRefs>

</xml_diff>

<commit_message>
Update Project Plan Documentation
Update WBS , Milestones and Deliverables
</commit_message>
<xml_diff>
--- a/PM/Project Plan Documentation.docx
+++ b/PM/Project Plan Documentation.docx
@@ -1,6 +1,6 @@
 
 <file path=word/document.xml><?xml version="1.0" encoding="utf-8"?>
-<w:document xmlns:wpc="http://schemas.microsoft.com/office/word/2010/wordprocessingCanvas" xmlns:mc="http://schemas.openxmlformats.org/markup-compatibility/2006" xmlns:o="urn:schemas-microsoft-com:office:office" xmlns:r="http://schemas.openxmlformats.org/officeDocument/2006/relationships" xmlns:m="http://schemas.openxmlformats.org/officeDocument/2006/math" xmlns:v="urn:schemas-microsoft-com:vml" xmlns:wp14="http://schemas.microsoft.com/office/word/2010/wordprocessingDrawing" xmlns:wp="http://schemas.openxmlformats.org/drawingml/2006/wordprocessingDrawing" xmlns:w10="urn:schemas-microsoft-com:office:word" xmlns:w="http://schemas.openxmlformats.org/wordprocessingml/2006/main" xmlns:w14="http://schemas.microsoft.com/office/word/2010/wordml" xmlns:w15="http://schemas.microsoft.com/office/word/2012/wordml" xmlns:wpg="http://schemas.microsoft.com/office/word/2010/wordprocessingGroup" xmlns:wpi="http://schemas.microsoft.com/office/word/2010/wordprocessingInk" xmlns:wne="http://schemas.microsoft.com/office/word/2006/wordml" xmlns:wps="http://schemas.microsoft.com/office/word/2010/wordprocessingShape" mc:Ignorable="w14 w15 wp14">
+<w:document xmlns:wpc="http://schemas.microsoft.com/office/word/2010/wordprocessingCanvas" xmlns:cx="http://schemas.microsoft.com/office/drawing/2014/chartex" xmlns:mc="http://schemas.openxmlformats.org/markup-compatibility/2006" xmlns:o="urn:schemas-microsoft-com:office:office" xmlns:r="http://schemas.openxmlformats.org/officeDocument/2006/relationships" xmlns:m="http://schemas.openxmlformats.org/officeDocument/2006/math" xmlns:v="urn:schemas-microsoft-com:vml" xmlns:wp14="http://schemas.microsoft.com/office/word/2010/wordprocessingDrawing" xmlns:wp="http://schemas.openxmlformats.org/drawingml/2006/wordprocessingDrawing" xmlns:w10="urn:schemas-microsoft-com:office:word" xmlns:w="http://schemas.openxmlformats.org/wordprocessingml/2006/main" xmlns:w14="http://schemas.microsoft.com/office/word/2010/wordml" xmlns:w15="http://schemas.microsoft.com/office/word/2012/wordml" xmlns:w16se="http://schemas.microsoft.com/office/word/2015/wordml/symex" xmlns:wpg="http://schemas.microsoft.com/office/word/2010/wordprocessingGroup" xmlns:wpi="http://schemas.microsoft.com/office/word/2010/wordprocessingInk" xmlns:wne="http://schemas.microsoft.com/office/word/2006/wordml" xmlns:wps="http://schemas.microsoft.com/office/word/2010/wordprocessingShape" mc:Ignorable="w14 w15 w16se wp14">
   <w:body>
     <w:sdt>
       <w:sdtPr>
@@ -15,7 +15,6 @@
           <w:docPartUnique/>
         </w:docPartObj>
       </w:sdtPr>
-      <w:sdtEndPr/>
       <w:sdtContent>
         <w:p>
           <w:pPr>
@@ -203,7 +202,7 @@
             <w:rPr>
               <w:color w:val="2C68A4"/>
             </w:rPr>
-            <w:t>4</w:t>
+            <w:t>5</w:t>
           </w:r>
           <w:r>
             <w:rPr>
@@ -218,14 +217,12 @@
               <w:lang w:eastAsia="ja-JP"/>
             </w:rPr>
           </w:pPr>
-          <w:bookmarkStart w:id="0" w:name="_GoBack"/>
-          <w:bookmarkEnd w:id="0"/>
         </w:p>
         <w:tbl>
           <w:tblPr>
             <w:tblStyle w:val="ProjectScopeTable"/>
             <w:tblpPr w:leftFromText="180" w:rightFromText="180" w:vertAnchor="text" w:horzAnchor="margin" w:tblpX="-95" w:tblpY="149"/>
-            <w:tblW w:w="11425" w:type="dxa"/>
+            <w:tblW w:w="11335" w:type="dxa"/>
             <w:tblLayout w:type="fixed"/>
             <w:tblLook w:val="04A0" w:firstRow="1" w:lastRow="0" w:firstColumn="1" w:lastColumn="0" w:noHBand="0" w:noVBand="1"/>
           </w:tblPr>
@@ -234,10 +231,8 @@
             <w:gridCol w:w="1318"/>
             <w:gridCol w:w="1000"/>
             <w:gridCol w:w="1084"/>
-            <w:gridCol w:w="1250"/>
-            <w:gridCol w:w="1250"/>
-            <w:gridCol w:w="1750"/>
-            <w:gridCol w:w="2649"/>
+            <w:gridCol w:w="2939"/>
+            <w:gridCol w:w="3870"/>
           </w:tblGrid>
           <w:tr>
             <w:trPr>
@@ -386,129 +381,7 @@
             </w:tc>
             <w:tc>
               <w:tcPr>
-                <w:tcW w:w="1250" w:type="dxa"/>
-                <w:vAlign w:val="center"/>
-              </w:tcPr>
-              <w:p>
-                <w:pPr>
-                  <w:pStyle w:val="tabletxt"/>
-                  <w:jc w:val="center"/>
-                  <w:rPr>
-                    <w:rFonts w:asciiTheme="minorBidi" w:hAnsiTheme="minorBidi" w:cstheme="minorBidi"/>
-                    <w:b w:val="0"/>
-                    <w:bCs/>
-                    <w:color w:val="000000" w:themeColor="text1"/>
-                    <w:sz w:val="24"/>
-                    <w:szCs w:val="24"/>
-                  </w:rPr>
-                </w:pPr>
-                <w:r>
-                  <w:rPr>
-                    <w:rFonts w:asciiTheme="minorBidi" w:hAnsiTheme="minorBidi" w:cstheme="minorBidi"/>
-                    <w:b w:val="0"/>
-                    <w:bCs/>
-                    <w:color w:val="000000" w:themeColor="text1"/>
-                    <w:sz w:val="24"/>
-                    <w:szCs w:val="24"/>
-                  </w:rPr>
-                  <w:t>Approved</w:t>
-                </w:r>
-              </w:p>
-              <w:p>
-                <w:pPr>
-                  <w:overflowPunct/>
-                  <w:autoSpaceDE/>
-                  <w:autoSpaceDN/>
-                  <w:adjustRightInd/>
-                  <w:spacing w:after="120"/>
-                  <w:jc w:val="center"/>
-                  <w:textAlignment w:val="auto"/>
-                  <w:rPr>
-                    <w:rFonts w:asciiTheme="minorBidi" w:eastAsia="Arial" w:hAnsiTheme="minorBidi" w:cstheme="minorBidi"/>
-                    <w:b w:val="0"/>
-                    <w:bCs/>
-                    <w:color w:val="000000" w:themeColor="text1"/>
-                    <w:sz w:val="24"/>
-                    <w:szCs w:val="24"/>
-                  </w:rPr>
-                </w:pPr>
-                <w:r>
-                  <w:rPr>
-                    <w:rFonts w:asciiTheme="minorBidi" w:hAnsiTheme="minorBidi" w:cstheme="minorBidi"/>
-                    <w:b w:val="0"/>
-                    <w:bCs/>
-                    <w:color w:val="000000" w:themeColor="text1"/>
-                    <w:sz w:val="24"/>
-                    <w:szCs w:val="24"/>
-                  </w:rPr>
-                  <w:t>By</w:t>
-                </w:r>
-              </w:p>
-            </w:tc>
-            <w:tc>
-              <w:tcPr>
-                <w:tcW w:w="1250" w:type="dxa"/>
-                <w:vAlign w:val="center"/>
-              </w:tcPr>
-              <w:p>
-                <w:pPr>
-                  <w:pStyle w:val="tabletxt"/>
-                  <w:jc w:val="center"/>
-                  <w:rPr>
-                    <w:rFonts w:asciiTheme="minorBidi" w:hAnsiTheme="minorBidi" w:cstheme="minorBidi"/>
-                    <w:b w:val="0"/>
-                    <w:bCs/>
-                    <w:color w:val="000000" w:themeColor="text1"/>
-                    <w:sz w:val="24"/>
-                    <w:szCs w:val="24"/>
-                  </w:rPr>
-                </w:pPr>
-                <w:r>
-                  <w:rPr>
-                    <w:rFonts w:asciiTheme="minorBidi" w:hAnsiTheme="minorBidi" w:cstheme="minorBidi"/>
-                    <w:b w:val="0"/>
-                    <w:bCs/>
-                    <w:color w:val="000000" w:themeColor="text1"/>
-                    <w:sz w:val="24"/>
-                    <w:szCs w:val="24"/>
-                  </w:rPr>
-                  <w:t>Approval</w:t>
-                </w:r>
-              </w:p>
-              <w:p>
-                <w:pPr>
-                  <w:overflowPunct/>
-                  <w:autoSpaceDE/>
-                  <w:autoSpaceDN/>
-                  <w:adjustRightInd/>
-                  <w:spacing w:after="120"/>
-                  <w:jc w:val="center"/>
-                  <w:textAlignment w:val="auto"/>
-                  <w:rPr>
-                    <w:rFonts w:asciiTheme="minorBidi" w:eastAsia="Arial" w:hAnsiTheme="minorBidi" w:cstheme="minorBidi"/>
-                    <w:b w:val="0"/>
-                    <w:bCs/>
-                    <w:color w:val="000000" w:themeColor="text1"/>
-                    <w:sz w:val="24"/>
-                    <w:szCs w:val="24"/>
-                  </w:rPr>
-                </w:pPr>
-                <w:r>
-                  <w:rPr>
-                    <w:rFonts w:asciiTheme="minorBidi" w:hAnsiTheme="minorBidi" w:cstheme="minorBidi"/>
-                    <w:b w:val="0"/>
-                    <w:bCs/>
-                    <w:color w:val="000000" w:themeColor="text1"/>
-                    <w:sz w:val="24"/>
-                    <w:szCs w:val="24"/>
-                  </w:rPr>
-                  <w:t>Date</w:t>
-                </w:r>
-              </w:p>
-            </w:tc>
-            <w:tc>
-              <w:tcPr>
-                <w:tcW w:w="1750" w:type="dxa"/>
+                <w:tcW w:w="2939" w:type="dxa"/>
                 <w:vAlign w:val="center"/>
               </w:tcPr>
               <w:p>
@@ -574,7 +447,7 @@
             </w:tc>
             <w:tc>
               <w:tcPr>
-                <w:tcW w:w="2649" w:type="dxa"/>
+                <w:tcW w:w="3870" w:type="dxa"/>
               </w:tcPr>
               <w:p>
                 <w:pPr>
@@ -723,53 +596,7 @@
             </w:tc>
             <w:tc>
               <w:tcPr>
-                <w:tcW w:w="1250" w:type="dxa"/>
-                <w:vAlign w:val="center"/>
-              </w:tcPr>
-              <w:p>
-                <w:pPr>
-                  <w:overflowPunct/>
-                  <w:autoSpaceDE/>
-                  <w:autoSpaceDN/>
-                  <w:adjustRightInd/>
-                  <w:spacing w:after="120"/>
-                  <w:jc w:val="center"/>
-                  <w:textAlignment w:val="auto"/>
-                  <w:rPr>
-                    <w:rFonts w:asciiTheme="minorBidi" w:eastAsia="Arial" w:hAnsiTheme="minorBidi" w:cstheme="minorBidi"/>
-                    <w:color w:val="262626" w:themeColor="text1" w:themeTint="D9"/>
-                    <w:sz w:val="24"/>
-                    <w:szCs w:val="24"/>
-                  </w:rPr>
-                </w:pPr>
-              </w:p>
-            </w:tc>
-            <w:tc>
-              <w:tcPr>
-                <w:tcW w:w="1250" w:type="dxa"/>
-                <w:vAlign w:val="center"/>
-              </w:tcPr>
-              <w:p>
-                <w:pPr>
-                  <w:overflowPunct/>
-                  <w:autoSpaceDE/>
-                  <w:autoSpaceDN/>
-                  <w:adjustRightInd/>
-                  <w:spacing w:after="120"/>
-                  <w:jc w:val="center"/>
-                  <w:textAlignment w:val="auto"/>
-                  <w:rPr>
-                    <w:rFonts w:asciiTheme="minorBidi" w:eastAsia="Arial" w:hAnsiTheme="minorBidi" w:cstheme="minorBidi"/>
-                    <w:color w:val="262626" w:themeColor="text1" w:themeTint="D9"/>
-                    <w:sz w:val="24"/>
-                    <w:szCs w:val="24"/>
-                  </w:rPr>
-                </w:pPr>
-              </w:p>
-            </w:tc>
-            <w:tc>
-              <w:tcPr>
-                <w:tcW w:w="1750" w:type="dxa"/>
+                <w:tcW w:w="2939" w:type="dxa"/>
                 <w:vAlign w:val="center"/>
               </w:tcPr>
               <w:p>
@@ -801,7 +628,7 @@
             </w:tc>
             <w:tc>
               <w:tcPr>
-                <w:tcW w:w="2649" w:type="dxa"/>
+                <w:tcW w:w="3870" w:type="dxa"/>
               </w:tcPr>
               <w:p>
                 <w:pPr>
@@ -824,7 +651,7 @@
           </w:tr>
           <w:tr>
             <w:trPr>
-              <w:trHeight w:val="1696"/>
+              <w:trHeight w:val="1322"/>
             </w:trPr>
             <w:tc>
               <w:tcPr>
@@ -911,7 +738,6 @@
                     <w:szCs w:val="24"/>
                   </w:rPr>
                 </w:pPr>
-                <w:proofErr w:type="spellStart"/>
                 <w:r>
                   <w:rPr>
                     <w:rFonts w:asciiTheme="minorBidi" w:eastAsia="Arial" w:hAnsiTheme="minorBidi" w:cstheme="minorBidi"/>
@@ -919,29 +745,8 @@
                     <w:sz w:val="24"/>
                     <w:szCs w:val="24"/>
                   </w:rPr>
-                  <w:t>Alaa</w:t>
+                  <w:t>Alaa Gamal</w:t>
                 </w:r>
-                <w:proofErr w:type="spellEnd"/>
-                <w:r>
-                  <w:rPr>
-                    <w:rFonts w:asciiTheme="minorBidi" w:eastAsia="Arial" w:hAnsiTheme="minorBidi" w:cstheme="minorBidi"/>
-                    <w:color w:val="262626" w:themeColor="text1" w:themeTint="D9"/>
-                    <w:sz w:val="24"/>
-                    <w:szCs w:val="24"/>
-                  </w:rPr>
-                  <w:t xml:space="preserve"> </w:t>
-                </w:r>
-                <w:proofErr w:type="spellStart"/>
-                <w:r>
-                  <w:rPr>
-                    <w:rFonts w:asciiTheme="minorBidi" w:eastAsia="Arial" w:hAnsiTheme="minorBidi" w:cstheme="minorBidi"/>
-                    <w:color w:val="262626" w:themeColor="text1" w:themeTint="D9"/>
-                    <w:sz w:val="24"/>
-                    <w:szCs w:val="24"/>
-                  </w:rPr>
-                  <w:t>Gamal</w:t>
-                </w:r>
-                <w:proofErr w:type="spellEnd"/>
               </w:p>
             </w:tc>
             <w:tc>
@@ -978,53 +783,7 @@
             </w:tc>
             <w:tc>
               <w:tcPr>
-                <w:tcW w:w="1250" w:type="dxa"/>
-                <w:vAlign w:val="center"/>
-              </w:tcPr>
-              <w:p>
-                <w:pPr>
-                  <w:overflowPunct/>
-                  <w:autoSpaceDE/>
-                  <w:autoSpaceDN/>
-                  <w:adjustRightInd/>
-                  <w:spacing w:after="120"/>
-                  <w:jc w:val="center"/>
-                  <w:textAlignment w:val="auto"/>
-                  <w:rPr>
-                    <w:rFonts w:asciiTheme="minorBidi" w:eastAsia="Arial" w:hAnsiTheme="minorBidi" w:cstheme="minorBidi"/>
-                    <w:color w:val="262626" w:themeColor="text1" w:themeTint="D9"/>
-                    <w:sz w:val="24"/>
-                    <w:szCs w:val="24"/>
-                  </w:rPr>
-                </w:pPr>
-              </w:p>
-            </w:tc>
-            <w:tc>
-              <w:tcPr>
-                <w:tcW w:w="1250" w:type="dxa"/>
-                <w:vAlign w:val="center"/>
-              </w:tcPr>
-              <w:p>
-                <w:pPr>
-                  <w:overflowPunct/>
-                  <w:autoSpaceDE/>
-                  <w:autoSpaceDN/>
-                  <w:adjustRightInd/>
-                  <w:spacing w:after="120"/>
-                  <w:jc w:val="center"/>
-                  <w:textAlignment w:val="auto"/>
-                  <w:rPr>
-                    <w:rFonts w:asciiTheme="minorBidi" w:eastAsia="Arial" w:hAnsiTheme="minorBidi" w:cstheme="minorBidi"/>
-                    <w:color w:val="262626" w:themeColor="text1" w:themeTint="D9"/>
-                    <w:sz w:val="24"/>
-                    <w:szCs w:val="24"/>
-                  </w:rPr>
-                </w:pPr>
-              </w:p>
-            </w:tc>
-            <w:tc>
-              <w:tcPr>
-                <w:tcW w:w="1750" w:type="dxa"/>
+                <w:tcW w:w="2939" w:type="dxa"/>
                 <w:vAlign w:val="center"/>
               </w:tcPr>
               <w:p>
@@ -1049,22 +808,13 @@
                     <w:sz w:val="24"/>
                     <w:szCs w:val="24"/>
                   </w:rPr>
-                  <w:t>Adding work breakdown structure, verif</w:t>
-                </w:r>
-                <w:r>
-                  <w:rPr>
-                    <w:rFonts w:asciiTheme="minorBidi" w:eastAsia="Arial" w:hAnsiTheme="minorBidi" w:cstheme="minorBidi"/>
-                    <w:color w:val="262626" w:themeColor="text1" w:themeTint="D9"/>
-                    <w:sz w:val="24"/>
-                    <w:szCs w:val="24"/>
-                  </w:rPr>
-                  <w:t>ication and validation plan</w:t>
+                  <w:t>Adding work breakdown structure, verification and validation plan</w:t>
                 </w:r>
               </w:p>
             </w:tc>
             <w:tc>
               <w:tcPr>
-                <w:tcW w:w="2649" w:type="dxa"/>
+                <w:tcW w:w="3870" w:type="dxa"/>
               </w:tcPr>
               <w:p>
                 <w:pPr>
@@ -1094,25 +844,7 @@
                     <w:sz w:val="24"/>
                     <w:szCs w:val="24"/>
                   </w:rPr>
-                  <w:t xml:space="preserve">Duplicated information about customer </w:t>
-                </w:r>
-                <w:r>
-                  <w:rPr>
-                    <w:rFonts w:asciiTheme="minorBidi" w:eastAsia="Arial" w:hAnsiTheme="minorBidi" w:cstheme="minorBidi"/>
-                    <w:color w:val="262626" w:themeColor="text1" w:themeTint="D9"/>
-                    <w:sz w:val="24"/>
-                    <w:szCs w:val="24"/>
-                  </w:rPr>
-                  <w:t>requirement,</w:t>
-                </w:r>
-                <w:r>
-                  <w:rPr>
-                    <w:rFonts w:asciiTheme="minorBidi" w:eastAsia="Arial" w:hAnsiTheme="minorBidi" w:cstheme="minorBidi"/>
-                    <w:color w:val="262626" w:themeColor="text1" w:themeTint="D9"/>
-                    <w:sz w:val="24"/>
-                    <w:szCs w:val="24"/>
-                  </w:rPr>
-                  <w:t xml:space="preserve"> </w:t>
+                  <w:t xml:space="preserve">Duplicated information about customer requirement, </w:t>
                 </w:r>
               </w:p>
               <w:p>
@@ -1150,7 +882,7 @@
           </w:tr>
           <w:tr>
             <w:trPr>
-              <w:trHeight w:val="2182"/>
+              <w:trHeight w:val="1592"/>
             </w:trPr>
             <w:tc>
               <w:tcPr>
@@ -1264,53 +996,7 @@
             </w:tc>
             <w:tc>
               <w:tcPr>
-                <w:tcW w:w="1250" w:type="dxa"/>
-                <w:vAlign w:val="center"/>
-              </w:tcPr>
-              <w:p>
-                <w:pPr>
-                  <w:overflowPunct/>
-                  <w:autoSpaceDE/>
-                  <w:autoSpaceDN/>
-                  <w:adjustRightInd/>
-                  <w:spacing w:after="120"/>
-                  <w:jc w:val="center"/>
-                  <w:textAlignment w:val="auto"/>
-                  <w:rPr>
-                    <w:rFonts w:asciiTheme="minorBidi" w:eastAsia="Arial" w:hAnsiTheme="minorBidi" w:cstheme="minorBidi"/>
-                    <w:color w:val="262626" w:themeColor="text1" w:themeTint="D9"/>
-                    <w:sz w:val="24"/>
-                    <w:szCs w:val="24"/>
-                  </w:rPr>
-                </w:pPr>
-              </w:p>
-            </w:tc>
-            <w:tc>
-              <w:tcPr>
-                <w:tcW w:w="1250" w:type="dxa"/>
-                <w:vAlign w:val="center"/>
-              </w:tcPr>
-              <w:p>
-                <w:pPr>
-                  <w:overflowPunct/>
-                  <w:autoSpaceDE/>
-                  <w:autoSpaceDN/>
-                  <w:adjustRightInd/>
-                  <w:spacing w:after="120"/>
-                  <w:jc w:val="center"/>
-                  <w:textAlignment w:val="auto"/>
-                  <w:rPr>
-                    <w:rFonts w:asciiTheme="minorBidi" w:eastAsia="Arial" w:hAnsiTheme="minorBidi" w:cstheme="minorBidi"/>
-                    <w:color w:val="262626" w:themeColor="text1" w:themeTint="D9"/>
-                    <w:sz w:val="24"/>
-                    <w:szCs w:val="24"/>
-                  </w:rPr>
-                </w:pPr>
-              </w:p>
-            </w:tc>
-            <w:tc>
-              <w:tcPr>
-                <w:tcW w:w="1750" w:type="dxa"/>
+                <w:tcW w:w="2939" w:type="dxa"/>
                 <w:vAlign w:val="center"/>
               </w:tcPr>
               <w:p>
@@ -1335,34 +1021,7 @@
                     <w:sz w:val="24"/>
                     <w:szCs w:val="24"/>
                   </w:rPr>
-                  <w:t xml:space="preserve">1- </w:t>
-                </w:r>
-                <w:r>
-                  <w:rPr>
-                    <w:rFonts w:asciiTheme="minorBidi" w:eastAsia="Arial" w:hAnsiTheme="minorBidi" w:cstheme="minorBidi"/>
-                    <w:color w:val="262626" w:themeColor="text1" w:themeTint="D9"/>
-                    <w:sz w:val="24"/>
-                    <w:szCs w:val="24"/>
-                  </w:rPr>
-                  <w:t>Remove duplication</w:t>
-                </w:r>
-                <w:r>
-                  <w:rPr>
-                    <w:rFonts w:asciiTheme="minorBidi" w:eastAsia="Arial" w:hAnsiTheme="minorBidi" w:cstheme="minorBidi"/>
-                    <w:color w:val="262626" w:themeColor="text1" w:themeTint="D9"/>
-                    <w:sz w:val="24"/>
-                    <w:szCs w:val="24"/>
-                  </w:rPr>
-                  <w:t xml:space="preserve"> </w:t>
-                </w:r>
-                <w:r>
-                  <w:rPr>
-                    <w:rFonts w:asciiTheme="minorBidi" w:eastAsia="Arial" w:hAnsiTheme="minorBidi" w:cstheme="minorBidi"/>
-                    <w:color w:val="262626" w:themeColor="text1" w:themeTint="D9"/>
-                    <w:sz w:val="24"/>
-                    <w:szCs w:val="24"/>
-                  </w:rPr>
-                  <w:t xml:space="preserve">of customer requirement </w:t>
+                  <w:t xml:space="preserve">1- Remove duplication of customer requirement </w:t>
                 </w:r>
               </w:p>
               <w:p>
@@ -1402,7 +1061,7 @@
             </w:tc>
             <w:tc>
               <w:tcPr>
-                <w:tcW w:w="2649" w:type="dxa"/>
+                <w:tcW w:w="3870" w:type="dxa"/>
               </w:tcPr>
               <w:p>
                 <w:pPr>
@@ -1426,7 +1085,7 @@
           </w:tr>
           <w:tr>
             <w:trPr>
-              <w:trHeight w:val="2182"/>
+              <w:trHeight w:val="1718"/>
             </w:trPr>
             <w:tc>
               <w:tcPr>
@@ -1488,28 +1147,8 @@
                     <w:sz w:val="24"/>
                     <w:szCs w:val="24"/>
                   </w:rPr>
-                  <w:t>Hassan</w:t>
+                  <w:t>Hassan Yousri</w:t>
                 </w:r>
-                <w:r>
-                  <w:rPr>
-                    <w:rFonts w:asciiTheme="minorBidi" w:eastAsia="Arial" w:hAnsiTheme="minorBidi" w:cstheme="minorBidi"/>
-                    <w:color w:val="262626" w:themeColor="text1" w:themeTint="D9"/>
-                    <w:sz w:val="24"/>
-                    <w:szCs w:val="24"/>
-                  </w:rPr>
-                  <w:t xml:space="preserve"> </w:t>
-                </w:r>
-                <w:proofErr w:type="spellStart"/>
-                <w:r>
-                  <w:rPr>
-                    <w:rFonts w:asciiTheme="minorBidi" w:eastAsia="Arial" w:hAnsiTheme="minorBidi" w:cstheme="minorBidi"/>
-                    <w:color w:val="262626" w:themeColor="text1" w:themeTint="D9"/>
-                    <w:sz w:val="24"/>
-                    <w:szCs w:val="24"/>
-                  </w:rPr>
-                  <w:t>Yousri</w:t>
-                </w:r>
-                <w:proofErr w:type="spellEnd"/>
               </w:p>
             </w:tc>
             <w:tc>
@@ -1578,53 +1217,7 @@
             </w:tc>
             <w:tc>
               <w:tcPr>
-                <w:tcW w:w="1250" w:type="dxa"/>
-                <w:vAlign w:val="center"/>
-              </w:tcPr>
-              <w:p>
-                <w:pPr>
-                  <w:overflowPunct/>
-                  <w:autoSpaceDE/>
-                  <w:autoSpaceDN/>
-                  <w:adjustRightInd/>
-                  <w:spacing w:after="120"/>
-                  <w:jc w:val="center"/>
-                  <w:textAlignment w:val="auto"/>
-                  <w:rPr>
-                    <w:rFonts w:asciiTheme="minorBidi" w:eastAsia="Arial" w:hAnsiTheme="minorBidi" w:cstheme="minorBidi"/>
-                    <w:color w:val="262626" w:themeColor="text1" w:themeTint="D9"/>
-                    <w:sz w:val="24"/>
-                    <w:szCs w:val="24"/>
-                  </w:rPr>
-                </w:pPr>
-              </w:p>
-            </w:tc>
-            <w:tc>
-              <w:tcPr>
-                <w:tcW w:w="1250" w:type="dxa"/>
-                <w:vAlign w:val="center"/>
-              </w:tcPr>
-              <w:p>
-                <w:pPr>
-                  <w:overflowPunct/>
-                  <w:autoSpaceDE/>
-                  <w:autoSpaceDN/>
-                  <w:adjustRightInd/>
-                  <w:spacing w:after="120"/>
-                  <w:jc w:val="center"/>
-                  <w:textAlignment w:val="auto"/>
-                  <w:rPr>
-                    <w:rFonts w:asciiTheme="minorBidi" w:eastAsia="Arial" w:hAnsiTheme="minorBidi" w:cstheme="minorBidi"/>
-                    <w:color w:val="262626" w:themeColor="text1" w:themeTint="D9"/>
-                    <w:sz w:val="24"/>
-                    <w:szCs w:val="24"/>
-                  </w:rPr>
-                </w:pPr>
-              </w:p>
-            </w:tc>
-            <w:tc>
-              <w:tcPr>
-                <w:tcW w:w="1750" w:type="dxa"/>
+                <w:tcW w:w="2939" w:type="dxa"/>
                 <w:vAlign w:val="center"/>
               </w:tcPr>
               <w:p>
@@ -1692,25 +1285,7 @@
                     <w:sz w:val="24"/>
                     <w:szCs w:val="24"/>
                   </w:rPr>
-                  <w:t xml:space="preserve">2-update </w:t>
-                </w:r>
-                <w:r>
-                  <w:rPr>
-                    <w:rFonts w:asciiTheme="minorBidi" w:eastAsia="Arial" w:hAnsiTheme="minorBidi" w:cstheme="minorBidi"/>
-                    <w:color w:val="262626" w:themeColor="text1" w:themeTint="D9"/>
-                    <w:sz w:val="24"/>
-                    <w:szCs w:val="24"/>
-                  </w:rPr>
-                  <w:t>WBS,</w:t>
-                </w:r>
-                <w:r>
-                  <w:rPr>
-                    <w:rFonts w:asciiTheme="minorBidi" w:eastAsia="Arial" w:hAnsiTheme="minorBidi" w:cstheme="minorBidi"/>
-                    <w:color w:val="262626" w:themeColor="text1" w:themeTint="D9"/>
-                    <w:sz w:val="24"/>
-                    <w:szCs w:val="24"/>
-                  </w:rPr>
-                  <w:t xml:space="preserve"> Milestones and deliverables</w:t>
+                  <w:t>2-update WBS, Milestones and deliverables</w:t>
                 </w:r>
               </w:p>
               <w:p>
@@ -1733,7 +1308,7 @@
             </w:tc>
             <w:tc>
               <w:tcPr>
-                <w:tcW w:w="2649" w:type="dxa"/>
+                <w:tcW w:w="3870" w:type="dxa"/>
               </w:tcPr>
               <w:p>
                 <w:pPr>
@@ -1800,16 +1375,7 @@
                     <w:sz w:val="22"/>
                     <w:szCs w:val="22"/>
                   </w:rPr>
-                  <w:t>Detailed Design flow should be renamed to class diagram</w:t>
-                </w:r>
-                <w:r>
-                  <w:rPr>
-                    <w:rFonts w:asciiTheme="minorBidi" w:eastAsia="Arial" w:hAnsiTheme="minorBidi" w:cstheme="minorBidi"/>
-                    <w:color w:val="262626" w:themeColor="text1" w:themeTint="D9"/>
-                    <w:sz w:val="22"/>
-                    <w:szCs w:val="22"/>
-                  </w:rPr>
-                  <w:t xml:space="preserve"> in the WBS</w:t>
+                  <w:t>Detailed Design flow should be renamed to class diagram in the WBS</w:t>
                 </w:r>
               </w:p>
               <w:p>
@@ -1836,6 +1402,233 @@
                   </w:rPr>
                   <w:t>Milestone 5 date not correct. It should be 24/5</w:t>
                 </w:r>
+              </w:p>
+            </w:tc>
+          </w:tr>
+          <w:tr>
+            <w:trPr>
+              <w:trHeight w:val="1007"/>
+            </w:trPr>
+            <w:tc>
+              <w:tcPr>
+                <w:tcW w:w="1124" w:type="dxa"/>
+                <w:vAlign w:val="center"/>
+              </w:tcPr>
+              <w:p>
+                <w:pPr>
+                  <w:overflowPunct/>
+                  <w:autoSpaceDE/>
+                  <w:autoSpaceDN/>
+                  <w:adjustRightInd/>
+                  <w:spacing w:after="120"/>
+                  <w:jc w:val="center"/>
+                  <w:textAlignment w:val="auto"/>
+                  <w:rPr>
+                    <w:rFonts w:asciiTheme="minorBidi" w:eastAsia="Arial" w:hAnsiTheme="minorBidi" w:cstheme="minorBidi"/>
+                    <w:color w:val="262626" w:themeColor="text1" w:themeTint="D9"/>
+                    <w:sz w:val="24"/>
+                    <w:szCs w:val="24"/>
+                  </w:rPr>
+                </w:pPr>
+                <w:r>
+                  <w:rPr>
+                    <w:rFonts w:asciiTheme="minorBidi" w:eastAsia="Arial" w:hAnsiTheme="minorBidi" w:cstheme="minorBidi"/>
+                    <w:color w:val="262626" w:themeColor="text1" w:themeTint="D9"/>
+                    <w:sz w:val="24"/>
+                    <w:szCs w:val="24"/>
+                  </w:rPr>
+                  <w:t>5.0</w:t>
+                </w:r>
+              </w:p>
+            </w:tc>
+            <w:tc>
+              <w:tcPr>
+                <w:tcW w:w="1318" w:type="dxa"/>
+                <w:vAlign w:val="center"/>
+              </w:tcPr>
+              <w:p>
+                <w:pPr>
+                  <w:overflowPunct/>
+                  <w:autoSpaceDE/>
+                  <w:autoSpaceDN/>
+                  <w:adjustRightInd/>
+                  <w:spacing w:after="120"/>
+                  <w:jc w:val="center"/>
+                  <w:textAlignment w:val="auto"/>
+                  <w:rPr>
+                    <w:rFonts w:asciiTheme="minorBidi" w:eastAsia="Arial" w:hAnsiTheme="minorBidi" w:cstheme="minorBidi"/>
+                    <w:color w:val="262626" w:themeColor="text1" w:themeTint="D9"/>
+                    <w:sz w:val="24"/>
+                    <w:szCs w:val="24"/>
+                  </w:rPr>
+                </w:pPr>
+                <w:r>
+                  <w:rPr>
+                    <w:rFonts w:asciiTheme="minorBidi" w:eastAsia="Arial" w:hAnsiTheme="minorBidi" w:cstheme="minorBidi"/>
+                    <w:color w:val="262626" w:themeColor="text1" w:themeTint="D9"/>
+                    <w:sz w:val="24"/>
+                    <w:szCs w:val="24"/>
+                  </w:rPr>
+                  <w:t>Hassan Yousri</w:t>
+                </w:r>
+              </w:p>
+            </w:tc>
+            <w:tc>
+              <w:tcPr>
+                <w:tcW w:w="1000" w:type="dxa"/>
+                <w:vAlign w:val="center"/>
+              </w:tcPr>
+              <w:p>
+                <w:pPr>
+                  <w:overflowPunct/>
+                  <w:autoSpaceDE/>
+                  <w:autoSpaceDN/>
+                  <w:adjustRightInd/>
+                  <w:spacing w:after="120"/>
+                  <w:jc w:val="center"/>
+                  <w:textAlignment w:val="auto"/>
+                  <w:rPr>
+                    <w:rFonts w:asciiTheme="minorBidi" w:eastAsia="Arial" w:hAnsiTheme="minorBidi" w:cstheme="minorBidi"/>
+                    <w:color w:val="262626" w:themeColor="text1" w:themeTint="D9"/>
+                    <w:sz w:val="24"/>
+                    <w:szCs w:val="24"/>
+                  </w:rPr>
+                </w:pPr>
+              </w:p>
+            </w:tc>
+            <w:tc>
+              <w:tcPr>
+                <w:tcW w:w="1084" w:type="dxa"/>
+                <w:vAlign w:val="center"/>
+              </w:tcPr>
+              <w:p>
+                <w:pPr>
+                  <w:overflowPunct/>
+                  <w:autoSpaceDE/>
+                  <w:autoSpaceDN/>
+                  <w:adjustRightInd/>
+                  <w:spacing w:after="120"/>
+                  <w:jc w:val="center"/>
+                  <w:textAlignment w:val="auto"/>
+                  <w:rPr>
+                    <w:rFonts w:asciiTheme="minorBidi" w:eastAsia="Arial" w:hAnsiTheme="minorBidi" w:cstheme="minorBidi"/>
+                    <w:color w:val="262626" w:themeColor="text1" w:themeTint="D9"/>
+                    <w:sz w:val="24"/>
+                    <w:szCs w:val="24"/>
+                  </w:rPr>
+                </w:pPr>
+                <w:r>
+                  <w:rPr>
+                    <w:rFonts w:asciiTheme="minorBidi" w:eastAsia="Arial" w:hAnsiTheme="minorBidi" w:cstheme="minorBidi"/>
+                    <w:color w:val="262626" w:themeColor="text1" w:themeTint="D9"/>
+                    <w:sz w:val="24"/>
+                    <w:szCs w:val="24"/>
+                  </w:rPr>
+                  <w:t>10-May-19</w:t>
+                </w:r>
+              </w:p>
+            </w:tc>
+            <w:tc>
+              <w:tcPr>
+                <w:tcW w:w="2939" w:type="dxa"/>
+              </w:tcPr>
+              <w:p>
+                <w:pPr>
+                  <w:overflowPunct/>
+                  <w:autoSpaceDE/>
+                  <w:autoSpaceDN/>
+                  <w:adjustRightInd/>
+                  <w:spacing w:before="60" w:after="60"/>
+                  <w:textAlignment w:val="auto"/>
+                  <w:rPr>
+                    <w:rFonts w:asciiTheme="minorBidi" w:eastAsia="Arial" w:hAnsiTheme="minorBidi" w:cstheme="minorBidi"/>
+                    <w:color w:val="262626" w:themeColor="text1" w:themeTint="D9"/>
+                    <w:sz w:val="22"/>
+                    <w:szCs w:val="22"/>
+                  </w:rPr>
+                </w:pPr>
+                <w:r>
+                  <w:rPr>
+                    <w:rFonts w:asciiTheme="minorBidi" w:eastAsia="Arial" w:hAnsiTheme="minorBidi" w:cstheme="minorBidi"/>
+                    <w:color w:val="262626" w:themeColor="text1" w:themeTint="D9"/>
+                    <w:sz w:val="22"/>
+                    <w:szCs w:val="22"/>
+                  </w:rPr>
+                  <w:t xml:space="preserve">1- </w:t>
+                </w:r>
+                <w:r>
+                  <w:rPr>
+                    <w:rFonts w:asciiTheme="minorBidi" w:eastAsia="Arial" w:hAnsiTheme="minorBidi" w:cstheme="minorBidi"/>
+                    <w:color w:val="262626" w:themeColor="text1" w:themeTint="D9"/>
+                    <w:sz w:val="22"/>
+                    <w:szCs w:val="22"/>
+                  </w:rPr>
+                  <w:t xml:space="preserve"> Update </w:t>
+                </w:r>
+                <w:r>
+                  <w:rPr>
+                    <w:rFonts w:asciiTheme="minorBidi" w:eastAsia="Arial" w:hAnsiTheme="minorBidi" w:cstheme="minorBidi"/>
+                    <w:color w:val="262626" w:themeColor="text1" w:themeTint="D9"/>
+                    <w:sz w:val="22"/>
+                    <w:szCs w:val="22"/>
+                  </w:rPr>
+                  <w:t>WBS</w:t>
+                </w:r>
+              </w:p>
+              <w:p>
+                <w:pPr>
+                  <w:overflowPunct/>
+                  <w:autoSpaceDE/>
+                  <w:autoSpaceDN/>
+                  <w:adjustRightInd/>
+                  <w:spacing w:before="60" w:after="60"/>
+                  <w:textAlignment w:val="auto"/>
+                  <w:rPr>
+                    <w:rFonts w:asciiTheme="minorBidi" w:eastAsia="Arial" w:hAnsiTheme="minorBidi" w:cstheme="minorBidi"/>
+                    <w:color w:val="262626" w:themeColor="text1" w:themeTint="D9"/>
+                    <w:sz w:val="22"/>
+                    <w:szCs w:val="22"/>
+                  </w:rPr>
+                </w:pPr>
+                <w:r>
+                  <w:rPr>
+                    <w:rFonts w:asciiTheme="minorBidi" w:eastAsia="Arial" w:hAnsiTheme="minorBidi" w:cstheme="minorBidi"/>
+                    <w:color w:val="262626" w:themeColor="text1" w:themeTint="D9"/>
+                    <w:sz w:val="22"/>
+                    <w:szCs w:val="22"/>
+                  </w:rPr>
+                  <w:t>2-</w:t>
+                </w:r>
+                <w:r>
+                  <w:rPr>
+                    <w:rFonts w:asciiTheme="minorBidi" w:eastAsia="Arial" w:hAnsiTheme="minorBidi" w:cstheme="minorBidi"/>
+                    <w:color w:val="262626" w:themeColor="text1" w:themeTint="D9"/>
+                    <w:sz w:val="22"/>
+                    <w:szCs w:val="22"/>
+                  </w:rPr>
+                  <w:t xml:space="preserve">  Update Milestones Date and Deliverables</w:t>
+                </w:r>
+              </w:p>
+            </w:tc>
+            <w:tc>
+              <w:tcPr>
+                <w:tcW w:w="3870" w:type="dxa"/>
+              </w:tcPr>
+              <w:p>
+                <w:pPr>
+                  <w:overflowPunct/>
+                  <w:autoSpaceDE/>
+                  <w:autoSpaceDN/>
+                  <w:adjustRightInd/>
+                  <w:spacing w:before="60" w:after="60"/>
+                  <w:textAlignment w:val="auto"/>
+                  <w:rPr>
+                    <w:rFonts w:asciiTheme="minorBidi" w:eastAsia="Arial" w:hAnsiTheme="minorBidi" w:cstheme="minorBidi"/>
+                    <w:color w:val="262626" w:themeColor="text1" w:themeTint="D9"/>
+                    <w:sz w:val="22"/>
+                    <w:szCs w:val="22"/>
+                  </w:rPr>
+                </w:pPr>
               </w:p>
             </w:tc>
           </w:tr>
@@ -1888,7 +1681,7 @@
             <mc:AlternateContent>
               <mc:Choice Requires="wps">
                 <w:drawing>
-                  <wp:anchor distT="0" distB="0" distL="114300" distR="114300" simplePos="0" relativeHeight="251660288" behindDoc="0" locked="0" layoutInCell="1" allowOverlap="1" wp14:anchorId="7100F4C4" wp14:editId="4CBB06A0">
+                  <wp:anchor distT="0" distB="0" distL="114300" distR="114300" simplePos="0" relativeHeight="251659264" behindDoc="0" locked="0" layoutInCell="1" allowOverlap="1" wp14:anchorId="4AAFAAA4" wp14:editId="503228E6">
                     <wp:simplePos x="0" y="0"/>
                     <mc:AlternateContent>
                       <mc:Choice Requires="wp14">
@@ -1985,11 +1778,11 @@
               </mc:Choice>
               <mc:Fallback>
                 <w:pict>
-                  <v:shapetype w14:anchorId="7100F4C4" id="_x0000_t202" coordsize="21600,21600" o:spt="202" path="m,l,21600r21600,l21600,xe">
+                  <v:shapetype w14:anchorId="4AAFAAA4" id="_x0000_t202" coordsize="21600,21600" o:spt="202" path="m,l,21600r21600,l21600,xe">
                     <v:stroke joinstyle="miter"/>
                     <v:path gradientshapeok="t" o:connecttype="rect"/>
                   </v:shapetype>
-                  <v:shape id="Text Box 4" o:spid="_x0000_s1026" type="#_x0000_t202" style="position:absolute;margin-left:0;margin-top:0;width:4in;height:28.8pt;z-index:251660288;visibility:visible;mso-wrap-style:square;mso-width-percent:450;mso-height-percent:0;mso-left-percent:420;mso-top-percent:880;mso-wrap-distance-left:9pt;mso-wrap-distance-top:0;mso-wrap-distance-right:9pt;mso-wrap-distance-bottom:0;mso-position-horizontal-relative:page;mso-position-vertical-relative:page;mso-width-percent:450;mso-height-percent:0;mso-left-percent:420;mso-top-percent:880;mso-width-relative:page;mso-height-relative:margin;v-text-anchor:bottom" o:gfxdata="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" filled="f" stroked="f" strokeweight=".5pt">
+                  <v:shape id="Text Box 4" o:spid="_x0000_s1026" type="#_x0000_t202" style="position:absolute;margin-left:0;margin-top:0;width:4in;height:28.8pt;z-index:251659264;visibility:visible;mso-wrap-style:square;mso-width-percent:450;mso-height-percent:0;mso-left-percent:420;mso-top-percent:880;mso-wrap-distance-left:9pt;mso-wrap-distance-top:0;mso-wrap-distance-right:9pt;mso-wrap-distance-bottom:0;mso-position-horizontal-relative:page;mso-position-vertical-relative:page;mso-width-percent:450;mso-height-percent:0;mso-left-percent:420;mso-top-percent:880;mso-width-relative:page;mso-height-relative:margin;v-text-anchor:bottom" o:gfxdata="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" filled="f" stroked="f" strokeweight=".5pt">
                     <v:textbox style="mso-fit-shape-to-text:t" inset="0,0,0,0">
                       <w:txbxContent>
                         <w:p>
@@ -2014,8 +1807,8 @@
         <w:p/>
       </w:sdtContent>
     </w:sdt>
-    <w:bookmarkStart w:id="1" w:name="_Toc442704224" w:displacedByCustomXml="prev"/>
-    <w:bookmarkEnd w:id="1"/>
+    <w:bookmarkStart w:id="0" w:name="_Toc442704224" w:displacedByCustomXml="prev"/>
+    <w:bookmarkEnd w:id="0"/>
     <w:p>
       <w:pPr>
         <w:spacing w:after="360"/>
@@ -3819,33 +3612,6 @@
     </w:p>
     <w:p>
       <w:pPr>
-        <w:rPr>
-          <w:rFonts w:ascii="Arial" w:hAnsi="Arial"/>
-          <w:b/>
-          <w:noProof/>
-        </w:rPr>
-      </w:pPr>
-    </w:p>
-    <w:p>
-      <w:pPr>
-        <w:rPr>
-          <w:rFonts w:ascii="Arial" w:hAnsi="Arial"/>
-          <w:b/>
-          <w:noProof/>
-        </w:rPr>
-      </w:pPr>
-    </w:p>
-    <w:p>
-      <w:pPr>
-        <w:rPr>
-          <w:rFonts w:ascii="Arial" w:hAnsi="Arial"/>
-          <w:b/>
-          <w:noProof/>
-        </w:rPr>
-      </w:pPr>
-    </w:p>
-    <w:p>
-      <w:pPr>
         <w:jc w:val="center"/>
         <w:rPr>
           <w:rFonts w:ascii="Arial" w:hAnsi="Arial"/>
@@ -4265,7 +4031,7 @@
           <w:color w:val="2C68A4"/>
         </w:rPr>
       </w:pPr>
-      <w:bookmarkStart w:id="2" w:name="_Toc7634781"/>
+      <w:bookmarkStart w:id="1" w:name="_Toc7634781"/>
       <w:r>
         <w:rPr>
           <w:color w:val="2C68A4"/>
@@ -4278,7 +4044,7 @@
         </w:rPr>
         <w:t>. Project Overview</w:t>
       </w:r>
-      <w:bookmarkEnd w:id="2"/>
+      <w:bookmarkEnd w:id="1"/>
     </w:p>
     <w:p>
       <w:pPr>
@@ -4309,25 +4075,25 @@
           <w:lang w:bidi="ar-EG"/>
         </w:rPr>
       </w:pPr>
-      <w:bookmarkStart w:id="3" w:name="_Toc45596231"/>
-      <w:bookmarkStart w:id="4" w:name="_Toc7634782"/>
+      <w:bookmarkStart w:id="2" w:name="_Toc45596231"/>
+      <w:bookmarkStart w:id="3" w:name="_Toc7634782"/>
       <w:r>
         <w:t>2</w:t>
       </w:r>
       <w:r>
         <w:t>.1</w:t>
       </w:r>
+      <w:bookmarkEnd w:id="2"/>
+      <w:r>
+        <w:t xml:space="preserve"> </w:t>
+      </w:r>
+      <w:r>
+        <w:rPr>
+          <w:noProof/>
+        </w:rPr>
+        <w:t>Objective of the project</w:t>
+      </w:r>
       <w:bookmarkEnd w:id="3"/>
-      <w:r>
-        <w:t xml:space="preserve"> </w:t>
-      </w:r>
-      <w:r>
-        <w:rPr>
-          <w:noProof/>
-        </w:rPr>
-        <w:t>Objective of the project</w:t>
-      </w:r>
-      <w:bookmarkEnd w:id="4"/>
     </w:p>
     <w:p>
       <w:pPr>
@@ -4433,7 +4199,7 @@
           <w:lang w:bidi="ar-EG"/>
         </w:rPr>
       </w:pPr>
-      <w:bookmarkStart w:id="5" w:name="_Toc7634783"/>
+      <w:bookmarkStart w:id="4" w:name="_Toc7634783"/>
       <w:r>
         <w:t xml:space="preserve">2.2 </w:t>
       </w:r>
@@ -4443,7 +4209,7 @@
         </w:rPr>
         <w:t>In Scope and Out of Scope</w:t>
       </w:r>
-      <w:bookmarkEnd w:id="5"/>
+      <w:bookmarkEnd w:id="4"/>
     </w:p>
     <w:p>
       <w:pPr>
@@ -4539,15 +4305,7 @@
           <w:rFonts w:ascii="Arial" w:hAnsi="Arial" w:cs="Arial"/>
           <w:color w:val="111111"/>
         </w:rPr>
-        <w:t xml:space="preserve">With Internet banking System, consumers aren't required to visit a bank branch to </w:t>
-      </w:r>
-      <w:r>
-        <w:rPr>
-          <w:rFonts w:ascii="Arial" w:hAnsi="Arial" w:cs="Arial"/>
-          <w:color w:val="111111"/>
-        </w:rPr>
-        <w:lastRenderedPageBreak/>
-        <w:t xml:space="preserve">complete most of their basic banking transactions. They can do all of this at their own convenience, </w:t>
+        <w:t xml:space="preserve">With Internet banking System, consumers aren't required to visit a bank branch to complete most of their basic banking transactions. They can do all of this at their own convenience, </w:t>
       </w:r>
       <w:r>
         <w:rPr>
@@ -4594,14 +4352,7 @@
           <w:rFonts w:ascii="Arial" w:hAnsi="Arial" w:cs="Arial"/>
           <w:color w:val="111111"/>
         </w:rPr>
-        <w:t xml:space="preserve">                           </w:t>
-      </w:r>
-      <w:r>
-        <w:rPr>
-          <w:rFonts w:ascii="Arial" w:hAnsi="Arial" w:cs="Arial"/>
-          <w:color w:val="111111"/>
-        </w:rPr>
-        <w:t>.</w:t>
+        <w:t xml:space="preserve">                           .</w:t>
       </w:r>
       <w:hyperlink r:id="rId8" w:history="1">
         <w:r>
@@ -5036,11 +4787,11 @@
       <w:pPr>
         <w:pStyle w:val="Style41"/>
       </w:pPr>
-      <w:bookmarkStart w:id="6" w:name="_Toc7634784"/>
+      <w:bookmarkStart w:id="5" w:name="_Toc7634784"/>
       <w:r>
         <w:t>2.3 Assumptions and Constraints</w:t>
       </w:r>
-      <w:bookmarkEnd w:id="6"/>
+      <w:bookmarkEnd w:id="5"/>
     </w:p>
     <w:p>
       <w:pPr>
@@ -5644,9 +5395,117 @@
     </w:p>
     <w:p>
       <w:pPr>
+        <w:tabs>
+          <w:tab w:val="left" w:pos="720"/>
+          <w:tab w:val="left" w:pos="1080"/>
+          <w:tab w:val="left" w:pos="1260"/>
+          <w:tab w:val="left" w:pos="1440"/>
+          <w:tab w:val="left" w:leader="dot" w:pos="9720"/>
+        </w:tabs>
+        <w:rPr>
+          <w:rFonts w:ascii="Arial" w:hAnsi="Arial" w:cs="Arial"/>
+          <w:b/>
+          <w:bCs/>
+          <w:sz w:val="24"/>
+          <w:szCs w:val="24"/>
+        </w:rPr>
+      </w:pPr>
+    </w:p>
+    <w:p>
+      <w:pPr>
+        <w:tabs>
+          <w:tab w:val="left" w:pos="720"/>
+          <w:tab w:val="left" w:pos="1080"/>
+          <w:tab w:val="left" w:pos="1260"/>
+          <w:tab w:val="left" w:pos="1440"/>
+          <w:tab w:val="left" w:leader="dot" w:pos="9720"/>
+        </w:tabs>
+        <w:rPr>
+          <w:rFonts w:ascii="Arial" w:hAnsi="Arial" w:cs="Arial"/>
+          <w:b/>
+          <w:bCs/>
+          <w:sz w:val="24"/>
+          <w:szCs w:val="24"/>
+        </w:rPr>
+      </w:pPr>
+    </w:p>
+    <w:p>
+      <w:pPr>
+        <w:tabs>
+          <w:tab w:val="left" w:pos="720"/>
+          <w:tab w:val="left" w:pos="1080"/>
+          <w:tab w:val="left" w:pos="1260"/>
+          <w:tab w:val="left" w:pos="1440"/>
+          <w:tab w:val="left" w:leader="dot" w:pos="9720"/>
+        </w:tabs>
+        <w:rPr>
+          <w:rFonts w:ascii="Arial" w:hAnsi="Arial" w:cs="Arial"/>
+          <w:b/>
+          <w:bCs/>
+          <w:sz w:val="24"/>
+          <w:szCs w:val="24"/>
+        </w:rPr>
+      </w:pPr>
+    </w:p>
+    <w:p>
+      <w:pPr>
+        <w:tabs>
+          <w:tab w:val="left" w:pos="720"/>
+          <w:tab w:val="left" w:pos="1080"/>
+          <w:tab w:val="left" w:pos="1260"/>
+          <w:tab w:val="left" w:pos="1440"/>
+          <w:tab w:val="left" w:leader="dot" w:pos="9720"/>
+        </w:tabs>
+        <w:rPr>
+          <w:rFonts w:ascii="Arial" w:hAnsi="Arial" w:cs="Arial"/>
+          <w:b/>
+          <w:bCs/>
+          <w:sz w:val="24"/>
+          <w:szCs w:val="24"/>
+        </w:rPr>
+      </w:pPr>
+    </w:p>
+    <w:p>
+      <w:pPr>
+        <w:tabs>
+          <w:tab w:val="left" w:pos="720"/>
+          <w:tab w:val="left" w:pos="1080"/>
+          <w:tab w:val="left" w:pos="1260"/>
+          <w:tab w:val="left" w:pos="1440"/>
+          <w:tab w:val="left" w:leader="dot" w:pos="9720"/>
+        </w:tabs>
+        <w:rPr>
+          <w:rFonts w:ascii="Arial" w:hAnsi="Arial" w:cs="Arial"/>
+          <w:b/>
+          <w:bCs/>
+          <w:sz w:val="24"/>
+          <w:szCs w:val="24"/>
+        </w:rPr>
+      </w:pPr>
+    </w:p>
+    <w:p>
+      <w:pPr>
+        <w:tabs>
+          <w:tab w:val="left" w:pos="720"/>
+          <w:tab w:val="left" w:pos="1080"/>
+          <w:tab w:val="left" w:pos="1260"/>
+          <w:tab w:val="left" w:pos="1440"/>
+          <w:tab w:val="left" w:leader="dot" w:pos="9720"/>
+        </w:tabs>
+        <w:rPr>
+          <w:rFonts w:ascii="Arial" w:hAnsi="Arial" w:cs="Arial"/>
+          <w:b/>
+          <w:bCs/>
+          <w:sz w:val="24"/>
+          <w:szCs w:val="24"/>
+        </w:rPr>
+      </w:pPr>
+    </w:p>
+    <w:p>
+      <w:pPr>
         <w:pStyle w:val="Style41"/>
       </w:pPr>
-      <w:bookmarkStart w:id="7" w:name="_Toc7634785"/>
+      <w:bookmarkStart w:id="6" w:name="_Toc7634785"/>
     </w:p>
     <w:p>
       <w:pPr>
@@ -5655,7 +5514,7 @@
       <w:r>
         <w:t>2.4 Milestones and deliverables</w:t>
       </w:r>
-      <w:bookmarkEnd w:id="7"/>
+      <w:bookmarkEnd w:id="6"/>
       <w:r>
         <w:t xml:space="preserve"> </w:t>
       </w:r>
@@ -6031,7 +5890,6 @@
                 <w:szCs w:val="24"/>
               </w:rPr>
             </w:pPr>
-            <w:proofErr w:type="spellStart"/>
             <w:r>
               <w:rPr>
                 <w:rFonts w:ascii="Arial" w:hAnsi="Arial" w:cs="Arial"/>
@@ -6040,18 +5898,7 @@
                 <w:sz w:val="24"/>
                 <w:szCs w:val="24"/>
               </w:rPr>
-              <w:t>Bank_Sys</w:t>
-            </w:r>
-            <w:proofErr w:type="spellEnd"/>
-            <w:r>
-              <w:rPr>
-                <w:rFonts w:ascii="Arial" w:hAnsi="Arial" w:cs="Arial"/>
-                <w:b w:val="0"/>
-                <w:bCs w:val="0"/>
-                <w:sz w:val="24"/>
-                <w:szCs w:val="24"/>
-              </w:rPr>
-              <w:t>_</w:t>
+              <w:t>Bank_Sys_</w:t>
             </w:r>
             <w:r>
               <w:rPr>
@@ -6582,7 +6429,6 @@
                 <w:highlight w:val="yellow"/>
               </w:rPr>
             </w:pPr>
-            <w:proofErr w:type="spellStart"/>
             <w:r>
               <w:rPr>
                 <w:rFonts w:ascii="Arial" w:hAnsi="Arial" w:cs="Arial"/>
@@ -6591,18 +6437,7 @@
                 <w:sz w:val="24"/>
                 <w:szCs w:val="24"/>
               </w:rPr>
-              <w:t>Bank_Sys</w:t>
-            </w:r>
-            <w:proofErr w:type="spellEnd"/>
-            <w:r>
-              <w:rPr>
-                <w:rFonts w:ascii="Arial" w:hAnsi="Arial" w:cs="Arial"/>
-                <w:b w:val="0"/>
-                <w:bCs w:val="0"/>
-                <w:sz w:val="24"/>
-                <w:szCs w:val="24"/>
-              </w:rPr>
-              <w:t>_</w:t>
+              <w:t>Bank_Sys_</w:t>
             </w:r>
             <w:r>
               <w:rPr>
@@ -6745,23 +6580,7 @@
                 <w:sz w:val="24"/>
                 <w:szCs w:val="24"/>
               </w:rPr>
-              <w:t>Wireframes</w:t>
-            </w:r>
-            <w:r>
-              <w:rPr>
-                <w:rFonts w:ascii="Arial" w:hAnsi="Arial" w:cs="Arial"/>
-                <w:sz w:val="24"/>
-                <w:szCs w:val="24"/>
-              </w:rPr>
-              <w:t xml:space="preserve"> </w:t>
-            </w:r>
-            <w:r>
-              <w:rPr>
-                <w:rFonts w:ascii="Arial" w:hAnsi="Arial" w:cs="Arial"/>
-                <w:sz w:val="24"/>
-                <w:szCs w:val="24"/>
-              </w:rPr>
-              <w:t>Designs</w:t>
+              <w:t>Wireframes Designs</w:t>
             </w:r>
           </w:p>
           <w:p>
@@ -6851,7 +6670,37 @@
                 <w:sz w:val="24"/>
                 <w:szCs w:val="24"/>
               </w:rPr>
-              <w:t>Detailed Design</w:t>
+              <w:t>Class Diagram Design</w:t>
+            </w:r>
+          </w:p>
+          <w:p>
+            <w:pPr>
+              <w:pStyle w:val="ListParagraph"/>
+              <w:numPr>
+                <w:ilvl w:val="0"/>
+                <w:numId w:val="10"/>
+              </w:numPr>
+              <w:tabs>
+                <w:tab w:val="left" w:pos="720"/>
+                <w:tab w:val="left" w:pos="1080"/>
+                <w:tab w:val="left" w:pos="1260"/>
+                <w:tab w:val="left" w:pos="1440"/>
+                <w:tab w:val="left" w:leader="dot" w:pos="9720"/>
+              </w:tabs>
+              <w:cnfStyle w:val="000000000000" w:firstRow="0" w:lastRow="0" w:firstColumn="0" w:lastColumn="0" w:oddVBand="0" w:evenVBand="0" w:oddHBand="0" w:evenHBand="0" w:firstRowFirstColumn="0" w:firstRowLastColumn="0" w:lastRowFirstColumn="0" w:lastRowLastColumn="0"/>
+              <w:rPr>
+                <w:rFonts w:ascii="Arial" w:hAnsi="Arial" w:cs="Arial"/>
+                <w:sz w:val="24"/>
+                <w:szCs w:val="24"/>
+              </w:rPr>
+            </w:pPr>
+            <w:r>
+              <w:rPr>
+                <w:rFonts w:ascii="Arial" w:hAnsi="Arial" w:cs="Arial"/>
+                <w:sz w:val="24"/>
+                <w:szCs w:val="24"/>
+              </w:rPr>
+              <w:t>Design Peer Review</w:t>
             </w:r>
           </w:p>
           <w:p>
@@ -6910,15 +6759,7 @@
                 <w:sz w:val="24"/>
                 <w:szCs w:val="24"/>
               </w:rPr>
-              <w:t>10</w:t>
-            </w:r>
-            <w:r>
-              <w:rPr>
-                <w:rFonts w:ascii="Arial" w:hAnsi="Arial" w:cs="Arial"/>
-                <w:sz w:val="24"/>
-                <w:szCs w:val="24"/>
-              </w:rPr>
-              <w:t>/5/2019</w:t>
+              <w:t>10/5/2019</w:t>
             </w:r>
           </w:p>
         </w:tc>
@@ -6998,7 +6839,6 @@
                 <w:szCs w:val="24"/>
               </w:rPr>
             </w:pPr>
-            <w:proofErr w:type="spellStart"/>
             <w:r>
               <w:rPr>
                 <w:rFonts w:ascii="Arial" w:hAnsi="Arial" w:cs="Arial"/>
@@ -7007,18 +6847,7 @@
                 <w:sz w:val="24"/>
                 <w:szCs w:val="24"/>
               </w:rPr>
-              <w:t>Bank_Sys</w:t>
-            </w:r>
-            <w:proofErr w:type="spellEnd"/>
-            <w:r>
-              <w:rPr>
-                <w:rFonts w:ascii="Arial" w:hAnsi="Arial" w:cs="Arial"/>
-                <w:b w:val="0"/>
-                <w:bCs w:val="0"/>
-                <w:sz w:val="24"/>
-                <w:szCs w:val="24"/>
-              </w:rPr>
-              <w:t>_</w:t>
+              <w:t>Bank_Sys_</w:t>
             </w:r>
             <w:r>
               <w:rPr>
@@ -7199,15 +7028,7 @@
                 <w:sz w:val="24"/>
                 <w:szCs w:val="24"/>
               </w:rPr>
-              <w:t>17</w:t>
-            </w:r>
-            <w:r>
-              <w:rPr>
-                <w:rFonts w:ascii="Arial" w:hAnsi="Arial" w:cs="Arial"/>
-                <w:sz w:val="24"/>
-                <w:szCs w:val="24"/>
-              </w:rPr>
-              <w:t>/5/2019</w:t>
+              <w:t>17/5/2019</w:t>
             </w:r>
           </w:p>
         </w:tc>
@@ -7282,7 +7103,6 @@
                 <w:szCs w:val="24"/>
               </w:rPr>
             </w:pPr>
-            <w:proofErr w:type="spellStart"/>
             <w:r>
               <w:rPr>
                 <w:rFonts w:ascii="Arial" w:hAnsi="Arial" w:cs="Arial"/>
@@ -7291,18 +7111,7 @@
                 <w:sz w:val="24"/>
                 <w:szCs w:val="24"/>
               </w:rPr>
-              <w:t>Bank_Sys</w:t>
-            </w:r>
-            <w:proofErr w:type="spellEnd"/>
-            <w:r>
-              <w:rPr>
-                <w:rFonts w:ascii="Arial" w:hAnsi="Arial" w:cs="Arial"/>
-                <w:b w:val="0"/>
-                <w:bCs w:val="0"/>
-                <w:sz w:val="24"/>
-                <w:szCs w:val="24"/>
-              </w:rPr>
-              <w:t>_</w:t>
+              <w:t>Bank_Sys_</w:t>
             </w:r>
             <w:r>
               <w:rPr>
@@ -7493,15 +7302,7 @@
                 <w:sz w:val="24"/>
                 <w:szCs w:val="24"/>
               </w:rPr>
-              <w:t>24</w:t>
-            </w:r>
-            <w:r>
-              <w:rPr>
-                <w:rFonts w:ascii="Arial" w:hAnsi="Arial" w:cs="Arial"/>
-                <w:sz w:val="24"/>
-                <w:szCs w:val="24"/>
-              </w:rPr>
-              <w:t>/5/2019</w:t>
+              <w:t>24/5/2019</w:t>
             </w:r>
           </w:p>
         </w:tc>
@@ -7578,7 +7379,6 @@
                 <w:szCs w:val="24"/>
               </w:rPr>
             </w:pPr>
-            <w:proofErr w:type="spellStart"/>
             <w:r>
               <w:rPr>
                 <w:rFonts w:ascii="Arial" w:hAnsi="Arial" w:cs="Arial"/>
@@ -7587,18 +7387,7 @@
                 <w:sz w:val="24"/>
                 <w:szCs w:val="24"/>
               </w:rPr>
-              <w:t>Bank_Sys</w:t>
-            </w:r>
-            <w:proofErr w:type="spellEnd"/>
-            <w:r>
-              <w:rPr>
-                <w:rFonts w:ascii="Arial" w:hAnsi="Arial" w:cs="Arial"/>
-                <w:b w:val="0"/>
-                <w:bCs w:val="0"/>
-                <w:sz w:val="24"/>
-                <w:szCs w:val="24"/>
-              </w:rPr>
-              <w:t>_</w:t>
+              <w:t>Bank_Sys_</w:t>
             </w:r>
             <w:r>
               <w:rPr>
@@ -7818,15 +7607,7 @@
                 <w:sz w:val="24"/>
                 <w:szCs w:val="24"/>
               </w:rPr>
-              <w:t>2</w:t>
-            </w:r>
-            <w:r>
-              <w:rPr>
-                <w:rFonts w:ascii="Arial" w:hAnsi="Arial" w:cs="Arial"/>
-                <w:sz w:val="24"/>
-                <w:szCs w:val="24"/>
-              </w:rPr>
-              <w:t>/5/2019</w:t>
+              <w:t>24/5/2019</w:t>
             </w:r>
           </w:p>
         </w:tc>
@@ -7910,13 +7691,51 @@
     </w:p>
     <w:p>
       <w:pPr>
+        <w:tabs>
+          <w:tab w:val="left" w:pos="720"/>
+          <w:tab w:val="left" w:pos="1080"/>
+          <w:tab w:val="left" w:pos="1260"/>
+          <w:tab w:val="left" w:pos="1440"/>
+          <w:tab w:val="left" w:leader="dot" w:pos="9720"/>
+        </w:tabs>
+        <w:ind w:left="1080"/>
+        <w:rPr>
+          <w:rFonts w:ascii="Arial" w:hAnsi="Arial" w:cs="Arial"/>
+          <w:b/>
+          <w:bCs/>
+          <w:sz w:val="24"/>
+          <w:szCs w:val="24"/>
+        </w:rPr>
+      </w:pPr>
+    </w:p>
+    <w:p>
+      <w:pPr>
+        <w:tabs>
+          <w:tab w:val="left" w:pos="720"/>
+          <w:tab w:val="left" w:pos="1080"/>
+          <w:tab w:val="left" w:pos="1260"/>
+          <w:tab w:val="left" w:pos="1440"/>
+          <w:tab w:val="left" w:leader="dot" w:pos="9720"/>
+        </w:tabs>
+        <w:ind w:left="1080"/>
+        <w:rPr>
+          <w:rFonts w:ascii="Arial" w:hAnsi="Arial" w:cs="Arial"/>
+          <w:b/>
+          <w:bCs/>
+          <w:sz w:val="24"/>
+          <w:szCs w:val="24"/>
+        </w:rPr>
+      </w:pPr>
+    </w:p>
+    <w:p>
+      <w:pPr>
         <w:pStyle w:val="Style41"/>
       </w:pPr>
-      <w:bookmarkStart w:id="8" w:name="_Toc7634786"/>
+      <w:bookmarkStart w:id="7" w:name="_Toc7634786"/>
       <w:r>
         <w:t>2.5 Schedule and Budget Summary</w:t>
       </w:r>
-      <w:bookmarkEnd w:id="8"/>
+      <w:bookmarkEnd w:id="7"/>
       <w:r>
         <w:tab/>
       </w:r>
@@ -8193,11 +8012,11 @@
       <w:pPr>
         <w:pStyle w:val="Style41"/>
       </w:pPr>
-      <w:bookmarkStart w:id="9" w:name="_Toc7634787"/>
+      <w:bookmarkStart w:id="8" w:name="_Toc7634787"/>
       <w:r>
         <w:t>2.6 Project Goals</w:t>
       </w:r>
-      <w:bookmarkEnd w:id="9"/>
+      <w:bookmarkEnd w:id="8"/>
       <w:r>
         <w:tab/>
       </w:r>
@@ -9041,25 +8860,7 @@
           <w:sz w:val="24"/>
           <w:szCs w:val="24"/>
         </w:rPr>
-        <w:t xml:space="preserve">project </w:t>
-      </w:r>
-      <w:r>
-        <w:rPr>
-          <w:rFonts w:ascii="Arial" w:hAnsi="Arial" w:cs="Arial"/>
-          <w:color w:val="FF0000"/>
-          <w:sz w:val="24"/>
-          <w:szCs w:val="24"/>
-        </w:rPr>
-        <w:t>Issue</w:t>
-      </w:r>
-      <w:r>
-        <w:rPr>
-          <w:rFonts w:ascii="Arial" w:hAnsi="Arial" w:cs="Arial"/>
-          <w:color w:val="FF0000"/>
-          <w:sz w:val="24"/>
-          <w:szCs w:val="24"/>
-        </w:rPr>
-        <w:t xml:space="preserve"> Management</w:t>
+        <w:t>project Issue Management</w:t>
       </w:r>
       <w:r>
         <w:rPr>
@@ -9115,14 +8916,14 @@
           <w:color w:val="2C68A4"/>
         </w:rPr>
       </w:pPr>
-      <w:bookmarkStart w:id="10" w:name="_Toc7634788"/>
+      <w:bookmarkStart w:id="9" w:name="_Toc7634788"/>
       <w:r>
         <w:rPr>
           <w:color w:val="2C68A4"/>
         </w:rPr>
         <w:t>3. Project Organization</w:t>
       </w:r>
-      <w:bookmarkEnd w:id="10"/>
+      <w:bookmarkEnd w:id="9"/>
     </w:p>
     <w:p>
       <w:pPr>
@@ -9146,11 +8947,11 @@
       <w:pPr>
         <w:pStyle w:val="Style41"/>
       </w:pPr>
-      <w:bookmarkStart w:id="11" w:name="_Toc7634789"/>
+      <w:bookmarkStart w:id="10" w:name="_Toc7634789"/>
       <w:r>
         <w:t>3.1 Project Approach</w:t>
       </w:r>
-      <w:bookmarkEnd w:id="11"/>
+      <w:bookmarkEnd w:id="10"/>
       <w:r>
         <w:tab/>
       </w:r>
@@ -9271,7 +9072,7 @@
         </w:rPr>
         <w:t>3.2 Communication Plan</w:t>
       </w:r>
-      <w:bookmarkStart w:id="12" w:name="_Toc7634790"/>
+      <w:bookmarkStart w:id="11" w:name="_Toc7634790"/>
     </w:p>
     <w:p>
       <w:pPr>
@@ -9627,7 +9428,7 @@
           <w:u w:val="single"/>
         </w:rPr>
       </w:pPr>
-      <w:bookmarkStart w:id="13" w:name="_Toc450699441"/>
+      <w:bookmarkStart w:id="12" w:name="_Toc450699441"/>
       <w:r>
         <w:rPr>
           <w:rFonts w:ascii="Arial" w:hAnsi="Arial" w:cs="Arial"/>
@@ -9872,7 +9673,7 @@
         <w:t xml:space="preserve">member participates in the meeting. </w:t>
       </w:r>
     </w:p>
-    <w:bookmarkEnd w:id="13"/>
+    <w:bookmarkEnd w:id="12"/>
     <w:p>
       <w:pPr>
         <w:pStyle w:val="Style6"/>
@@ -9918,13 +9719,13 @@
         </w:rPr>
         <w:t>4. Managerial Process Plans</w:t>
       </w:r>
-      <w:bookmarkEnd w:id="12"/>
+      <w:bookmarkEnd w:id="11"/>
     </w:p>
     <w:p>
       <w:pPr>
         <w:pStyle w:val="Style41"/>
       </w:pPr>
-      <w:bookmarkStart w:id="14" w:name="_Toc7634791"/>
+      <w:bookmarkStart w:id="13" w:name="_Toc7634791"/>
     </w:p>
     <w:p>
       <w:pPr>
@@ -9933,7 +9734,7 @@
       <w:r>
         <w:t>4.1 Start-up plan</w:t>
       </w:r>
-      <w:bookmarkEnd w:id="14"/>
+      <w:bookmarkEnd w:id="13"/>
       <w:r>
         <w:tab/>
       </w:r>
@@ -10277,7 +10078,23 @@
                 <w:sz w:val="24"/>
                 <w:szCs w:val="24"/>
               </w:rPr>
-              <w:t>Manages project  in accordance to the project plan</w:t>
+              <w:t xml:space="preserve">Manages </w:t>
+            </w:r>
+            <w:proofErr w:type="gramStart"/>
+            <w:r>
+              <w:rPr>
+                <w:sz w:val="24"/>
+                <w:szCs w:val="24"/>
+              </w:rPr>
+              <w:t>project  in</w:t>
+            </w:r>
+            <w:proofErr w:type="gramEnd"/>
+            <w:r>
+              <w:rPr>
+                <w:sz w:val="24"/>
+                <w:szCs w:val="24"/>
+              </w:rPr>
+              <w:t xml:space="preserve"> accordance to the project plan</w:t>
             </w:r>
           </w:p>
           <w:p>
@@ -10383,6 +10200,7 @@
                 <w:szCs w:val="24"/>
               </w:rPr>
             </w:pPr>
+            <w:proofErr w:type="gramStart"/>
             <w:r>
               <w:rPr>
                 <w:sz w:val="24"/>
@@ -10402,7 +10220,15 @@
                 <w:sz w:val="24"/>
                 <w:szCs w:val="24"/>
               </w:rPr>
-              <w:t>problem resolution</w:t>
+              <w:t>problem</w:t>
+            </w:r>
+            <w:proofErr w:type="gramEnd"/>
+            <w:r>
+              <w:rPr>
+                <w:sz w:val="24"/>
+                <w:szCs w:val="24"/>
+              </w:rPr>
+              <w:t xml:space="preserve"> resolution</w:t>
             </w:r>
           </w:p>
           <w:p>
@@ -10700,34 +10526,14 @@
                 <w:szCs w:val="24"/>
               </w:rPr>
             </w:pPr>
-            <w:proofErr w:type="spellStart"/>
             <w:r>
               <w:rPr>
                 <w:rFonts w:ascii="Arial" w:hAnsi="Arial" w:cs="Arial"/>
                 <w:sz w:val="24"/>
                 <w:szCs w:val="24"/>
               </w:rPr>
-              <w:t>Alaa</w:t>
+              <w:t>Alaa Gamal</w:t>
             </w:r>
-            <w:proofErr w:type="spellEnd"/>
-            <w:r>
-              <w:rPr>
-                <w:rFonts w:ascii="Arial" w:hAnsi="Arial" w:cs="Arial"/>
-                <w:sz w:val="24"/>
-                <w:szCs w:val="24"/>
-              </w:rPr>
-              <w:t xml:space="preserve"> </w:t>
-            </w:r>
-            <w:proofErr w:type="spellStart"/>
-            <w:r>
-              <w:rPr>
-                <w:rFonts w:ascii="Arial" w:hAnsi="Arial" w:cs="Arial"/>
-                <w:sz w:val="24"/>
-                <w:szCs w:val="24"/>
-              </w:rPr>
-              <w:t>Gamal</w:t>
-            </w:r>
-            <w:proofErr w:type="spellEnd"/>
           </w:p>
           <w:p>
             <w:pPr>
@@ -10756,23 +10562,13 @@
                 <w:szCs w:val="24"/>
               </w:rPr>
             </w:pPr>
-            <w:proofErr w:type="spellStart"/>
             <w:r>
               <w:rPr>
                 <w:rFonts w:ascii="Arial" w:hAnsi="Arial" w:cs="Arial"/>
                 <w:sz w:val="24"/>
                 <w:szCs w:val="24"/>
               </w:rPr>
-              <w:t>Sondos</w:t>
-            </w:r>
-            <w:proofErr w:type="spellEnd"/>
-            <w:r>
-              <w:rPr>
-                <w:rFonts w:ascii="Arial" w:hAnsi="Arial" w:cs="Arial"/>
-                <w:sz w:val="24"/>
-                <w:szCs w:val="24"/>
-              </w:rPr>
-              <w:t xml:space="preserve"> Mahmoud</w:t>
+              <w:t>Sondos Mahmoud</w:t>
             </w:r>
           </w:p>
         </w:tc>
@@ -10959,18 +10755,8 @@
                 <w:sz w:val="24"/>
                 <w:szCs w:val="24"/>
               </w:rPr>
-              <w:t xml:space="preserve">Hassan </w:t>
+              <w:t>Hassan Yousri</w:t>
             </w:r>
-            <w:proofErr w:type="spellStart"/>
-            <w:r>
-              <w:rPr>
-                <w:rFonts w:ascii="Arial" w:hAnsi="Arial" w:cs="Arial"/>
-                <w:sz w:val="24"/>
-                <w:szCs w:val="24"/>
-              </w:rPr>
-              <w:t>Yousri</w:t>
-            </w:r>
-            <w:proofErr w:type="spellEnd"/>
           </w:p>
           <w:p>
             <w:pPr>
@@ -12130,12 +11916,12 @@
       <w:pPr>
         <w:pStyle w:val="Style41"/>
       </w:pPr>
-      <w:bookmarkStart w:id="15" w:name="_Toc7634792"/>
+      <w:bookmarkStart w:id="14" w:name="_Toc7634792"/>
       <w:r>
         <w:lastRenderedPageBreak/>
         <w:t>3.2 Work Plan</w:t>
       </w:r>
-      <w:bookmarkEnd w:id="15"/>
+      <w:bookmarkEnd w:id="14"/>
       <w:r>
         <w:tab/>
       </w:r>
@@ -12200,8 +11986,8 @@
           <w:noProof/>
         </w:rPr>
         <w:drawing>
-          <wp:inline distT="0" distB="0" distL="0" distR="0" wp14:anchorId="5AF04936" wp14:editId="4F358837">
-            <wp:extent cx="9370731" cy="4325680"/>
+          <wp:inline distT="0" distB="0" distL="0" distR="0" wp14:anchorId="6C92AA01" wp14:editId="5190E6C4">
+            <wp:extent cx="9370729" cy="4325680"/>
             <wp:effectExtent l="0" t="0" r="1905" b="0"/>
             <wp:docPr id="2" name="Picture 2"/>
             <wp:cNvGraphicFramePr>
@@ -12229,7 +12015,7 @@
                   <pic:spPr>
                     <a:xfrm>
                       <a:off x="0" y="0"/>
-                      <a:ext cx="9370731" cy="4325680"/>
+                      <a:ext cx="9370729" cy="4325680"/>
                     </a:xfrm>
                     <a:prstGeom prst="rect">
                       <a:avLst/>
@@ -12445,7 +12231,7 @@
           <w:sz w:val="24"/>
           <w:szCs w:val="24"/>
         </w:rPr>
-        <w:t>Project Manager</w:t>
+        <w:t xml:space="preserve">Project </w:t>
       </w:r>
       <w:proofErr w:type="gramStart"/>
       <w:r>
@@ -12454,7 +12240,7 @@
           <w:sz w:val="24"/>
           <w:szCs w:val="24"/>
         </w:rPr>
-        <w:t>:……………………………………………………………</w:t>
+        <w:t>Manager:…</w:t>
       </w:r>
       <w:proofErr w:type="gramEnd"/>
       <w:r>
@@ -12463,16 +12249,15 @@
           <w:sz w:val="24"/>
           <w:szCs w:val="24"/>
         </w:rPr>
-        <w:t xml:space="preserve"> Date</w:t>
-      </w:r>
-      <w:proofErr w:type="gramStart"/>
-      <w:r>
-        <w:rPr>
-          <w:rFonts w:ascii="Arial" w:hAnsi="Arial" w:cs="Arial"/>
-          <w:sz w:val="24"/>
-          <w:szCs w:val="24"/>
-        </w:rPr>
-        <w:t>:</w:t>
+        <w:t>…………………………………………………………</w:t>
+      </w:r>
+      <w:r>
+        <w:rPr>
+          <w:rFonts w:ascii="Arial" w:hAnsi="Arial" w:cs="Arial"/>
+          <w:sz w:val="24"/>
+          <w:szCs w:val="24"/>
+        </w:rPr>
+        <w:t xml:space="preserve"> Date:</w:t>
       </w:r>
       <w:r>
         <w:rPr>
@@ -12482,7 +12267,6 @@
         </w:rPr>
         <w:t>………….</w:t>
       </w:r>
-      <w:proofErr w:type="gramEnd"/>
     </w:p>
     <w:p>
       <w:pPr>
@@ -12545,15 +12329,7 @@
           <w:sz w:val="24"/>
           <w:szCs w:val="24"/>
         </w:rPr>
-        <w:t>Stakeholder……:……………………………………………………………</w:t>
-      </w:r>
-      <w:r>
-        <w:rPr>
-          <w:rFonts w:ascii="Arial" w:hAnsi="Arial" w:cs="Arial"/>
-          <w:sz w:val="24"/>
-          <w:szCs w:val="24"/>
-        </w:rPr>
-        <w:t xml:space="preserve"> Date</w:t>
+        <w:t>Stakeholder…</w:t>
       </w:r>
       <w:proofErr w:type="gramStart"/>
       <w:r>
@@ -12562,7 +12338,24 @@
           <w:sz w:val="24"/>
           <w:szCs w:val="24"/>
         </w:rPr>
-        <w:t>:</w:t>
+        <w:t>…:…</w:t>
+      </w:r>
+      <w:proofErr w:type="gramEnd"/>
+      <w:r>
+        <w:rPr>
+          <w:rFonts w:ascii="Arial" w:hAnsi="Arial" w:cs="Arial"/>
+          <w:sz w:val="24"/>
+          <w:szCs w:val="24"/>
+        </w:rPr>
+        <w:t>…………………………………………………………</w:t>
+      </w:r>
+      <w:r>
+        <w:rPr>
+          <w:rFonts w:ascii="Arial" w:hAnsi="Arial" w:cs="Arial"/>
+          <w:sz w:val="24"/>
+          <w:szCs w:val="24"/>
+        </w:rPr>
+        <w:t xml:space="preserve"> Date:</w:t>
       </w:r>
       <w:r>
         <w:rPr>
@@ -12572,7 +12365,6 @@
         </w:rPr>
         <w:t>………….</w:t>
       </w:r>
-      <w:proofErr w:type="gramEnd"/>
     </w:p>
     <w:p>
       <w:pPr>
@@ -12606,6 +12398,10 @@
     <w:p/>
     <w:p/>
     <w:p/>
+    <w:p>
+      <w:bookmarkStart w:id="15" w:name="_GoBack"/>
+      <w:bookmarkEnd w:id="15"/>
+    </w:p>
     <w:sectPr>
       <w:footerReference w:type="first" r:id="rId13"/>
       <w:pgSz w:w="12240" w:h="15840"/>
@@ -12625,7 +12421,7 @@
 </file>
 
 <file path=word/endnotes.xml><?xml version="1.0" encoding="utf-8"?>
-<w:endnotes xmlns:wpc="http://schemas.microsoft.com/office/word/2010/wordprocessingCanvas" xmlns:mc="http://schemas.openxmlformats.org/markup-compatibility/2006" xmlns:o="urn:schemas-microsoft-com:office:office" xmlns:r="http://schemas.openxmlformats.org/officeDocument/2006/relationships" xmlns:m="http://schemas.openxmlformats.org/officeDocument/2006/math" xmlns:v="urn:schemas-microsoft-com:vml" xmlns:wp14="http://schemas.microsoft.com/office/word/2010/wordprocessingDrawing" xmlns:wp="http://schemas.openxmlformats.org/drawingml/2006/wordprocessingDrawing" xmlns:w10="urn:schemas-microsoft-com:office:word" xmlns:w="http://schemas.openxmlformats.org/wordprocessingml/2006/main" xmlns:w14="http://schemas.microsoft.com/office/word/2010/wordml" xmlns:w15="http://schemas.microsoft.com/office/word/2012/wordml" xmlns:wpg="http://schemas.microsoft.com/office/word/2010/wordprocessingGroup" xmlns:wpi="http://schemas.microsoft.com/office/word/2010/wordprocessingInk" xmlns:wne="http://schemas.microsoft.com/office/word/2006/wordml" xmlns:wps="http://schemas.microsoft.com/office/word/2010/wordprocessingShape" mc:Ignorable="w14 w15 wp14">
+<w:endnotes xmlns:wpc="http://schemas.microsoft.com/office/word/2010/wordprocessingCanvas" xmlns:cx="http://schemas.microsoft.com/office/drawing/2014/chartex" xmlns:mc="http://schemas.openxmlformats.org/markup-compatibility/2006" xmlns:o="urn:schemas-microsoft-com:office:office" xmlns:r="http://schemas.openxmlformats.org/officeDocument/2006/relationships" xmlns:m="http://schemas.openxmlformats.org/officeDocument/2006/math" xmlns:v="urn:schemas-microsoft-com:vml" xmlns:wp14="http://schemas.microsoft.com/office/word/2010/wordprocessingDrawing" xmlns:wp="http://schemas.openxmlformats.org/drawingml/2006/wordprocessingDrawing" xmlns:w10="urn:schemas-microsoft-com:office:word" xmlns:w="http://schemas.openxmlformats.org/wordprocessingml/2006/main" xmlns:w14="http://schemas.microsoft.com/office/word/2010/wordml" xmlns:w15="http://schemas.microsoft.com/office/word/2012/wordml" xmlns:w16se="http://schemas.microsoft.com/office/word/2015/wordml/symex" xmlns:wpg="http://schemas.microsoft.com/office/word/2010/wordprocessingGroup" xmlns:wpi="http://schemas.microsoft.com/office/word/2010/wordprocessingInk" xmlns:wne="http://schemas.microsoft.com/office/word/2006/wordml" xmlns:wps="http://schemas.microsoft.com/office/word/2010/wordprocessingShape" mc:Ignorable="w14 w15 w16se wp14">
   <w:endnote w:type="separator" w:id="-1">
     <w:p>
       <w:r>
@@ -12644,7 +12440,7 @@
 </file>
 
 <file path=word/footer1.xml><?xml version="1.0" encoding="utf-8"?>
-<w:ftr xmlns:wpc="http://schemas.microsoft.com/office/word/2010/wordprocessingCanvas" xmlns:mc="http://schemas.openxmlformats.org/markup-compatibility/2006" xmlns:o="urn:schemas-microsoft-com:office:office" xmlns:r="http://schemas.openxmlformats.org/officeDocument/2006/relationships" xmlns:m="http://schemas.openxmlformats.org/officeDocument/2006/math" xmlns:v="urn:schemas-microsoft-com:vml" xmlns:wp14="http://schemas.microsoft.com/office/word/2010/wordprocessingDrawing" xmlns:wp="http://schemas.openxmlformats.org/drawingml/2006/wordprocessingDrawing" xmlns:w10="urn:schemas-microsoft-com:office:word" xmlns:w="http://schemas.openxmlformats.org/wordprocessingml/2006/main" xmlns:w14="http://schemas.microsoft.com/office/word/2010/wordml" xmlns:w15="http://schemas.microsoft.com/office/word/2012/wordml" xmlns:wpg="http://schemas.microsoft.com/office/word/2010/wordprocessingGroup" xmlns:wpi="http://schemas.microsoft.com/office/word/2010/wordprocessingInk" xmlns:wne="http://schemas.microsoft.com/office/word/2006/wordml" xmlns:wps="http://schemas.microsoft.com/office/word/2010/wordprocessingShape" mc:Ignorable="w14 w15 wp14">
+<w:ftr xmlns:wpc="http://schemas.microsoft.com/office/word/2010/wordprocessingCanvas" xmlns:cx="http://schemas.microsoft.com/office/drawing/2014/chartex" xmlns:mc="http://schemas.openxmlformats.org/markup-compatibility/2006" xmlns:o="urn:schemas-microsoft-com:office:office" xmlns:r="http://schemas.openxmlformats.org/officeDocument/2006/relationships" xmlns:m="http://schemas.openxmlformats.org/officeDocument/2006/math" xmlns:v="urn:schemas-microsoft-com:vml" xmlns:wp14="http://schemas.microsoft.com/office/word/2010/wordprocessingDrawing" xmlns:wp="http://schemas.openxmlformats.org/drawingml/2006/wordprocessingDrawing" xmlns:w10="urn:schemas-microsoft-com:office:word" xmlns:w="http://schemas.openxmlformats.org/wordprocessingml/2006/main" xmlns:w14="http://schemas.microsoft.com/office/word/2010/wordml" xmlns:w15="http://schemas.microsoft.com/office/word/2012/wordml" xmlns:w16se="http://schemas.microsoft.com/office/word/2015/wordml/symex" xmlns:wpg="http://schemas.microsoft.com/office/word/2010/wordprocessingGroup" xmlns:wpi="http://schemas.microsoft.com/office/word/2010/wordprocessingInk" xmlns:wne="http://schemas.microsoft.com/office/word/2006/wordml" xmlns:wps="http://schemas.microsoft.com/office/word/2010/wordprocessingShape" mc:Ignorable="w14 w15 w16se wp14">
   <w:p>
     <w:pPr>
       <w:pStyle w:val="Footer"/>
@@ -12724,7 +12520,7 @@
 </file>
 
 <file path=word/footer2.xml><?xml version="1.0" encoding="utf-8"?>
-<w:ftr xmlns:wpc="http://schemas.microsoft.com/office/word/2010/wordprocessingCanvas" xmlns:mc="http://schemas.openxmlformats.org/markup-compatibility/2006" xmlns:o="urn:schemas-microsoft-com:office:office" xmlns:r="http://schemas.openxmlformats.org/officeDocument/2006/relationships" xmlns:m="http://schemas.openxmlformats.org/officeDocument/2006/math" xmlns:v="urn:schemas-microsoft-com:vml" xmlns:wp14="http://schemas.microsoft.com/office/word/2010/wordprocessingDrawing" xmlns:wp="http://schemas.openxmlformats.org/drawingml/2006/wordprocessingDrawing" xmlns:w10="urn:schemas-microsoft-com:office:word" xmlns:w="http://schemas.openxmlformats.org/wordprocessingml/2006/main" xmlns:w14="http://schemas.microsoft.com/office/word/2010/wordml" xmlns:w15="http://schemas.microsoft.com/office/word/2012/wordml" xmlns:wpg="http://schemas.microsoft.com/office/word/2010/wordprocessingGroup" xmlns:wpi="http://schemas.microsoft.com/office/word/2010/wordprocessingInk" xmlns:wne="http://schemas.microsoft.com/office/word/2006/wordml" xmlns:wps="http://schemas.microsoft.com/office/word/2010/wordprocessingShape" mc:Ignorable="w14 w15 wp14">
+<w:ftr xmlns:wpc="http://schemas.microsoft.com/office/word/2010/wordprocessingCanvas" xmlns:cx="http://schemas.microsoft.com/office/drawing/2014/chartex" xmlns:mc="http://schemas.openxmlformats.org/markup-compatibility/2006" xmlns:o="urn:schemas-microsoft-com:office:office" xmlns:r="http://schemas.openxmlformats.org/officeDocument/2006/relationships" xmlns:m="http://schemas.openxmlformats.org/officeDocument/2006/math" xmlns:v="urn:schemas-microsoft-com:vml" xmlns:wp14="http://schemas.microsoft.com/office/word/2010/wordprocessingDrawing" xmlns:wp="http://schemas.openxmlformats.org/drawingml/2006/wordprocessingDrawing" xmlns:w10="urn:schemas-microsoft-com:office:word" xmlns:w="http://schemas.openxmlformats.org/wordprocessingml/2006/main" xmlns:w14="http://schemas.microsoft.com/office/word/2010/wordml" xmlns:w15="http://schemas.microsoft.com/office/word/2012/wordml" xmlns:w16se="http://schemas.microsoft.com/office/word/2015/wordml/symex" xmlns:wpg="http://schemas.microsoft.com/office/word/2010/wordprocessingGroup" xmlns:wpi="http://schemas.microsoft.com/office/word/2010/wordprocessingInk" xmlns:wne="http://schemas.microsoft.com/office/word/2006/wordml" xmlns:wps="http://schemas.microsoft.com/office/word/2010/wordprocessingShape" mc:Ignorable="w14 w15 w16se wp14">
   <w:p>
     <w:pPr>
       <w:pStyle w:val="Footer"/>
@@ -12740,7 +12536,7 @@
 </file>
 
 <file path=word/footer3.xml><?xml version="1.0" encoding="utf-8"?>
-<w:ftr xmlns:wpc="http://schemas.microsoft.com/office/word/2010/wordprocessingCanvas" xmlns:mc="http://schemas.openxmlformats.org/markup-compatibility/2006" xmlns:o="urn:schemas-microsoft-com:office:office" xmlns:r="http://schemas.openxmlformats.org/officeDocument/2006/relationships" xmlns:m="http://schemas.openxmlformats.org/officeDocument/2006/math" xmlns:v="urn:schemas-microsoft-com:vml" xmlns:wp14="http://schemas.microsoft.com/office/word/2010/wordprocessingDrawing" xmlns:wp="http://schemas.openxmlformats.org/drawingml/2006/wordprocessingDrawing" xmlns:w10="urn:schemas-microsoft-com:office:word" xmlns:w="http://schemas.openxmlformats.org/wordprocessingml/2006/main" xmlns:w14="http://schemas.microsoft.com/office/word/2010/wordml" xmlns:w15="http://schemas.microsoft.com/office/word/2012/wordml" xmlns:wpg="http://schemas.microsoft.com/office/word/2010/wordprocessingGroup" xmlns:wpi="http://schemas.microsoft.com/office/word/2010/wordprocessingInk" xmlns:wne="http://schemas.microsoft.com/office/word/2006/wordml" xmlns:wps="http://schemas.microsoft.com/office/word/2010/wordprocessingShape" mc:Ignorable="w14 w15 wp14">
+<w:ftr xmlns:wpc="http://schemas.microsoft.com/office/word/2010/wordprocessingCanvas" xmlns:cx="http://schemas.microsoft.com/office/drawing/2014/chartex" xmlns:mc="http://schemas.openxmlformats.org/markup-compatibility/2006" xmlns:o="urn:schemas-microsoft-com:office:office" xmlns:r="http://schemas.openxmlformats.org/officeDocument/2006/relationships" xmlns:m="http://schemas.openxmlformats.org/officeDocument/2006/math" xmlns:v="urn:schemas-microsoft-com:vml" xmlns:wp14="http://schemas.microsoft.com/office/word/2010/wordprocessingDrawing" xmlns:wp="http://schemas.openxmlformats.org/drawingml/2006/wordprocessingDrawing" xmlns:w10="urn:schemas-microsoft-com:office:word" xmlns:w="http://schemas.openxmlformats.org/wordprocessingml/2006/main" xmlns:w14="http://schemas.microsoft.com/office/word/2010/wordml" xmlns:w15="http://schemas.microsoft.com/office/word/2012/wordml" xmlns:w16se="http://schemas.microsoft.com/office/word/2015/wordml/symex" xmlns:wpg="http://schemas.microsoft.com/office/word/2010/wordprocessingGroup" xmlns:wpi="http://schemas.microsoft.com/office/word/2010/wordprocessingInk" xmlns:wne="http://schemas.microsoft.com/office/word/2006/wordml" xmlns:wps="http://schemas.microsoft.com/office/word/2010/wordprocessingShape" mc:Ignorable="w14 w15 w16se wp14">
   <w:sdt>
     <w:sdtPr>
       <w:id w:val="328418883"/>
@@ -12793,7 +12589,7 @@
 </file>
 
 <file path=word/footer4.xml><?xml version="1.0" encoding="utf-8"?>
-<w:ftr xmlns:wpc="http://schemas.microsoft.com/office/word/2010/wordprocessingCanvas" xmlns:mc="http://schemas.openxmlformats.org/markup-compatibility/2006" xmlns:o="urn:schemas-microsoft-com:office:office" xmlns:r="http://schemas.openxmlformats.org/officeDocument/2006/relationships" xmlns:m="http://schemas.openxmlformats.org/officeDocument/2006/math" xmlns:v="urn:schemas-microsoft-com:vml" xmlns:wp14="http://schemas.microsoft.com/office/word/2010/wordprocessingDrawing" xmlns:wp="http://schemas.openxmlformats.org/drawingml/2006/wordprocessingDrawing" xmlns:w10="urn:schemas-microsoft-com:office:word" xmlns:w="http://schemas.openxmlformats.org/wordprocessingml/2006/main" xmlns:w14="http://schemas.microsoft.com/office/word/2010/wordml" xmlns:w15="http://schemas.microsoft.com/office/word/2012/wordml" xmlns:wpg="http://schemas.microsoft.com/office/word/2010/wordprocessingGroup" xmlns:wpi="http://schemas.microsoft.com/office/word/2010/wordprocessingInk" xmlns:wne="http://schemas.microsoft.com/office/word/2006/wordml" xmlns:wps="http://schemas.microsoft.com/office/word/2010/wordprocessingShape" mc:Ignorable="w14 w15 wp14">
+<w:ftr xmlns:wpc="http://schemas.microsoft.com/office/word/2010/wordprocessingCanvas" xmlns:cx="http://schemas.microsoft.com/office/drawing/2014/chartex" xmlns:mc="http://schemas.openxmlformats.org/markup-compatibility/2006" xmlns:o="urn:schemas-microsoft-com:office:office" xmlns:r="http://schemas.openxmlformats.org/officeDocument/2006/relationships" xmlns:m="http://schemas.openxmlformats.org/officeDocument/2006/math" xmlns:v="urn:schemas-microsoft-com:vml" xmlns:wp14="http://schemas.microsoft.com/office/word/2010/wordprocessingDrawing" xmlns:wp="http://schemas.openxmlformats.org/drawingml/2006/wordprocessingDrawing" xmlns:w10="urn:schemas-microsoft-com:office:word" xmlns:w="http://schemas.openxmlformats.org/wordprocessingml/2006/main" xmlns:w14="http://schemas.microsoft.com/office/word/2010/wordml" xmlns:w15="http://schemas.microsoft.com/office/word/2012/wordml" xmlns:w16se="http://schemas.microsoft.com/office/word/2015/wordml/symex" xmlns:wpg="http://schemas.microsoft.com/office/word/2010/wordprocessingGroup" xmlns:wpi="http://schemas.microsoft.com/office/word/2010/wordprocessingInk" xmlns:wne="http://schemas.microsoft.com/office/word/2006/wordml" xmlns:wps="http://schemas.microsoft.com/office/word/2010/wordprocessingShape" mc:Ignorable="w14 w15 w16se wp14">
   <w:sdt>
     <w:sdtPr>
       <w:id w:val="1837104267"/>
@@ -12846,7 +12642,7 @@
 </file>
 
 <file path=word/footnotes.xml><?xml version="1.0" encoding="utf-8"?>
-<w:footnotes xmlns:wpc="http://schemas.microsoft.com/office/word/2010/wordprocessingCanvas" xmlns:mc="http://schemas.openxmlformats.org/markup-compatibility/2006" xmlns:o="urn:schemas-microsoft-com:office:office" xmlns:r="http://schemas.openxmlformats.org/officeDocument/2006/relationships" xmlns:m="http://schemas.openxmlformats.org/officeDocument/2006/math" xmlns:v="urn:schemas-microsoft-com:vml" xmlns:wp14="http://schemas.microsoft.com/office/word/2010/wordprocessingDrawing" xmlns:wp="http://schemas.openxmlformats.org/drawingml/2006/wordprocessingDrawing" xmlns:w10="urn:schemas-microsoft-com:office:word" xmlns:w="http://schemas.openxmlformats.org/wordprocessingml/2006/main" xmlns:w14="http://schemas.microsoft.com/office/word/2010/wordml" xmlns:w15="http://schemas.microsoft.com/office/word/2012/wordml" xmlns:wpg="http://schemas.microsoft.com/office/word/2010/wordprocessingGroup" xmlns:wpi="http://schemas.microsoft.com/office/word/2010/wordprocessingInk" xmlns:wne="http://schemas.microsoft.com/office/word/2006/wordml" xmlns:wps="http://schemas.microsoft.com/office/word/2010/wordprocessingShape" mc:Ignorable="w14 w15 wp14">
+<w:footnotes xmlns:wpc="http://schemas.microsoft.com/office/word/2010/wordprocessingCanvas" xmlns:cx="http://schemas.microsoft.com/office/drawing/2014/chartex" xmlns:mc="http://schemas.openxmlformats.org/markup-compatibility/2006" xmlns:o="urn:schemas-microsoft-com:office:office" xmlns:r="http://schemas.openxmlformats.org/officeDocument/2006/relationships" xmlns:m="http://schemas.openxmlformats.org/officeDocument/2006/math" xmlns:v="urn:schemas-microsoft-com:vml" xmlns:wp14="http://schemas.microsoft.com/office/word/2010/wordprocessingDrawing" xmlns:wp="http://schemas.openxmlformats.org/drawingml/2006/wordprocessingDrawing" xmlns:w10="urn:schemas-microsoft-com:office:word" xmlns:w="http://schemas.openxmlformats.org/wordprocessingml/2006/main" xmlns:w14="http://schemas.microsoft.com/office/word/2010/wordml" xmlns:w15="http://schemas.microsoft.com/office/word/2012/wordml" xmlns:w16se="http://schemas.microsoft.com/office/word/2015/wordml/symex" xmlns:wpg="http://schemas.microsoft.com/office/word/2010/wordprocessingGroup" xmlns:wpi="http://schemas.microsoft.com/office/word/2010/wordprocessingInk" xmlns:wne="http://schemas.microsoft.com/office/word/2006/wordml" xmlns:wps="http://schemas.microsoft.com/office/word/2010/wordprocessingShape" mc:Ignorable="w14 w15 w16se wp14">
   <w:footnote w:type="separator" w:id="-1">
     <w:p>
       <w:r>
@@ -12865,8 +12661,8 @@
 </file>
 
 <file path=word/numbering.xml><?xml version="1.0" encoding="utf-8"?>
-<w:numbering xmlns:wpc="http://schemas.microsoft.com/office/word/2010/wordprocessingCanvas" xmlns:mc="http://schemas.openxmlformats.org/markup-compatibility/2006" xmlns:o="urn:schemas-microsoft-com:office:office" xmlns:r="http://schemas.openxmlformats.org/officeDocument/2006/relationships" xmlns:m="http://schemas.openxmlformats.org/officeDocument/2006/math" xmlns:v="urn:schemas-microsoft-com:vml" xmlns:wp14="http://schemas.microsoft.com/office/word/2010/wordprocessingDrawing" xmlns:wp="http://schemas.openxmlformats.org/drawingml/2006/wordprocessingDrawing" xmlns:w10="urn:schemas-microsoft-com:office:word" xmlns:w="http://schemas.openxmlformats.org/wordprocessingml/2006/main" xmlns:w14="http://schemas.microsoft.com/office/word/2010/wordml" xmlns:w15="http://schemas.microsoft.com/office/word/2012/wordml" xmlns:wpg="http://schemas.microsoft.com/office/word/2010/wordprocessingGroup" xmlns:wpi="http://schemas.microsoft.com/office/word/2010/wordprocessingInk" xmlns:wne="http://schemas.microsoft.com/office/word/2006/wordml" xmlns:wps="http://schemas.microsoft.com/office/word/2010/wordprocessingShape" mc:Ignorable="w14 w15 wp14">
-  <w:abstractNum w:abstractNumId="0">
+<w:numbering xmlns:wpc="http://schemas.microsoft.com/office/word/2010/wordprocessingCanvas" xmlns:cx="http://schemas.microsoft.com/office/drawing/2014/chartex" xmlns:mc="http://schemas.openxmlformats.org/markup-compatibility/2006" xmlns:o="urn:schemas-microsoft-com:office:office" xmlns:r="http://schemas.openxmlformats.org/officeDocument/2006/relationships" xmlns:m="http://schemas.openxmlformats.org/officeDocument/2006/math" xmlns:v="urn:schemas-microsoft-com:vml" xmlns:wp14="http://schemas.microsoft.com/office/word/2010/wordprocessingDrawing" xmlns:wp="http://schemas.openxmlformats.org/drawingml/2006/wordprocessingDrawing" xmlns:w10="urn:schemas-microsoft-com:office:word" xmlns:w="http://schemas.openxmlformats.org/wordprocessingml/2006/main" xmlns:w14="http://schemas.microsoft.com/office/word/2010/wordml" xmlns:w15="http://schemas.microsoft.com/office/word/2012/wordml" xmlns:w16se="http://schemas.microsoft.com/office/word/2015/wordml/symex" xmlns:wpg="http://schemas.microsoft.com/office/word/2010/wordprocessingGroup" xmlns:wpi="http://schemas.microsoft.com/office/word/2010/wordprocessingInk" xmlns:wne="http://schemas.microsoft.com/office/word/2006/wordml" xmlns:wps="http://schemas.microsoft.com/office/word/2010/wordprocessingShape" mc:Ignorable="w14 w15 w16se wp14">
+  <w:abstractNum w:abstractNumId="0" w15:restartNumberingAfterBreak="0">
     <w:nsid w:val="FFFFFFFE"/>
     <w:multiLevelType w:val="singleLevel"/>
     <w:tmpl w:val="7CC2C0E4"/>
@@ -12876,7 +12672,7 @@
       <w:lvlJc w:val="left"/>
     </w:lvl>
   </w:abstractNum>
-  <w:abstractNum w:abstractNumId="1">
+  <w:abstractNum w:abstractNumId="1" w15:restartNumberingAfterBreak="0">
     <w:nsid w:val="047E7702"/>
     <w:multiLevelType w:val="hybridMultilevel"/>
     <w:tmpl w:val="7DA81088"/>
@@ -12965,7 +12761,7 @@
       </w:pPr>
     </w:lvl>
   </w:abstractNum>
-  <w:abstractNum w:abstractNumId="2">
+  <w:abstractNum w:abstractNumId="2" w15:restartNumberingAfterBreak="0">
     <w:nsid w:val="1B344619"/>
     <w:multiLevelType w:val="hybridMultilevel"/>
     <w:tmpl w:val="F1DAD590"/>
@@ -13078,7 +12874,7 @@
       </w:rPr>
     </w:lvl>
   </w:abstractNum>
-  <w:abstractNum w:abstractNumId="3">
+  <w:abstractNum w:abstractNumId="3" w15:restartNumberingAfterBreak="0">
     <w:nsid w:val="203E1152"/>
     <w:multiLevelType w:val="hybridMultilevel"/>
     <w:tmpl w:val="7B085F02"/>
@@ -13191,7 +12987,7 @@
       </w:rPr>
     </w:lvl>
   </w:abstractNum>
-  <w:abstractNum w:abstractNumId="4">
+  <w:abstractNum w:abstractNumId="4" w15:restartNumberingAfterBreak="0">
     <w:nsid w:val="2F8A7376"/>
     <w:multiLevelType w:val="hybridMultilevel"/>
     <w:tmpl w:val="FEBC1A28"/>
@@ -13306,7 +13102,7 @@
       </w:rPr>
     </w:lvl>
   </w:abstractNum>
-  <w:abstractNum w:abstractNumId="5">
+  <w:abstractNum w:abstractNumId="5" w15:restartNumberingAfterBreak="0">
     <w:nsid w:val="305A308B"/>
     <w:multiLevelType w:val="hybridMultilevel"/>
     <w:tmpl w:val="9DC89C06"/>
@@ -13395,7 +13191,7 @@
       </w:pPr>
     </w:lvl>
   </w:abstractNum>
-  <w:abstractNum w:abstractNumId="6">
+  <w:abstractNum w:abstractNumId="6" w15:restartNumberingAfterBreak="0">
     <w:nsid w:val="33AB58D2"/>
     <w:multiLevelType w:val="hybridMultilevel"/>
     <w:tmpl w:val="2878FECA"/>
@@ -13484,7 +13280,7 @@
       </w:pPr>
     </w:lvl>
   </w:abstractNum>
-  <w:abstractNum w:abstractNumId="7">
+  <w:abstractNum w:abstractNumId="7" w15:restartNumberingAfterBreak="0">
     <w:nsid w:val="34E02375"/>
     <w:multiLevelType w:val="hybridMultilevel"/>
     <w:tmpl w:val="E5F0C51A"/>
@@ -13597,7 +13393,7 @@
       </w:rPr>
     </w:lvl>
   </w:abstractNum>
-  <w:abstractNum w:abstractNumId="8">
+  <w:abstractNum w:abstractNumId="8" w15:restartNumberingAfterBreak="0">
     <w:nsid w:val="3C36153C"/>
     <w:multiLevelType w:val="hybridMultilevel"/>
     <w:tmpl w:val="97506D08"/>
@@ -13710,7 +13506,7 @@
       </w:rPr>
     </w:lvl>
   </w:abstractNum>
-  <w:abstractNum w:abstractNumId="9">
+  <w:abstractNum w:abstractNumId="9" w15:restartNumberingAfterBreak="0">
     <w:nsid w:val="44650E87"/>
     <w:multiLevelType w:val="hybridMultilevel"/>
     <w:tmpl w:val="FDE01C4E"/>
@@ -13823,7 +13619,7 @@
       </w:rPr>
     </w:lvl>
   </w:abstractNum>
-  <w:abstractNum w:abstractNumId="10">
+  <w:abstractNum w:abstractNumId="10" w15:restartNumberingAfterBreak="0">
     <w:nsid w:val="4A96272B"/>
     <w:multiLevelType w:val="hybridMultilevel"/>
     <w:tmpl w:val="11DA4758"/>
@@ -13912,7 +13708,7 @@
       </w:pPr>
     </w:lvl>
   </w:abstractNum>
-  <w:abstractNum w:abstractNumId="11">
+  <w:abstractNum w:abstractNumId="11" w15:restartNumberingAfterBreak="0">
     <w:nsid w:val="4EAE32A3"/>
     <w:multiLevelType w:val="hybridMultilevel"/>
     <w:tmpl w:val="92DC88E6"/>
@@ -14025,7 +13821,7 @@
       </w:rPr>
     </w:lvl>
   </w:abstractNum>
-  <w:abstractNum w:abstractNumId="12">
+  <w:abstractNum w:abstractNumId="12" w15:restartNumberingAfterBreak="0">
     <w:nsid w:val="4FDB4EEC"/>
     <w:multiLevelType w:val="hybridMultilevel"/>
     <w:tmpl w:val="F3161E58"/>
@@ -14114,7 +13910,7 @@
       </w:pPr>
     </w:lvl>
   </w:abstractNum>
-  <w:abstractNum w:abstractNumId="13">
+  <w:abstractNum w:abstractNumId="13" w15:restartNumberingAfterBreak="0">
     <w:nsid w:val="51EC146F"/>
     <w:multiLevelType w:val="hybridMultilevel"/>
     <w:tmpl w:val="0EE6D70A"/>
@@ -14227,7 +14023,7 @@
       </w:rPr>
     </w:lvl>
   </w:abstractNum>
-  <w:abstractNum w:abstractNumId="14">
+  <w:abstractNum w:abstractNumId="14" w15:restartNumberingAfterBreak="0">
     <w:nsid w:val="525A0561"/>
     <w:multiLevelType w:val="hybridMultilevel"/>
     <w:tmpl w:val="1AAA2B96"/>
@@ -14340,7 +14136,7 @@
       </w:rPr>
     </w:lvl>
   </w:abstractNum>
-  <w:abstractNum w:abstractNumId="15">
+  <w:abstractNum w:abstractNumId="15" w15:restartNumberingAfterBreak="0">
     <w:nsid w:val="531E710A"/>
     <w:multiLevelType w:val="multilevel"/>
     <w:tmpl w:val="C4CE9516"/>
@@ -14489,7 +14285,7 @@
       </w:rPr>
     </w:lvl>
   </w:abstractNum>
-  <w:abstractNum w:abstractNumId="16">
+  <w:abstractNum w:abstractNumId="16" w15:restartNumberingAfterBreak="0">
     <w:nsid w:val="53A121E4"/>
     <w:multiLevelType w:val="hybridMultilevel"/>
     <w:tmpl w:val="4AEEF572"/>
@@ -14578,7 +14374,7 @@
       </w:pPr>
     </w:lvl>
   </w:abstractNum>
-  <w:abstractNum w:abstractNumId="17">
+  <w:abstractNum w:abstractNumId="17" w15:restartNumberingAfterBreak="0">
     <w:nsid w:val="60C77248"/>
     <w:multiLevelType w:val="hybridMultilevel"/>
     <w:tmpl w:val="53426266"/>
@@ -14692,7 +14488,7 @@
       </w:rPr>
     </w:lvl>
   </w:abstractNum>
-  <w:abstractNum w:abstractNumId="18">
+  <w:abstractNum w:abstractNumId="18" w15:restartNumberingAfterBreak="0">
     <w:nsid w:val="6163569C"/>
     <w:multiLevelType w:val="hybridMultilevel"/>
     <w:tmpl w:val="C7A6A862"/>
@@ -14805,7 +14601,7 @@
       </w:rPr>
     </w:lvl>
   </w:abstractNum>
-  <w:abstractNum w:abstractNumId="19">
+  <w:abstractNum w:abstractNumId="19" w15:restartNumberingAfterBreak="0">
     <w:nsid w:val="6A6B62D6"/>
     <w:multiLevelType w:val="hybridMultilevel"/>
     <w:tmpl w:val="E1E0F176"/>
@@ -14918,7 +14714,7 @@
       </w:rPr>
     </w:lvl>
   </w:abstractNum>
-  <w:abstractNum w:abstractNumId="20">
+  <w:abstractNum w:abstractNumId="20" w15:restartNumberingAfterBreak="0">
     <w:nsid w:val="7AEE4DE3"/>
     <w:multiLevelType w:val="hybridMultilevel"/>
     <w:tmpl w:val="E31E7F00"/>
@@ -15007,7 +14803,7 @@
       </w:pPr>
     </w:lvl>
   </w:abstractNum>
-  <w:abstractNum w:abstractNumId="21">
+  <w:abstractNum w:abstractNumId="21" w15:restartNumberingAfterBreak="0">
     <w:nsid w:val="7E77726A"/>
     <w:multiLevelType w:val="hybridMultilevel"/>
     <w:tmpl w:val="4B3A7A80"/>
@@ -15120,7 +14916,7 @@
       </w:rPr>
     </w:lvl>
   </w:abstractNum>
-  <w:abstractNum w:abstractNumId="22">
+  <w:abstractNum w:abstractNumId="22" w15:restartNumberingAfterBreak="0">
     <w:nsid w:val="7F3E54A3"/>
     <w:multiLevelType w:val="hybridMultilevel"/>
     <w:tmpl w:val="02B66320"/>
@@ -15390,7 +15186,7 @@
 </file>
 
 <file path=word/styles.xml><?xml version="1.0" encoding="utf-8"?>
-<w:styles xmlns:mc="http://schemas.openxmlformats.org/markup-compatibility/2006" xmlns:r="http://schemas.openxmlformats.org/officeDocument/2006/relationships" xmlns:w="http://schemas.openxmlformats.org/wordprocessingml/2006/main" xmlns:w14="http://schemas.microsoft.com/office/word/2010/wordml" xmlns:w15="http://schemas.microsoft.com/office/word/2012/wordml" mc:Ignorable="w14 w15">
+<w:styles xmlns:mc="http://schemas.openxmlformats.org/markup-compatibility/2006" xmlns:r="http://schemas.openxmlformats.org/officeDocument/2006/relationships" xmlns:w="http://schemas.openxmlformats.org/wordprocessingml/2006/main" xmlns:w14="http://schemas.microsoft.com/office/word/2010/wordml" xmlns:w15="http://schemas.microsoft.com/office/word/2012/wordml" xmlns:w16se="http://schemas.microsoft.com/office/word/2015/wordml/symex" mc:Ignorable="w14 w15 w16se">
   <w:docDefaults>
     <w:rPrDefault>
       <w:rPr>
@@ -16300,7 +16096,6 @@
       <w:spacing w:after="0" w:line="240" w:lineRule="auto"/>
     </w:pPr>
     <w:tblPr>
-      <w:tblInd w:w="0" w:type="dxa"/>
       <w:tblBorders>
         <w:top w:val="single" w:sz="4" w:space="0" w:color="auto"/>
         <w:left w:val="single" w:sz="4" w:space="0" w:color="auto"/>
@@ -16309,12 +16104,6 @@
         <w:insideH w:val="single" w:sz="4" w:space="0" w:color="auto"/>
         <w:insideV w:val="single" w:sz="4" w:space="0" w:color="auto"/>
       </w:tblBorders>
-      <w:tblCellMar>
-        <w:top w:w="0" w:type="dxa"/>
-        <w:left w:w="108" w:type="dxa"/>
-        <w:bottom w:w="0" w:type="dxa"/>
-        <w:right w:w="108" w:type="dxa"/>
-      </w:tblCellMar>
     </w:tblPr>
   </w:style>
   <w:style w:type="table" w:styleId="GridTable4">
@@ -16328,7 +16117,6 @@
     <w:tblPr>
       <w:tblStyleRowBandSize w:val="1"/>
       <w:tblStyleColBandSize w:val="1"/>
-      <w:tblInd w:w="0" w:type="dxa"/>
       <w:tblBorders>
         <w:top w:val="single" w:sz="4" w:space="0" w:color="666666" w:themeColor="text1" w:themeTint="99"/>
         <w:left w:val="single" w:sz="4" w:space="0" w:color="666666" w:themeColor="text1" w:themeTint="99"/>
@@ -16337,12 +16125,6 @@
         <w:insideH w:val="single" w:sz="4" w:space="0" w:color="666666" w:themeColor="text1" w:themeTint="99"/>
         <w:insideV w:val="single" w:sz="4" w:space="0" w:color="666666" w:themeColor="text1" w:themeTint="99"/>
       </w:tblBorders>
-      <w:tblCellMar>
-        <w:top w:w="0" w:type="dxa"/>
-        <w:left w:w="108" w:type="dxa"/>
-        <w:bottom w:w="0" w:type="dxa"/>
-        <w:right w:w="108" w:type="dxa"/>
-      </w:tblCellMar>
     </w:tblPr>
     <w:tblStylePr w:type="firstRow">
       <w:rPr>
@@ -16582,7 +16364,6 @@
       <w:lang w:eastAsia="ja-JP"/>
     </w:rPr>
     <w:tblPr>
-      <w:tblInd w:w="0" w:type="dxa"/>
       <w:tblBorders>
         <w:top w:val="single" w:sz="4" w:space="0" w:color="5B9BD5"/>
         <w:left w:val="single" w:sz="4" w:space="0" w:color="5B9BD5"/>
@@ -16592,9 +16373,7 @@
         <w:insideV w:val="single" w:sz="4" w:space="0" w:color="5B9BD5"/>
       </w:tblBorders>
       <w:tblCellMar>
-        <w:top w:w="0" w:type="dxa"/>
         <w:left w:w="144" w:type="dxa"/>
-        <w:bottom w:w="0" w:type="dxa"/>
         <w:right w:w="144" w:type="dxa"/>
       </w:tblCellMar>
     </w:tblPr>
@@ -17024,7 +16803,7 @@
 </file>
 
 <file path=customXml/itemProps1.xml><?xml version="1.0" encoding="utf-8"?>
-<ds:datastoreItem xmlns:ds="http://schemas.openxmlformats.org/officeDocument/2006/customXml" ds:itemID="{47A5A195-870E-4A11-9369-0B7AF1C02A80}">
+<ds:datastoreItem xmlns:ds="http://schemas.openxmlformats.org/officeDocument/2006/customXml" ds:itemID="{FB6BC682-825C-47D8-A33A-1EBA2021A66C}">
   <ds:schemaRefs>
     <ds:schemaRef ds:uri="http://schemas.openxmlformats.org/officeDocument/2006/bibliography"/>
   </ds:schemaRefs>

</xml_diff>